<commit_message>
adding defining a function
</commit_message>
<xml_diff>
--- a/INTRODUCTION TO FUNCTIONS.docx
+++ b/INTRODUCTION TO FUNCTIONS.docx
@@ -2564,8 +2564,2156 @@
     </w:p>
     <w:p>
       <w:pPr>
+        <w:spacing w:after="0" w:line="240" w:lineRule="auto"/>
+        <w:rPr>
+          <w:rFonts w:ascii="Segoe UI" w:eastAsia="Times New Roman" w:hAnsi="Segoe UI" w:cs="Segoe UI"/>
+          <w:color w:val="10162F"/>
+          <w:sz w:val="27"/>
+          <w:szCs w:val="27"/>
+          <w:lang w:val="en-US" w:eastAsia="ru-RU"/>
+        </w:rPr>
+      </w:pPr>
+      <w:r>
+        <w:rPr>
+          <w:rFonts w:ascii="Segoe UI" w:eastAsia="Times New Roman" w:hAnsi="Segoe UI" w:cs="Segoe UI"/>
+          <w:b/>
+          <w:bCs/>
+          <w:color w:val="10162F"/>
+          <w:sz w:val="27"/>
+          <w:szCs w:val="27"/>
+          <w:lang w:val="en-US" w:eastAsia="ru-RU"/>
+        </w:rPr>
+        <w:t>Defining a Function</w:t>
+      </w:r>
+    </w:p>
+    <w:p>
+      <w:pPr>
+        <w:spacing w:after="100" w:afterAutospacing="1" w:line="240" w:lineRule="auto"/>
+        <w:rPr>
+          <w:rFonts w:ascii="Segoe UI" w:eastAsia="Times New Roman" w:hAnsi="Segoe UI" w:cs="Segoe UI"/>
+          <w:color w:val="10162F"/>
+          <w:sz w:val="27"/>
+          <w:szCs w:val="27"/>
+          <w:lang w:val="en-US" w:eastAsia="ru-RU"/>
+        </w:rPr>
+      </w:pPr>
+      <w:r>
+        <w:rPr>
+          <w:rFonts w:ascii="Segoe UI" w:eastAsia="Times New Roman" w:hAnsi="Segoe UI" w:cs="Segoe UI"/>
+          <w:color w:val="10162F"/>
+          <w:sz w:val="27"/>
+          <w:szCs w:val="27"/>
+          <w:lang w:val="en-US" w:eastAsia="ru-RU"/>
+        </w:rPr>
+        <w:t>A </w:t>
+      </w:r>
+      <w:r>
+        <w:rPr>
+          <w:rFonts w:ascii="Segoe UI" w:eastAsia="Times New Roman" w:hAnsi="Segoe UI" w:cs="Segoe UI"/>
+          <w:i/>
+          <w:iCs/>
+          <w:color w:val="10162F"/>
+          <w:sz w:val="27"/>
+          <w:szCs w:val="27"/>
+          <w:lang w:val="en-US" w:eastAsia="ru-RU"/>
+        </w:rPr>
+        <w:t>function</w:t>
+      </w:r>
+      <w:r>
+        <w:rPr>
+          <w:rFonts w:ascii="Segoe UI" w:eastAsia="Times New Roman" w:hAnsi="Segoe UI" w:cs="Segoe UI"/>
+          <w:color w:val="10162F"/>
+          <w:sz w:val="27"/>
+          <w:szCs w:val="27"/>
+          <w:lang w:val="en-US" w:eastAsia="ru-RU"/>
+        </w:rPr>
+        <w:t> consists of many parts, so let’s first get familiar with its core - a function definition.</w:t>
+      </w:r>
+    </w:p>
+    <w:p>
+      <w:pPr>
+        <w:spacing w:after="100" w:afterAutospacing="1" w:line="240" w:lineRule="auto"/>
+        <w:rPr>
+          <w:rFonts w:ascii="Segoe UI" w:eastAsia="Times New Roman" w:hAnsi="Segoe UI" w:cs="Segoe UI"/>
+          <w:color w:val="10162F"/>
+          <w:sz w:val="27"/>
+          <w:szCs w:val="27"/>
+          <w:lang w:val="en-US" w:eastAsia="ru-RU"/>
+        </w:rPr>
+      </w:pPr>
+      <w:r>
+        <w:rPr>
+          <w:rFonts w:ascii="Segoe UI" w:eastAsia="Times New Roman" w:hAnsi="Segoe UI" w:cs="Segoe UI"/>
+          <w:color w:val="10162F"/>
+          <w:sz w:val="27"/>
+          <w:szCs w:val="27"/>
+          <w:lang w:val="en-US" w:eastAsia="ru-RU"/>
+        </w:rPr>
+        <w:t>Here’s an example of a function definition:</w:t>
+      </w:r>
+    </w:p>
+    <w:p>
+      <w:pPr>
+        <w:shd w:val="clear" w:color="auto" w:fill="211E2F"/>
+        <w:tabs>
+          <w:tab w:val="left" w:pos="916"/>
+          <w:tab w:val="left" w:pos="1832"/>
+          <w:tab w:val="left" w:pos="2748"/>
+          <w:tab w:val="left" w:pos="3664"/>
+          <w:tab w:val="left" w:pos="4580"/>
+          <w:tab w:val="left" w:pos="5496"/>
+          <w:tab w:val="left" w:pos="6412"/>
+          <w:tab w:val="left" w:pos="7328"/>
+          <w:tab w:val="left" w:pos="8244"/>
+          <w:tab w:val="left" w:pos="9160"/>
+          <w:tab w:val="left" w:pos="10076"/>
+          <w:tab w:val="left" w:pos="10992"/>
+          <w:tab w:val="left" w:pos="11908"/>
+          <w:tab w:val="left" w:pos="12824"/>
+          <w:tab w:val="left" w:pos="13740"/>
+          <w:tab w:val="left" w:pos="14656"/>
+        </w:tabs>
+        <w:spacing w:after="0" w:line="240" w:lineRule="auto"/>
+        <w:rPr>
+          <w:rFonts w:ascii="Ubuntu Mono" w:eastAsia="Times New Roman" w:hAnsi="Ubuntu Mono" w:cs="Courier New"/>
+          <w:color w:val="939598"/>
+          <w:sz w:val="27"/>
+          <w:szCs w:val="27"/>
+          <w:lang w:val="en-US" w:eastAsia="ru-RU"/>
+        </w:rPr>
+      </w:pPr>
+      <w:r>
+        <w:rPr>
+          <w:rFonts w:ascii="Ubuntu Mono" w:eastAsia="Times New Roman" w:hAnsi="Ubuntu Mono" w:cs="Courier New"/>
+          <w:color w:val="B3CCFF"/>
+          <w:sz w:val="27"/>
+          <w:szCs w:val="27"/>
+          <w:lang w:val="en-US" w:eastAsia="ru-RU"/>
+        </w:rPr>
+        <w:t xml:space="preserve">def </w:t>
+      </w:r>
+      <w:proofErr w:type="spellStart"/>
+      <w:r>
+        <w:rPr>
+          <w:rFonts w:ascii="Ubuntu Mono" w:eastAsia="Times New Roman" w:hAnsi="Ubuntu Mono" w:cs="Courier New"/>
+          <w:color w:val="B3CCFF"/>
+          <w:sz w:val="27"/>
+          <w:szCs w:val="27"/>
+          <w:lang w:val="en-US" w:eastAsia="ru-RU"/>
+        </w:rPr>
+        <w:t>function_</w:t>
+      </w:r>
+      <w:proofErr w:type="gramStart"/>
+      <w:r>
+        <w:rPr>
+          <w:rFonts w:ascii="Ubuntu Mono" w:eastAsia="Times New Roman" w:hAnsi="Ubuntu Mono" w:cs="Courier New"/>
+          <w:color w:val="B3CCFF"/>
+          <w:sz w:val="27"/>
+          <w:szCs w:val="27"/>
+          <w:lang w:val="en-US" w:eastAsia="ru-RU"/>
+        </w:rPr>
+        <w:t>name</w:t>
+      </w:r>
+      <w:proofErr w:type="spellEnd"/>
+      <w:r>
+        <w:rPr>
+          <w:rFonts w:ascii="Ubuntu Mono" w:eastAsia="Times New Roman" w:hAnsi="Ubuntu Mono" w:cs="Courier New"/>
+          <w:color w:val="FFFFFF"/>
+          <w:sz w:val="27"/>
+          <w:szCs w:val="27"/>
+          <w:lang w:val="en-US" w:eastAsia="ru-RU"/>
+        </w:rPr>
+        <w:t>(</w:t>
+      </w:r>
+      <w:proofErr w:type="gramEnd"/>
+      <w:r>
+        <w:rPr>
+          <w:rFonts w:ascii="Ubuntu Mono" w:eastAsia="Times New Roman" w:hAnsi="Ubuntu Mono" w:cs="Courier New"/>
+          <w:color w:val="FFFFFF"/>
+          <w:sz w:val="27"/>
+          <w:szCs w:val="27"/>
+          <w:lang w:val="en-US" w:eastAsia="ru-RU"/>
+        </w:rPr>
+        <w:t>):</w:t>
+      </w:r>
+      <w:r>
+        <w:rPr>
+          <w:rFonts w:ascii="Ubuntu Mono" w:eastAsia="Times New Roman" w:hAnsi="Ubuntu Mono" w:cs="Courier New"/>
+          <w:color w:val="939598"/>
+          <w:sz w:val="27"/>
+          <w:szCs w:val="27"/>
+          <w:lang w:val="en-US" w:eastAsia="ru-RU"/>
+        </w:rPr>
+        <w:br/>
+      </w:r>
+      <w:r>
+        <w:rPr>
+          <w:rFonts w:ascii="Ubuntu Mono" w:eastAsia="Times New Roman" w:hAnsi="Ubuntu Mono" w:cs="Courier New"/>
+          <w:color w:val="FFFFFF"/>
+          <w:sz w:val="27"/>
+          <w:szCs w:val="27"/>
+          <w:lang w:val="en-US" w:eastAsia="ru-RU"/>
+        </w:rPr>
+        <w:t>  </w:t>
+      </w:r>
+      <w:r>
+        <w:rPr>
+          <w:rFonts w:ascii="Ubuntu Mono" w:eastAsia="Times New Roman" w:hAnsi="Ubuntu Mono" w:cs="Courier New"/>
+          <w:color w:val="939598"/>
+          <w:sz w:val="27"/>
+          <w:szCs w:val="27"/>
+          <w:lang w:val="en-US" w:eastAsia="ru-RU"/>
+        </w:rPr>
+        <w:t># functions tasks go here</w:t>
+      </w:r>
+    </w:p>
+    <w:p>
+      <w:pPr>
+        <w:spacing w:after="100" w:afterAutospacing="1" w:line="240" w:lineRule="auto"/>
+        <w:rPr>
+          <w:rFonts w:ascii="Segoe UI" w:eastAsia="Times New Roman" w:hAnsi="Segoe UI" w:cs="Segoe UI"/>
+          <w:color w:val="10162F"/>
+          <w:sz w:val="27"/>
+          <w:szCs w:val="27"/>
+          <w:lang w:val="en-US" w:eastAsia="ru-RU"/>
+        </w:rPr>
+      </w:pPr>
+      <w:r>
+        <w:rPr>
+          <w:rFonts w:ascii="Segoe UI" w:eastAsia="Times New Roman" w:hAnsi="Segoe UI" w:cs="Segoe UI"/>
+          <w:color w:val="10162F"/>
+          <w:sz w:val="27"/>
+          <w:szCs w:val="27"/>
+          <w:lang w:val="en-US" w:eastAsia="ru-RU"/>
+        </w:rPr>
+        <w:t>There are some key components we want to note here:</w:t>
+      </w:r>
+    </w:p>
+    <w:p>
+      <w:pPr>
+        <w:numPr>
+          <w:ilvl w:val="0"/>
+          <w:numId w:val="2"/>
+        </w:numPr>
+        <w:spacing w:after="0" w:line="240" w:lineRule="auto"/>
+        <w:rPr>
+          <w:rFonts w:ascii="Segoe UI" w:eastAsia="Times New Roman" w:hAnsi="Segoe UI" w:cs="Segoe UI"/>
+          <w:color w:val="10162F"/>
+          <w:sz w:val="27"/>
+          <w:szCs w:val="27"/>
+          <w:lang w:val="en-US" w:eastAsia="ru-RU"/>
+        </w:rPr>
+      </w:pPr>
+      <w:r>
+        <w:rPr>
+          <w:rFonts w:ascii="Segoe UI" w:eastAsia="Times New Roman" w:hAnsi="Segoe UI" w:cs="Segoe UI"/>
+          <w:color w:val="10162F"/>
+          <w:sz w:val="27"/>
+          <w:szCs w:val="27"/>
+          <w:lang w:val="en-US" w:eastAsia="ru-RU"/>
+        </w:rPr>
+        <w:t>The </w:t>
+      </w:r>
+      <w:r>
+        <w:rPr>
+          <w:rFonts w:ascii="Ubuntu Mono" w:eastAsia="Times New Roman" w:hAnsi="Ubuntu Mono" w:cs="Courier New"/>
+          <w:color w:val="15141F"/>
+          <w:shd w:val="clear" w:color="auto" w:fill="EAE9ED"/>
+          <w:lang w:val="en-US" w:eastAsia="ru-RU"/>
+        </w:rPr>
+        <w:t>def</w:t>
+      </w:r>
+      <w:r>
+        <w:rPr>
+          <w:rFonts w:ascii="Segoe UI" w:eastAsia="Times New Roman" w:hAnsi="Segoe UI" w:cs="Segoe UI"/>
+          <w:color w:val="10162F"/>
+          <w:sz w:val="27"/>
+          <w:szCs w:val="27"/>
+          <w:lang w:val="en-US" w:eastAsia="ru-RU"/>
+        </w:rPr>
+        <w:t xml:space="preserve"> keyword indicates the beginning of a function (also known as a function header). The function header is followed by a name in </w:t>
+      </w:r>
+      <w:proofErr w:type="spellStart"/>
+      <w:r>
+        <w:rPr>
+          <w:rFonts w:ascii="Segoe UI" w:eastAsia="Times New Roman" w:hAnsi="Segoe UI" w:cs="Segoe UI"/>
+          <w:color w:val="10162F"/>
+          <w:sz w:val="27"/>
+          <w:szCs w:val="27"/>
+          <w:lang w:val="en-US" w:eastAsia="ru-RU"/>
+        </w:rPr>
+        <w:t>snake_case</w:t>
+      </w:r>
+      <w:proofErr w:type="spellEnd"/>
+      <w:r>
+        <w:rPr>
+          <w:rFonts w:ascii="Segoe UI" w:eastAsia="Times New Roman" w:hAnsi="Segoe UI" w:cs="Segoe UI"/>
+          <w:color w:val="10162F"/>
+          <w:sz w:val="27"/>
+          <w:szCs w:val="27"/>
+          <w:lang w:val="en-US" w:eastAsia="ru-RU"/>
+        </w:rPr>
+        <w:t xml:space="preserve"> format that describes the task the function performs. It’s best practice to give your functions a descriptive yet concise name.</w:t>
+      </w:r>
+    </w:p>
+    <w:p>
+      <w:pPr>
+        <w:numPr>
+          <w:ilvl w:val="0"/>
+          <w:numId w:val="2"/>
+        </w:numPr>
+        <w:spacing w:after="0" w:line="240" w:lineRule="auto"/>
+        <w:rPr>
+          <w:rFonts w:ascii="Segoe UI" w:eastAsia="Times New Roman" w:hAnsi="Segoe UI" w:cs="Segoe UI"/>
+          <w:color w:val="10162F"/>
+          <w:sz w:val="27"/>
+          <w:szCs w:val="27"/>
+          <w:lang w:eastAsia="ru-RU"/>
+        </w:rPr>
+      </w:pPr>
+      <w:r>
+        <w:rPr>
+          <w:rFonts w:ascii="Segoe UI" w:eastAsia="Times New Roman" w:hAnsi="Segoe UI" w:cs="Segoe UI"/>
+          <w:color w:val="10162F"/>
+          <w:sz w:val="27"/>
+          <w:szCs w:val="27"/>
+          <w:lang w:val="en-US" w:eastAsia="ru-RU"/>
+        </w:rPr>
+        <w:t>Following the function name is a pair of parenthesis </w:t>
+      </w:r>
+      <w:proofErr w:type="gramStart"/>
+      <w:r>
+        <w:rPr>
+          <w:rFonts w:ascii="Ubuntu Mono" w:eastAsia="Times New Roman" w:hAnsi="Ubuntu Mono" w:cs="Courier New"/>
+          <w:color w:val="15141F"/>
+          <w:shd w:val="clear" w:color="auto" w:fill="EAE9ED"/>
+          <w:lang w:val="en-US" w:eastAsia="ru-RU"/>
+        </w:rPr>
+        <w:t>( )</w:t>
+      </w:r>
+      <w:proofErr w:type="gramEnd"/>
+      <w:r>
+        <w:rPr>
+          <w:rFonts w:ascii="Segoe UI" w:eastAsia="Times New Roman" w:hAnsi="Segoe UI" w:cs="Segoe UI"/>
+          <w:color w:val="10162F"/>
+          <w:sz w:val="27"/>
+          <w:szCs w:val="27"/>
+          <w:lang w:val="en-US" w:eastAsia="ru-RU"/>
+        </w:rPr>
+        <w:t xml:space="preserve"> that can hold input values known as parameters (more on parameters later in the lesson!). </w:t>
+      </w:r>
+      <w:r>
+        <w:rPr>
+          <w:rFonts w:ascii="Segoe UI" w:eastAsia="Times New Roman" w:hAnsi="Segoe UI" w:cs="Segoe UI"/>
+          <w:color w:val="10162F"/>
+          <w:sz w:val="27"/>
+          <w:szCs w:val="27"/>
+          <w:lang w:eastAsia="ru-RU"/>
+        </w:rPr>
+        <w:t xml:space="preserve">In </w:t>
+      </w:r>
+      <w:proofErr w:type="spellStart"/>
+      <w:r>
+        <w:rPr>
+          <w:rFonts w:ascii="Segoe UI" w:eastAsia="Times New Roman" w:hAnsi="Segoe UI" w:cs="Segoe UI"/>
+          <w:color w:val="10162F"/>
+          <w:sz w:val="27"/>
+          <w:szCs w:val="27"/>
+          <w:lang w:eastAsia="ru-RU"/>
+        </w:rPr>
+        <w:t>this</w:t>
+      </w:r>
+      <w:proofErr w:type="spellEnd"/>
+      <w:r>
+        <w:rPr>
+          <w:rFonts w:ascii="Segoe UI" w:eastAsia="Times New Roman" w:hAnsi="Segoe UI" w:cs="Segoe UI"/>
+          <w:color w:val="10162F"/>
+          <w:sz w:val="27"/>
+          <w:szCs w:val="27"/>
+          <w:lang w:eastAsia="ru-RU"/>
+        </w:rPr>
+        <w:t xml:space="preserve"> </w:t>
+      </w:r>
+      <w:proofErr w:type="spellStart"/>
+      <w:r>
+        <w:rPr>
+          <w:rFonts w:ascii="Segoe UI" w:eastAsia="Times New Roman" w:hAnsi="Segoe UI" w:cs="Segoe UI"/>
+          <w:color w:val="10162F"/>
+          <w:sz w:val="27"/>
+          <w:szCs w:val="27"/>
+          <w:lang w:eastAsia="ru-RU"/>
+        </w:rPr>
+        <w:t>example</w:t>
+      </w:r>
+      <w:proofErr w:type="spellEnd"/>
+      <w:r>
+        <w:rPr>
+          <w:rFonts w:ascii="Segoe UI" w:eastAsia="Times New Roman" w:hAnsi="Segoe UI" w:cs="Segoe UI"/>
+          <w:color w:val="10162F"/>
+          <w:sz w:val="27"/>
+          <w:szCs w:val="27"/>
+          <w:lang w:eastAsia="ru-RU"/>
+        </w:rPr>
+        <w:t xml:space="preserve"> </w:t>
+      </w:r>
+      <w:proofErr w:type="spellStart"/>
+      <w:r>
+        <w:rPr>
+          <w:rFonts w:ascii="Segoe UI" w:eastAsia="Times New Roman" w:hAnsi="Segoe UI" w:cs="Segoe UI"/>
+          <w:color w:val="10162F"/>
+          <w:sz w:val="27"/>
+          <w:szCs w:val="27"/>
+          <w:lang w:eastAsia="ru-RU"/>
+        </w:rPr>
+        <w:t>function</w:t>
+      </w:r>
+      <w:proofErr w:type="spellEnd"/>
+      <w:r>
+        <w:rPr>
+          <w:rFonts w:ascii="Segoe UI" w:eastAsia="Times New Roman" w:hAnsi="Segoe UI" w:cs="Segoe UI"/>
+          <w:color w:val="10162F"/>
+          <w:sz w:val="27"/>
+          <w:szCs w:val="27"/>
+          <w:lang w:eastAsia="ru-RU"/>
+        </w:rPr>
+        <w:t xml:space="preserve">, </w:t>
+      </w:r>
+      <w:proofErr w:type="spellStart"/>
+      <w:r>
+        <w:rPr>
+          <w:rFonts w:ascii="Segoe UI" w:eastAsia="Times New Roman" w:hAnsi="Segoe UI" w:cs="Segoe UI"/>
+          <w:color w:val="10162F"/>
+          <w:sz w:val="27"/>
+          <w:szCs w:val="27"/>
+          <w:lang w:eastAsia="ru-RU"/>
+        </w:rPr>
+        <w:t>we</w:t>
+      </w:r>
+      <w:proofErr w:type="spellEnd"/>
+      <w:r>
+        <w:rPr>
+          <w:rFonts w:ascii="Segoe UI" w:eastAsia="Times New Roman" w:hAnsi="Segoe UI" w:cs="Segoe UI"/>
+          <w:color w:val="10162F"/>
+          <w:sz w:val="27"/>
+          <w:szCs w:val="27"/>
+          <w:lang w:eastAsia="ru-RU"/>
+        </w:rPr>
+        <w:t xml:space="preserve"> </w:t>
+      </w:r>
+      <w:proofErr w:type="spellStart"/>
+      <w:r>
+        <w:rPr>
+          <w:rFonts w:ascii="Segoe UI" w:eastAsia="Times New Roman" w:hAnsi="Segoe UI" w:cs="Segoe UI"/>
+          <w:color w:val="10162F"/>
+          <w:sz w:val="27"/>
+          <w:szCs w:val="27"/>
+          <w:lang w:eastAsia="ru-RU"/>
+        </w:rPr>
+        <w:t>have</w:t>
+      </w:r>
+      <w:proofErr w:type="spellEnd"/>
+      <w:r>
+        <w:rPr>
+          <w:rFonts w:ascii="Segoe UI" w:eastAsia="Times New Roman" w:hAnsi="Segoe UI" w:cs="Segoe UI"/>
+          <w:color w:val="10162F"/>
+          <w:sz w:val="27"/>
+          <w:szCs w:val="27"/>
+          <w:lang w:eastAsia="ru-RU"/>
+        </w:rPr>
+        <w:t xml:space="preserve"> </w:t>
+      </w:r>
+      <w:proofErr w:type="spellStart"/>
+      <w:r>
+        <w:rPr>
+          <w:rFonts w:ascii="Segoe UI" w:eastAsia="Times New Roman" w:hAnsi="Segoe UI" w:cs="Segoe UI"/>
+          <w:color w:val="10162F"/>
+          <w:sz w:val="27"/>
+          <w:szCs w:val="27"/>
+          <w:lang w:eastAsia="ru-RU"/>
+        </w:rPr>
+        <w:t>no</w:t>
+      </w:r>
+      <w:proofErr w:type="spellEnd"/>
+      <w:r>
+        <w:rPr>
+          <w:rFonts w:ascii="Segoe UI" w:eastAsia="Times New Roman" w:hAnsi="Segoe UI" w:cs="Segoe UI"/>
+          <w:color w:val="10162F"/>
+          <w:sz w:val="27"/>
+          <w:szCs w:val="27"/>
+          <w:lang w:eastAsia="ru-RU"/>
+        </w:rPr>
+        <w:t xml:space="preserve"> </w:t>
+      </w:r>
+      <w:proofErr w:type="spellStart"/>
+      <w:r>
+        <w:rPr>
+          <w:rFonts w:ascii="Segoe UI" w:eastAsia="Times New Roman" w:hAnsi="Segoe UI" w:cs="Segoe UI"/>
+          <w:color w:val="10162F"/>
+          <w:sz w:val="27"/>
+          <w:szCs w:val="27"/>
+          <w:lang w:eastAsia="ru-RU"/>
+        </w:rPr>
+        <w:t>parameters</w:t>
+      </w:r>
+      <w:proofErr w:type="spellEnd"/>
+      <w:r>
+        <w:rPr>
+          <w:rFonts w:ascii="Segoe UI" w:eastAsia="Times New Roman" w:hAnsi="Segoe UI" w:cs="Segoe UI"/>
+          <w:color w:val="10162F"/>
+          <w:sz w:val="27"/>
+          <w:szCs w:val="27"/>
+          <w:lang w:eastAsia="ru-RU"/>
+        </w:rPr>
+        <w:t>.</w:t>
+      </w:r>
+    </w:p>
+    <w:p>
+      <w:pPr>
+        <w:numPr>
+          <w:ilvl w:val="0"/>
+          <w:numId w:val="2"/>
+        </w:numPr>
+        <w:spacing w:after="0" w:line="240" w:lineRule="auto"/>
+        <w:rPr>
+          <w:rFonts w:ascii="Segoe UI" w:eastAsia="Times New Roman" w:hAnsi="Segoe UI" w:cs="Segoe UI"/>
+          <w:color w:val="10162F"/>
+          <w:sz w:val="27"/>
+          <w:szCs w:val="27"/>
+          <w:lang w:val="en-US" w:eastAsia="ru-RU"/>
+        </w:rPr>
+      </w:pPr>
+      <w:r>
+        <w:rPr>
+          <w:rFonts w:ascii="Segoe UI" w:eastAsia="Times New Roman" w:hAnsi="Segoe UI" w:cs="Segoe UI"/>
+          <w:color w:val="10162F"/>
+          <w:sz w:val="27"/>
+          <w:szCs w:val="27"/>
+          <w:lang w:val="en-US" w:eastAsia="ru-RU"/>
+        </w:rPr>
+        <w:lastRenderedPageBreak/>
+        <w:t xml:space="preserve">A </w:t>
+      </w:r>
+      <w:proofErr w:type="gramStart"/>
+      <w:r>
+        <w:rPr>
+          <w:rFonts w:ascii="Segoe UI" w:eastAsia="Times New Roman" w:hAnsi="Segoe UI" w:cs="Segoe UI"/>
+          <w:color w:val="10162F"/>
+          <w:sz w:val="27"/>
+          <w:szCs w:val="27"/>
+          <w:lang w:val="en-US" w:eastAsia="ru-RU"/>
+        </w:rPr>
+        <w:t>colon </w:t>
+      </w:r>
+      <w:r>
+        <w:rPr>
+          <w:rFonts w:ascii="Ubuntu Mono" w:eastAsia="Times New Roman" w:hAnsi="Ubuntu Mono" w:cs="Courier New"/>
+          <w:color w:val="15141F"/>
+          <w:shd w:val="clear" w:color="auto" w:fill="EAE9ED"/>
+          <w:lang w:val="en-US" w:eastAsia="ru-RU"/>
+        </w:rPr>
+        <w:t>:</w:t>
+      </w:r>
+      <w:proofErr w:type="gramEnd"/>
+      <w:r>
+        <w:rPr>
+          <w:rFonts w:ascii="Segoe UI" w:eastAsia="Times New Roman" w:hAnsi="Segoe UI" w:cs="Segoe UI"/>
+          <w:color w:val="10162F"/>
+          <w:sz w:val="27"/>
+          <w:szCs w:val="27"/>
+          <w:lang w:val="en-US" w:eastAsia="ru-RU"/>
+        </w:rPr>
+        <w:t> to mark the end of the function header.</w:t>
+      </w:r>
+    </w:p>
+    <w:p>
+      <w:pPr>
+        <w:numPr>
+          <w:ilvl w:val="0"/>
+          <w:numId w:val="2"/>
+        </w:numPr>
+        <w:spacing w:after="0" w:line="240" w:lineRule="auto"/>
+        <w:rPr>
+          <w:rFonts w:ascii="Segoe UI" w:eastAsia="Times New Roman" w:hAnsi="Segoe UI" w:cs="Segoe UI"/>
+          <w:color w:val="10162F"/>
+          <w:sz w:val="27"/>
+          <w:szCs w:val="27"/>
+          <w:lang w:val="en-US" w:eastAsia="ru-RU"/>
+        </w:rPr>
+      </w:pPr>
+      <w:r>
+        <w:rPr>
+          <w:rFonts w:ascii="Segoe UI" w:eastAsia="Times New Roman" w:hAnsi="Segoe UI" w:cs="Segoe UI"/>
+          <w:color w:val="10162F"/>
+          <w:sz w:val="27"/>
+          <w:szCs w:val="27"/>
+          <w:lang w:val="en-US" w:eastAsia="ru-RU"/>
+        </w:rPr>
+        <w:t>Lastly, we have one or more valid python statements that make up the function body (where we have our python comment).</w:t>
+      </w:r>
+    </w:p>
+    <w:p>
+      <w:pPr>
+        <w:spacing w:after="100" w:afterAutospacing="1" w:line="240" w:lineRule="auto"/>
+        <w:rPr>
+          <w:rFonts w:ascii="Segoe UI" w:eastAsia="Times New Roman" w:hAnsi="Segoe UI" w:cs="Segoe UI"/>
+          <w:color w:val="10162F"/>
+          <w:sz w:val="27"/>
+          <w:szCs w:val="27"/>
+          <w:lang w:val="en-US" w:eastAsia="ru-RU"/>
+        </w:rPr>
+      </w:pPr>
+      <w:r>
+        <w:rPr>
+          <w:rFonts w:ascii="Segoe UI" w:eastAsia="Times New Roman" w:hAnsi="Segoe UI" w:cs="Segoe UI"/>
+          <w:color w:val="10162F"/>
+          <w:sz w:val="27"/>
+          <w:szCs w:val="27"/>
+          <w:lang w:val="en-US" w:eastAsia="ru-RU"/>
+        </w:rPr>
+        <w:t>Notice we’ve indented our </w:t>
+      </w:r>
+      <w:r>
+        <w:rPr>
+          <w:rFonts w:ascii="Ubuntu Mono" w:eastAsia="Times New Roman" w:hAnsi="Ubuntu Mono" w:cs="Courier New"/>
+          <w:color w:val="15141F"/>
+          <w:shd w:val="clear" w:color="auto" w:fill="EAE9ED"/>
+          <w:lang w:val="en-US" w:eastAsia="ru-RU"/>
+        </w:rPr>
+        <w:t># function tasks go here</w:t>
+      </w:r>
+      <w:r>
+        <w:rPr>
+          <w:rFonts w:ascii="Segoe UI" w:eastAsia="Times New Roman" w:hAnsi="Segoe UI" w:cs="Segoe UI"/>
+          <w:color w:val="10162F"/>
+          <w:sz w:val="27"/>
+          <w:szCs w:val="27"/>
+          <w:lang w:val="en-US" w:eastAsia="ru-RU"/>
+        </w:rPr>
+        <w:t> comment. Like loops and conditionals, code inside a function must be indented to show that they are part of the function.</w:t>
+      </w:r>
+    </w:p>
+    <w:p>
+      <w:pPr>
+        <w:spacing w:after="100" w:afterAutospacing="1" w:line="240" w:lineRule="auto"/>
+        <w:rPr>
+          <w:rFonts w:ascii="Segoe UI" w:eastAsia="Times New Roman" w:hAnsi="Segoe UI" w:cs="Segoe UI"/>
+          <w:color w:val="10162F"/>
+          <w:sz w:val="27"/>
+          <w:szCs w:val="27"/>
+          <w:lang w:val="en-US" w:eastAsia="ru-RU"/>
+        </w:rPr>
+      </w:pPr>
+      <w:r>
+        <w:rPr>
+          <w:rFonts w:ascii="Segoe UI" w:eastAsia="Times New Roman" w:hAnsi="Segoe UI" w:cs="Segoe UI"/>
+          <w:color w:val="10162F"/>
+          <w:sz w:val="27"/>
+          <w:szCs w:val="27"/>
+          <w:lang w:val="en-US" w:eastAsia="ru-RU"/>
+        </w:rPr>
+        <w:t>Here is an example of a function that greets a user for our trip planning application:</w:t>
+      </w:r>
+    </w:p>
+    <w:p>
+      <w:pPr>
+        <w:shd w:val="clear" w:color="auto" w:fill="211E2F"/>
+        <w:tabs>
+          <w:tab w:val="left" w:pos="916"/>
+          <w:tab w:val="left" w:pos="1832"/>
+          <w:tab w:val="left" w:pos="2748"/>
+          <w:tab w:val="left" w:pos="3664"/>
+          <w:tab w:val="left" w:pos="4580"/>
+          <w:tab w:val="left" w:pos="5496"/>
+          <w:tab w:val="left" w:pos="6412"/>
+          <w:tab w:val="left" w:pos="7328"/>
+          <w:tab w:val="left" w:pos="8244"/>
+          <w:tab w:val="left" w:pos="9160"/>
+          <w:tab w:val="left" w:pos="10076"/>
+          <w:tab w:val="left" w:pos="10992"/>
+          <w:tab w:val="left" w:pos="11908"/>
+          <w:tab w:val="left" w:pos="12824"/>
+          <w:tab w:val="left" w:pos="13740"/>
+          <w:tab w:val="left" w:pos="14656"/>
+        </w:tabs>
+        <w:spacing w:after="0" w:line="240" w:lineRule="auto"/>
+        <w:rPr>
+          <w:rFonts w:ascii="Ubuntu Mono" w:eastAsia="Times New Roman" w:hAnsi="Ubuntu Mono" w:cs="Courier New"/>
+          <w:color w:val="939598"/>
+          <w:sz w:val="27"/>
+          <w:szCs w:val="27"/>
+          <w:lang w:val="en-US" w:eastAsia="ru-RU"/>
+        </w:rPr>
+      </w:pPr>
+      <w:r>
+        <w:rPr>
+          <w:rFonts w:ascii="Ubuntu Mono" w:eastAsia="Times New Roman" w:hAnsi="Ubuntu Mono" w:cs="Courier New"/>
+          <w:color w:val="B3CCFF"/>
+          <w:sz w:val="27"/>
+          <w:szCs w:val="27"/>
+          <w:lang w:val="en-US" w:eastAsia="ru-RU"/>
+        </w:rPr>
+        <w:t xml:space="preserve">def </w:t>
+      </w:r>
+      <w:proofErr w:type="spellStart"/>
+      <w:r>
+        <w:rPr>
+          <w:rFonts w:ascii="Ubuntu Mono" w:eastAsia="Times New Roman" w:hAnsi="Ubuntu Mono" w:cs="Courier New"/>
+          <w:color w:val="B3CCFF"/>
+          <w:sz w:val="27"/>
+          <w:szCs w:val="27"/>
+          <w:lang w:val="en-US" w:eastAsia="ru-RU"/>
+        </w:rPr>
+        <w:t>trip_</w:t>
+      </w:r>
+      <w:proofErr w:type="gramStart"/>
+      <w:r>
+        <w:rPr>
+          <w:rFonts w:ascii="Ubuntu Mono" w:eastAsia="Times New Roman" w:hAnsi="Ubuntu Mono" w:cs="Courier New"/>
+          <w:color w:val="B3CCFF"/>
+          <w:sz w:val="27"/>
+          <w:szCs w:val="27"/>
+          <w:lang w:val="en-US" w:eastAsia="ru-RU"/>
+        </w:rPr>
+        <w:t>welcome</w:t>
+      </w:r>
+      <w:proofErr w:type="spellEnd"/>
+      <w:r>
+        <w:rPr>
+          <w:rFonts w:ascii="Ubuntu Mono" w:eastAsia="Times New Roman" w:hAnsi="Ubuntu Mono" w:cs="Courier New"/>
+          <w:color w:val="FFFFFF"/>
+          <w:sz w:val="27"/>
+          <w:szCs w:val="27"/>
+          <w:lang w:val="en-US" w:eastAsia="ru-RU"/>
+        </w:rPr>
+        <w:t>(</w:t>
+      </w:r>
+      <w:proofErr w:type="gramEnd"/>
+      <w:r>
+        <w:rPr>
+          <w:rFonts w:ascii="Ubuntu Mono" w:eastAsia="Times New Roman" w:hAnsi="Ubuntu Mono" w:cs="Courier New"/>
+          <w:color w:val="FFFFFF"/>
+          <w:sz w:val="27"/>
+          <w:szCs w:val="27"/>
+          <w:lang w:val="en-US" w:eastAsia="ru-RU"/>
+        </w:rPr>
+        <w:t>):</w:t>
+      </w:r>
+      <w:r>
+        <w:rPr>
+          <w:rFonts w:ascii="Ubuntu Mono" w:eastAsia="Times New Roman" w:hAnsi="Ubuntu Mono" w:cs="Courier New"/>
+          <w:color w:val="939598"/>
+          <w:sz w:val="27"/>
+          <w:szCs w:val="27"/>
+          <w:lang w:val="en-US" w:eastAsia="ru-RU"/>
+        </w:rPr>
+        <w:br/>
+      </w:r>
+      <w:r>
+        <w:rPr>
+          <w:rFonts w:ascii="Ubuntu Mono" w:eastAsia="Times New Roman" w:hAnsi="Ubuntu Mono" w:cs="Courier New"/>
+          <w:color w:val="FFFFFF"/>
+          <w:sz w:val="27"/>
+          <w:szCs w:val="27"/>
+          <w:lang w:val="en-US" w:eastAsia="ru-RU"/>
+        </w:rPr>
+        <w:t>  print(</w:t>
+      </w:r>
+      <w:r>
+        <w:rPr>
+          <w:rFonts w:ascii="Ubuntu Mono" w:eastAsia="Times New Roman" w:hAnsi="Ubuntu Mono" w:cs="Courier New"/>
+          <w:color w:val="FFE083"/>
+          <w:sz w:val="27"/>
+          <w:szCs w:val="27"/>
+          <w:lang w:val="en-US" w:eastAsia="ru-RU"/>
+        </w:rPr>
+        <w:t xml:space="preserve">"Welcome to </w:t>
+      </w:r>
+      <w:proofErr w:type="spellStart"/>
+      <w:r>
+        <w:rPr>
+          <w:rFonts w:ascii="Ubuntu Mono" w:eastAsia="Times New Roman" w:hAnsi="Ubuntu Mono" w:cs="Courier New"/>
+          <w:color w:val="FFE083"/>
+          <w:sz w:val="27"/>
+          <w:szCs w:val="27"/>
+          <w:lang w:val="en-US" w:eastAsia="ru-RU"/>
+        </w:rPr>
+        <w:t>Tripcademy</w:t>
+      </w:r>
+      <w:proofErr w:type="spellEnd"/>
+      <w:r>
+        <w:rPr>
+          <w:rFonts w:ascii="Ubuntu Mono" w:eastAsia="Times New Roman" w:hAnsi="Ubuntu Mono" w:cs="Courier New"/>
+          <w:color w:val="FFE083"/>
+          <w:sz w:val="27"/>
+          <w:szCs w:val="27"/>
+          <w:lang w:val="en-US" w:eastAsia="ru-RU"/>
+        </w:rPr>
+        <w:t>!"</w:t>
+      </w:r>
+      <w:r>
+        <w:rPr>
+          <w:rFonts w:ascii="Ubuntu Mono" w:eastAsia="Times New Roman" w:hAnsi="Ubuntu Mono" w:cs="Courier New"/>
+          <w:color w:val="FFFFFF"/>
+          <w:sz w:val="27"/>
+          <w:szCs w:val="27"/>
+          <w:lang w:val="en-US" w:eastAsia="ru-RU"/>
+        </w:rPr>
+        <w:t xml:space="preserve">) </w:t>
+      </w:r>
+      <w:r>
+        <w:rPr>
+          <w:rFonts w:ascii="Ubuntu Mono" w:eastAsia="Times New Roman" w:hAnsi="Ubuntu Mono" w:cs="Courier New"/>
+          <w:color w:val="939598"/>
+          <w:sz w:val="27"/>
+          <w:szCs w:val="27"/>
+          <w:lang w:val="en-US" w:eastAsia="ru-RU"/>
+        </w:rPr>
+        <w:br/>
+      </w:r>
+      <w:r>
+        <w:rPr>
+          <w:rFonts w:ascii="Ubuntu Mono" w:eastAsia="Times New Roman" w:hAnsi="Ubuntu Mono" w:cs="Courier New"/>
+          <w:color w:val="FFFFFF"/>
+          <w:sz w:val="27"/>
+          <w:szCs w:val="27"/>
+          <w:lang w:val="en-US" w:eastAsia="ru-RU"/>
+        </w:rPr>
+        <w:t>  </w:t>
+      </w:r>
+      <w:proofErr w:type="gramStart"/>
+      <w:r>
+        <w:rPr>
+          <w:rFonts w:ascii="Ubuntu Mono" w:eastAsia="Times New Roman" w:hAnsi="Ubuntu Mono" w:cs="Courier New"/>
+          <w:color w:val="FFFFFF"/>
+          <w:sz w:val="27"/>
+          <w:szCs w:val="27"/>
+          <w:lang w:val="en-US" w:eastAsia="ru-RU"/>
+        </w:rPr>
+        <w:t>print(</w:t>
+      </w:r>
+      <w:proofErr w:type="gramEnd"/>
+      <w:r>
+        <w:rPr>
+          <w:rFonts w:ascii="Ubuntu Mono" w:eastAsia="Times New Roman" w:hAnsi="Ubuntu Mono" w:cs="Courier New"/>
+          <w:color w:val="FFE083"/>
+          <w:sz w:val="27"/>
+          <w:szCs w:val="27"/>
+          <w:lang w:val="en-US" w:eastAsia="ru-RU"/>
+        </w:rPr>
+        <w:t>"Let's get you to your destination."</w:t>
+      </w:r>
+      <w:r>
+        <w:rPr>
+          <w:rFonts w:ascii="Ubuntu Mono" w:eastAsia="Times New Roman" w:hAnsi="Ubuntu Mono" w:cs="Courier New"/>
+          <w:color w:val="FFFFFF"/>
+          <w:sz w:val="27"/>
+          <w:szCs w:val="27"/>
+          <w:lang w:val="en-US" w:eastAsia="ru-RU"/>
+        </w:rPr>
+        <w:t>)</w:t>
+      </w:r>
+    </w:p>
+    <w:p>
+      <w:pPr>
+        <w:spacing w:after="0" w:line="240" w:lineRule="auto"/>
+        <w:rPr>
+          <w:rFonts w:ascii="Segoe UI" w:eastAsia="Times New Roman" w:hAnsi="Segoe UI" w:cs="Segoe UI"/>
+          <w:color w:val="10162F"/>
+          <w:sz w:val="27"/>
+          <w:szCs w:val="27"/>
+          <w:lang w:val="en-US" w:eastAsia="ru-RU"/>
+        </w:rPr>
+      </w:pPr>
+      <w:r>
+        <w:rPr>
+          <w:rFonts w:ascii="Segoe UI" w:eastAsia="Times New Roman" w:hAnsi="Segoe UI" w:cs="Segoe UI"/>
+          <w:b/>
+          <w:bCs/>
+          <w:i/>
+          <w:iCs/>
+          <w:color w:val="10162F"/>
+          <w:sz w:val="27"/>
+          <w:szCs w:val="27"/>
+          <w:lang w:val="en-US" w:eastAsia="ru-RU"/>
+        </w:rPr>
+        <w:t>Note:</w:t>
+      </w:r>
+      <w:r>
+        <w:rPr>
+          <w:rFonts w:ascii="Segoe UI" w:eastAsia="Times New Roman" w:hAnsi="Segoe UI" w:cs="Segoe UI"/>
+          <w:color w:val="10162F"/>
+          <w:sz w:val="27"/>
+          <w:szCs w:val="27"/>
+          <w:lang w:val="en-US" w:eastAsia="ru-RU"/>
+        </w:rPr>
+        <w:t> Pasting this code into the editor and clicking </w:t>
+      </w:r>
+      <w:r>
+        <w:rPr>
+          <w:rFonts w:ascii="Segoe UI" w:eastAsia="Times New Roman" w:hAnsi="Segoe UI" w:cs="Segoe UI"/>
+          <w:b/>
+          <w:bCs/>
+          <w:i/>
+          <w:iCs/>
+          <w:color w:val="10162F"/>
+          <w:sz w:val="27"/>
+          <w:szCs w:val="27"/>
+          <w:lang w:val="en-US" w:eastAsia="ru-RU"/>
+        </w:rPr>
+        <w:t>Run</w:t>
+      </w:r>
+      <w:r>
+        <w:rPr>
+          <w:rFonts w:ascii="Segoe UI" w:eastAsia="Times New Roman" w:hAnsi="Segoe UI" w:cs="Segoe UI"/>
+          <w:color w:val="10162F"/>
+          <w:sz w:val="27"/>
+          <w:szCs w:val="27"/>
+          <w:lang w:val="en-US" w:eastAsia="ru-RU"/>
+        </w:rPr>
+        <w:t> will result in an empty output terminal. The </w:t>
+      </w:r>
+      <w:proofErr w:type="gramStart"/>
+      <w:r>
+        <w:rPr>
+          <w:rFonts w:ascii="Ubuntu Mono" w:eastAsia="Times New Roman" w:hAnsi="Ubuntu Mono" w:cs="Courier New"/>
+          <w:color w:val="15141F"/>
+          <w:shd w:val="clear" w:color="auto" w:fill="EAE9ED"/>
+          <w:lang w:val="en-US" w:eastAsia="ru-RU"/>
+        </w:rPr>
+        <w:t>print(</w:t>
+      </w:r>
+      <w:proofErr w:type="gramEnd"/>
+      <w:r>
+        <w:rPr>
+          <w:rFonts w:ascii="Ubuntu Mono" w:eastAsia="Times New Roman" w:hAnsi="Ubuntu Mono" w:cs="Courier New"/>
+          <w:color w:val="15141F"/>
+          <w:shd w:val="clear" w:color="auto" w:fill="EAE9ED"/>
+          <w:lang w:val="en-US" w:eastAsia="ru-RU"/>
+        </w:rPr>
+        <w:t>)</w:t>
+      </w:r>
+      <w:r>
+        <w:rPr>
+          <w:rFonts w:ascii="Segoe UI" w:eastAsia="Times New Roman" w:hAnsi="Segoe UI" w:cs="Segoe UI"/>
+          <w:color w:val="10162F"/>
+          <w:sz w:val="27"/>
+          <w:szCs w:val="27"/>
+          <w:lang w:val="en-US" w:eastAsia="ru-RU"/>
+        </w:rPr>
+        <w:t> statements within the function will not execute since our function hasn’t been used. We will explore this further in the next exercise; for now, let’s practice defining a function.</w:t>
+      </w:r>
+    </w:p>
+    <w:p>
+      <w:pPr>
+        <w:spacing w:before="100" w:beforeAutospacing="1" w:after="100" w:afterAutospacing="1" w:line="240" w:lineRule="auto"/>
+        <w:outlineLvl w:val="2"/>
+        <w:rPr>
+          <w:rFonts w:ascii="Segoe UI" w:eastAsia="Times New Roman" w:hAnsi="Segoe UI" w:cs="Segoe UI"/>
+          <w:b/>
+          <w:bCs/>
+          <w:color w:val="10162F"/>
+          <w:sz w:val="27"/>
+          <w:szCs w:val="27"/>
+          <w:lang w:val="en-US" w:eastAsia="ru-RU"/>
+        </w:rPr>
+      </w:pPr>
+      <w:r>
+        <w:rPr>
+          <w:rFonts w:ascii="Segoe UI" w:eastAsia="Times New Roman" w:hAnsi="Segoe UI" w:cs="Segoe UI"/>
+          <w:b/>
+          <w:bCs/>
+          <w:color w:val="10162F"/>
+          <w:sz w:val="27"/>
+          <w:szCs w:val="27"/>
+          <w:lang w:val="en-US" w:eastAsia="ru-RU"/>
+        </w:rPr>
+        <w:t>Instructions</w:t>
+      </w:r>
+    </w:p>
+    <w:p>
+      <w:pPr>
+        <w:spacing w:after="0" w:line="240" w:lineRule="auto"/>
+        <w:rPr>
+          <w:rFonts w:ascii="Segoe UI" w:eastAsia="Times New Roman" w:hAnsi="Segoe UI" w:cs="Segoe UI"/>
+          <w:color w:val="10162F"/>
+          <w:sz w:val="27"/>
+          <w:szCs w:val="27"/>
+          <w:lang w:val="en-US" w:eastAsia="ru-RU"/>
+        </w:rPr>
+      </w:pPr>
+      <w:r>
+        <w:rPr>
+          <w:rFonts w:ascii="Segoe UI" w:eastAsia="Times New Roman" w:hAnsi="Segoe UI" w:cs="Segoe UI"/>
+          <w:b/>
+          <w:bCs/>
+          <w:color w:val="10162F"/>
+          <w:sz w:val="27"/>
+          <w:szCs w:val="27"/>
+          <w:lang w:val="en-US" w:eastAsia="ru-RU"/>
+        </w:rPr>
+        <w:t>1.</w:t>
+      </w:r>
+    </w:p>
+    <w:p>
+      <w:pPr>
+        <w:spacing w:after="100" w:afterAutospacing="1" w:line="240" w:lineRule="auto"/>
+        <w:rPr>
+          <w:rFonts w:ascii="Segoe UI" w:eastAsia="Times New Roman" w:hAnsi="Segoe UI" w:cs="Segoe UI"/>
+          <w:color w:val="10162F"/>
+          <w:sz w:val="27"/>
+          <w:szCs w:val="27"/>
+          <w:lang w:val="en-US" w:eastAsia="ru-RU"/>
+        </w:rPr>
+      </w:pPr>
+      <w:r>
+        <w:rPr>
+          <w:rFonts w:ascii="Segoe UI" w:eastAsia="Times New Roman" w:hAnsi="Segoe UI" w:cs="Segoe UI"/>
+          <w:color w:val="10162F"/>
+          <w:sz w:val="27"/>
+          <w:szCs w:val="27"/>
+          <w:lang w:val="en-US" w:eastAsia="ru-RU"/>
+        </w:rPr>
+        <w:t>Two of the most common NYC attractions include the Empire State Building and Times Square.</w:t>
+      </w:r>
+    </w:p>
+    <w:p>
+      <w:pPr>
+        <w:spacing w:after="100" w:afterAutospacing="1" w:line="240" w:lineRule="auto"/>
+        <w:rPr>
+          <w:rFonts w:ascii="Segoe UI" w:eastAsia="Times New Roman" w:hAnsi="Segoe UI" w:cs="Segoe UI"/>
+          <w:color w:val="10162F"/>
+          <w:sz w:val="27"/>
+          <w:szCs w:val="27"/>
+          <w:lang w:val="en-US" w:eastAsia="ru-RU"/>
+        </w:rPr>
+      </w:pPr>
+      <w:r>
+        <w:rPr>
+          <w:rFonts w:ascii="Segoe UI" w:eastAsia="Times New Roman" w:hAnsi="Segoe UI" w:cs="Segoe UI"/>
+          <w:color w:val="10162F"/>
+          <w:sz w:val="27"/>
+          <w:szCs w:val="27"/>
+          <w:lang w:val="en-US" w:eastAsia="ru-RU"/>
+        </w:rPr>
+        <w:t>In </w:t>
+      </w:r>
+      <w:r>
+        <w:rPr>
+          <w:rFonts w:ascii="Segoe UI" w:eastAsia="Times New Roman" w:hAnsi="Segoe UI" w:cs="Segoe UI"/>
+          <w:i/>
+          <w:iCs/>
+          <w:color w:val="10162F"/>
+          <w:sz w:val="27"/>
+          <w:szCs w:val="27"/>
+          <w:lang w:val="en-US" w:eastAsia="ru-RU"/>
+        </w:rPr>
+        <w:t>travel.py</w:t>
+      </w:r>
+      <w:r>
+        <w:rPr>
+          <w:rFonts w:ascii="Segoe UI" w:eastAsia="Times New Roman" w:hAnsi="Segoe UI" w:cs="Segoe UI"/>
+          <w:color w:val="10162F"/>
+          <w:sz w:val="27"/>
+          <w:szCs w:val="27"/>
+          <w:lang w:val="en-US" w:eastAsia="ru-RU"/>
+        </w:rPr>
+        <w:t>, we’ll write a function that prints the directions via subway from the Empire State Building to Times Square.</w:t>
+      </w:r>
+    </w:p>
+    <w:p>
+      <w:pPr>
+        <w:spacing w:after="100" w:afterAutospacing="1" w:line="240" w:lineRule="auto"/>
+        <w:rPr>
+          <w:rFonts w:ascii="Segoe UI" w:eastAsia="Times New Roman" w:hAnsi="Segoe UI" w:cs="Segoe UI"/>
+          <w:color w:val="10162F"/>
+          <w:sz w:val="27"/>
+          <w:szCs w:val="27"/>
+          <w:lang w:val="en-US" w:eastAsia="ru-RU"/>
+        </w:rPr>
+      </w:pPr>
+      <w:r>
+        <w:rPr>
+          <w:rFonts w:ascii="Segoe UI" w:eastAsia="Times New Roman" w:hAnsi="Segoe UI" w:cs="Segoe UI"/>
+          <w:color w:val="10162F"/>
+          <w:sz w:val="27"/>
+          <w:szCs w:val="27"/>
+          <w:lang w:val="en-US" w:eastAsia="ru-RU"/>
+        </w:rPr>
+        <w:t>First, define a function, </w:t>
+      </w:r>
+      <w:proofErr w:type="spellStart"/>
+      <w:r>
+        <w:rPr>
+          <w:rFonts w:ascii="Ubuntu Mono" w:eastAsia="Times New Roman" w:hAnsi="Ubuntu Mono" w:cs="Courier New"/>
+          <w:color w:val="15141F"/>
+          <w:shd w:val="clear" w:color="auto" w:fill="EAE9ED"/>
+          <w:lang w:val="en-US" w:eastAsia="ru-RU"/>
+        </w:rPr>
+        <w:t>directions_to_</w:t>
+      </w:r>
+      <w:proofErr w:type="gramStart"/>
+      <w:r>
+        <w:rPr>
+          <w:rFonts w:ascii="Ubuntu Mono" w:eastAsia="Times New Roman" w:hAnsi="Ubuntu Mono" w:cs="Courier New"/>
+          <w:color w:val="15141F"/>
+          <w:shd w:val="clear" w:color="auto" w:fill="EAE9ED"/>
+          <w:lang w:val="en-US" w:eastAsia="ru-RU"/>
+        </w:rPr>
+        <w:t>timesSq</w:t>
+      </w:r>
+      <w:proofErr w:type="spellEnd"/>
+      <w:r>
+        <w:rPr>
+          <w:rFonts w:ascii="Ubuntu Mono" w:eastAsia="Times New Roman" w:hAnsi="Ubuntu Mono" w:cs="Courier New"/>
+          <w:color w:val="15141F"/>
+          <w:shd w:val="clear" w:color="auto" w:fill="EAE9ED"/>
+          <w:lang w:val="en-US" w:eastAsia="ru-RU"/>
+        </w:rPr>
+        <w:t>(</w:t>
+      </w:r>
+      <w:proofErr w:type="gramEnd"/>
+      <w:r>
+        <w:rPr>
+          <w:rFonts w:ascii="Ubuntu Mono" w:eastAsia="Times New Roman" w:hAnsi="Ubuntu Mono" w:cs="Courier New"/>
+          <w:color w:val="15141F"/>
+          <w:shd w:val="clear" w:color="auto" w:fill="EAE9ED"/>
+          <w:lang w:val="en-US" w:eastAsia="ru-RU"/>
+        </w:rPr>
+        <w:t>)</w:t>
+      </w:r>
+      <w:r>
+        <w:rPr>
+          <w:rFonts w:ascii="Segoe UI" w:eastAsia="Times New Roman" w:hAnsi="Segoe UI" w:cs="Segoe UI"/>
+          <w:color w:val="10162F"/>
+          <w:sz w:val="27"/>
+          <w:szCs w:val="27"/>
+          <w:lang w:val="en-US" w:eastAsia="ru-RU"/>
+        </w:rPr>
+        <w:t>. Leave the body of the function empty for now.</w:t>
+      </w:r>
+    </w:p>
+    <w:p>
+      <w:pPr>
+        <w:spacing w:after="100" w:afterAutospacing="1" w:line="240" w:lineRule="auto"/>
+        <w:rPr>
+          <w:rFonts w:ascii="Segoe UI" w:eastAsia="Times New Roman" w:hAnsi="Segoe UI" w:cs="Segoe UI"/>
+          <w:color w:val="10162F"/>
+          <w:sz w:val="27"/>
+          <w:szCs w:val="27"/>
+          <w:lang w:val="en-US" w:eastAsia="ru-RU"/>
+        </w:rPr>
+      </w:pPr>
+      <w:r>
+        <w:rPr>
+          <w:rFonts w:ascii="Segoe UI" w:eastAsia="Times New Roman" w:hAnsi="Segoe UI" w:cs="Segoe UI"/>
+          <w:b/>
+          <w:bCs/>
+          <w:i/>
+          <w:iCs/>
+          <w:color w:val="10162F"/>
+          <w:sz w:val="27"/>
+          <w:szCs w:val="27"/>
+          <w:lang w:val="en-US" w:eastAsia="ru-RU"/>
+        </w:rPr>
+        <w:t>Note:</w:t>
+      </w:r>
+      <w:r>
+        <w:rPr>
+          <w:rFonts w:ascii="Segoe UI" w:eastAsia="Times New Roman" w:hAnsi="Segoe UI" w:cs="Segoe UI"/>
+          <w:color w:val="10162F"/>
+          <w:sz w:val="27"/>
+          <w:szCs w:val="27"/>
+          <w:lang w:val="en-US" w:eastAsia="ru-RU"/>
+        </w:rPr>
+        <w:t> When we run the code, we will see an error: </w:t>
+      </w:r>
+      <w:proofErr w:type="spellStart"/>
+      <w:r>
+        <w:rPr>
+          <w:rFonts w:ascii="Ubuntu Mono" w:eastAsia="Times New Roman" w:hAnsi="Ubuntu Mono" w:cs="Courier New"/>
+          <w:color w:val="15141F"/>
+          <w:shd w:val="clear" w:color="auto" w:fill="EAE9ED"/>
+          <w:lang w:val="en-US" w:eastAsia="ru-RU"/>
+        </w:rPr>
+        <w:t>SyntaxError</w:t>
+      </w:r>
+      <w:proofErr w:type="spellEnd"/>
+      <w:r>
+        <w:rPr>
+          <w:rFonts w:ascii="Ubuntu Mono" w:eastAsia="Times New Roman" w:hAnsi="Ubuntu Mono" w:cs="Courier New"/>
+          <w:color w:val="15141F"/>
+          <w:shd w:val="clear" w:color="auto" w:fill="EAE9ED"/>
+          <w:lang w:val="en-US" w:eastAsia="ru-RU"/>
+        </w:rPr>
+        <w:t>: unexpected EOF while parsing</w:t>
+      </w:r>
+      <w:r>
+        <w:rPr>
+          <w:rFonts w:ascii="Segoe UI" w:eastAsia="Times New Roman" w:hAnsi="Segoe UI" w:cs="Segoe UI"/>
+          <w:color w:val="10162F"/>
+          <w:sz w:val="27"/>
+          <w:szCs w:val="27"/>
+          <w:lang w:val="en-US" w:eastAsia="ru-RU"/>
+        </w:rPr>
+        <w:t>. This will occur when we don’t populate a function with any statements. We will populate it with code in the next step.</w:t>
+      </w:r>
+    </w:p>
+    <w:p>
+      <w:pPr>
+        <w:spacing w:after="0" w:line="240" w:lineRule="auto"/>
+        <w:rPr>
+          <w:rFonts w:ascii="Segoe UI" w:eastAsia="Times New Roman" w:hAnsi="Segoe UI" w:cs="Segoe UI"/>
+          <w:color w:val="10162F"/>
+          <w:sz w:val="27"/>
+          <w:szCs w:val="27"/>
+          <w:lang w:val="en-US" w:eastAsia="ru-RU"/>
+        </w:rPr>
+      </w:pPr>
+      <w:r>
+        <w:rPr>
+          <w:rFonts w:ascii="Segoe UI" w:eastAsia="Times New Roman" w:hAnsi="Segoe UI" w:cs="Segoe UI"/>
+          <w:color w:val="10162F"/>
+          <w:sz w:val="27"/>
+          <w:szCs w:val="27"/>
+          <w:lang w:val="en-US" w:eastAsia="ru-RU"/>
+        </w:rPr>
+        <w:t>EOF stands for “End of File” — Python is telling you that it was expecting some code in the body of the function, but it hit the end of the file first.</w:t>
+      </w:r>
+    </w:p>
+    <w:p>
+      <w:pPr>
+        <w:shd w:val="clear" w:color="auto" w:fill="37C3BE"/>
+        <w:spacing w:after="0" w:line="240" w:lineRule="auto"/>
+        <w:rPr>
+          <w:rFonts w:ascii="Segoe UI" w:eastAsia="Times New Roman" w:hAnsi="Segoe UI" w:cs="Segoe UI"/>
+          <w:color w:val="FFFFFF"/>
+          <w:sz w:val="2"/>
+          <w:szCs w:val="2"/>
+          <w:lang w:val="en-US" w:eastAsia="ru-RU"/>
+        </w:rPr>
+      </w:pPr>
+      <w:r>
+        <w:rPr>
+          <w:rFonts w:ascii="Segoe UI" w:eastAsia="Times New Roman" w:hAnsi="Segoe UI" w:cs="Segoe UI"/>
+          <w:color w:val="FFFFFF"/>
+          <w:sz w:val="2"/>
+          <w:szCs w:val="2"/>
+          <w:lang w:val="en-US" w:eastAsia="ru-RU"/>
+        </w:rPr>
+        <w:t>Checkpoint 2 Passed</w:t>
+      </w:r>
+    </w:p>
+    <w:p>
+      <w:pPr>
+        <w:spacing w:after="0" w:line="240" w:lineRule="auto"/>
+        <w:rPr>
+          <w:rFonts w:ascii="Segoe UI" w:eastAsia="Times New Roman" w:hAnsi="Segoe UI" w:cs="Segoe UI"/>
+          <w:color w:val="10162F"/>
+          <w:sz w:val="27"/>
+          <w:szCs w:val="27"/>
+          <w:lang w:val="en-US" w:eastAsia="ru-RU"/>
+        </w:rPr>
+      </w:pPr>
+      <w:r>
+        <w:rPr>
+          <w:rFonts w:ascii="Segoe UI" w:eastAsia="Times New Roman" w:hAnsi="Segoe UI" w:cs="Segoe UI"/>
+          <w:color w:val="10162F"/>
+          <w:sz w:val="27"/>
+          <w:szCs w:val="27"/>
+          <w:lang w:val="en-US" w:eastAsia="ru-RU"/>
+        </w:rPr>
+        <w:t>Hint</w:t>
+      </w:r>
+    </w:p>
+    <w:p>
+      <w:pPr>
+        <w:spacing w:after="100" w:afterAutospacing="1" w:line="240" w:lineRule="auto"/>
+        <w:rPr>
+          <w:rFonts w:ascii="Segoe UI" w:eastAsia="Times New Roman" w:hAnsi="Segoe UI" w:cs="Segoe UI"/>
+          <w:color w:val="10162F"/>
+          <w:sz w:val="27"/>
+          <w:szCs w:val="27"/>
+          <w:lang w:val="en-US" w:eastAsia="ru-RU"/>
+        </w:rPr>
+      </w:pPr>
+      <w:r>
+        <w:rPr>
+          <w:rFonts w:ascii="Segoe UI" w:eastAsia="Times New Roman" w:hAnsi="Segoe UI" w:cs="Segoe UI"/>
+          <w:color w:val="10162F"/>
+          <w:sz w:val="27"/>
+          <w:szCs w:val="27"/>
+          <w:lang w:val="en-US" w:eastAsia="ru-RU"/>
+        </w:rPr>
+        <w:t>Remember the core of a function - a definition. Check to make sure you have all the components for a function definition.</w:t>
+      </w:r>
+    </w:p>
+    <w:p>
+      <w:pPr>
+        <w:shd w:val="clear" w:color="auto" w:fill="211E2F"/>
+        <w:tabs>
+          <w:tab w:val="left" w:pos="916"/>
+          <w:tab w:val="left" w:pos="1832"/>
+          <w:tab w:val="left" w:pos="2748"/>
+          <w:tab w:val="left" w:pos="3664"/>
+          <w:tab w:val="left" w:pos="4580"/>
+          <w:tab w:val="left" w:pos="5496"/>
+          <w:tab w:val="left" w:pos="6412"/>
+          <w:tab w:val="left" w:pos="7328"/>
+          <w:tab w:val="left" w:pos="8244"/>
+          <w:tab w:val="left" w:pos="9160"/>
+          <w:tab w:val="left" w:pos="10076"/>
+          <w:tab w:val="left" w:pos="10992"/>
+          <w:tab w:val="left" w:pos="11908"/>
+          <w:tab w:val="left" w:pos="12824"/>
+          <w:tab w:val="left" w:pos="13740"/>
+          <w:tab w:val="left" w:pos="14656"/>
+        </w:tabs>
+        <w:spacing w:after="0" w:line="240" w:lineRule="auto"/>
+        <w:rPr>
+          <w:rFonts w:ascii="Ubuntu Mono" w:eastAsia="Times New Roman" w:hAnsi="Ubuntu Mono" w:cs="Courier New"/>
+          <w:color w:val="939598"/>
+          <w:sz w:val="27"/>
+          <w:szCs w:val="27"/>
+          <w:lang w:val="en-US" w:eastAsia="ru-RU"/>
+        </w:rPr>
+      </w:pPr>
+      <w:r>
+        <w:rPr>
+          <w:rFonts w:ascii="Ubuntu Mono" w:eastAsia="Times New Roman" w:hAnsi="Ubuntu Mono" w:cs="Courier New"/>
+          <w:color w:val="B3CCFF"/>
+          <w:sz w:val="27"/>
+          <w:szCs w:val="27"/>
+          <w:lang w:val="en-US" w:eastAsia="ru-RU"/>
+        </w:rPr>
+        <w:t xml:space="preserve">def </w:t>
+      </w:r>
+      <w:proofErr w:type="spellStart"/>
+      <w:r>
+        <w:rPr>
+          <w:rFonts w:ascii="Ubuntu Mono" w:eastAsia="Times New Roman" w:hAnsi="Ubuntu Mono" w:cs="Courier New"/>
+          <w:color w:val="B3CCFF"/>
+          <w:sz w:val="27"/>
+          <w:szCs w:val="27"/>
+          <w:lang w:val="en-US" w:eastAsia="ru-RU"/>
+        </w:rPr>
+        <w:t>my_function_</w:t>
+      </w:r>
+      <w:proofErr w:type="gramStart"/>
+      <w:r>
+        <w:rPr>
+          <w:rFonts w:ascii="Ubuntu Mono" w:eastAsia="Times New Roman" w:hAnsi="Ubuntu Mono" w:cs="Courier New"/>
+          <w:color w:val="B3CCFF"/>
+          <w:sz w:val="27"/>
+          <w:szCs w:val="27"/>
+          <w:lang w:val="en-US" w:eastAsia="ru-RU"/>
+        </w:rPr>
+        <w:t>name</w:t>
+      </w:r>
+      <w:proofErr w:type="spellEnd"/>
+      <w:r>
+        <w:rPr>
+          <w:rFonts w:ascii="Ubuntu Mono" w:eastAsia="Times New Roman" w:hAnsi="Ubuntu Mono" w:cs="Courier New"/>
+          <w:color w:val="FFFFFF"/>
+          <w:sz w:val="27"/>
+          <w:szCs w:val="27"/>
+          <w:lang w:val="en-US" w:eastAsia="ru-RU"/>
+        </w:rPr>
+        <w:t>(</w:t>
+      </w:r>
+      <w:proofErr w:type="gramEnd"/>
+      <w:r>
+        <w:rPr>
+          <w:rFonts w:ascii="Ubuntu Mono" w:eastAsia="Times New Roman" w:hAnsi="Ubuntu Mono" w:cs="Courier New"/>
+          <w:color w:val="FFFFFF"/>
+          <w:sz w:val="27"/>
+          <w:szCs w:val="27"/>
+          <w:lang w:val="en-US" w:eastAsia="ru-RU"/>
+        </w:rPr>
+        <w:t>):</w:t>
+      </w:r>
+    </w:p>
+    <w:p>
+      <w:pPr>
+        <w:spacing w:after="0" w:line="240" w:lineRule="auto"/>
+        <w:rPr>
+          <w:rFonts w:ascii="Segoe UI" w:eastAsia="Times New Roman" w:hAnsi="Segoe UI" w:cs="Segoe UI"/>
+          <w:color w:val="10162F"/>
+          <w:sz w:val="27"/>
+          <w:szCs w:val="27"/>
+          <w:lang w:val="en-US" w:eastAsia="ru-RU"/>
+        </w:rPr>
+      </w:pPr>
+      <w:r>
+        <w:rPr>
+          <w:rFonts w:ascii="Segoe UI" w:eastAsia="Times New Roman" w:hAnsi="Segoe UI" w:cs="Segoe UI"/>
+          <w:b/>
+          <w:bCs/>
+          <w:color w:val="10162F"/>
+          <w:sz w:val="27"/>
+          <w:szCs w:val="27"/>
+          <w:lang w:val="en-US" w:eastAsia="ru-RU"/>
+        </w:rPr>
+        <w:t>2.</w:t>
+      </w:r>
+    </w:p>
+    <w:p>
+      <w:pPr>
+        <w:spacing w:after="100" w:afterAutospacing="1" w:line="240" w:lineRule="auto"/>
+        <w:rPr>
+          <w:rFonts w:ascii="Segoe UI" w:eastAsia="Times New Roman" w:hAnsi="Segoe UI" w:cs="Segoe UI"/>
+          <w:color w:val="10162F"/>
+          <w:sz w:val="27"/>
+          <w:szCs w:val="27"/>
+          <w:lang w:val="en-US" w:eastAsia="ru-RU"/>
+        </w:rPr>
+      </w:pPr>
+      <w:r>
+        <w:rPr>
+          <w:rFonts w:ascii="Segoe UI" w:eastAsia="Times New Roman" w:hAnsi="Segoe UI" w:cs="Segoe UI"/>
+          <w:color w:val="10162F"/>
+          <w:sz w:val="27"/>
+          <w:szCs w:val="27"/>
+          <w:lang w:val="en-US" w:eastAsia="ru-RU"/>
+        </w:rPr>
+        <w:lastRenderedPageBreak/>
+        <w:t xml:space="preserve">Within the body of the function, use three </w:t>
+      </w:r>
+      <w:proofErr w:type="gramStart"/>
+      <w:r>
+        <w:rPr>
+          <w:rFonts w:ascii="Segoe UI" w:eastAsia="Times New Roman" w:hAnsi="Segoe UI" w:cs="Segoe UI"/>
+          <w:color w:val="10162F"/>
+          <w:sz w:val="27"/>
+          <w:szCs w:val="27"/>
+          <w:lang w:val="en-US" w:eastAsia="ru-RU"/>
+        </w:rPr>
+        <w:t>print(</w:t>
+      </w:r>
+      <w:proofErr w:type="gramEnd"/>
+      <w:r>
+        <w:rPr>
+          <w:rFonts w:ascii="Segoe UI" w:eastAsia="Times New Roman" w:hAnsi="Segoe UI" w:cs="Segoe UI"/>
+          <w:color w:val="10162F"/>
+          <w:sz w:val="27"/>
+          <w:szCs w:val="27"/>
+          <w:lang w:val="en-US" w:eastAsia="ru-RU"/>
+        </w:rPr>
+        <w:t>) statements to output the following directions:</w:t>
+      </w:r>
+    </w:p>
+    <w:p>
+      <w:pPr>
+        <w:shd w:val="clear" w:color="auto" w:fill="211E2F"/>
+        <w:tabs>
+          <w:tab w:val="left" w:pos="916"/>
+          <w:tab w:val="left" w:pos="1832"/>
+          <w:tab w:val="left" w:pos="2748"/>
+          <w:tab w:val="left" w:pos="3664"/>
+          <w:tab w:val="left" w:pos="4580"/>
+          <w:tab w:val="left" w:pos="5496"/>
+          <w:tab w:val="left" w:pos="6412"/>
+          <w:tab w:val="left" w:pos="7328"/>
+          <w:tab w:val="left" w:pos="8244"/>
+          <w:tab w:val="left" w:pos="9160"/>
+          <w:tab w:val="left" w:pos="10076"/>
+          <w:tab w:val="left" w:pos="10992"/>
+          <w:tab w:val="left" w:pos="11908"/>
+          <w:tab w:val="left" w:pos="12824"/>
+          <w:tab w:val="left" w:pos="13740"/>
+          <w:tab w:val="left" w:pos="14656"/>
+        </w:tabs>
+        <w:spacing w:after="0" w:line="240" w:lineRule="auto"/>
+        <w:rPr>
+          <w:rFonts w:ascii="Ubuntu Mono" w:eastAsia="Times New Roman" w:hAnsi="Ubuntu Mono" w:cs="Courier New"/>
+          <w:color w:val="939598"/>
+          <w:sz w:val="27"/>
+          <w:szCs w:val="27"/>
+          <w:lang w:val="en-US" w:eastAsia="ru-RU"/>
+        </w:rPr>
+      </w:pPr>
+      <w:r>
+        <w:rPr>
+          <w:rFonts w:ascii="Ubuntu Mono" w:eastAsia="Times New Roman" w:hAnsi="Ubuntu Mono" w:cs="Courier New"/>
+          <w:color w:val="FFFFFF"/>
+          <w:sz w:val="27"/>
+          <w:szCs w:val="27"/>
+          <w:lang w:val="en-US" w:eastAsia="ru-RU"/>
+        </w:rPr>
+        <w:t>Walk 4 mins to 34th St Herald Square train station</w:t>
+      </w:r>
+      <w:r>
+        <w:rPr>
+          <w:rFonts w:ascii="Ubuntu Mono" w:eastAsia="Times New Roman" w:hAnsi="Ubuntu Mono" w:cs="Courier New"/>
+          <w:color w:val="939598"/>
+          <w:sz w:val="27"/>
+          <w:szCs w:val="27"/>
+          <w:lang w:val="en-US" w:eastAsia="ru-RU"/>
+        </w:rPr>
+        <w:br/>
+      </w:r>
+      <w:r>
+        <w:rPr>
+          <w:rFonts w:ascii="Ubuntu Mono" w:eastAsia="Times New Roman" w:hAnsi="Ubuntu Mono" w:cs="Courier New"/>
+          <w:color w:val="FFFFFF"/>
+          <w:sz w:val="27"/>
+          <w:szCs w:val="27"/>
+          <w:lang w:val="en-US" w:eastAsia="ru-RU"/>
+        </w:rPr>
+        <w:t>Take the Northbound N, Q, R, or W train 1 stop</w:t>
+      </w:r>
+      <w:r>
+        <w:rPr>
+          <w:rFonts w:ascii="Ubuntu Mono" w:eastAsia="Times New Roman" w:hAnsi="Ubuntu Mono" w:cs="Courier New"/>
+          <w:color w:val="939598"/>
+          <w:sz w:val="27"/>
+          <w:szCs w:val="27"/>
+          <w:lang w:val="en-US" w:eastAsia="ru-RU"/>
+        </w:rPr>
+        <w:br/>
+      </w:r>
+      <w:r>
+        <w:rPr>
+          <w:rFonts w:ascii="Ubuntu Mono" w:eastAsia="Times New Roman" w:hAnsi="Ubuntu Mono" w:cs="Courier New"/>
+          <w:color w:val="FFFFFF"/>
+          <w:sz w:val="27"/>
+          <w:szCs w:val="27"/>
+          <w:lang w:val="en-US" w:eastAsia="ru-RU"/>
+        </w:rPr>
+        <w:t>Get off the Times Square 42nd Street stop</w:t>
+      </w:r>
+    </w:p>
+    <w:p>
+      <w:pPr>
+        <w:spacing w:after="0" w:line="240" w:lineRule="auto"/>
+        <w:rPr>
+          <w:rFonts w:ascii="Segoe UI" w:eastAsia="Times New Roman" w:hAnsi="Segoe UI" w:cs="Segoe UI"/>
+          <w:color w:val="10162F"/>
+          <w:sz w:val="27"/>
+          <w:szCs w:val="27"/>
+          <w:lang w:val="en-US" w:eastAsia="ru-RU"/>
+        </w:rPr>
+      </w:pPr>
+      <w:r>
+        <w:rPr>
+          <w:rFonts w:ascii="Segoe UI" w:eastAsia="Times New Roman" w:hAnsi="Segoe UI" w:cs="Segoe UI"/>
+          <w:color w:val="10162F"/>
+          <w:sz w:val="27"/>
+          <w:szCs w:val="27"/>
+          <w:lang w:val="en-US" w:eastAsia="ru-RU"/>
+        </w:rPr>
+        <w:t>Remember, if you run your code, you shouldn’t see any output in the terminal at this point. Check out the hint if you want to see how to see the output (we will be doing it in the next section as well!)</w:t>
+      </w:r>
+    </w:p>
+    <w:p>
+      <w:pPr>
+        <w:shd w:val="clear" w:color="auto" w:fill="37C3BE"/>
+        <w:spacing w:after="0" w:line="240" w:lineRule="auto"/>
+        <w:rPr>
+          <w:rFonts w:ascii="Segoe UI" w:eastAsia="Times New Roman" w:hAnsi="Segoe UI" w:cs="Segoe UI"/>
+          <w:color w:val="FFFFFF"/>
+          <w:sz w:val="2"/>
+          <w:szCs w:val="2"/>
+          <w:lang w:val="en-US" w:eastAsia="ru-RU"/>
+        </w:rPr>
+      </w:pPr>
+      <w:r>
+        <w:rPr>
+          <w:rFonts w:ascii="Segoe UI" w:eastAsia="Times New Roman" w:hAnsi="Segoe UI" w:cs="Segoe UI"/>
+          <w:color w:val="FFFFFF"/>
+          <w:sz w:val="2"/>
+          <w:szCs w:val="2"/>
+          <w:lang w:val="en-US" w:eastAsia="ru-RU"/>
+        </w:rPr>
+        <w:t>Checkpoint 3 Passed</w:t>
+      </w:r>
+    </w:p>
+    <w:p>
+      <w:pPr>
+        <w:spacing w:after="0" w:line="240" w:lineRule="auto"/>
+        <w:rPr>
+          <w:rFonts w:ascii="Segoe UI" w:eastAsia="Times New Roman" w:hAnsi="Segoe UI" w:cs="Segoe UI"/>
+          <w:color w:val="10162F"/>
+          <w:sz w:val="27"/>
+          <w:szCs w:val="27"/>
+          <w:lang w:val="en-US" w:eastAsia="ru-RU"/>
+        </w:rPr>
+      </w:pPr>
+      <w:r>
+        <w:rPr>
+          <w:rFonts w:ascii="Segoe UI" w:eastAsia="Times New Roman" w:hAnsi="Segoe UI" w:cs="Segoe UI"/>
+          <w:color w:val="10162F"/>
+          <w:sz w:val="27"/>
+          <w:szCs w:val="27"/>
+          <w:lang w:val="en-US" w:eastAsia="ru-RU"/>
+        </w:rPr>
+        <w:t>Hint</w:t>
+      </w:r>
+    </w:p>
+    <w:p>
+      <w:pPr>
+        <w:spacing w:after="100" w:afterAutospacing="1" w:line="240" w:lineRule="auto"/>
+        <w:rPr>
+          <w:rFonts w:ascii="Segoe UI" w:eastAsia="Times New Roman" w:hAnsi="Segoe UI" w:cs="Segoe UI"/>
+          <w:color w:val="10162F"/>
+          <w:sz w:val="27"/>
+          <w:szCs w:val="27"/>
+          <w:lang w:val="en-US" w:eastAsia="ru-RU"/>
+        </w:rPr>
+      </w:pPr>
+      <w:r>
+        <w:rPr>
+          <w:rFonts w:ascii="Segoe UI" w:eastAsia="Times New Roman" w:hAnsi="Segoe UI" w:cs="Segoe UI"/>
+          <w:color w:val="10162F"/>
+          <w:sz w:val="27"/>
+          <w:szCs w:val="27"/>
+          <w:lang w:val="en-US" w:eastAsia="ru-RU"/>
+        </w:rPr>
+        <w:t>Check your statements for spaces, capitalization, and spelling. If you are still having problems getting the checkpoint to pass, try and copy and paste the text directly from the narrative into your print statement.</w:t>
+      </w:r>
+    </w:p>
+    <w:p>
+      <w:pPr>
+        <w:spacing w:after="100" w:afterAutospacing="1" w:line="240" w:lineRule="auto"/>
+        <w:rPr>
+          <w:rFonts w:ascii="Segoe UI" w:eastAsia="Times New Roman" w:hAnsi="Segoe UI" w:cs="Segoe UI"/>
+          <w:color w:val="10162F"/>
+          <w:sz w:val="27"/>
+          <w:szCs w:val="27"/>
+          <w:lang w:val="en-US" w:eastAsia="ru-RU"/>
+        </w:rPr>
+      </w:pPr>
+      <w:r>
+        <w:rPr>
+          <w:rFonts w:ascii="Segoe UI" w:eastAsia="Times New Roman" w:hAnsi="Segoe UI" w:cs="Segoe UI"/>
+          <w:color w:val="10162F"/>
+          <w:sz w:val="27"/>
+          <w:szCs w:val="27"/>
+          <w:lang w:val="en-US" w:eastAsia="ru-RU"/>
+        </w:rPr>
+        <w:t>If you are interested in seeing the output, call your function like this:</w:t>
+      </w:r>
+    </w:p>
+    <w:p>
+      <w:pPr>
+        <w:shd w:val="clear" w:color="auto" w:fill="211E2F"/>
+        <w:tabs>
+          <w:tab w:val="left" w:pos="916"/>
+          <w:tab w:val="left" w:pos="1832"/>
+          <w:tab w:val="left" w:pos="2748"/>
+          <w:tab w:val="left" w:pos="3664"/>
+          <w:tab w:val="left" w:pos="4580"/>
+          <w:tab w:val="left" w:pos="5496"/>
+          <w:tab w:val="left" w:pos="6412"/>
+          <w:tab w:val="left" w:pos="7328"/>
+          <w:tab w:val="left" w:pos="8244"/>
+          <w:tab w:val="left" w:pos="9160"/>
+          <w:tab w:val="left" w:pos="10076"/>
+          <w:tab w:val="left" w:pos="10992"/>
+          <w:tab w:val="left" w:pos="11908"/>
+          <w:tab w:val="left" w:pos="12824"/>
+          <w:tab w:val="left" w:pos="13740"/>
+          <w:tab w:val="left" w:pos="14656"/>
+        </w:tabs>
+        <w:spacing w:after="0" w:line="240" w:lineRule="auto"/>
+        <w:rPr>
+          <w:rFonts w:ascii="Ubuntu Mono" w:eastAsia="Times New Roman" w:hAnsi="Ubuntu Mono" w:cs="Courier New"/>
+          <w:color w:val="939598"/>
+          <w:sz w:val="27"/>
+          <w:szCs w:val="27"/>
+          <w:lang w:eastAsia="ru-RU"/>
+        </w:rPr>
+      </w:pPr>
+      <w:proofErr w:type="spellStart"/>
+      <w:r>
+        <w:rPr>
+          <w:rFonts w:ascii="Ubuntu Mono" w:eastAsia="Times New Roman" w:hAnsi="Ubuntu Mono" w:cs="Courier New"/>
+          <w:color w:val="FF8973"/>
+          <w:sz w:val="27"/>
+          <w:szCs w:val="27"/>
+          <w:lang w:eastAsia="ru-RU"/>
+        </w:rPr>
+        <w:t>directions_to_</w:t>
+      </w:r>
+      <w:proofErr w:type="gramStart"/>
+      <w:r>
+        <w:rPr>
+          <w:rFonts w:ascii="Ubuntu Mono" w:eastAsia="Times New Roman" w:hAnsi="Ubuntu Mono" w:cs="Courier New"/>
+          <w:color w:val="FF8973"/>
+          <w:sz w:val="27"/>
+          <w:szCs w:val="27"/>
+          <w:lang w:eastAsia="ru-RU"/>
+        </w:rPr>
+        <w:t>timesSq</w:t>
+      </w:r>
+      <w:proofErr w:type="spellEnd"/>
+      <w:r>
+        <w:rPr>
+          <w:rFonts w:ascii="Ubuntu Mono" w:eastAsia="Times New Roman" w:hAnsi="Ubuntu Mono" w:cs="Courier New"/>
+          <w:color w:val="FFFFFF"/>
+          <w:sz w:val="27"/>
+          <w:szCs w:val="27"/>
+          <w:lang w:eastAsia="ru-RU"/>
+        </w:rPr>
+        <w:t>(</w:t>
+      </w:r>
+      <w:proofErr w:type="gramEnd"/>
+      <w:r>
+        <w:rPr>
+          <w:rFonts w:ascii="Ubuntu Mono" w:eastAsia="Times New Roman" w:hAnsi="Ubuntu Mono" w:cs="Courier New"/>
+          <w:color w:val="FFFFFF"/>
+          <w:sz w:val="27"/>
+          <w:szCs w:val="27"/>
+          <w:lang w:eastAsia="ru-RU"/>
+        </w:rPr>
+        <w:t>)</w:t>
+      </w:r>
+    </w:p>
+    <w:p>
+      <w:pPr>
         <w:jc w:val="both"/>
         <w:rPr>
+          <w:lang w:val="en-US"/>
+        </w:rPr>
+      </w:pPr>
+    </w:p>
+    <w:p>
+      <w:pPr>
+        <w:jc w:val="both"/>
+        <w:rPr>
+          <w:b/>
+          <w:bCs/>
+          <w:lang w:val="en-US"/>
+        </w:rPr>
+      </w:pPr>
+      <w:r>
+        <w:rPr>
+          <w:b/>
+          <w:bCs/>
+          <w:lang w:val="en-US"/>
+        </w:rPr>
+        <w:t>travel.py</w:t>
+      </w:r>
+    </w:p>
+    <w:p>
+      <w:pPr>
+        <w:shd w:val="clear" w:color="auto" w:fill="1E1E1E"/>
+        <w:spacing w:after="0" w:line="360" w:lineRule="atLeast"/>
+        <w:rPr>
+          <w:rFonts w:ascii="Consolas" w:eastAsia="Times New Roman" w:hAnsi="Consolas" w:cs="Times New Roman"/>
+          <w:color w:val="FFFFFF"/>
+          <w:sz w:val="21"/>
+          <w:szCs w:val="21"/>
+          <w:lang w:val="en-US" w:eastAsia="ru-RU"/>
+        </w:rPr>
+      </w:pPr>
+      <w:r>
+        <w:rPr>
+          <w:rFonts w:ascii="Consolas" w:eastAsia="Times New Roman" w:hAnsi="Consolas" w:cs="Times New Roman"/>
+          <w:color w:val="939598"/>
+          <w:sz w:val="21"/>
+          <w:szCs w:val="21"/>
+          <w:lang w:val="en-US" w:eastAsia="ru-RU"/>
+        </w:rPr>
+        <w:t># Your code below: </w:t>
+      </w:r>
+    </w:p>
+    <w:p>
+      <w:pPr>
+        <w:shd w:val="clear" w:color="auto" w:fill="1E1E1E"/>
+        <w:spacing w:after="0" w:line="360" w:lineRule="atLeast"/>
+        <w:rPr>
+          <w:rFonts w:ascii="Consolas" w:eastAsia="Times New Roman" w:hAnsi="Consolas" w:cs="Times New Roman"/>
+          <w:color w:val="FFFFFF"/>
+          <w:sz w:val="21"/>
+          <w:szCs w:val="21"/>
+          <w:lang w:val="en-US" w:eastAsia="ru-RU"/>
+        </w:rPr>
+      </w:pPr>
+      <w:r>
+        <w:rPr>
+          <w:rFonts w:ascii="Consolas" w:eastAsia="Times New Roman" w:hAnsi="Consolas" w:cs="Times New Roman"/>
+          <w:color w:val="B3CCFF"/>
+          <w:sz w:val="21"/>
+          <w:szCs w:val="21"/>
+          <w:lang w:val="en-US" w:eastAsia="ru-RU"/>
+        </w:rPr>
+        <w:t>def </w:t>
+      </w:r>
+      <w:proofErr w:type="spellStart"/>
+      <w:r>
+        <w:rPr>
+          <w:rFonts w:ascii="Consolas" w:eastAsia="Times New Roman" w:hAnsi="Consolas" w:cs="Times New Roman"/>
+          <w:color w:val="B3CCFF"/>
+          <w:sz w:val="21"/>
+          <w:szCs w:val="21"/>
+          <w:lang w:val="en-US" w:eastAsia="ru-RU"/>
+        </w:rPr>
+        <w:t>directions_to_</w:t>
+      </w:r>
+      <w:proofErr w:type="gramStart"/>
+      <w:r>
+        <w:rPr>
+          <w:rFonts w:ascii="Consolas" w:eastAsia="Times New Roman" w:hAnsi="Consolas" w:cs="Times New Roman"/>
+          <w:color w:val="B3CCFF"/>
+          <w:sz w:val="21"/>
+          <w:szCs w:val="21"/>
+          <w:lang w:val="en-US" w:eastAsia="ru-RU"/>
+        </w:rPr>
+        <w:t>timesSq</w:t>
+      </w:r>
+      <w:proofErr w:type="spellEnd"/>
+      <w:r>
+        <w:rPr>
+          <w:rFonts w:ascii="Consolas" w:eastAsia="Times New Roman" w:hAnsi="Consolas" w:cs="Times New Roman"/>
+          <w:color w:val="FFFFFF"/>
+          <w:sz w:val="21"/>
+          <w:szCs w:val="21"/>
+          <w:lang w:val="en-US" w:eastAsia="ru-RU"/>
+        </w:rPr>
+        <w:t>(</w:t>
+      </w:r>
+      <w:proofErr w:type="gramEnd"/>
+      <w:r>
+        <w:rPr>
+          <w:rFonts w:ascii="Consolas" w:eastAsia="Times New Roman" w:hAnsi="Consolas" w:cs="Times New Roman"/>
+          <w:color w:val="FFFFFF"/>
+          <w:sz w:val="21"/>
+          <w:szCs w:val="21"/>
+          <w:lang w:val="en-US" w:eastAsia="ru-RU"/>
+        </w:rPr>
+        <w:t>):</w:t>
+      </w:r>
+    </w:p>
+    <w:p>
+      <w:pPr>
+        <w:shd w:val="clear" w:color="auto" w:fill="1E1E1E"/>
+        <w:spacing w:after="0" w:line="360" w:lineRule="atLeast"/>
+        <w:rPr>
+          <w:rFonts w:ascii="Consolas" w:eastAsia="Times New Roman" w:hAnsi="Consolas" w:cs="Times New Roman"/>
+          <w:color w:val="FFFFFF"/>
+          <w:sz w:val="21"/>
+          <w:szCs w:val="21"/>
+          <w:lang w:val="en-US" w:eastAsia="ru-RU"/>
+        </w:rPr>
+      </w:pPr>
+      <w:r>
+        <w:rPr>
+          <w:rFonts w:ascii="Consolas" w:eastAsia="Times New Roman" w:hAnsi="Consolas" w:cs="Times New Roman"/>
+          <w:color w:val="FFFFFF"/>
+          <w:sz w:val="21"/>
+          <w:szCs w:val="21"/>
+          <w:lang w:val="en-US" w:eastAsia="ru-RU"/>
+        </w:rPr>
+        <w:t>  </w:t>
+      </w:r>
+      <w:proofErr w:type="gramStart"/>
+      <w:r>
+        <w:rPr>
+          <w:rFonts w:ascii="Consolas" w:eastAsia="Times New Roman" w:hAnsi="Consolas" w:cs="Times New Roman"/>
+          <w:color w:val="FFFFFF"/>
+          <w:sz w:val="21"/>
+          <w:szCs w:val="21"/>
+          <w:lang w:val="en-US" w:eastAsia="ru-RU"/>
+        </w:rPr>
+        <w:t>print(</w:t>
+      </w:r>
+      <w:proofErr w:type="gramEnd"/>
+      <w:r>
+        <w:rPr>
+          <w:rFonts w:ascii="Consolas" w:eastAsia="Times New Roman" w:hAnsi="Consolas" w:cs="Times New Roman"/>
+          <w:color w:val="FFE083"/>
+          <w:sz w:val="21"/>
+          <w:szCs w:val="21"/>
+          <w:lang w:val="en-US" w:eastAsia="ru-RU"/>
+        </w:rPr>
+        <w:t>"Walk 4 mins to 34th St Herald Square train station"</w:t>
+      </w:r>
+      <w:r>
+        <w:rPr>
+          <w:rFonts w:ascii="Consolas" w:eastAsia="Times New Roman" w:hAnsi="Consolas" w:cs="Times New Roman"/>
+          <w:color w:val="FFFFFF"/>
+          <w:sz w:val="21"/>
+          <w:szCs w:val="21"/>
+          <w:lang w:val="en-US" w:eastAsia="ru-RU"/>
+        </w:rPr>
+        <w:t>)</w:t>
+      </w:r>
+    </w:p>
+    <w:p>
+      <w:pPr>
+        <w:shd w:val="clear" w:color="auto" w:fill="1E1E1E"/>
+        <w:spacing w:after="0" w:line="360" w:lineRule="atLeast"/>
+        <w:rPr>
+          <w:rFonts w:ascii="Consolas" w:eastAsia="Times New Roman" w:hAnsi="Consolas" w:cs="Times New Roman"/>
+          <w:color w:val="FFFFFF"/>
+          <w:sz w:val="21"/>
+          <w:szCs w:val="21"/>
+          <w:lang w:val="en-US" w:eastAsia="ru-RU"/>
+        </w:rPr>
+      </w:pPr>
+      <w:r>
+        <w:rPr>
+          <w:rFonts w:ascii="Consolas" w:eastAsia="Times New Roman" w:hAnsi="Consolas" w:cs="Times New Roman"/>
+          <w:color w:val="FFFFFF"/>
+          <w:sz w:val="21"/>
+          <w:szCs w:val="21"/>
+          <w:lang w:val="en-US" w:eastAsia="ru-RU"/>
+        </w:rPr>
+        <w:t>  </w:t>
+      </w:r>
+      <w:proofErr w:type="gramStart"/>
+      <w:r>
+        <w:rPr>
+          <w:rFonts w:ascii="Consolas" w:eastAsia="Times New Roman" w:hAnsi="Consolas" w:cs="Times New Roman"/>
+          <w:color w:val="FFFFFF"/>
+          <w:sz w:val="21"/>
+          <w:szCs w:val="21"/>
+          <w:lang w:val="en-US" w:eastAsia="ru-RU"/>
+        </w:rPr>
+        <w:t>print(</w:t>
+      </w:r>
+      <w:proofErr w:type="gramEnd"/>
+      <w:r>
+        <w:rPr>
+          <w:rFonts w:ascii="Consolas" w:eastAsia="Times New Roman" w:hAnsi="Consolas" w:cs="Times New Roman"/>
+          <w:color w:val="FFE083"/>
+          <w:sz w:val="21"/>
+          <w:szCs w:val="21"/>
+          <w:lang w:val="en-US" w:eastAsia="ru-RU"/>
+        </w:rPr>
+        <w:t>"Take the Northbound N, Q, R, or W train 1 stop"</w:t>
+      </w:r>
+      <w:r>
+        <w:rPr>
+          <w:rFonts w:ascii="Consolas" w:eastAsia="Times New Roman" w:hAnsi="Consolas" w:cs="Times New Roman"/>
+          <w:color w:val="FFFFFF"/>
+          <w:sz w:val="21"/>
+          <w:szCs w:val="21"/>
+          <w:lang w:val="en-US" w:eastAsia="ru-RU"/>
+        </w:rPr>
+        <w:t>)</w:t>
+      </w:r>
+    </w:p>
+    <w:p>
+      <w:pPr>
+        <w:shd w:val="clear" w:color="auto" w:fill="1E1E1E"/>
+        <w:spacing w:after="0" w:line="360" w:lineRule="atLeast"/>
+        <w:rPr>
+          <w:rFonts w:ascii="Consolas" w:eastAsia="Times New Roman" w:hAnsi="Consolas" w:cs="Times New Roman"/>
+          <w:color w:val="FFFFFF"/>
+          <w:sz w:val="21"/>
+          <w:szCs w:val="21"/>
+          <w:lang w:val="en-US" w:eastAsia="ru-RU"/>
+        </w:rPr>
+      </w:pPr>
+      <w:r>
+        <w:rPr>
+          <w:rFonts w:ascii="Consolas" w:eastAsia="Times New Roman" w:hAnsi="Consolas" w:cs="Times New Roman"/>
+          <w:color w:val="FFFFFF"/>
+          <w:sz w:val="21"/>
+          <w:szCs w:val="21"/>
+          <w:lang w:val="en-US" w:eastAsia="ru-RU"/>
+        </w:rPr>
+        <w:t>  </w:t>
+      </w:r>
+      <w:proofErr w:type="gramStart"/>
+      <w:r>
+        <w:rPr>
+          <w:rFonts w:ascii="Consolas" w:eastAsia="Times New Roman" w:hAnsi="Consolas" w:cs="Times New Roman"/>
+          <w:color w:val="FFFFFF"/>
+          <w:sz w:val="21"/>
+          <w:szCs w:val="21"/>
+          <w:lang w:val="en-US" w:eastAsia="ru-RU"/>
+        </w:rPr>
+        <w:t>print(</w:t>
+      </w:r>
+      <w:proofErr w:type="gramEnd"/>
+      <w:r>
+        <w:rPr>
+          <w:rFonts w:ascii="Consolas" w:eastAsia="Times New Roman" w:hAnsi="Consolas" w:cs="Times New Roman"/>
+          <w:color w:val="FFE083"/>
+          <w:sz w:val="21"/>
+          <w:szCs w:val="21"/>
+          <w:lang w:val="en-US" w:eastAsia="ru-RU"/>
+        </w:rPr>
+        <w:t>"Get off the Times Square 42nd Street stop"</w:t>
+      </w:r>
+      <w:r>
+        <w:rPr>
+          <w:rFonts w:ascii="Consolas" w:eastAsia="Times New Roman" w:hAnsi="Consolas" w:cs="Times New Roman"/>
+          <w:color w:val="FFFFFF"/>
+          <w:sz w:val="21"/>
+          <w:szCs w:val="21"/>
+          <w:lang w:val="en-US" w:eastAsia="ru-RU"/>
+        </w:rPr>
+        <w:t>)</w:t>
+      </w:r>
+    </w:p>
+    <w:p>
+      <w:pPr>
+        <w:shd w:val="clear" w:color="auto" w:fill="1E1E1E"/>
+        <w:spacing w:after="0" w:line="360" w:lineRule="atLeast"/>
+        <w:rPr>
+          <w:rFonts w:ascii="Consolas" w:eastAsia="Times New Roman" w:hAnsi="Consolas" w:cs="Times New Roman"/>
+          <w:color w:val="FFFFFF"/>
+          <w:sz w:val="21"/>
+          <w:szCs w:val="21"/>
+          <w:lang w:val="en-US" w:eastAsia="ru-RU"/>
+        </w:rPr>
+      </w:pPr>
+    </w:p>
+    <w:p>
+      <w:pPr>
+        <w:shd w:val="clear" w:color="auto" w:fill="1E1E1E"/>
+        <w:spacing w:after="0" w:line="360" w:lineRule="atLeast"/>
+        <w:rPr>
+          <w:rFonts w:ascii="Consolas" w:eastAsia="Times New Roman" w:hAnsi="Consolas" w:cs="Times New Roman"/>
+          <w:color w:val="FFFFFF"/>
+          <w:sz w:val="21"/>
+          <w:szCs w:val="21"/>
+          <w:lang w:eastAsia="ru-RU"/>
+        </w:rPr>
+      </w:pPr>
+      <w:proofErr w:type="spellStart"/>
+      <w:r>
+        <w:rPr>
+          <w:rFonts w:ascii="Consolas" w:eastAsia="Times New Roman" w:hAnsi="Consolas" w:cs="Times New Roman"/>
+          <w:color w:val="FF8973"/>
+          <w:sz w:val="21"/>
+          <w:szCs w:val="21"/>
+          <w:lang w:eastAsia="ru-RU"/>
+        </w:rPr>
+        <w:t>directions_to_</w:t>
+      </w:r>
+      <w:proofErr w:type="gramStart"/>
+      <w:r>
+        <w:rPr>
+          <w:rFonts w:ascii="Consolas" w:eastAsia="Times New Roman" w:hAnsi="Consolas" w:cs="Times New Roman"/>
+          <w:color w:val="FF8973"/>
+          <w:sz w:val="21"/>
+          <w:szCs w:val="21"/>
+          <w:lang w:eastAsia="ru-RU"/>
+        </w:rPr>
+        <w:t>timesSq</w:t>
+      </w:r>
+      <w:proofErr w:type="spellEnd"/>
+      <w:r>
+        <w:rPr>
+          <w:rFonts w:ascii="Consolas" w:eastAsia="Times New Roman" w:hAnsi="Consolas" w:cs="Times New Roman"/>
+          <w:color w:val="FFFFFF"/>
+          <w:sz w:val="21"/>
+          <w:szCs w:val="21"/>
+          <w:lang w:eastAsia="ru-RU"/>
+        </w:rPr>
+        <w:t>(</w:t>
+      </w:r>
+      <w:proofErr w:type="gramEnd"/>
+      <w:r>
+        <w:rPr>
+          <w:rFonts w:ascii="Consolas" w:eastAsia="Times New Roman" w:hAnsi="Consolas" w:cs="Times New Roman"/>
+          <w:color w:val="FFFFFF"/>
+          <w:sz w:val="21"/>
+          <w:szCs w:val="21"/>
+          <w:lang w:eastAsia="ru-RU"/>
+        </w:rPr>
+        <w:t>)</w:t>
+      </w:r>
+    </w:p>
+    <w:p>
+      <w:pPr>
+        <w:jc w:val="both"/>
+        <w:rPr>
+          <w:b/>
+          <w:bCs/>
+          <w:lang w:val="en-US"/>
+        </w:rPr>
+      </w:pPr>
+    </w:p>
+    <w:p>
+      <w:pPr>
+        <w:jc w:val="center"/>
+        <w:rPr>
+          <w:b/>
+          <w:bCs/>
+          <w:lang w:val="en-US"/>
+        </w:rPr>
+      </w:pPr>
+      <w:r>
+        <w:rPr>
+          <w:b/>
+          <w:bCs/>
+          <w:noProof/>
+          <w:lang w:val="en-US"/>
+        </w:rPr>
+        <w:drawing>
+          <wp:inline distT="0" distB="0" distL="0" distR="0" wp14:anchorId="4028F0E2" wp14:editId="63E6EEBC">
+            <wp:extent cx="4434840" cy="1013460"/>
+            <wp:effectExtent l="0" t="0" r="3810" b="0"/>
+            <wp:docPr id="6" name="Рисунок 6"/>
+            <wp:cNvGraphicFramePr>
+              <a:graphicFrameLocks xmlns:a="http://schemas.openxmlformats.org/drawingml/2006/main" noChangeAspect="1"/>
+            </wp:cNvGraphicFramePr>
+            <a:graphic xmlns:a="http://schemas.openxmlformats.org/drawingml/2006/main">
+              <a:graphicData uri="http://schemas.openxmlformats.org/drawingml/2006/picture">
+                <pic:pic xmlns:pic="http://schemas.openxmlformats.org/drawingml/2006/picture">
+                  <pic:nvPicPr>
+                    <pic:cNvPr id="0" name="Picture 6"/>
+                    <pic:cNvPicPr>
+                      <a:picLocks noChangeAspect="1" noChangeArrowheads="1"/>
+                    </pic:cNvPicPr>
+                  </pic:nvPicPr>
+                  <pic:blipFill>
+                    <a:blip r:embed="rId12">
+                      <a:extLst>
+                        <a:ext uri="{28A0092B-C50C-407E-A947-70E740481C1C}">
+                          <a14:useLocalDpi xmlns:a14="http://schemas.microsoft.com/office/drawing/2010/main" val="0"/>
+                        </a:ext>
+                      </a:extLst>
+                    </a:blip>
+                    <a:srcRect/>
+                    <a:stretch>
+                      <a:fillRect/>
+                    </a:stretch>
+                  </pic:blipFill>
+                  <pic:spPr bwMode="auto">
+                    <a:xfrm>
+                      <a:off x="0" y="0"/>
+                      <a:ext cx="4434840" cy="1013460"/>
+                    </a:xfrm>
+                    <a:prstGeom prst="rect">
+                      <a:avLst/>
+                    </a:prstGeom>
+                    <a:noFill/>
+                    <a:ln>
+                      <a:noFill/>
+                    </a:ln>
+                  </pic:spPr>
+                </pic:pic>
+              </a:graphicData>
+            </a:graphic>
+          </wp:inline>
+        </w:drawing>
+      </w:r>
+    </w:p>
+    <w:p>
+      <w:pPr>
+        <w:pBdr>
+          <w:bottom w:val="single" w:sz="12" w:space="1" w:color="auto"/>
+        </w:pBdr>
+        <w:jc w:val="center"/>
+        <w:rPr>
+          <w:b/>
+          <w:bCs/>
+          <w:lang w:val="en-US"/>
+        </w:rPr>
+      </w:pPr>
+    </w:p>
+    <w:p>
+      <w:pPr>
+        <w:jc w:val="both"/>
+        <w:rPr>
+          <w:b/>
+          <w:bCs/>
           <w:lang w:val="en-US"/>
         </w:rPr>
       </w:pPr>
@@ -2731,8 +4879,160 @@
       </w:rPr>
     </w:lvl>
   </w:abstractNum>
+  <w:abstractNum w:abstractNumId="1" w15:restartNumberingAfterBreak="0">
+    <w:nsid w:val="3F19554E"/>
+    <w:multiLevelType w:val="multilevel"/>
+    <w:tmpl w:val="D4DA6102"/>
+    <w:lvl w:ilvl="0">
+      <w:start w:val="1"/>
+      <w:numFmt w:val="bullet"/>
+      <w:lvlText w:val=""/>
+      <w:lvlJc w:val="left"/>
+      <w:pPr>
+        <w:tabs>
+          <w:tab w:val="num" w:pos="720"/>
+        </w:tabs>
+        <w:ind w:left="720" w:hanging="360"/>
+      </w:pPr>
+      <w:rPr>
+        <w:rFonts w:ascii="Symbol" w:hAnsi="Symbol" w:hint="default"/>
+        <w:sz w:val="20"/>
+      </w:rPr>
+    </w:lvl>
+    <w:lvl w:ilvl="1" w:tentative="1">
+      <w:start w:val="1"/>
+      <w:numFmt w:val="bullet"/>
+      <w:lvlText w:val="o"/>
+      <w:lvlJc w:val="left"/>
+      <w:pPr>
+        <w:tabs>
+          <w:tab w:val="num" w:pos="1440"/>
+        </w:tabs>
+        <w:ind w:left="1440" w:hanging="360"/>
+      </w:pPr>
+      <w:rPr>
+        <w:rFonts w:ascii="Courier New" w:hAnsi="Courier New" w:hint="default"/>
+        <w:sz w:val="20"/>
+      </w:rPr>
+    </w:lvl>
+    <w:lvl w:ilvl="2" w:tentative="1">
+      <w:start w:val="1"/>
+      <w:numFmt w:val="bullet"/>
+      <w:lvlText w:val=""/>
+      <w:lvlJc w:val="left"/>
+      <w:pPr>
+        <w:tabs>
+          <w:tab w:val="num" w:pos="2160"/>
+        </w:tabs>
+        <w:ind w:left="2160" w:hanging="360"/>
+      </w:pPr>
+      <w:rPr>
+        <w:rFonts w:ascii="Wingdings" w:hAnsi="Wingdings" w:hint="default"/>
+        <w:sz w:val="20"/>
+      </w:rPr>
+    </w:lvl>
+    <w:lvl w:ilvl="3" w:tentative="1">
+      <w:start w:val="1"/>
+      <w:numFmt w:val="bullet"/>
+      <w:lvlText w:val=""/>
+      <w:lvlJc w:val="left"/>
+      <w:pPr>
+        <w:tabs>
+          <w:tab w:val="num" w:pos="2880"/>
+        </w:tabs>
+        <w:ind w:left="2880" w:hanging="360"/>
+      </w:pPr>
+      <w:rPr>
+        <w:rFonts w:ascii="Wingdings" w:hAnsi="Wingdings" w:hint="default"/>
+        <w:sz w:val="20"/>
+      </w:rPr>
+    </w:lvl>
+    <w:lvl w:ilvl="4" w:tentative="1">
+      <w:start w:val="1"/>
+      <w:numFmt w:val="bullet"/>
+      <w:lvlText w:val=""/>
+      <w:lvlJc w:val="left"/>
+      <w:pPr>
+        <w:tabs>
+          <w:tab w:val="num" w:pos="3600"/>
+        </w:tabs>
+        <w:ind w:left="3600" w:hanging="360"/>
+      </w:pPr>
+      <w:rPr>
+        <w:rFonts w:ascii="Wingdings" w:hAnsi="Wingdings" w:hint="default"/>
+        <w:sz w:val="20"/>
+      </w:rPr>
+    </w:lvl>
+    <w:lvl w:ilvl="5" w:tentative="1">
+      <w:start w:val="1"/>
+      <w:numFmt w:val="bullet"/>
+      <w:lvlText w:val=""/>
+      <w:lvlJc w:val="left"/>
+      <w:pPr>
+        <w:tabs>
+          <w:tab w:val="num" w:pos="4320"/>
+        </w:tabs>
+        <w:ind w:left="4320" w:hanging="360"/>
+      </w:pPr>
+      <w:rPr>
+        <w:rFonts w:ascii="Wingdings" w:hAnsi="Wingdings" w:hint="default"/>
+        <w:sz w:val="20"/>
+      </w:rPr>
+    </w:lvl>
+    <w:lvl w:ilvl="6" w:tentative="1">
+      <w:start w:val="1"/>
+      <w:numFmt w:val="bullet"/>
+      <w:lvlText w:val=""/>
+      <w:lvlJc w:val="left"/>
+      <w:pPr>
+        <w:tabs>
+          <w:tab w:val="num" w:pos="5040"/>
+        </w:tabs>
+        <w:ind w:left="5040" w:hanging="360"/>
+      </w:pPr>
+      <w:rPr>
+        <w:rFonts w:ascii="Wingdings" w:hAnsi="Wingdings" w:hint="default"/>
+        <w:sz w:val="20"/>
+      </w:rPr>
+    </w:lvl>
+    <w:lvl w:ilvl="7" w:tentative="1">
+      <w:start w:val="1"/>
+      <w:numFmt w:val="bullet"/>
+      <w:lvlText w:val=""/>
+      <w:lvlJc w:val="left"/>
+      <w:pPr>
+        <w:tabs>
+          <w:tab w:val="num" w:pos="5760"/>
+        </w:tabs>
+        <w:ind w:left="5760" w:hanging="360"/>
+      </w:pPr>
+      <w:rPr>
+        <w:rFonts w:ascii="Wingdings" w:hAnsi="Wingdings" w:hint="default"/>
+        <w:sz w:val="20"/>
+      </w:rPr>
+    </w:lvl>
+    <w:lvl w:ilvl="8" w:tentative="1">
+      <w:start w:val="1"/>
+      <w:numFmt w:val="bullet"/>
+      <w:lvlText w:val=""/>
+      <w:lvlJc w:val="left"/>
+      <w:pPr>
+        <w:tabs>
+          <w:tab w:val="num" w:pos="6480"/>
+        </w:tabs>
+        <w:ind w:left="6480" w:hanging="360"/>
+      </w:pPr>
+      <w:rPr>
+        <w:rFonts w:ascii="Wingdings" w:hAnsi="Wingdings" w:hint="default"/>
+        <w:sz w:val="20"/>
+      </w:rPr>
+    </w:lvl>
+  </w:abstractNum>
   <w:num w:numId="1" w16cid:durableId="1485900677">
     <w:abstractNumId w:val="0"/>
+  </w:num>
+  <w:num w:numId="2" w16cid:durableId="1180318712">
+    <w:abstractNumId w:val="1"/>
   </w:num>
 </w:numbering>
 </file>
@@ -3338,6 +5638,21 @@
       <w:u w:val="single"/>
     </w:rPr>
   </w:style>
+  <w:style w:type="character" w:customStyle="1" w:styleId="mtk12">
+    <w:name w:val="mtk12"/>
+    <w:basedOn w:val="a0"/>
+    <w:rsid w:val="00B52CA7"/>
+  </w:style>
+  <w:style w:type="character" w:customStyle="1" w:styleId="mtk16">
+    <w:name w:val="mtk16"/>
+    <w:basedOn w:val="a0"/>
+    <w:rsid w:val="00B52CA7"/>
+  </w:style>
+  <w:style w:type="character" w:customStyle="1" w:styleId="mtk9">
+    <w:name w:val="mtk9"/>
+    <w:basedOn w:val="a0"/>
+    <w:rsid w:val="00B52CA7"/>
+  </w:style>
 </w:styles>
 </file>
 

</xml_diff>

<commit_message>
adding calling a function
</commit_message>
<xml_diff>
--- a/INTRODUCTION TO FUNCTIONS.docx
+++ b/INTRODUCTION TO FUNCTIONS.docx
@@ -4679,6 +4679,1772 @@
                     <a:xfrm>
                       <a:off x="0" y="0"/>
                       <a:ext cx="4434840" cy="1013460"/>
+                    </a:xfrm>
+                    <a:prstGeom prst="rect">
+                      <a:avLst/>
+                    </a:prstGeom>
+                    <a:noFill/>
+                    <a:ln>
+                      <a:noFill/>
+                    </a:ln>
+                  </pic:spPr>
+                </pic:pic>
+              </a:graphicData>
+            </a:graphic>
+          </wp:inline>
+        </w:drawing>
+      </w:r>
+    </w:p>
+    <w:p>
+      <w:pPr>
+        <w:pBdr>
+          <w:bottom w:val="single" w:sz="12" w:space="1" w:color="auto"/>
+        </w:pBdr>
+        <w:jc w:val="center"/>
+        <w:rPr>
+          <w:b/>
+          <w:bCs/>
+          <w:lang w:val="en-US"/>
+        </w:rPr>
+      </w:pPr>
+    </w:p>
+    <w:p>
+      <w:pPr>
+        <w:spacing w:after="0" w:line="240" w:lineRule="auto"/>
+        <w:rPr>
+          <w:rFonts w:ascii="Segoe UI" w:eastAsia="Times New Roman" w:hAnsi="Segoe UI" w:cs="Segoe UI"/>
+          <w:color w:val="10162F"/>
+          <w:sz w:val="27"/>
+          <w:szCs w:val="27"/>
+          <w:lang w:val="en-US" w:eastAsia="ru-RU"/>
+        </w:rPr>
+      </w:pPr>
+      <w:r>
+        <w:rPr>
+          <w:rFonts w:ascii="Segoe UI" w:eastAsia="Times New Roman" w:hAnsi="Segoe UI" w:cs="Segoe UI"/>
+          <w:b/>
+          <w:bCs/>
+          <w:color w:val="10162F"/>
+          <w:sz w:val="27"/>
+          <w:szCs w:val="27"/>
+          <w:lang w:val="en-US" w:eastAsia="ru-RU"/>
+        </w:rPr>
+        <w:t>Calling a Function</w:t>
+      </w:r>
+    </w:p>
+    <w:p>
+      <w:pPr>
+        <w:spacing w:after="100" w:afterAutospacing="1" w:line="240" w:lineRule="auto"/>
+        <w:rPr>
+          <w:rFonts w:ascii="Segoe UI" w:eastAsia="Times New Roman" w:hAnsi="Segoe UI" w:cs="Segoe UI"/>
+          <w:color w:val="10162F"/>
+          <w:sz w:val="27"/>
+          <w:szCs w:val="27"/>
+          <w:lang w:val="en-US" w:eastAsia="ru-RU"/>
+        </w:rPr>
+      </w:pPr>
+      <w:r>
+        <w:rPr>
+          <w:rFonts w:ascii="Segoe UI" w:eastAsia="Times New Roman" w:hAnsi="Segoe UI" w:cs="Segoe UI"/>
+          <w:color w:val="10162F"/>
+          <w:sz w:val="27"/>
+          <w:szCs w:val="27"/>
+          <w:lang w:val="en-US" w:eastAsia="ru-RU"/>
+        </w:rPr>
+        <w:t>Now that we’ve practiced defining a function, let’s learn about calling a function to execute the code within its body.</w:t>
+      </w:r>
+    </w:p>
+    <w:p>
+      <w:pPr>
+        <w:spacing w:after="100" w:afterAutospacing="1" w:line="240" w:lineRule="auto"/>
+        <w:rPr>
+          <w:rFonts w:ascii="Segoe UI" w:eastAsia="Times New Roman" w:hAnsi="Segoe UI" w:cs="Segoe UI"/>
+          <w:color w:val="10162F"/>
+          <w:sz w:val="27"/>
+          <w:szCs w:val="27"/>
+          <w:lang w:val="en-US" w:eastAsia="ru-RU"/>
+        </w:rPr>
+      </w:pPr>
+      <w:r>
+        <w:rPr>
+          <w:rFonts w:ascii="Segoe UI" w:eastAsia="Times New Roman" w:hAnsi="Segoe UI" w:cs="Segoe UI"/>
+          <w:color w:val="10162F"/>
+          <w:sz w:val="27"/>
+          <w:szCs w:val="27"/>
+          <w:lang w:val="en-US" w:eastAsia="ru-RU"/>
+        </w:rPr>
+        <w:t>The process of executing the code inside the body of a function is known as calling it (This is also known as “executing a function”). To call a function in Python, type out its name followed by parentheses </w:t>
+      </w:r>
+      <w:proofErr w:type="gramStart"/>
+      <w:r>
+        <w:rPr>
+          <w:rFonts w:ascii="Ubuntu Mono" w:eastAsia="Times New Roman" w:hAnsi="Ubuntu Mono" w:cs="Courier New"/>
+          <w:color w:val="15141F"/>
+          <w:shd w:val="clear" w:color="auto" w:fill="EAE9ED"/>
+          <w:lang w:val="en-US" w:eastAsia="ru-RU"/>
+        </w:rPr>
+        <w:t>( )</w:t>
+      </w:r>
+      <w:proofErr w:type="gramEnd"/>
+      <w:r>
+        <w:rPr>
+          <w:rFonts w:ascii="Segoe UI" w:eastAsia="Times New Roman" w:hAnsi="Segoe UI" w:cs="Segoe UI"/>
+          <w:color w:val="10162F"/>
+          <w:sz w:val="27"/>
+          <w:szCs w:val="27"/>
+          <w:lang w:val="en-US" w:eastAsia="ru-RU"/>
+        </w:rPr>
+        <w:t>.</w:t>
+      </w:r>
+    </w:p>
+    <w:p>
+      <w:pPr>
+        <w:spacing w:after="100" w:afterAutospacing="1" w:line="240" w:lineRule="auto"/>
+        <w:rPr>
+          <w:rFonts w:ascii="Segoe UI" w:eastAsia="Times New Roman" w:hAnsi="Segoe UI" w:cs="Segoe UI"/>
+          <w:color w:val="10162F"/>
+          <w:sz w:val="27"/>
+          <w:szCs w:val="27"/>
+          <w:lang w:val="en-US" w:eastAsia="ru-RU"/>
+        </w:rPr>
+      </w:pPr>
+      <w:r>
+        <w:rPr>
+          <w:rFonts w:ascii="Segoe UI" w:eastAsia="Times New Roman" w:hAnsi="Segoe UI" w:cs="Segoe UI"/>
+          <w:color w:val="10162F"/>
+          <w:sz w:val="27"/>
+          <w:szCs w:val="27"/>
+          <w:lang w:val="en-US" w:eastAsia="ru-RU"/>
+        </w:rPr>
+        <w:lastRenderedPageBreak/>
+        <w:t>Let’s revisit our </w:t>
+      </w:r>
+      <w:proofErr w:type="spellStart"/>
+      <w:r>
+        <w:rPr>
+          <w:rFonts w:ascii="Ubuntu Mono" w:eastAsia="Times New Roman" w:hAnsi="Ubuntu Mono" w:cs="Courier New"/>
+          <w:color w:val="15141F"/>
+          <w:shd w:val="clear" w:color="auto" w:fill="EAE9ED"/>
+          <w:lang w:val="en-US" w:eastAsia="ru-RU"/>
+        </w:rPr>
+        <w:t>directions_to_</w:t>
+      </w:r>
+      <w:proofErr w:type="gramStart"/>
+      <w:r>
+        <w:rPr>
+          <w:rFonts w:ascii="Ubuntu Mono" w:eastAsia="Times New Roman" w:hAnsi="Ubuntu Mono" w:cs="Courier New"/>
+          <w:color w:val="15141F"/>
+          <w:shd w:val="clear" w:color="auto" w:fill="EAE9ED"/>
+          <w:lang w:val="en-US" w:eastAsia="ru-RU"/>
+        </w:rPr>
+        <w:t>timesSq</w:t>
+      </w:r>
+      <w:proofErr w:type="spellEnd"/>
+      <w:r>
+        <w:rPr>
+          <w:rFonts w:ascii="Ubuntu Mono" w:eastAsia="Times New Roman" w:hAnsi="Ubuntu Mono" w:cs="Courier New"/>
+          <w:color w:val="15141F"/>
+          <w:shd w:val="clear" w:color="auto" w:fill="EAE9ED"/>
+          <w:lang w:val="en-US" w:eastAsia="ru-RU"/>
+        </w:rPr>
+        <w:t>(</w:t>
+      </w:r>
+      <w:proofErr w:type="gramEnd"/>
+      <w:r>
+        <w:rPr>
+          <w:rFonts w:ascii="Ubuntu Mono" w:eastAsia="Times New Roman" w:hAnsi="Ubuntu Mono" w:cs="Courier New"/>
+          <w:color w:val="15141F"/>
+          <w:shd w:val="clear" w:color="auto" w:fill="EAE9ED"/>
+          <w:lang w:val="en-US" w:eastAsia="ru-RU"/>
+        </w:rPr>
+        <w:t>)</w:t>
+      </w:r>
+      <w:r>
+        <w:rPr>
+          <w:rFonts w:ascii="Segoe UI" w:eastAsia="Times New Roman" w:hAnsi="Segoe UI" w:cs="Segoe UI"/>
+          <w:color w:val="10162F"/>
+          <w:sz w:val="27"/>
+          <w:szCs w:val="27"/>
+          <w:lang w:val="en-US" w:eastAsia="ru-RU"/>
+        </w:rPr>
+        <w:t> function :</w:t>
+      </w:r>
+    </w:p>
+    <w:p>
+      <w:pPr>
+        <w:shd w:val="clear" w:color="auto" w:fill="211E2F"/>
+        <w:tabs>
+          <w:tab w:val="left" w:pos="916"/>
+          <w:tab w:val="left" w:pos="1832"/>
+          <w:tab w:val="left" w:pos="2748"/>
+          <w:tab w:val="left" w:pos="3664"/>
+          <w:tab w:val="left" w:pos="4580"/>
+          <w:tab w:val="left" w:pos="5496"/>
+          <w:tab w:val="left" w:pos="6412"/>
+          <w:tab w:val="left" w:pos="7328"/>
+          <w:tab w:val="left" w:pos="8244"/>
+          <w:tab w:val="left" w:pos="9160"/>
+          <w:tab w:val="left" w:pos="10076"/>
+          <w:tab w:val="left" w:pos="10992"/>
+          <w:tab w:val="left" w:pos="11908"/>
+          <w:tab w:val="left" w:pos="12824"/>
+          <w:tab w:val="left" w:pos="13740"/>
+          <w:tab w:val="left" w:pos="14656"/>
+        </w:tabs>
+        <w:spacing w:after="0" w:line="240" w:lineRule="auto"/>
+        <w:rPr>
+          <w:rFonts w:ascii="Ubuntu Mono" w:eastAsia="Times New Roman" w:hAnsi="Ubuntu Mono" w:cs="Courier New"/>
+          <w:color w:val="939598"/>
+          <w:sz w:val="27"/>
+          <w:szCs w:val="27"/>
+          <w:lang w:val="en-US" w:eastAsia="ru-RU"/>
+        </w:rPr>
+      </w:pPr>
+      <w:r>
+        <w:rPr>
+          <w:rFonts w:ascii="Ubuntu Mono" w:eastAsia="Times New Roman" w:hAnsi="Ubuntu Mono" w:cs="Courier New"/>
+          <w:color w:val="B3CCFF"/>
+          <w:sz w:val="27"/>
+          <w:szCs w:val="27"/>
+          <w:lang w:val="en-US" w:eastAsia="ru-RU"/>
+        </w:rPr>
+        <w:t xml:space="preserve">def </w:t>
+      </w:r>
+      <w:proofErr w:type="spellStart"/>
+      <w:r>
+        <w:rPr>
+          <w:rFonts w:ascii="Ubuntu Mono" w:eastAsia="Times New Roman" w:hAnsi="Ubuntu Mono" w:cs="Courier New"/>
+          <w:color w:val="B3CCFF"/>
+          <w:sz w:val="27"/>
+          <w:szCs w:val="27"/>
+          <w:lang w:val="en-US" w:eastAsia="ru-RU"/>
+        </w:rPr>
+        <w:t>directions_to_</w:t>
+      </w:r>
+      <w:proofErr w:type="gramStart"/>
+      <w:r>
+        <w:rPr>
+          <w:rFonts w:ascii="Ubuntu Mono" w:eastAsia="Times New Roman" w:hAnsi="Ubuntu Mono" w:cs="Courier New"/>
+          <w:color w:val="B3CCFF"/>
+          <w:sz w:val="27"/>
+          <w:szCs w:val="27"/>
+          <w:lang w:val="en-US" w:eastAsia="ru-RU"/>
+        </w:rPr>
+        <w:t>timesSq</w:t>
+      </w:r>
+      <w:proofErr w:type="spellEnd"/>
+      <w:r>
+        <w:rPr>
+          <w:rFonts w:ascii="Ubuntu Mono" w:eastAsia="Times New Roman" w:hAnsi="Ubuntu Mono" w:cs="Courier New"/>
+          <w:color w:val="FFFFFF"/>
+          <w:sz w:val="27"/>
+          <w:szCs w:val="27"/>
+          <w:lang w:val="en-US" w:eastAsia="ru-RU"/>
+        </w:rPr>
+        <w:t>(</w:t>
+      </w:r>
+      <w:proofErr w:type="gramEnd"/>
+      <w:r>
+        <w:rPr>
+          <w:rFonts w:ascii="Ubuntu Mono" w:eastAsia="Times New Roman" w:hAnsi="Ubuntu Mono" w:cs="Courier New"/>
+          <w:color w:val="FFFFFF"/>
+          <w:sz w:val="27"/>
+          <w:szCs w:val="27"/>
+          <w:lang w:val="en-US" w:eastAsia="ru-RU"/>
+        </w:rPr>
+        <w:t>):</w:t>
+      </w:r>
+      <w:r>
+        <w:rPr>
+          <w:rFonts w:ascii="Ubuntu Mono" w:eastAsia="Times New Roman" w:hAnsi="Ubuntu Mono" w:cs="Courier New"/>
+          <w:color w:val="939598"/>
+          <w:sz w:val="27"/>
+          <w:szCs w:val="27"/>
+          <w:lang w:val="en-US" w:eastAsia="ru-RU"/>
+        </w:rPr>
+        <w:br/>
+      </w:r>
+      <w:r>
+        <w:rPr>
+          <w:rFonts w:ascii="Ubuntu Mono" w:eastAsia="Times New Roman" w:hAnsi="Ubuntu Mono" w:cs="Courier New"/>
+          <w:color w:val="FFFFFF"/>
+          <w:sz w:val="27"/>
+          <w:szCs w:val="27"/>
+          <w:lang w:val="en-US" w:eastAsia="ru-RU"/>
+        </w:rPr>
+        <w:t>  print(</w:t>
+      </w:r>
+      <w:r>
+        <w:rPr>
+          <w:rFonts w:ascii="Ubuntu Mono" w:eastAsia="Times New Roman" w:hAnsi="Ubuntu Mono" w:cs="Courier New"/>
+          <w:color w:val="FFE083"/>
+          <w:sz w:val="27"/>
+          <w:szCs w:val="27"/>
+          <w:lang w:val="en-US" w:eastAsia="ru-RU"/>
+        </w:rPr>
+        <w:t>"Walk 4 mins to 34th St Herald Square train station."</w:t>
+      </w:r>
+      <w:r>
+        <w:rPr>
+          <w:rFonts w:ascii="Ubuntu Mono" w:eastAsia="Times New Roman" w:hAnsi="Ubuntu Mono" w:cs="Courier New"/>
+          <w:color w:val="FFFFFF"/>
+          <w:sz w:val="27"/>
+          <w:szCs w:val="27"/>
+          <w:lang w:val="en-US" w:eastAsia="ru-RU"/>
+        </w:rPr>
+        <w:t>)</w:t>
+      </w:r>
+      <w:r>
+        <w:rPr>
+          <w:rFonts w:ascii="Ubuntu Mono" w:eastAsia="Times New Roman" w:hAnsi="Ubuntu Mono" w:cs="Courier New"/>
+          <w:color w:val="939598"/>
+          <w:sz w:val="27"/>
+          <w:szCs w:val="27"/>
+          <w:lang w:val="en-US" w:eastAsia="ru-RU"/>
+        </w:rPr>
+        <w:br/>
+      </w:r>
+      <w:r>
+        <w:rPr>
+          <w:rFonts w:ascii="Ubuntu Mono" w:eastAsia="Times New Roman" w:hAnsi="Ubuntu Mono" w:cs="Courier New"/>
+          <w:color w:val="FFFFFF"/>
+          <w:sz w:val="27"/>
+          <w:szCs w:val="27"/>
+          <w:lang w:val="en-US" w:eastAsia="ru-RU"/>
+        </w:rPr>
+        <w:t>  print(</w:t>
+      </w:r>
+      <w:r>
+        <w:rPr>
+          <w:rFonts w:ascii="Ubuntu Mono" w:eastAsia="Times New Roman" w:hAnsi="Ubuntu Mono" w:cs="Courier New"/>
+          <w:color w:val="FFE083"/>
+          <w:sz w:val="27"/>
+          <w:szCs w:val="27"/>
+          <w:lang w:val="en-US" w:eastAsia="ru-RU"/>
+        </w:rPr>
+        <w:t>"Take the Northbound N, Q, R, or W train 1 stop."</w:t>
+      </w:r>
+      <w:r>
+        <w:rPr>
+          <w:rFonts w:ascii="Ubuntu Mono" w:eastAsia="Times New Roman" w:hAnsi="Ubuntu Mono" w:cs="Courier New"/>
+          <w:color w:val="FFFFFF"/>
+          <w:sz w:val="27"/>
+          <w:szCs w:val="27"/>
+          <w:lang w:val="en-US" w:eastAsia="ru-RU"/>
+        </w:rPr>
+        <w:t>)</w:t>
+      </w:r>
+      <w:r>
+        <w:rPr>
+          <w:rFonts w:ascii="Ubuntu Mono" w:eastAsia="Times New Roman" w:hAnsi="Ubuntu Mono" w:cs="Courier New"/>
+          <w:color w:val="939598"/>
+          <w:sz w:val="27"/>
+          <w:szCs w:val="27"/>
+          <w:lang w:val="en-US" w:eastAsia="ru-RU"/>
+        </w:rPr>
+        <w:br/>
+      </w:r>
+      <w:r>
+        <w:rPr>
+          <w:rFonts w:ascii="Ubuntu Mono" w:eastAsia="Times New Roman" w:hAnsi="Ubuntu Mono" w:cs="Courier New"/>
+          <w:color w:val="FFFFFF"/>
+          <w:sz w:val="27"/>
+          <w:szCs w:val="27"/>
+          <w:lang w:val="en-US" w:eastAsia="ru-RU"/>
+        </w:rPr>
+        <w:t>  print(</w:t>
+      </w:r>
+      <w:r>
+        <w:rPr>
+          <w:rFonts w:ascii="Ubuntu Mono" w:eastAsia="Times New Roman" w:hAnsi="Ubuntu Mono" w:cs="Courier New"/>
+          <w:color w:val="FFE083"/>
+          <w:sz w:val="27"/>
+          <w:szCs w:val="27"/>
+          <w:lang w:val="en-US" w:eastAsia="ru-RU"/>
+        </w:rPr>
+        <w:t>"Get off the Times Square 42nd Street stop."</w:t>
+      </w:r>
+      <w:r>
+        <w:rPr>
+          <w:rFonts w:ascii="Ubuntu Mono" w:eastAsia="Times New Roman" w:hAnsi="Ubuntu Mono" w:cs="Courier New"/>
+          <w:color w:val="FFFFFF"/>
+          <w:sz w:val="27"/>
+          <w:szCs w:val="27"/>
+          <w:lang w:val="en-US" w:eastAsia="ru-RU"/>
+        </w:rPr>
+        <w:t>)</w:t>
+      </w:r>
+    </w:p>
+    <w:p>
+      <w:pPr>
+        <w:spacing w:after="100" w:afterAutospacing="1" w:line="240" w:lineRule="auto"/>
+        <w:rPr>
+          <w:rFonts w:ascii="Segoe UI" w:eastAsia="Times New Roman" w:hAnsi="Segoe UI" w:cs="Segoe UI"/>
+          <w:color w:val="10162F"/>
+          <w:sz w:val="27"/>
+          <w:szCs w:val="27"/>
+          <w:lang w:val="en-US" w:eastAsia="ru-RU"/>
+        </w:rPr>
+      </w:pPr>
+      <w:r>
+        <w:rPr>
+          <w:rFonts w:ascii="Segoe UI" w:eastAsia="Times New Roman" w:hAnsi="Segoe UI" w:cs="Segoe UI"/>
+          <w:color w:val="10162F"/>
+          <w:sz w:val="27"/>
+          <w:szCs w:val="27"/>
+          <w:lang w:val="en-US" w:eastAsia="ru-RU"/>
+        </w:rPr>
+        <w:t>To call our function, we must type out the function’s name followed by a pair of parentheses and no indentation:</w:t>
+      </w:r>
+    </w:p>
+    <w:p>
+      <w:pPr>
+        <w:shd w:val="clear" w:color="auto" w:fill="211E2F"/>
+        <w:tabs>
+          <w:tab w:val="left" w:pos="916"/>
+          <w:tab w:val="left" w:pos="1832"/>
+          <w:tab w:val="left" w:pos="2748"/>
+          <w:tab w:val="left" w:pos="3664"/>
+          <w:tab w:val="left" w:pos="4580"/>
+          <w:tab w:val="left" w:pos="5496"/>
+          <w:tab w:val="left" w:pos="6412"/>
+          <w:tab w:val="left" w:pos="7328"/>
+          <w:tab w:val="left" w:pos="8244"/>
+          <w:tab w:val="left" w:pos="9160"/>
+          <w:tab w:val="left" w:pos="10076"/>
+          <w:tab w:val="left" w:pos="10992"/>
+          <w:tab w:val="left" w:pos="11908"/>
+          <w:tab w:val="left" w:pos="12824"/>
+          <w:tab w:val="left" w:pos="13740"/>
+          <w:tab w:val="left" w:pos="14656"/>
+        </w:tabs>
+        <w:spacing w:after="0" w:line="240" w:lineRule="auto"/>
+        <w:rPr>
+          <w:rFonts w:ascii="Ubuntu Mono" w:eastAsia="Times New Roman" w:hAnsi="Ubuntu Mono" w:cs="Courier New"/>
+          <w:color w:val="939598"/>
+          <w:sz w:val="27"/>
+          <w:szCs w:val="27"/>
+          <w:lang w:val="en-US" w:eastAsia="ru-RU"/>
+        </w:rPr>
+      </w:pPr>
+      <w:proofErr w:type="spellStart"/>
+      <w:r>
+        <w:rPr>
+          <w:rFonts w:ascii="Ubuntu Mono" w:eastAsia="Times New Roman" w:hAnsi="Ubuntu Mono" w:cs="Courier New"/>
+          <w:color w:val="FF8973"/>
+          <w:sz w:val="27"/>
+          <w:szCs w:val="27"/>
+          <w:lang w:val="en-US" w:eastAsia="ru-RU"/>
+        </w:rPr>
+        <w:t>directions_to_</w:t>
+      </w:r>
+      <w:proofErr w:type="gramStart"/>
+      <w:r>
+        <w:rPr>
+          <w:rFonts w:ascii="Ubuntu Mono" w:eastAsia="Times New Roman" w:hAnsi="Ubuntu Mono" w:cs="Courier New"/>
+          <w:color w:val="FF8973"/>
+          <w:sz w:val="27"/>
+          <w:szCs w:val="27"/>
+          <w:lang w:val="en-US" w:eastAsia="ru-RU"/>
+        </w:rPr>
+        <w:t>timesSq</w:t>
+      </w:r>
+      <w:proofErr w:type="spellEnd"/>
+      <w:r>
+        <w:rPr>
+          <w:rFonts w:ascii="Ubuntu Mono" w:eastAsia="Times New Roman" w:hAnsi="Ubuntu Mono" w:cs="Courier New"/>
+          <w:color w:val="FFFFFF"/>
+          <w:sz w:val="27"/>
+          <w:szCs w:val="27"/>
+          <w:lang w:val="en-US" w:eastAsia="ru-RU"/>
+        </w:rPr>
+        <w:t>(</w:t>
+      </w:r>
+      <w:proofErr w:type="gramEnd"/>
+      <w:r>
+        <w:rPr>
+          <w:rFonts w:ascii="Ubuntu Mono" w:eastAsia="Times New Roman" w:hAnsi="Ubuntu Mono" w:cs="Courier New"/>
+          <w:color w:val="FFFFFF"/>
+          <w:sz w:val="27"/>
+          <w:szCs w:val="27"/>
+          <w:lang w:val="en-US" w:eastAsia="ru-RU"/>
+        </w:rPr>
+        <w:t>)</w:t>
+      </w:r>
+    </w:p>
+    <w:p>
+      <w:pPr>
+        <w:spacing w:after="100" w:afterAutospacing="1" w:line="240" w:lineRule="auto"/>
+        <w:rPr>
+          <w:rFonts w:ascii="Segoe UI" w:eastAsia="Times New Roman" w:hAnsi="Segoe UI" w:cs="Segoe UI"/>
+          <w:color w:val="10162F"/>
+          <w:sz w:val="27"/>
+          <w:szCs w:val="27"/>
+          <w:lang w:val="en-US" w:eastAsia="ru-RU"/>
+        </w:rPr>
+      </w:pPr>
+      <w:r>
+        <w:rPr>
+          <w:rFonts w:ascii="Segoe UI" w:eastAsia="Times New Roman" w:hAnsi="Segoe UI" w:cs="Segoe UI"/>
+          <w:color w:val="10162F"/>
+          <w:sz w:val="27"/>
+          <w:szCs w:val="27"/>
+          <w:lang w:val="en-US" w:eastAsia="ru-RU"/>
+        </w:rPr>
+        <w:t>Calling the function will execute the </w:t>
+      </w:r>
+      <w:r>
+        <w:rPr>
+          <w:rFonts w:ascii="Ubuntu Mono" w:eastAsia="Times New Roman" w:hAnsi="Ubuntu Mono" w:cs="Courier New"/>
+          <w:color w:val="15141F"/>
+          <w:shd w:val="clear" w:color="auto" w:fill="EAE9ED"/>
+          <w:lang w:val="en-US" w:eastAsia="ru-RU"/>
+        </w:rPr>
+        <w:t>print</w:t>
+      </w:r>
+      <w:r>
+        <w:rPr>
+          <w:rFonts w:ascii="Segoe UI" w:eastAsia="Times New Roman" w:hAnsi="Segoe UI" w:cs="Segoe UI"/>
+          <w:color w:val="10162F"/>
+          <w:sz w:val="27"/>
+          <w:szCs w:val="27"/>
+          <w:lang w:val="en-US" w:eastAsia="ru-RU"/>
+        </w:rPr>
+        <w:t> statements within the body (from the top statement to the bottom statement) and result in the following output:</w:t>
+      </w:r>
+    </w:p>
+    <w:p>
+      <w:pPr>
+        <w:shd w:val="clear" w:color="auto" w:fill="211E2F"/>
+        <w:tabs>
+          <w:tab w:val="left" w:pos="916"/>
+          <w:tab w:val="left" w:pos="1832"/>
+          <w:tab w:val="left" w:pos="2748"/>
+          <w:tab w:val="left" w:pos="3664"/>
+          <w:tab w:val="left" w:pos="4580"/>
+          <w:tab w:val="left" w:pos="5496"/>
+          <w:tab w:val="left" w:pos="6412"/>
+          <w:tab w:val="left" w:pos="7328"/>
+          <w:tab w:val="left" w:pos="8244"/>
+          <w:tab w:val="left" w:pos="9160"/>
+          <w:tab w:val="left" w:pos="10076"/>
+          <w:tab w:val="left" w:pos="10992"/>
+          <w:tab w:val="left" w:pos="11908"/>
+          <w:tab w:val="left" w:pos="12824"/>
+          <w:tab w:val="left" w:pos="13740"/>
+          <w:tab w:val="left" w:pos="14656"/>
+        </w:tabs>
+        <w:spacing w:after="0" w:line="240" w:lineRule="auto"/>
+        <w:rPr>
+          <w:rFonts w:ascii="Ubuntu Mono" w:eastAsia="Times New Roman" w:hAnsi="Ubuntu Mono" w:cs="Courier New"/>
+          <w:color w:val="939598"/>
+          <w:sz w:val="27"/>
+          <w:szCs w:val="27"/>
+          <w:lang w:val="en-US" w:eastAsia="ru-RU"/>
+        </w:rPr>
+      </w:pPr>
+      <w:r>
+        <w:rPr>
+          <w:rFonts w:ascii="Ubuntu Mono" w:eastAsia="Times New Roman" w:hAnsi="Ubuntu Mono" w:cs="Courier New"/>
+          <w:color w:val="FFFFFF"/>
+          <w:sz w:val="27"/>
+          <w:szCs w:val="27"/>
+          <w:lang w:val="en-US" w:eastAsia="ru-RU"/>
+        </w:rPr>
+        <w:t>Walk 4 mins to 34th St Herald Square train station.</w:t>
+      </w:r>
+      <w:r>
+        <w:rPr>
+          <w:rFonts w:ascii="Ubuntu Mono" w:eastAsia="Times New Roman" w:hAnsi="Ubuntu Mono" w:cs="Courier New"/>
+          <w:color w:val="939598"/>
+          <w:sz w:val="27"/>
+          <w:szCs w:val="27"/>
+          <w:lang w:val="en-US" w:eastAsia="ru-RU"/>
+        </w:rPr>
+        <w:br/>
+      </w:r>
+      <w:r>
+        <w:rPr>
+          <w:rFonts w:ascii="Ubuntu Mono" w:eastAsia="Times New Roman" w:hAnsi="Ubuntu Mono" w:cs="Courier New"/>
+          <w:color w:val="FFFFFF"/>
+          <w:sz w:val="27"/>
+          <w:szCs w:val="27"/>
+          <w:lang w:val="en-US" w:eastAsia="ru-RU"/>
+        </w:rPr>
+        <w:t>Take the Northbound N, Q, R, or W train 1 stop.</w:t>
+      </w:r>
+      <w:r>
+        <w:rPr>
+          <w:rFonts w:ascii="Ubuntu Mono" w:eastAsia="Times New Roman" w:hAnsi="Ubuntu Mono" w:cs="Courier New"/>
+          <w:color w:val="939598"/>
+          <w:sz w:val="27"/>
+          <w:szCs w:val="27"/>
+          <w:lang w:val="en-US" w:eastAsia="ru-RU"/>
+        </w:rPr>
+        <w:br/>
+      </w:r>
+      <w:r>
+        <w:rPr>
+          <w:rFonts w:ascii="Ubuntu Mono" w:eastAsia="Times New Roman" w:hAnsi="Ubuntu Mono" w:cs="Courier New"/>
+          <w:color w:val="FFFFFF"/>
+          <w:sz w:val="27"/>
+          <w:szCs w:val="27"/>
+          <w:lang w:val="en-US" w:eastAsia="ru-RU"/>
+        </w:rPr>
+        <w:t>Get off the Times Square 42nd Street stop.</w:t>
+      </w:r>
+    </w:p>
+    <w:p>
+      <w:pPr>
+        <w:spacing w:after="100" w:afterAutospacing="1" w:line="240" w:lineRule="auto"/>
+        <w:rPr>
+          <w:rFonts w:ascii="Segoe UI" w:eastAsia="Times New Roman" w:hAnsi="Segoe UI" w:cs="Segoe UI"/>
+          <w:color w:val="10162F"/>
+          <w:sz w:val="27"/>
+          <w:szCs w:val="27"/>
+          <w:lang w:val="en-US" w:eastAsia="ru-RU"/>
+        </w:rPr>
+      </w:pPr>
+      <w:r>
+        <w:rPr>
+          <w:rFonts w:ascii="Segoe UI" w:eastAsia="Times New Roman" w:hAnsi="Segoe UI" w:cs="Segoe UI"/>
+          <w:color w:val="10162F"/>
+          <w:sz w:val="27"/>
+          <w:szCs w:val="27"/>
+          <w:lang w:val="en-US" w:eastAsia="ru-RU"/>
+        </w:rPr>
+        <w:t>Note that you can only call a function </w:t>
+      </w:r>
+      <w:r>
+        <w:rPr>
+          <w:rFonts w:ascii="Segoe UI" w:eastAsia="Times New Roman" w:hAnsi="Segoe UI" w:cs="Segoe UI"/>
+          <w:i/>
+          <w:iCs/>
+          <w:color w:val="10162F"/>
+          <w:sz w:val="27"/>
+          <w:szCs w:val="27"/>
+          <w:lang w:val="en-US" w:eastAsia="ru-RU"/>
+        </w:rPr>
+        <w:t>after</w:t>
+      </w:r>
+      <w:r>
+        <w:rPr>
+          <w:rFonts w:ascii="Segoe UI" w:eastAsia="Times New Roman" w:hAnsi="Segoe UI" w:cs="Segoe UI"/>
+          <w:color w:val="10162F"/>
+          <w:sz w:val="27"/>
+          <w:szCs w:val="27"/>
+          <w:lang w:val="en-US" w:eastAsia="ru-RU"/>
+        </w:rPr>
+        <w:t> it has been defined in your code.</w:t>
+      </w:r>
+    </w:p>
+    <w:p>
+      <w:pPr>
+        <w:spacing w:after="0" w:line="240" w:lineRule="auto"/>
+        <w:rPr>
+          <w:rFonts w:ascii="Segoe UI" w:eastAsia="Times New Roman" w:hAnsi="Segoe UI" w:cs="Segoe UI"/>
+          <w:color w:val="10162F"/>
+          <w:sz w:val="27"/>
+          <w:szCs w:val="27"/>
+          <w:lang w:val="en-US" w:eastAsia="ru-RU"/>
+        </w:rPr>
+      </w:pPr>
+      <w:r>
+        <w:rPr>
+          <w:rFonts w:ascii="Segoe UI" w:eastAsia="Times New Roman" w:hAnsi="Segoe UI" w:cs="Segoe UI"/>
+          <w:color w:val="10162F"/>
+          <w:sz w:val="27"/>
+          <w:szCs w:val="27"/>
+          <w:lang w:val="en-US" w:eastAsia="ru-RU"/>
+        </w:rPr>
+        <w:t>Now it’s your turn to call a function!</w:t>
+      </w:r>
+    </w:p>
+    <w:p>
+      <w:pPr>
+        <w:spacing w:before="100" w:beforeAutospacing="1" w:after="100" w:afterAutospacing="1" w:line="240" w:lineRule="auto"/>
+        <w:outlineLvl w:val="2"/>
+        <w:rPr>
+          <w:rFonts w:ascii="Segoe UI" w:eastAsia="Times New Roman" w:hAnsi="Segoe UI" w:cs="Segoe UI"/>
+          <w:b/>
+          <w:bCs/>
+          <w:color w:val="10162F"/>
+          <w:sz w:val="27"/>
+          <w:szCs w:val="27"/>
+          <w:lang w:val="en-US" w:eastAsia="ru-RU"/>
+        </w:rPr>
+      </w:pPr>
+      <w:r>
+        <w:rPr>
+          <w:rFonts w:ascii="Segoe UI" w:eastAsia="Times New Roman" w:hAnsi="Segoe UI" w:cs="Segoe UI"/>
+          <w:b/>
+          <w:bCs/>
+          <w:color w:val="10162F"/>
+          <w:sz w:val="27"/>
+          <w:szCs w:val="27"/>
+          <w:lang w:val="en-US" w:eastAsia="ru-RU"/>
+        </w:rPr>
+        <w:t>Instructions</w:t>
+      </w:r>
+    </w:p>
+    <w:p>
+      <w:pPr>
+        <w:spacing w:after="0" w:line="240" w:lineRule="auto"/>
+        <w:rPr>
+          <w:rFonts w:ascii="Segoe UI" w:eastAsia="Times New Roman" w:hAnsi="Segoe UI" w:cs="Segoe UI"/>
+          <w:color w:val="10162F"/>
+          <w:sz w:val="27"/>
+          <w:szCs w:val="27"/>
+          <w:lang w:val="en-US" w:eastAsia="ru-RU"/>
+        </w:rPr>
+      </w:pPr>
+      <w:r>
+        <w:rPr>
+          <w:rFonts w:ascii="Segoe UI" w:eastAsia="Times New Roman" w:hAnsi="Segoe UI" w:cs="Segoe UI"/>
+          <w:b/>
+          <w:bCs/>
+          <w:color w:val="10162F"/>
+          <w:sz w:val="27"/>
+          <w:szCs w:val="27"/>
+          <w:lang w:val="en-US" w:eastAsia="ru-RU"/>
+        </w:rPr>
+        <w:t>1.</w:t>
+      </w:r>
+    </w:p>
+    <w:p>
+      <w:pPr>
+        <w:spacing w:after="100" w:afterAutospacing="1" w:line="240" w:lineRule="auto"/>
+        <w:rPr>
+          <w:rFonts w:ascii="Segoe UI" w:eastAsia="Times New Roman" w:hAnsi="Segoe UI" w:cs="Segoe UI"/>
+          <w:color w:val="10162F"/>
+          <w:sz w:val="27"/>
+          <w:szCs w:val="27"/>
+          <w:lang w:val="en-US" w:eastAsia="ru-RU"/>
+        </w:rPr>
+      </w:pPr>
+      <w:r>
+        <w:rPr>
+          <w:rFonts w:ascii="Segoe UI" w:eastAsia="Times New Roman" w:hAnsi="Segoe UI" w:cs="Segoe UI"/>
+          <w:color w:val="10162F"/>
+          <w:sz w:val="27"/>
+          <w:szCs w:val="27"/>
+          <w:lang w:val="en-US" w:eastAsia="ru-RU"/>
+        </w:rPr>
+        <w:t>Call the </w:t>
+      </w:r>
+      <w:proofErr w:type="spellStart"/>
+      <w:r>
+        <w:rPr>
+          <w:rFonts w:ascii="Ubuntu Mono" w:eastAsia="Times New Roman" w:hAnsi="Ubuntu Mono" w:cs="Courier New"/>
+          <w:color w:val="15141F"/>
+          <w:shd w:val="clear" w:color="auto" w:fill="EAE9ED"/>
+          <w:lang w:val="en-US" w:eastAsia="ru-RU"/>
+        </w:rPr>
+        <w:t>directions_to_</w:t>
+      </w:r>
+      <w:proofErr w:type="gramStart"/>
+      <w:r>
+        <w:rPr>
+          <w:rFonts w:ascii="Ubuntu Mono" w:eastAsia="Times New Roman" w:hAnsi="Ubuntu Mono" w:cs="Courier New"/>
+          <w:color w:val="15141F"/>
+          <w:shd w:val="clear" w:color="auto" w:fill="EAE9ED"/>
+          <w:lang w:val="en-US" w:eastAsia="ru-RU"/>
+        </w:rPr>
+        <w:t>timesSq</w:t>
+      </w:r>
+      <w:proofErr w:type="spellEnd"/>
+      <w:r>
+        <w:rPr>
+          <w:rFonts w:ascii="Ubuntu Mono" w:eastAsia="Times New Roman" w:hAnsi="Ubuntu Mono" w:cs="Courier New"/>
+          <w:color w:val="15141F"/>
+          <w:shd w:val="clear" w:color="auto" w:fill="EAE9ED"/>
+          <w:lang w:val="en-US" w:eastAsia="ru-RU"/>
+        </w:rPr>
+        <w:t>(</w:t>
+      </w:r>
+      <w:proofErr w:type="gramEnd"/>
+      <w:r>
+        <w:rPr>
+          <w:rFonts w:ascii="Ubuntu Mono" w:eastAsia="Times New Roman" w:hAnsi="Ubuntu Mono" w:cs="Courier New"/>
+          <w:color w:val="15141F"/>
+          <w:shd w:val="clear" w:color="auto" w:fill="EAE9ED"/>
+          <w:lang w:val="en-US" w:eastAsia="ru-RU"/>
+        </w:rPr>
+        <w:t>)</w:t>
+      </w:r>
+      <w:r>
+        <w:rPr>
+          <w:rFonts w:ascii="Segoe UI" w:eastAsia="Times New Roman" w:hAnsi="Segoe UI" w:cs="Segoe UI"/>
+          <w:color w:val="10162F"/>
+          <w:sz w:val="27"/>
+          <w:szCs w:val="27"/>
+          <w:lang w:val="en-US" w:eastAsia="ru-RU"/>
+        </w:rPr>
+        <w:t> function.</w:t>
+      </w:r>
+    </w:p>
+    <w:p>
+      <w:pPr>
+        <w:spacing w:after="0" w:line="240" w:lineRule="auto"/>
+        <w:rPr>
+          <w:rFonts w:ascii="Segoe UI" w:eastAsia="Times New Roman" w:hAnsi="Segoe UI" w:cs="Segoe UI"/>
+          <w:color w:val="10162F"/>
+          <w:sz w:val="27"/>
+          <w:szCs w:val="27"/>
+          <w:lang w:val="en-US" w:eastAsia="ru-RU"/>
+        </w:rPr>
+      </w:pPr>
+      <w:r>
+        <w:rPr>
+          <w:rFonts w:ascii="Segoe UI" w:eastAsia="Times New Roman" w:hAnsi="Segoe UI" w:cs="Segoe UI"/>
+          <w:color w:val="10162F"/>
+          <w:sz w:val="27"/>
+          <w:szCs w:val="27"/>
+          <w:lang w:val="en-US" w:eastAsia="ru-RU"/>
+        </w:rPr>
+        <w:t>Click </w:t>
+      </w:r>
+      <w:r>
+        <w:rPr>
+          <w:rFonts w:ascii="Segoe UI" w:eastAsia="Times New Roman" w:hAnsi="Segoe UI" w:cs="Segoe UI"/>
+          <w:b/>
+          <w:bCs/>
+          <w:i/>
+          <w:iCs/>
+          <w:color w:val="10162F"/>
+          <w:sz w:val="27"/>
+          <w:szCs w:val="27"/>
+          <w:lang w:val="en-US" w:eastAsia="ru-RU"/>
+        </w:rPr>
+        <w:t>Run</w:t>
+      </w:r>
+      <w:r>
+        <w:rPr>
+          <w:rFonts w:ascii="Segoe UI" w:eastAsia="Times New Roman" w:hAnsi="Segoe UI" w:cs="Segoe UI"/>
+          <w:color w:val="10162F"/>
+          <w:sz w:val="27"/>
+          <w:szCs w:val="27"/>
+          <w:lang w:val="en-US" w:eastAsia="ru-RU"/>
+        </w:rPr>
+        <w:t> to see it execute and print out.</w:t>
+      </w:r>
+    </w:p>
+    <w:p>
+      <w:pPr>
+        <w:shd w:val="clear" w:color="auto" w:fill="37C3BE"/>
+        <w:spacing w:after="0" w:line="240" w:lineRule="auto"/>
+        <w:rPr>
+          <w:rFonts w:ascii="Segoe UI" w:eastAsia="Times New Roman" w:hAnsi="Segoe UI" w:cs="Segoe UI"/>
+          <w:color w:val="FFFFFF"/>
+          <w:sz w:val="2"/>
+          <w:szCs w:val="2"/>
+          <w:lang w:val="en-US" w:eastAsia="ru-RU"/>
+        </w:rPr>
+      </w:pPr>
+      <w:r>
+        <w:rPr>
+          <w:rFonts w:ascii="Segoe UI" w:eastAsia="Times New Roman" w:hAnsi="Segoe UI" w:cs="Segoe UI"/>
+          <w:color w:val="FFFFFF"/>
+          <w:sz w:val="2"/>
+          <w:szCs w:val="2"/>
+          <w:lang w:val="en-US" w:eastAsia="ru-RU"/>
+        </w:rPr>
+        <w:t>Checkpoint 2 Passed</w:t>
+      </w:r>
+    </w:p>
+    <w:p>
+      <w:pPr>
+        <w:spacing w:after="0" w:line="240" w:lineRule="auto"/>
+        <w:rPr>
+          <w:rFonts w:ascii="Segoe UI" w:eastAsia="Times New Roman" w:hAnsi="Segoe UI" w:cs="Segoe UI"/>
+          <w:color w:val="10162F"/>
+          <w:sz w:val="27"/>
+          <w:szCs w:val="27"/>
+          <w:lang w:val="en-US" w:eastAsia="ru-RU"/>
+        </w:rPr>
+      </w:pPr>
+      <w:r>
+        <w:rPr>
+          <w:rFonts w:ascii="Segoe UI" w:eastAsia="Times New Roman" w:hAnsi="Segoe UI" w:cs="Segoe UI"/>
+          <w:color w:val="10162F"/>
+          <w:sz w:val="27"/>
+          <w:szCs w:val="27"/>
+          <w:lang w:val="en-US" w:eastAsia="ru-RU"/>
+        </w:rPr>
+        <w:t>Hint</w:t>
+      </w:r>
+    </w:p>
+    <w:p>
+      <w:pPr>
+        <w:spacing w:after="0" w:line="240" w:lineRule="auto"/>
+        <w:rPr>
+          <w:rFonts w:ascii="Segoe UI" w:eastAsia="Times New Roman" w:hAnsi="Segoe UI" w:cs="Segoe UI"/>
+          <w:color w:val="10162F"/>
+          <w:sz w:val="27"/>
+          <w:szCs w:val="27"/>
+          <w:lang w:val="en-US" w:eastAsia="ru-RU"/>
+        </w:rPr>
+      </w:pPr>
+      <w:r>
+        <w:rPr>
+          <w:rFonts w:ascii="Segoe UI" w:eastAsia="Times New Roman" w:hAnsi="Segoe UI" w:cs="Segoe UI"/>
+          <w:color w:val="10162F"/>
+          <w:sz w:val="27"/>
+          <w:szCs w:val="27"/>
+          <w:lang w:val="en-US" w:eastAsia="ru-RU"/>
+        </w:rPr>
+        <w:t>Make sure you call the function </w:t>
+      </w:r>
+      <w:proofErr w:type="spellStart"/>
+      <w:r>
+        <w:rPr>
+          <w:rFonts w:ascii="Ubuntu Mono" w:eastAsia="Times New Roman" w:hAnsi="Ubuntu Mono" w:cs="Courier New"/>
+          <w:color w:val="15141F"/>
+          <w:shd w:val="clear" w:color="auto" w:fill="EAE9ED"/>
+          <w:lang w:val="en-US" w:eastAsia="ru-RU"/>
+        </w:rPr>
+        <w:t>directions_to_</w:t>
+      </w:r>
+      <w:proofErr w:type="gramStart"/>
+      <w:r>
+        <w:rPr>
+          <w:rFonts w:ascii="Ubuntu Mono" w:eastAsia="Times New Roman" w:hAnsi="Ubuntu Mono" w:cs="Courier New"/>
+          <w:color w:val="15141F"/>
+          <w:shd w:val="clear" w:color="auto" w:fill="EAE9ED"/>
+          <w:lang w:val="en-US" w:eastAsia="ru-RU"/>
+        </w:rPr>
+        <w:t>timesSq</w:t>
+      </w:r>
+      <w:proofErr w:type="spellEnd"/>
+      <w:r>
+        <w:rPr>
+          <w:rFonts w:ascii="Ubuntu Mono" w:eastAsia="Times New Roman" w:hAnsi="Ubuntu Mono" w:cs="Courier New"/>
+          <w:color w:val="15141F"/>
+          <w:shd w:val="clear" w:color="auto" w:fill="EAE9ED"/>
+          <w:lang w:val="en-US" w:eastAsia="ru-RU"/>
+        </w:rPr>
+        <w:t>(</w:t>
+      </w:r>
+      <w:proofErr w:type="gramEnd"/>
+      <w:r>
+        <w:rPr>
+          <w:rFonts w:ascii="Ubuntu Mono" w:eastAsia="Times New Roman" w:hAnsi="Ubuntu Mono" w:cs="Courier New"/>
+          <w:color w:val="15141F"/>
+          <w:shd w:val="clear" w:color="auto" w:fill="EAE9ED"/>
+          <w:lang w:val="en-US" w:eastAsia="ru-RU"/>
+        </w:rPr>
+        <w:t>)</w:t>
+      </w:r>
+      <w:r>
+        <w:rPr>
+          <w:rFonts w:ascii="Segoe UI" w:eastAsia="Times New Roman" w:hAnsi="Segoe UI" w:cs="Segoe UI"/>
+          <w:color w:val="10162F"/>
+          <w:sz w:val="27"/>
+          <w:szCs w:val="27"/>
+          <w:lang w:val="en-US" w:eastAsia="ru-RU"/>
+        </w:rPr>
+        <w:t> outside of the function definition. It should not be indented at all.</w:t>
+      </w:r>
+    </w:p>
+    <w:p>
+      <w:pPr>
+        <w:spacing w:after="0" w:line="240" w:lineRule="auto"/>
+        <w:rPr>
+          <w:rFonts w:ascii="Segoe UI" w:eastAsia="Times New Roman" w:hAnsi="Segoe UI" w:cs="Segoe UI"/>
+          <w:color w:val="10162F"/>
+          <w:sz w:val="27"/>
+          <w:szCs w:val="27"/>
+          <w:lang w:val="en-US" w:eastAsia="ru-RU"/>
+        </w:rPr>
+      </w:pPr>
+      <w:r>
+        <w:rPr>
+          <w:rFonts w:ascii="Segoe UI" w:eastAsia="Times New Roman" w:hAnsi="Segoe UI" w:cs="Segoe UI"/>
+          <w:b/>
+          <w:bCs/>
+          <w:color w:val="10162F"/>
+          <w:sz w:val="27"/>
+          <w:szCs w:val="27"/>
+          <w:lang w:val="en-US" w:eastAsia="ru-RU"/>
+        </w:rPr>
+        <w:t>2.</w:t>
+      </w:r>
+    </w:p>
+    <w:p>
+      <w:pPr>
+        <w:spacing w:after="100" w:afterAutospacing="1" w:line="240" w:lineRule="auto"/>
+        <w:rPr>
+          <w:rFonts w:ascii="Segoe UI" w:eastAsia="Times New Roman" w:hAnsi="Segoe UI" w:cs="Segoe UI"/>
+          <w:color w:val="10162F"/>
+          <w:sz w:val="27"/>
+          <w:szCs w:val="27"/>
+          <w:lang w:val="en-US" w:eastAsia="ru-RU"/>
+        </w:rPr>
+      </w:pPr>
+      <w:r>
+        <w:rPr>
+          <w:rFonts w:ascii="Segoe UI" w:eastAsia="Times New Roman" w:hAnsi="Segoe UI" w:cs="Segoe UI"/>
+          <w:color w:val="10162F"/>
+          <w:sz w:val="27"/>
+          <w:szCs w:val="27"/>
+          <w:lang w:val="en-US" w:eastAsia="ru-RU"/>
+        </w:rPr>
+        <w:t>Add an additional print statement to our </w:t>
+      </w:r>
+      <w:proofErr w:type="spellStart"/>
+      <w:r>
+        <w:rPr>
+          <w:rFonts w:ascii="Ubuntu Mono" w:eastAsia="Times New Roman" w:hAnsi="Ubuntu Mono" w:cs="Courier New"/>
+          <w:color w:val="15141F"/>
+          <w:shd w:val="clear" w:color="auto" w:fill="EAE9ED"/>
+          <w:lang w:val="en-US" w:eastAsia="ru-RU"/>
+        </w:rPr>
+        <w:t>directions_to_</w:t>
+      </w:r>
+      <w:proofErr w:type="gramStart"/>
+      <w:r>
+        <w:rPr>
+          <w:rFonts w:ascii="Ubuntu Mono" w:eastAsia="Times New Roman" w:hAnsi="Ubuntu Mono" w:cs="Courier New"/>
+          <w:color w:val="15141F"/>
+          <w:shd w:val="clear" w:color="auto" w:fill="EAE9ED"/>
+          <w:lang w:val="en-US" w:eastAsia="ru-RU"/>
+        </w:rPr>
+        <w:t>timesSq</w:t>
+      </w:r>
+      <w:proofErr w:type="spellEnd"/>
+      <w:r>
+        <w:rPr>
+          <w:rFonts w:ascii="Ubuntu Mono" w:eastAsia="Times New Roman" w:hAnsi="Ubuntu Mono" w:cs="Courier New"/>
+          <w:color w:val="15141F"/>
+          <w:shd w:val="clear" w:color="auto" w:fill="EAE9ED"/>
+          <w:lang w:val="en-US" w:eastAsia="ru-RU"/>
+        </w:rPr>
+        <w:t>(</w:t>
+      </w:r>
+      <w:proofErr w:type="gramEnd"/>
+      <w:r>
+        <w:rPr>
+          <w:rFonts w:ascii="Ubuntu Mono" w:eastAsia="Times New Roman" w:hAnsi="Ubuntu Mono" w:cs="Courier New"/>
+          <w:color w:val="15141F"/>
+          <w:shd w:val="clear" w:color="auto" w:fill="EAE9ED"/>
+          <w:lang w:val="en-US" w:eastAsia="ru-RU"/>
+        </w:rPr>
+        <w:t>)</w:t>
+      </w:r>
+      <w:r>
+        <w:rPr>
+          <w:rFonts w:ascii="Segoe UI" w:eastAsia="Times New Roman" w:hAnsi="Segoe UI" w:cs="Segoe UI"/>
+          <w:color w:val="10162F"/>
+          <w:sz w:val="27"/>
+          <w:szCs w:val="27"/>
+          <w:lang w:val="en-US" w:eastAsia="ru-RU"/>
+        </w:rPr>
+        <w:t> function.</w:t>
+      </w:r>
+    </w:p>
+    <w:p>
+      <w:pPr>
+        <w:spacing w:after="100" w:afterAutospacing="1" w:line="240" w:lineRule="auto"/>
+        <w:rPr>
+          <w:rFonts w:ascii="Segoe UI" w:eastAsia="Times New Roman" w:hAnsi="Segoe UI" w:cs="Segoe UI"/>
+          <w:color w:val="10162F"/>
+          <w:sz w:val="27"/>
+          <w:szCs w:val="27"/>
+          <w:lang w:val="en-US" w:eastAsia="ru-RU"/>
+        </w:rPr>
+      </w:pPr>
+      <w:r>
+        <w:rPr>
+          <w:rFonts w:ascii="Segoe UI" w:eastAsia="Times New Roman" w:hAnsi="Segoe UI" w:cs="Segoe UI"/>
+          <w:color w:val="10162F"/>
+          <w:sz w:val="27"/>
+          <w:szCs w:val="27"/>
+          <w:lang w:val="en-US" w:eastAsia="ru-RU"/>
+        </w:rPr>
+        <w:t>Have the statement print </w:t>
+      </w:r>
+      <w:r>
+        <w:rPr>
+          <w:rFonts w:ascii="Ubuntu Mono" w:eastAsia="Times New Roman" w:hAnsi="Ubuntu Mono" w:cs="Courier New"/>
+          <w:color w:val="15141F"/>
+          <w:shd w:val="clear" w:color="auto" w:fill="EAE9ED"/>
+          <w:lang w:val="en-US" w:eastAsia="ru-RU"/>
+        </w:rPr>
+        <w:t>"Take lots of pictures!"</w:t>
+      </w:r>
+    </w:p>
+    <w:p>
+      <w:pPr>
+        <w:spacing w:after="0" w:line="240" w:lineRule="auto"/>
+        <w:rPr>
+          <w:rFonts w:ascii="Segoe UI" w:eastAsia="Times New Roman" w:hAnsi="Segoe UI" w:cs="Segoe UI"/>
+          <w:color w:val="10162F"/>
+          <w:sz w:val="27"/>
+          <w:szCs w:val="27"/>
+          <w:lang w:val="en-US" w:eastAsia="ru-RU"/>
+        </w:rPr>
+      </w:pPr>
+      <w:r>
+        <w:rPr>
+          <w:rFonts w:ascii="Segoe UI" w:eastAsia="Times New Roman" w:hAnsi="Segoe UI" w:cs="Segoe UI"/>
+          <w:b/>
+          <w:bCs/>
+          <w:color w:val="10162F"/>
+          <w:sz w:val="27"/>
+          <w:szCs w:val="27"/>
+          <w:lang w:val="en-US" w:eastAsia="ru-RU"/>
+        </w:rPr>
+        <w:t>Run</w:t>
+      </w:r>
+      <w:r>
+        <w:rPr>
+          <w:rFonts w:ascii="Segoe UI" w:eastAsia="Times New Roman" w:hAnsi="Segoe UI" w:cs="Segoe UI"/>
+          <w:color w:val="10162F"/>
+          <w:sz w:val="27"/>
+          <w:szCs w:val="27"/>
+          <w:lang w:val="en-US" w:eastAsia="ru-RU"/>
+        </w:rPr>
+        <w:t> your code again and see how your output changes.</w:t>
+      </w:r>
+    </w:p>
+    <w:p>
+      <w:pPr>
+        <w:shd w:val="clear" w:color="auto" w:fill="37C3BE"/>
+        <w:spacing w:after="0" w:line="240" w:lineRule="auto"/>
+        <w:rPr>
+          <w:rFonts w:ascii="Segoe UI" w:eastAsia="Times New Roman" w:hAnsi="Segoe UI" w:cs="Segoe UI"/>
+          <w:color w:val="FFFFFF"/>
+          <w:sz w:val="2"/>
+          <w:szCs w:val="2"/>
+          <w:lang w:val="en-US" w:eastAsia="ru-RU"/>
+        </w:rPr>
+      </w:pPr>
+      <w:r>
+        <w:rPr>
+          <w:rFonts w:ascii="Segoe UI" w:eastAsia="Times New Roman" w:hAnsi="Segoe UI" w:cs="Segoe UI"/>
+          <w:color w:val="FFFFFF"/>
+          <w:sz w:val="2"/>
+          <w:szCs w:val="2"/>
+          <w:lang w:val="en-US" w:eastAsia="ru-RU"/>
+        </w:rPr>
+        <w:t>Checkpoint 3 Passed</w:t>
+      </w:r>
+    </w:p>
+    <w:p>
+      <w:pPr>
+        <w:spacing w:after="0" w:line="240" w:lineRule="auto"/>
+        <w:rPr>
+          <w:rFonts w:ascii="Segoe UI" w:eastAsia="Times New Roman" w:hAnsi="Segoe UI" w:cs="Segoe UI"/>
+          <w:color w:val="10162F"/>
+          <w:sz w:val="27"/>
+          <w:szCs w:val="27"/>
+          <w:lang w:val="en-US" w:eastAsia="ru-RU"/>
+        </w:rPr>
+      </w:pPr>
+      <w:r>
+        <w:rPr>
+          <w:rFonts w:ascii="Segoe UI" w:eastAsia="Times New Roman" w:hAnsi="Segoe UI" w:cs="Segoe UI"/>
+          <w:color w:val="10162F"/>
+          <w:sz w:val="27"/>
+          <w:szCs w:val="27"/>
+          <w:lang w:val="en-US" w:eastAsia="ru-RU"/>
+        </w:rPr>
+        <w:t>Hint</w:t>
+      </w:r>
+    </w:p>
+    <w:p>
+      <w:pPr>
+        <w:spacing w:after="0" w:line="240" w:lineRule="auto"/>
+        <w:rPr>
+          <w:rFonts w:ascii="Segoe UI" w:eastAsia="Times New Roman" w:hAnsi="Segoe UI" w:cs="Segoe UI"/>
+          <w:color w:val="10162F"/>
+          <w:sz w:val="27"/>
+          <w:szCs w:val="27"/>
+          <w:lang w:val="en-US" w:eastAsia="ru-RU"/>
+        </w:rPr>
+      </w:pPr>
+      <w:r>
+        <w:rPr>
+          <w:rFonts w:ascii="Segoe UI" w:eastAsia="Times New Roman" w:hAnsi="Segoe UI" w:cs="Segoe UI"/>
+          <w:color w:val="10162F"/>
+          <w:sz w:val="27"/>
+          <w:szCs w:val="27"/>
+          <w:lang w:val="en-US" w:eastAsia="ru-RU"/>
+        </w:rPr>
+        <w:t>Remember to add the print statement inside of the function definition for </w:t>
+      </w:r>
+      <w:proofErr w:type="spellStart"/>
+      <w:r>
+        <w:rPr>
+          <w:rFonts w:ascii="Ubuntu Mono" w:eastAsia="Times New Roman" w:hAnsi="Ubuntu Mono" w:cs="Courier New"/>
+          <w:color w:val="15141F"/>
+          <w:shd w:val="clear" w:color="auto" w:fill="EAE9ED"/>
+          <w:lang w:val="en-US" w:eastAsia="ru-RU"/>
+        </w:rPr>
+        <w:t>directions_to_</w:t>
+      </w:r>
+      <w:proofErr w:type="gramStart"/>
+      <w:r>
+        <w:rPr>
+          <w:rFonts w:ascii="Ubuntu Mono" w:eastAsia="Times New Roman" w:hAnsi="Ubuntu Mono" w:cs="Courier New"/>
+          <w:color w:val="15141F"/>
+          <w:shd w:val="clear" w:color="auto" w:fill="EAE9ED"/>
+          <w:lang w:val="en-US" w:eastAsia="ru-RU"/>
+        </w:rPr>
+        <w:t>timesSq</w:t>
+      </w:r>
+      <w:proofErr w:type="spellEnd"/>
+      <w:r>
+        <w:rPr>
+          <w:rFonts w:ascii="Ubuntu Mono" w:eastAsia="Times New Roman" w:hAnsi="Ubuntu Mono" w:cs="Courier New"/>
+          <w:color w:val="15141F"/>
+          <w:shd w:val="clear" w:color="auto" w:fill="EAE9ED"/>
+          <w:lang w:val="en-US" w:eastAsia="ru-RU"/>
+        </w:rPr>
+        <w:t>(</w:t>
+      </w:r>
+      <w:proofErr w:type="gramEnd"/>
+      <w:r>
+        <w:rPr>
+          <w:rFonts w:ascii="Ubuntu Mono" w:eastAsia="Times New Roman" w:hAnsi="Ubuntu Mono" w:cs="Courier New"/>
+          <w:color w:val="15141F"/>
+          <w:shd w:val="clear" w:color="auto" w:fill="EAE9ED"/>
+          <w:lang w:val="en-US" w:eastAsia="ru-RU"/>
+        </w:rPr>
+        <w:t>)</w:t>
+      </w:r>
+      <w:r>
+        <w:rPr>
+          <w:rFonts w:ascii="Segoe UI" w:eastAsia="Times New Roman" w:hAnsi="Segoe UI" w:cs="Segoe UI"/>
+          <w:color w:val="10162F"/>
+          <w:sz w:val="27"/>
+          <w:szCs w:val="27"/>
+          <w:lang w:val="en-US" w:eastAsia="ru-RU"/>
+        </w:rPr>
+        <w:t>. It should be indented and contain the text </w:t>
+      </w:r>
+      <w:r>
+        <w:rPr>
+          <w:rFonts w:ascii="Ubuntu Mono" w:eastAsia="Times New Roman" w:hAnsi="Ubuntu Mono" w:cs="Courier New"/>
+          <w:color w:val="15141F"/>
+          <w:shd w:val="clear" w:color="auto" w:fill="EAE9ED"/>
+          <w:lang w:val="en-US" w:eastAsia="ru-RU"/>
+        </w:rPr>
+        <w:t>"Take lots of pictures!"</w:t>
+      </w:r>
+      <w:r>
+        <w:rPr>
+          <w:rFonts w:ascii="Segoe UI" w:eastAsia="Times New Roman" w:hAnsi="Segoe UI" w:cs="Segoe UI"/>
+          <w:color w:val="10162F"/>
+          <w:sz w:val="27"/>
+          <w:szCs w:val="27"/>
+          <w:lang w:val="en-US" w:eastAsia="ru-RU"/>
+        </w:rPr>
+        <w:t>. Make sure to place it after the other print statements in the function.</w:t>
+      </w:r>
+    </w:p>
+    <w:p>
+      <w:pPr>
+        <w:jc w:val="both"/>
+        <w:rPr>
+          <w:b/>
+          <w:bCs/>
+          <w:lang w:val="en-US"/>
+        </w:rPr>
+      </w:pPr>
+    </w:p>
+    <w:p>
+      <w:pPr>
+        <w:jc w:val="both"/>
+        <w:rPr>
+          <w:b/>
+          <w:bCs/>
+          <w:lang w:val="en-US"/>
+        </w:rPr>
+      </w:pPr>
+    </w:p>
+    <w:p>
+      <w:pPr>
+        <w:jc w:val="both"/>
+        <w:rPr>
+          <w:b/>
+          <w:bCs/>
+          <w:lang w:val="en-US"/>
+        </w:rPr>
+      </w:pPr>
+    </w:p>
+    <w:p>
+      <w:pPr>
+        <w:jc w:val="both"/>
+        <w:rPr>
+          <w:b/>
+          <w:bCs/>
+          <w:lang w:val="en-US"/>
+        </w:rPr>
+      </w:pPr>
+      <w:r>
+        <w:rPr>
+          <w:b/>
+          <w:bCs/>
+          <w:lang w:val="en-US"/>
+        </w:rPr>
+        <w:lastRenderedPageBreak/>
+        <w:t>travel.py</w:t>
+      </w:r>
+    </w:p>
+    <w:p>
+      <w:pPr>
+        <w:shd w:val="clear" w:color="auto" w:fill="1E1E1E"/>
+        <w:spacing w:after="0" w:line="360" w:lineRule="atLeast"/>
+        <w:rPr>
+          <w:rFonts w:ascii="Consolas" w:eastAsia="Times New Roman" w:hAnsi="Consolas" w:cs="Times New Roman"/>
+          <w:color w:val="FFFFFF"/>
+          <w:sz w:val="21"/>
+          <w:szCs w:val="21"/>
+          <w:lang w:val="en-US" w:eastAsia="ru-RU"/>
+        </w:rPr>
+      </w:pPr>
+      <w:r>
+        <w:rPr>
+          <w:rFonts w:ascii="Consolas" w:eastAsia="Times New Roman" w:hAnsi="Consolas" w:cs="Times New Roman"/>
+          <w:color w:val="B3CCFF"/>
+          <w:sz w:val="21"/>
+          <w:szCs w:val="21"/>
+          <w:lang w:val="en-US" w:eastAsia="ru-RU"/>
+        </w:rPr>
+        <w:t>def </w:t>
+      </w:r>
+      <w:proofErr w:type="spellStart"/>
+      <w:r>
+        <w:rPr>
+          <w:rFonts w:ascii="Consolas" w:eastAsia="Times New Roman" w:hAnsi="Consolas" w:cs="Times New Roman"/>
+          <w:color w:val="B3CCFF"/>
+          <w:sz w:val="21"/>
+          <w:szCs w:val="21"/>
+          <w:lang w:val="en-US" w:eastAsia="ru-RU"/>
+        </w:rPr>
+        <w:t>directions_to_</w:t>
+      </w:r>
+      <w:proofErr w:type="gramStart"/>
+      <w:r>
+        <w:rPr>
+          <w:rFonts w:ascii="Consolas" w:eastAsia="Times New Roman" w:hAnsi="Consolas" w:cs="Times New Roman"/>
+          <w:color w:val="B3CCFF"/>
+          <w:sz w:val="21"/>
+          <w:szCs w:val="21"/>
+          <w:lang w:val="en-US" w:eastAsia="ru-RU"/>
+        </w:rPr>
+        <w:t>timesSq</w:t>
+      </w:r>
+      <w:proofErr w:type="spellEnd"/>
+      <w:r>
+        <w:rPr>
+          <w:rFonts w:ascii="Consolas" w:eastAsia="Times New Roman" w:hAnsi="Consolas" w:cs="Times New Roman"/>
+          <w:color w:val="FFFFFF"/>
+          <w:sz w:val="21"/>
+          <w:szCs w:val="21"/>
+          <w:lang w:val="en-US" w:eastAsia="ru-RU"/>
+        </w:rPr>
+        <w:t>(</w:t>
+      </w:r>
+      <w:proofErr w:type="gramEnd"/>
+      <w:r>
+        <w:rPr>
+          <w:rFonts w:ascii="Consolas" w:eastAsia="Times New Roman" w:hAnsi="Consolas" w:cs="Times New Roman"/>
+          <w:color w:val="FFFFFF"/>
+          <w:sz w:val="21"/>
+          <w:szCs w:val="21"/>
+          <w:lang w:val="en-US" w:eastAsia="ru-RU"/>
+        </w:rPr>
+        <w:t>):</w:t>
+      </w:r>
+    </w:p>
+    <w:p>
+      <w:pPr>
+        <w:shd w:val="clear" w:color="auto" w:fill="1E1E1E"/>
+        <w:spacing w:after="0" w:line="360" w:lineRule="atLeast"/>
+        <w:rPr>
+          <w:rFonts w:ascii="Consolas" w:eastAsia="Times New Roman" w:hAnsi="Consolas" w:cs="Times New Roman"/>
+          <w:color w:val="FFFFFF"/>
+          <w:sz w:val="21"/>
+          <w:szCs w:val="21"/>
+          <w:lang w:val="en-US" w:eastAsia="ru-RU"/>
+        </w:rPr>
+      </w:pPr>
+      <w:r>
+        <w:rPr>
+          <w:rFonts w:ascii="Consolas" w:eastAsia="Times New Roman" w:hAnsi="Consolas" w:cs="Times New Roman"/>
+          <w:color w:val="FFFFFF"/>
+          <w:sz w:val="21"/>
+          <w:szCs w:val="21"/>
+          <w:lang w:val="en-US" w:eastAsia="ru-RU"/>
+        </w:rPr>
+        <w:t>  </w:t>
+      </w:r>
+      <w:proofErr w:type="gramStart"/>
+      <w:r>
+        <w:rPr>
+          <w:rFonts w:ascii="Consolas" w:eastAsia="Times New Roman" w:hAnsi="Consolas" w:cs="Times New Roman"/>
+          <w:color w:val="FFFFFF"/>
+          <w:sz w:val="21"/>
+          <w:szCs w:val="21"/>
+          <w:lang w:val="en-US" w:eastAsia="ru-RU"/>
+        </w:rPr>
+        <w:t>print(</w:t>
+      </w:r>
+      <w:proofErr w:type="gramEnd"/>
+      <w:r>
+        <w:rPr>
+          <w:rFonts w:ascii="Consolas" w:eastAsia="Times New Roman" w:hAnsi="Consolas" w:cs="Times New Roman"/>
+          <w:color w:val="FFE083"/>
+          <w:sz w:val="21"/>
+          <w:szCs w:val="21"/>
+          <w:lang w:val="en-US" w:eastAsia="ru-RU"/>
+        </w:rPr>
+        <w:t>"Walk 4 mins to 34th St Herald Square train station."</w:t>
+      </w:r>
+      <w:r>
+        <w:rPr>
+          <w:rFonts w:ascii="Consolas" w:eastAsia="Times New Roman" w:hAnsi="Consolas" w:cs="Times New Roman"/>
+          <w:color w:val="FFFFFF"/>
+          <w:sz w:val="21"/>
+          <w:szCs w:val="21"/>
+          <w:lang w:val="en-US" w:eastAsia="ru-RU"/>
+        </w:rPr>
+        <w:t>)</w:t>
+      </w:r>
+    </w:p>
+    <w:p>
+      <w:pPr>
+        <w:shd w:val="clear" w:color="auto" w:fill="1E1E1E"/>
+        <w:spacing w:after="0" w:line="360" w:lineRule="atLeast"/>
+        <w:rPr>
+          <w:rFonts w:ascii="Consolas" w:eastAsia="Times New Roman" w:hAnsi="Consolas" w:cs="Times New Roman"/>
+          <w:color w:val="FFFFFF"/>
+          <w:sz w:val="21"/>
+          <w:szCs w:val="21"/>
+          <w:lang w:val="en-US" w:eastAsia="ru-RU"/>
+        </w:rPr>
+      </w:pPr>
+      <w:r>
+        <w:rPr>
+          <w:rFonts w:ascii="Consolas" w:eastAsia="Times New Roman" w:hAnsi="Consolas" w:cs="Times New Roman"/>
+          <w:color w:val="FFFFFF"/>
+          <w:sz w:val="21"/>
+          <w:szCs w:val="21"/>
+          <w:lang w:val="en-US" w:eastAsia="ru-RU"/>
+        </w:rPr>
+        <w:t>  </w:t>
+      </w:r>
+      <w:proofErr w:type="gramStart"/>
+      <w:r>
+        <w:rPr>
+          <w:rFonts w:ascii="Consolas" w:eastAsia="Times New Roman" w:hAnsi="Consolas" w:cs="Times New Roman"/>
+          <w:color w:val="FFFFFF"/>
+          <w:sz w:val="21"/>
+          <w:szCs w:val="21"/>
+          <w:lang w:val="en-US" w:eastAsia="ru-RU"/>
+        </w:rPr>
+        <w:t>print(</w:t>
+      </w:r>
+      <w:proofErr w:type="gramEnd"/>
+      <w:r>
+        <w:rPr>
+          <w:rFonts w:ascii="Consolas" w:eastAsia="Times New Roman" w:hAnsi="Consolas" w:cs="Times New Roman"/>
+          <w:color w:val="FFE083"/>
+          <w:sz w:val="21"/>
+          <w:szCs w:val="21"/>
+          <w:lang w:val="en-US" w:eastAsia="ru-RU"/>
+        </w:rPr>
+        <w:t>"Take the Northbound N, Q, R, or W train 1 stop."</w:t>
+      </w:r>
+      <w:r>
+        <w:rPr>
+          <w:rFonts w:ascii="Consolas" w:eastAsia="Times New Roman" w:hAnsi="Consolas" w:cs="Times New Roman"/>
+          <w:color w:val="FFFFFF"/>
+          <w:sz w:val="21"/>
+          <w:szCs w:val="21"/>
+          <w:lang w:val="en-US" w:eastAsia="ru-RU"/>
+        </w:rPr>
+        <w:t>)</w:t>
+      </w:r>
+    </w:p>
+    <w:p>
+      <w:pPr>
+        <w:shd w:val="clear" w:color="auto" w:fill="1E1E1E"/>
+        <w:spacing w:after="0" w:line="360" w:lineRule="atLeast"/>
+        <w:rPr>
+          <w:rFonts w:ascii="Consolas" w:eastAsia="Times New Roman" w:hAnsi="Consolas" w:cs="Times New Roman"/>
+          <w:color w:val="FFFFFF"/>
+          <w:sz w:val="21"/>
+          <w:szCs w:val="21"/>
+          <w:lang w:val="en-US" w:eastAsia="ru-RU"/>
+        </w:rPr>
+      </w:pPr>
+      <w:r>
+        <w:rPr>
+          <w:rFonts w:ascii="Consolas" w:eastAsia="Times New Roman" w:hAnsi="Consolas" w:cs="Times New Roman"/>
+          <w:color w:val="FFFFFF"/>
+          <w:sz w:val="21"/>
+          <w:szCs w:val="21"/>
+          <w:lang w:val="en-US" w:eastAsia="ru-RU"/>
+        </w:rPr>
+        <w:t>  </w:t>
+      </w:r>
+      <w:proofErr w:type="gramStart"/>
+      <w:r>
+        <w:rPr>
+          <w:rFonts w:ascii="Consolas" w:eastAsia="Times New Roman" w:hAnsi="Consolas" w:cs="Times New Roman"/>
+          <w:color w:val="FFFFFF"/>
+          <w:sz w:val="21"/>
+          <w:szCs w:val="21"/>
+          <w:lang w:val="en-US" w:eastAsia="ru-RU"/>
+        </w:rPr>
+        <w:t>print(</w:t>
+      </w:r>
+      <w:proofErr w:type="gramEnd"/>
+      <w:r>
+        <w:rPr>
+          <w:rFonts w:ascii="Consolas" w:eastAsia="Times New Roman" w:hAnsi="Consolas" w:cs="Times New Roman"/>
+          <w:color w:val="FFE083"/>
+          <w:sz w:val="21"/>
+          <w:szCs w:val="21"/>
+          <w:lang w:val="en-US" w:eastAsia="ru-RU"/>
+        </w:rPr>
+        <w:t>"Get off the Times Square 42nd Street stop."</w:t>
+      </w:r>
+      <w:r>
+        <w:rPr>
+          <w:rFonts w:ascii="Consolas" w:eastAsia="Times New Roman" w:hAnsi="Consolas" w:cs="Times New Roman"/>
+          <w:color w:val="FFFFFF"/>
+          <w:sz w:val="21"/>
+          <w:szCs w:val="21"/>
+          <w:lang w:val="en-US" w:eastAsia="ru-RU"/>
+        </w:rPr>
+        <w:t>)</w:t>
+      </w:r>
+    </w:p>
+    <w:p>
+      <w:pPr>
+        <w:shd w:val="clear" w:color="auto" w:fill="1E1E1E"/>
+        <w:spacing w:after="0" w:line="360" w:lineRule="atLeast"/>
+        <w:rPr>
+          <w:rFonts w:ascii="Consolas" w:eastAsia="Times New Roman" w:hAnsi="Consolas" w:cs="Times New Roman"/>
+          <w:color w:val="FFFFFF"/>
+          <w:sz w:val="21"/>
+          <w:szCs w:val="21"/>
+          <w:lang w:val="en-US" w:eastAsia="ru-RU"/>
+        </w:rPr>
+      </w:pPr>
+    </w:p>
+    <w:p>
+      <w:pPr>
+        <w:shd w:val="clear" w:color="auto" w:fill="1E1E1E"/>
+        <w:spacing w:after="0" w:line="360" w:lineRule="atLeast"/>
+        <w:rPr>
+          <w:rFonts w:ascii="Consolas" w:eastAsia="Times New Roman" w:hAnsi="Consolas" w:cs="Times New Roman"/>
+          <w:color w:val="FFFFFF"/>
+          <w:sz w:val="21"/>
+          <w:szCs w:val="21"/>
+          <w:lang w:val="en-US" w:eastAsia="ru-RU"/>
+        </w:rPr>
+      </w:pPr>
+      <w:r>
+        <w:rPr>
+          <w:rFonts w:ascii="Consolas" w:eastAsia="Times New Roman" w:hAnsi="Consolas" w:cs="Times New Roman"/>
+          <w:color w:val="FFFFFF"/>
+          <w:sz w:val="21"/>
+          <w:szCs w:val="21"/>
+          <w:lang w:val="en-US" w:eastAsia="ru-RU"/>
+        </w:rPr>
+        <w:t>  </w:t>
+      </w:r>
+      <w:proofErr w:type="gramStart"/>
+      <w:r>
+        <w:rPr>
+          <w:rFonts w:ascii="Consolas" w:eastAsia="Times New Roman" w:hAnsi="Consolas" w:cs="Times New Roman"/>
+          <w:color w:val="FFFFFF"/>
+          <w:sz w:val="21"/>
+          <w:szCs w:val="21"/>
+          <w:lang w:val="en-US" w:eastAsia="ru-RU"/>
+        </w:rPr>
+        <w:t>print(</w:t>
+      </w:r>
+      <w:proofErr w:type="gramEnd"/>
+      <w:r>
+        <w:rPr>
+          <w:rFonts w:ascii="Consolas" w:eastAsia="Times New Roman" w:hAnsi="Consolas" w:cs="Times New Roman"/>
+          <w:color w:val="FFE083"/>
+          <w:sz w:val="21"/>
+          <w:szCs w:val="21"/>
+          <w:lang w:val="en-US" w:eastAsia="ru-RU"/>
+        </w:rPr>
+        <w:t>"Take lots of pictures!"</w:t>
+      </w:r>
+      <w:r>
+        <w:rPr>
+          <w:rFonts w:ascii="Consolas" w:eastAsia="Times New Roman" w:hAnsi="Consolas" w:cs="Times New Roman"/>
+          <w:color w:val="FFFFFF"/>
+          <w:sz w:val="21"/>
+          <w:szCs w:val="21"/>
+          <w:lang w:val="en-US" w:eastAsia="ru-RU"/>
+        </w:rPr>
+        <w:t>)</w:t>
+      </w:r>
+    </w:p>
+    <w:p>
+      <w:pPr>
+        <w:shd w:val="clear" w:color="auto" w:fill="1E1E1E"/>
+        <w:spacing w:after="0" w:line="360" w:lineRule="atLeast"/>
+        <w:rPr>
+          <w:rFonts w:ascii="Consolas" w:eastAsia="Times New Roman" w:hAnsi="Consolas" w:cs="Times New Roman"/>
+          <w:color w:val="FFFFFF"/>
+          <w:sz w:val="21"/>
+          <w:szCs w:val="21"/>
+          <w:lang w:val="en-US" w:eastAsia="ru-RU"/>
+        </w:rPr>
+      </w:pPr>
+    </w:p>
+    <w:p>
+      <w:pPr>
+        <w:shd w:val="clear" w:color="auto" w:fill="1E1E1E"/>
+        <w:spacing w:after="0" w:line="360" w:lineRule="atLeast"/>
+        <w:rPr>
+          <w:rFonts w:ascii="Consolas" w:eastAsia="Times New Roman" w:hAnsi="Consolas" w:cs="Times New Roman"/>
+          <w:color w:val="FFFFFF"/>
+          <w:sz w:val="21"/>
+          <w:szCs w:val="21"/>
+          <w:lang w:val="en-US" w:eastAsia="ru-RU"/>
+        </w:rPr>
+      </w:pPr>
+      <w:r>
+        <w:rPr>
+          <w:rFonts w:ascii="Consolas" w:eastAsia="Times New Roman" w:hAnsi="Consolas" w:cs="Times New Roman"/>
+          <w:color w:val="939598"/>
+          <w:sz w:val="21"/>
+          <w:szCs w:val="21"/>
+          <w:lang w:val="en-US" w:eastAsia="ru-RU"/>
+        </w:rPr>
+        <w:t># Call your function here:</w:t>
+      </w:r>
+    </w:p>
+    <w:p>
+      <w:pPr>
+        <w:shd w:val="clear" w:color="auto" w:fill="1E1E1E"/>
+        <w:spacing w:after="0" w:line="360" w:lineRule="atLeast"/>
+        <w:rPr>
+          <w:rFonts w:ascii="Consolas" w:eastAsia="Times New Roman" w:hAnsi="Consolas" w:cs="Times New Roman"/>
+          <w:color w:val="FFFFFF"/>
+          <w:sz w:val="21"/>
+          <w:szCs w:val="21"/>
+          <w:lang w:val="en-US" w:eastAsia="ru-RU"/>
+        </w:rPr>
+      </w:pPr>
+      <w:proofErr w:type="spellStart"/>
+      <w:r>
+        <w:rPr>
+          <w:rFonts w:ascii="Consolas" w:eastAsia="Times New Roman" w:hAnsi="Consolas" w:cs="Times New Roman"/>
+          <w:color w:val="FF8973"/>
+          <w:sz w:val="21"/>
+          <w:szCs w:val="21"/>
+          <w:lang w:val="en-US" w:eastAsia="ru-RU"/>
+        </w:rPr>
+        <w:t>directions_to_</w:t>
+      </w:r>
+      <w:proofErr w:type="gramStart"/>
+      <w:r>
+        <w:rPr>
+          <w:rFonts w:ascii="Consolas" w:eastAsia="Times New Roman" w:hAnsi="Consolas" w:cs="Times New Roman"/>
+          <w:color w:val="FF8973"/>
+          <w:sz w:val="21"/>
+          <w:szCs w:val="21"/>
+          <w:lang w:val="en-US" w:eastAsia="ru-RU"/>
+        </w:rPr>
+        <w:t>timesSq</w:t>
+      </w:r>
+      <w:proofErr w:type="spellEnd"/>
+      <w:r>
+        <w:rPr>
+          <w:rFonts w:ascii="Consolas" w:eastAsia="Times New Roman" w:hAnsi="Consolas" w:cs="Times New Roman"/>
+          <w:color w:val="FFFFFF"/>
+          <w:sz w:val="21"/>
+          <w:szCs w:val="21"/>
+          <w:lang w:val="en-US" w:eastAsia="ru-RU"/>
+        </w:rPr>
+        <w:t>(</w:t>
+      </w:r>
+      <w:proofErr w:type="gramEnd"/>
+      <w:r>
+        <w:rPr>
+          <w:rFonts w:ascii="Consolas" w:eastAsia="Times New Roman" w:hAnsi="Consolas" w:cs="Times New Roman"/>
+          <w:color w:val="FFFFFF"/>
+          <w:sz w:val="21"/>
+          <w:szCs w:val="21"/>
+          <w:lang w:val="en-US" w:eastAsia="ru-RU"/>
+        </w:rPr>
+        <w:t>)</w:t>
+      </w:r>
+    </w:p>
+    <w:p>
+      <w:pPr>
+        <w:jc w:val="both"/>
+        <w:rPr>
+          <w:b/>
+          <w:bCs/>
+          <w:lang w:val="en-US"/>
+        </w:rPr>
+      </w:pPr>
+    </w:p>
+    <w:p>
+      <w:pPr>
+        <w:jc w:val="center"/>
+        <w:rPr>
+          <w:b/>
+          <w:bCs/>
+          <w:lang w:val="en-US"/>
+        </w:rPr>
+      </w:pPr>
+      <w:r>
+        <w:rPr>
+          <w:b/>
+          <w:bCs/>
+          <w:noProof/>
+          <w:lang w:val="en-US"/>
+        </w:rPr>
+        <w:drawing>
+          <wp:inline distT="0" distB="0" distL="0" distR="0" wp14:anchorId="3C6168E1" wp14:editId="6C8D95E2">
+            <wp:extent cx="4396740" cy="1097280"/>
+            <wp:effectExtent l="0" t="0" r="3810" b="7620"/>
+            <wp:docPr id="7" name="Рисунок 7"/>
+            <wp:cNvGraphicFramePr>
+              <a:graphicFrameLocks xmlns:a="http://schemas.openxmlformats.org/drawingml/2006/main" noChangeAspect="1"/>
+            </wp:cNvGraphicFramePr>
+            <a:graphic xmlns:a="http://schemas.openxmlformats.org/drawingml/2006/main">
+              <a:graphicData uri="http://schemas.openxmlformats.org/drawingml/2006/picture">
+                <pic:pic xmlns:pic="http://schemas.openxmlformats.org/drawingml/2006/picture">
+                  <pic:nvPicPr>
+                    <pic:cNvPr id="0" name="Picture 7"/>
+                    <pic:cNvPicPr>
+                      <a:picLocks noChangeAspect="1" noChangeArrowheads="1"/>
+                    </pic:cNvPicPr>
+                  </pic:nvPicPr>
+                  <pic:blipFill>
+                    <a:blip r:embed="rId13">
+                      <a:extLst>
+                        <a:ext uri="{28A0092B-C50C-407E-A947-70E740481C1C}">
+                          <a14:useLocalDpi xmlns:a14="http://schemas.microsoft.com/office/drawing/2010/main" val="0"/>
+                        </a:ext>
+                      </a:extLst>
+                    </a:blip>
+                    <a:srcRect/>
+                    <a:stretch>
+                      <a:fillRect/>
+                    </a:stretch>
+                  </pic:blipFill>
+                  <pic:spPr bwMode="auto">
+                    <a:xfrm>
+                      <a:off x="0" y="0"/>
+                      <a:ext cx="4396740" cy="1097280"/>
                     </a:xfrm>
                     <a:prstGeom prst="rect">
                       <a:avLst/>

</xml_diff>

<commit_message>
adding whitespace and execution flow
</commit_message>
<xml_diff>
--- a/INTRODUCTION TO FUNCTIONS.docx
+++ b/INTRODUCTION TO FUNCTIONS.docx
@@ -570,9 +570,9 @@
           <w:shd w:val="clear" w:color="auto" w:fill="EAE9ED"/>
           <w:lang w:val="en-US" w:eastAsia="ru-RU"/>
         </w:rPr>
-        <w:t>navigation_</w:t>
-      </w:r>
-      <w:proofErr w:type="gramStart"/>
+        <w:t>navigation_steps</w:t>
+      </w:r>
+      <w:proofErr w:type="spellEnd"/>
       <w:r>
         <w:rPr>
           <w:rFonts w:ascii="Ubuntu Mono" w:eastAsia="Times New Roman" w:hAnsi="Ubuntu Mono" w:cs="Courier New"/>
@@ -580,27 +580,7 @@
           <w:shd w:val="clear" w:color="auto" w:fill="EAE9ED"/>
           <w:lang w:val="en-US" w:eastAsia="ru-RU"/>
         </w:rPr>
-        <w:t>steps</w:t>
-      </w:r>
-      <w:proofErr w:type="spellEnd"/>
-      <w:r>
-        <w:rPr>
-          <w:rFonts w:ascii="Ubuntu Mono" w:eastAsia="Times New Roman" w:hAnsi="Ubuntu Mono" w:cs="Courier New"/>
-          <w:color w:val="15141F"/>
-          <w:shd w:val="clear" w:color="auto" w:fill="EAE9ED"/>
-          <w:lang w:val="en-US" w:eastAsia="ru-RU"/>
-        </w:rPr>
-        <w:t>(</w:t>
-      </w:r>
-      <w:proofErr w:type="gramEnd"/>
-      <w:r>
-        <w:rPr>
-          <w:rFonts w:ascii="Ubuntu Mono" w:eastAsia="Times New Roman" w:hAnsi="Ubuntu Mono" w:cs="Courier New"/>
-          <w:color w:val="15141F"/>
-          <w:shd w:val="clear" w:color="auto" w:fill="EAE9ED"/>
-          <w:lang w:val="en-US" w:eastAsia="ru-RU"/>
-        </w:rPr>
-        <w:t>)</w:t>
+        <w:t>()</w:t>
       </w:r>
       <w:r>
         <w:rPr>
@@ -1142,7 +1122,6 @@
           <w:lang w:val="en-US" w:eastAsia="ru-RU"/>
         </w:rPr>
       </w:pPr>
-      <w:proofErr w:type="gramStart"/>
       <w:r>
         <w:rPr>
           <w:rFonts w:ascii="Ubuntu Mono" w:eastAsia="Times New Roman" w:hAnsi="Ubuntu Mono" w:cs="Courier New"/>
@@ -1153,7 +1132,6 @@
         </w:rPr>
         <w:t>print(</w:t>
       </w:r>
-      <w:proofErr w:type="gramEnd"/>
       <w:r>
         <w:rPr>
           <w:rFonts w:ascii="Ubuntu Mono" w:eastAsia="Times New Roman" w:hAnsi="Ubuntu Mono" w:cs="Courier New"/>
@@ -1246,7 +1224,6 @@
         </w:rPr>
         <w:br/>
       </w:r>
-      <w:proofErr w:type="gramStart"/>
       <w:r>
         <w:rPr>
           <w:rFonts w:ascii="Ubuntu Mono" w:eastAsia="Times New Roman" w:hAnsi="Ubuntu Mono" w:cs="Courier New"/>
@@ -1257,7 +1234,6 @@
         </w:rPr>
         <w:t>print(</w:t>
       </w:r>
-      <w:proofErr w:type="gramEnd"/>
       <w:r>
         <w:rPr>
           <w:rFonts w:ascii="Ubuntu Mono" w:eastAsia="Times New Roman" w:hAnsi="Ubuntu Mono" w:cs="Courier New"/>
@@ -1934,7 +1910,6 @@
           <w:lang w:val="en-US" w:eastAsia="ru-RU"/>
         </w:rPr>
       </w:pPr>
-      <w:proofErr w:type="gramStart"/>
       <w:r>
         <w:rPr>
           <w:rFonts w:ascii="Consolas" w:eastAsia="Times New Roman" w:hAnsi="Consolas" w:cs="Times New Roman"/>
@@ -1945,7 +1920,6 @@
         </w:rPr>
         <w:t>print(</w:t>
       </w:r>
-      <w:proofErr w:type="gramEnd"/>
       <w:r>
         <w:rPr>
           <w:rFonts w:ascii="Consolas" w:eastAsia="Times New Roman" w:hAnsi="Consolas" w:cs="Times New Roman"/>
@@ -2881,7 +2855,6 @@
         </w:rPr>
         <w:t>Following the function name is a pair of parenthesis </w:t>
       </w:r>
-      <w:proofErr w:type="gramStart"/>
       <w:r>
         <w:rPr>
           <w:rFonts w:ascii="Ubuntu Mono" w:eastAsia="Times New Roman" w:hAnsi="Ubuntu Mono" w:cs="Courier New"/>
@@ -2891,7 +2864,6 @@
         </w:rPr>
         <w:t>( )</w:t>
       </w:r>
-      <w:proofErr w:type="gramEnd"/>
       <w:r>
         <w:rPr>
           <w:rFonts w:ascii="Segoe UI" w:eastAsia="Times New Roman" w:hAnsi="Segoe UI" w:cs="Segoe UI"/>
@@ -4220,7 +4192,7 @@
           <w:color w:val="939598"/>
           <w:sz w:val="27"/>
           <w:szCs w:val="27"/>
-          <w:lang w:eastAsia="ru-RU"/>
+          <w:lang w:val="en-US" w:eastAsia="ru-RU"/>
         </w:rPr>
       </w:pPr>
       <w:proofErr w:type="spellStart"/>
@@ -4230,7 +4202,7 @@
           <w:color w:val="FF8973"/>
           <w:sz w:val="27"/>
           <w:szCs w:val="27"/>
-          <w:lang w:eastAsia="ru-RU"/>
+          <w:lang w:val="en-US" w:eastAsia="ru-RU"/>
         </w:rPr>
         <w:t>directions_to_</w:t>
       </w:r>
@@ -4241,7 +4213,7 @@
           <w:color w:val="FF8973"/>
           <w:sz w:val="27"/>
           <w:szCs w:val="27"/>
-          <w:lang w:eastAsia="ru-RU"/>
+          <w:lang w:val="en-US" w:eastAsia="ru-RU"/>
         </w:rPr>
         <w:t>timesSq</w:t>
       </w:r>
@@ -4252,7 +4224,7 @@
           <w:color w:val="FFFFFF"/>
           <w:sz w:val="27"/>
           <w:szCs w:val="27"/>
-          <w:lang w:eastAsia="ru-RU"/>
+          <w:lang w:val="en-US" w:eastAsia="ru-RU"/>
         </w:rPr>
         <w:t>(</w:t>
       </w:r>
@@ -4263,7 +4235,7 @@
           <w:color w:val="FFFFFF"/>
           <w:sz w:val="27"/>
           <w:szCs w:val="27"/>
-          <w:lang w:eastAsia="ru-RU"/>
+          <w:lang w:val="en-US" w:eastAsia="ru-RU"/>
         </w:rPr>
         <w:t>)</w:t>
       </w:r>
@@ -4919,18 +4891,7 @@
           <w:szCs w:val="27"/>
           <w:lang w:val="en-US" w:eastAsia="ru-RU"/>
         </w:rPr>
-        <w:t>directions_to_</w:t>
-      </w:r>
-      <w:proofErr w:type="gramStart"/>
-      <w:r>
-        <w:rPr>
-          <w:rFonts w:ascii="Ubuntu Mono" w:eastAsia="Times New Roman" w:hAnsi="Ubuntu Mono" w:cs="Courier New"/>
-          <w:color w:val="B3CCFF"/>
-          <w:sz w:val="27"/>
-          <w:szCs w:val="27"/>
-          <w:lang w:val="en-US" w:eastAsia="ru-RU"/>
-        </w:rPr>
-        <w:t>timesSq</w:t>
+        <w:t>directions_to_timesSq</w:t>
       </w:r>
       <w:proofErr w:type="spellEnd"/>
       <w:r>
@@ -4941,18 +4902,7 @@
           <w:szCs w:val="27"/>
           <w:lang w:val="en-US" w:eastAsia="ru-RU"/>
         </w:rPr>
-        <w:t>(</w:t>
-      </w:r>
-      <w:proofErr w:type="gramEnd"/>
-      <w:r>
-        <w:rPr>
-          <w:rFonts w:ascii="Ubuntu Mono" w:eastAsia="Times New Roman" w:hAnsi="Ubuntu Mono" w:cs="Courier New"/>
-          <w:color w:val="FFFFFF"/>
-          <w:sz w:val="27"/>
-          <w:szCs w:val="27"/>
-          <w:lang w:val="en-US" w:eastAsia="ru-RU"/>
-        </w:rPr>
-        <w:t>):</w:t>
+        <w:t>():</w:t>
       </w:r>
       <w:r>
         <w:rPr>
@@ -6134,20 +6084,8 @@
           <w:szCs w:val="21"/>
           <w:lang w:val="en-US" w:eastAsia="ru-RU"/>
         </w:rPr>
-        <w:t>  </w:t>
-      </w:r>
-      <w:proofErr w:type="gramStart"/>
-      <w:r>
-        <w:rPr>
-          <w:rFonts w:ascii="Consolas" w:eastAsia="Times New Roman" w:hAnsi="Consolas" w:cs="Times New Roman"/>
-          <w:color w:val="FFFFFF"/>
-          <w:sz w:val="21"/>
-          <w:szCs w:val="21"/>
-          <w:lang w:val="en-US" w:eastAsia="ru-RU"/>
-        </w:rPr>
-        <w:t>print(</w:t>
-      </w:r>
-      <w:proofErr w:type="gramEnd"/>
+        <w:t>  print(</w:t>
+      </w:r>
       <w:r>
         <w:rPr>
           <w:rFonts w:ascii="Consolas" w:eastAsia="Times New Roman" w:hAnsi="Consolas" w:cs="Times New Roman"/>
@@ -6476,10 +6414,2844 @@
     </w:p>
     <w:p>
       <w:pPr>
-        <w:jc w:val="both"/>
-        <w:rPr>
+        <w:rPr>
+          <w:rFonts w:ascii="Segoe UI" w:hAnsi="Segoe UI" w:cs="Segoe UI"/>
+          <w:color w:val="10162F"/>
+          <w:sz w:val="27"/>
+          <w:szCs w:val="27"/>
+          <w:lang w:val="en-US"/>
+        </w:rPr>
+      </w:pPr>
+      <w:r>
+        <w:rPr>
+          <w:rStyle w:val="gamut-yj8jvy-text"/>
+          <w:rFonts w:ascii="Segoe UI" w:hAnsi="Segoe UI" w:cs="Segoe UI"/>
           <w:b/>
           <w:bCs/>
+          <w:color w:val="10162F"/>
+          <w:sz w:val="27"/>
+          <w:szCs w:val="27"/>
+          <w:lang w:val="en-US"/>
+        </w:rPr>
+        <w:t>Whitespace &amp; Execution Flow</w:t>
+      </w:r>
+    </w:p>
+    <w:p>
+      <w:pPr>
+        <w:pStyle w:val="p1qg33igem5pagn4kpmirjw"/>
+        <w:spacing w:before="0" w:beforeAutospacing="0"/>
+        <w:rPr>
+          <w:rFonts w:ascii="Segoe UI" w:hAnsi="Segoe UI" w:cs="Segoe UI"/>
+          <w:color w:val="10162F"/>
+          <w:sz w:val="27"/>
+          <w:szCs w:val="27"/>
+          <w:lang w:val="en-US"/>
+        </w:rPr>
+      </w:pPr>
+      <w:r>
+        <w:rPr>
+          <w:rFonts w:ascii="Segoe UI" w:hAnsi="Segoe UI" w:cs="Segoe UI"/>
+          <w:color w:val="10162F"/>
+          <w:sz w:val="27"/>
+          <w:szCs w:val="27"/>
+          <w:lang w:val="en-US"/>
+        </w:rPr>
+        <w:t>Consider our welcome function for our trip planning application:</w:t>
+      </w:r>
+    </w:p>
+    <w:p>
+      <w:pPr>
+        <w:pStyle w:val="HTML"/>
+        <w:shd w:val="clear" w:color="auto" w:fill="211E2F"/>
+        <w:rPr>
+          <w:rFonts w:ascii="Ubuntu Mono" w:hAnsi="Ubuntu Mono"/>
+          <w:color w:val="939598"/>
+          <w:sz w:val="27"/>
+          <w:szCs w:val="27"/>
+          <w:lang w:val="en-US"/>
+        </w:rPr>
+      </w:pPr>
+      <w:r>
+        <w:rPr>
+          <w:rStyle w:val="mtk12"/>
+          <w:rFonts w:ascii="Ubuntu Mono" w:hAnsi="Ubuntu Mono"/>
+          <w:color w:val="B3CCFF"/>
+          <w:sz w:val="27"/>
+          <w:szCs w:val="27"/>
+          <w:lang w:val="en-US"/>
+        </w:rPr>
+        <w:t xml:space="preserve">def </w:t>
+      </w:r>
+      <w:proofErr w:type="spellStart"/>
+      <w:r>
+        <w:rPr>
+          <w:rStyle w:val="mtk12"/>
+          <w:rFonts w:ascii="Ubuntu Mono" w:hAnsi="Ubuntu Mono"/>
+          <w:color w:val="B3CCFF"/>
+          <w:sz w:val="27"/>
+          <w:szCs w:val="27"/>
+          <w:lang w:val="en-US"/>
+        </w:rPr>
+        <w:t>trip_</w:t>
+      </w:r>
+      <w:proofErr w:type="gramStart"/>
+      <w:r>
+        <w:rPr>
+          <w:rStyle w:val="mtk12"/>
+          <w:rFonts w:ascii="Ubuntu Mono" w:hAnsi="Ubuntu Mono"/>
+          <w:color w:val="B3CCFF"/>
+          <w:sz w:val="27"/>
+          <w:szCs w:val="27"/>
+          <w:lang w:val="en-US"/>
+        </w:rPr>
+        <w:t>welcome</w:t>
+      </w:r>
+      <w:proofErr w:type="spellEnd"/>
+      <w:r>
+        <w:rPr>
+          <w:rStyle w:val="mtk1"/>
+          <w:rFonts w:ascii="Ubuntu Mono" w:hAnsi="Ubuntu Mono"/>
+          <w:color w:val="FFFFFF"/>
+          <w:sz w:val="27"/>
+          <w:szCs w:val="27"/>
+          <w:lang w:val="en-US"/>
+        </w:rPr>
+        <w:t>(</w:t>
+      </w:r>
+      <w:proofErr w:type="gramEnd"/>
+      <w:r>
+        <w:rPr>
+          <w:rStyle w:val="mtk1"/>
+          <w:rFonts w:ascii="Ubuntu Mono" w:hAnsi="Ubuntu Mono"/>
+          <w:color w:val="FFFFFF"/>
+          <w:sz w:val="27"/>
+          <w:szCs w:val="27"/>
+          <w:lang w:val="en-US"/>
+        </w:rPr>
+        <w:t>):</w:t>
+      </w:r>
+      <w:r>
+        <w:rPr>
+          <w:rFonts w:ascii="Ubuntu Mono" w:hAnsi="Ubuntu Mono"/>
+          <w:color w:val="939598"/>
+          <w:sz w:val="27"/>
+          <w:szCs w:val="27"/>
+          <w:lang w:val="en-US"/>
+        </w:rPr>
+        <w:br/>
+      </w:r>
+      <w:r>
+        <w:rPr>
+          <w:rStyle w:val="mtk1"/>
+          <w:rFonts w:ascii="Ubuntu Mono" w:hAnsi="Ubuntu Mono"/>
+          <w:color w:val="FFFFFF"/>
+          <w:sz w:val="27"/>
+          <w:szCs w:val="27"/>
+          <w:lang w:val="en-US"/>
+        </w:rPr>
+        <w:t>  print(</w:t>
+      </w:r>
+      <w:r>
+        <w:rPr>
+          <w:rStyle w:val="mtk8"/>
+          <w:rFonts w:ascii="Ubuntu Mono" w:hAnsi="Ubuntu Mono"/>
+          <w:color w:val="FFE083"/>
+          <w:sz w:val="27"/>
+          <w:szCs w:val="27"/>
+          <w:lang w:val="en-US"/>
+        </w:rPr>
+        <w:t xml:space="preserve">"Welcome to </w:t>
+      </w:r>
+      <w:proofErr w:type="spellStart"/>
+      <w:r>
+        <w:rPr>
+          <w:rStyle w:val="mtk8"/>
+          <w:rFonts w:ascii="Ubuntu Mono" w:hAnsi="Ubuntu Mono"/>
+          <w:color w:val="FFE083"/>
+          <w:sz w:val="27"/>
+          <w:szCs w:val="27"/>
+          <w:lang w:val="en-US"/>
+        </w:rPr>
+        <w:t>Tripcademy</w:t>
+      </w:r>
+      <w:proofErr w:type="spellEnd"/>
+      <w:r>
+        <w:rPr>
+          <w:rStyle w:val="mtk8"/>
+          <w:rFonts w:ascii="Ubuntu Mono" w:hAnsi="Ubuntu Mono"/>
+          <w:color w:val="FFE083"/>
+          <w:sz w:val="27"/>
+          <w:szCs w:val="27"/>
+          <w:lang w:val="en-US"/>
+        </w:rPr>
+        <w:t>!"</w:t>
+      </w:r>
+      <w:r>
+        <w:rPr>
+          <w:rStyle w:val="mtk1"/>
+          <w:rFonts w:ascii="Ubuntu Mono" w:hAnsi="Ubuntu Mono"/>
+          <w:color w:val="FFFFFF"/>
+          <w:sz w:val="27"/>
+          <w:szCs w:val="27"/>
+          <w:lang w:val="en-US"/>
+        </w:rPr>
+        <w:t xml:space="preserve">) </w:t>
+      </w:r>
+      <w:r>
+        <w:rPr>
+          <w:rFonts w:ascii="Ubuntu Mono" w:hAnsi="Ubuntu Mono"/>
+          <w:color w:val="939598"/>
+          <w:sz w:val="27"/>
+          <w:szCs w:val="27"/>
+          <w:lang w:val="en-US"/>
+        </w:rPr>
+        <w:br/>
+      </w:r>
+      <w:r>
+        <w:rPr>
+          <w:rStyle w:val="mtk1"/>
+          <w:rFonts w:ascii="Ubuntu Mono" w:hAnsi="Ubuntu Mono"/>
+          <w:color w:val="FFFFFF"/>
+          <w:sz w:val="27"/>
+          <w:szCs w:val="27"/>
+          <w:lang w:val="en-US"/>
+        </w:rPr>
+        <w:t>  </w:t>
+      </w:r>
+      <w:proofErr w:type="gramStart"/>
+      <w:r>
+        <w:rPr>
+          <w:rStyle w:val="mtk1"/>
+          <w:rFonts w:ascii="Ubuntu Mono" w:hAnsi="Ubuntu Mono"/>
+          <w:color w:val="FFFFFF"/>
+          <w:sz w:val="27"/>
+          <w:szCs w:val="27"/>
+          <w:lang w:val="en-US"/>
+        </w:rPr>
+        <w:t>print(</w:t>
+      </w:r>
+      <w:proofErr w:type="gramEnd"/>
+      <w:r>
+        <w:rPr>
+          <w:rStyle w:val="mtk8"/>
+          <w:rFonts w:ascii="Ubuntu Mono" w:hAnsi="Ubuntu Mono"/>
+          <w:color w:val="FFE083"/>
+          <w:sz w:val="27"/>
+          <w:szCs w:val="27"/>
+          <w:lang w:val="en-US"/>
+        </w:rPr>
+        <w:t>"Let's get you to your destination."</w:t>
+      </w:r>
+      <w:r>
+        <w:rPr>
+          <w:rStyle w:val="mtk1"/>
+          <w:rFonts w:ascii="Ubuntu Mono" w:hAnsi="Ubuntu Mono"/>
+          <w:color w:val="FFFFFF"/>
+          <w:sz w:val="27"/>
+          <w:szCs w:val="27"/>
+          <w:lang w:val="en-US"/>
+        </w:rPr>
+        <w:t>)</w:t>
+      </w:r>
+    </w:p>
+    <w:p>
+      <w:pPr>
+        <w:pStyle w:val="p1qg33igem5pagn4kpmirjw"/>
+        <w:spacing w:before="0" w:beforeAutospacing="0"/>
+        <w:rPr>
+          <w:rFonts w:ascii="Segoe UI" w:hAnsi="Segoe UI" w:cs="Segoe UI"/>
+          <w:color w:val="10162F"/>
+          <w:sz w:val="27"/>
+          <w:szCs w:val="27"/>
+          <w:lang w:val="en-US"/>
+        </w:rPr>
+      </w:pPr>
+      <w:r>
+        <w:rPr>
+          <w:rFonts w:ascii="Segoe UI" w:hAnsi="Segoe UI" w:cs="Segoe UI"/>
+          <w:color w:val="10162F"/>
+          <w:sz w:val="27"/>
+          <w:szCs w:val="27"/>
+          <w:lang w:val="en-US"/>
+        </w:rPr>
+        <w:t>The print statements all run together when </w:t>
+      </w:r>
+      <w:proofErr w:type="spellStart"/>
+      <w:r>
+        <w:rPr>
+          <w:rStyle w:val="HTML1"/>
+          <w:rFonts w:ascii="Ubuntu Mono" w:hAnsi="Ubuntu Mono"/>
+          <w:color w:val="15141F"/>
+          <w:sz w:val="22"/>
+          <w:szCs w:val="22"/>
+          <w:shd w:val="clear" w:color="auto" w:fill="EAE9ED"/>
+          <w:lang w:val="en-US"/>
+        </w:rPr>
+        <w:t>trip_</w:t>
+      </w:r>
+      <w:proofErr w:type="gramStart"/>
+      <w:r>
+        <w:rPr>
+          <w:rStyle w:val="HTML1"/>
+          <w:rFonts w:ascii="Ubuntu Mono" w:hAnsi="Ubuntu Mono"/>
+          <w:color w:val="15141F"/>
+          <w:sz w:val="22"/>
+          <w:szCs w:val="22"/>
+          <w:shd w:val="clear" w:color="auto" w:fill="EAE9ED"/>
+          <w:lang w:val="en-US"/>
+        </w:rPr>
+        <w:t>welcome</w:t>
+      </w:r>
+      <w:proofErr w:type="spellEnd"/>
+      <w:r>
+        <w:rPr>
+          <w:rStyle w:val="HTML1"/>
+          <w:rFonts w:ascii="Ubuntu Mono" w:hAnsi="Ubuntu Mono"/>
+          <w:color w:val="15141F"/>
+          <w:sz w:val="22"/>
+          <w:szCs w:val="22"/>
+          <w:shd w:val="clear" w:color="auto" w:fill="EAE9ED"/>
+          <w:lang w:val="en-US"/>
+        </w:rPr>
+        <w:t>(</w:t>
+      </w:r>
+      <w:proofErr w:type="gramEnd"/>
+      <w:r>
+        <w:rPr>
+          <w:rStyle w:val="HTML1"/>
+          <w:rFonts w:ascii="Ubuntu Mono" w:hAnsi="Ubuntu Mono"/>
+          <w:color w:val="15141F"/>
+          <w:sz w:val="22"/>
+          <w:szCs w:val="22"/>
+          <w:shd w:val="clear" w:color="auto" w:fill="EAE9ED"/>
+          <w:lang w:val="en-US"/>
+        </w:rPr>
+        <w:t>)</w:t>
+      </w:r>
+      <w:r>
+        <w:rPr>
+          <w:rFonts w:ascii="Segoe UI" w:hAnsi="Segoe UI" w:cs="Segoe UI"/>
+          <w:color w:val="10162F"/>
+          <w:sz w:val="27"/>
+          <w:szCs w:val="27"/>
+          <w:lang w:val="en-US"/>
+        </w:rPr>
+        <w:t> is called. This is because they have the same base level of indentation (2 spaces).</w:t>
+      </w:r>
+    </w:p>
+    <w:p>
+      <w:pPr>
+        <w:pStyle w:val="p1qg33igem5pagn4kpmirjw"/>
+        <w:spacing w:before="0" w:beforeAutospacing="0"/>
+        <w:rPr>
+          <w:rFonts w:ascii="Segoe UI" w:hAnsi="Segoe UI" w:cs="Segoe UI"/>
+          <w:color w:val="10162F"/>
+          <w:sz w:val="27"/>
+          <w:szCs w:val="27"/>
+          <w:lang w:val="en-US"/>
+        </w:rPr>
+      </w:pPr>
+      <w:r>
+        <w:rPr>
+          <w:rFonts w:ascii="Segoe UI" w:hAnsi="Segoe UI" w:cs="Segoe UI"/>
+          <w:color w:val="10162F"/>
+          <w:sz w:val="27"/>
+          <w:szCs w:val="27"/>
+          <w:lang w:val="en-US"/>
+        </w:rPr>
+        <w:t>In Python, the amount of </w:t>
+      </w:r>
+      <w:hyperlink r:id="rId14" w:tgtFrame="_blank" w:history="1">
+        <w:r>
+          <w:rPr>
+            <w:rStyle w:val="a5"/>
+            <w:rFonts w:ascii="Segoe UI" w:hAnsi="Segoe UI" w:cs="Segoe UI"/>
+            <w:sz w:val="27"/>
+            <w:szCs w:val="27"/>
+            <w:bdr w:val="none" w:sz="0" w:space="0" w:color="auto" w:frame="1"/>
+            <w:lang w:val="en-US"/>
+          </w:rPr>
+          <w:t>whitespace</w:t>
+        </w:r>
+      </w:hyperlink>
+      <w:r>
+        <w:rPr>
+          <w:rFonts w:ascii="Segoe UI" w:hAnsi="Segoe UI" w:cs="Segoe UI"/>
+          <w:color w:val="10162F"/>
+          <w:sz w:val="27"/>
+          <w:szCs w:val="27"/>
+          <w:lang w:val="en-US"/>
+        </w:rPr>
+        <w:t> tells the computer what is part of a function and what is not part of that function.</w:t>
+      </w:r>
+    </w:p>
+    <w:p>
+      <w:pPr>
+        <w:pStyle w:val="p1qg33igem5pagn4kpmirjw"/>
+        <w:spacing w:before="0" w:beforeAutospacing="0"/>
+        <w:rPr>
+          <w:rFonts w:ascii="Segoe UI" w:hAnsi="Segoe UI" w:cs="Segoe UI"/>
+          <w:color w:val="10162F"/>
+          <w:sz w:val="27"/>
+          <w:szCs w:val="27"/>
+          <w:lang w:val="en-US"/>
+        </w:rPr>
+      </w:pPr>
+      <w:r>
+        <w:rPr>
+          <w:rFonts w:ascii="Segoe UI" w:hAnsi="Segoe UI" w:cs="Segoe UI"/>
+          <w:color w:val="10162F"/>
+          <w:sz w:val="27"/>
+          <w:szCs w:val="27"/>
+          <w:lang w:val="en-US"/>
+        </w:rPr>
+        <w:t>If we wanted to write another statement outside of </w:t>
+      </w:r>
+      <w:proofErr w:type="spellStart"/>
+      <w:r>
+        <w:rPr>
+          <w:rStyle w:val="HTML1"/>
+          <w:rFonts w:ascii="Ubuntu Mono" w:hAnsi="Ubuntu Mono"/>
+          <w:color w:val="15141F"/>
+          <w:sz w:val="22"/>
+          <w:szCs w:val="22"/>
+          <w:shd w:val="clear" w:color="auto" w:fill="EAE9ED"/>
+          <w:lang w:val="en-US"/>
+        </w:rPr>
+        <w:t>trip_welcome</w:t>
+      </w:r>
+      <w:proofErr w:type="spellEnd"/>
+      <w:r>
+        <w:rPr>
+          <w:rStyle w:val="HTML1"/>
+          <w:rFonts w:ascii="Ubuntu Mono" w:hAnsi="Ubuntu Mono"/>
+          <w:color w:val="15141F"/>
+          <w:sz w:val="22"/>
+          <w:szCs w:val="22"/>
+          <w:shd w:val="clear" w:color="auto" w:fill="EAE9ED"/>
+          <w:lang w:val="en-US"/>
+        </w:rPr>
+        <w:t>()</w:t>
+      </w:r>
+      <w:r>
+        <w:rPr>
+          <w:rFonts w:ascii="Segoe UI" w:hAnsi="Segoe UI" w:cs="Segoe UI"/>
+          <w:color w:val="10162F"/>
+          <w:sz w:val="27"/>
+          <w:szCs w:val="27"/>
+          <w:lang w:val="en-US"/>
+        </w:rPr>
+        <w:t>, we would have to unindent the new line:</w:t>
+      </w:r>
+    </w:p>
+    <w:p>
+      <w:pPr>
+        <w:pStyle w:val="HTML"/>
+        <w:shd w:val="clear" w:color="auto" w:fill="211E2F"/>
+        <w:rPr>
+          <w:rFonts w:ascii="Ubuntu Mono" w:hAnsi="Ubuntu Mono"/>
+          <w:color w:val="939598"/>
+          <w:sz w:val="27"/>
+          <w:szCs w:val="27"/>
+          <w:lang w:val="en-US"/>
+        </w:rPr>
+      </w:pPr>
+      <w:r>
+        <w:rPr>
+          <w:rStyle w:val="mtk12"/>
+          <w:rFonts w:ascii="Ubuntu Mono" w:hAnsi="Ubuntu Mono"/>
+          <w:color w:val="B3CCFF"/>
+          <w:sz w:val="27"/>
+          <w:szCs w:val="27"/>
+          <w:lang w:val="en-US"/>
+        </w:rPr>
+        <w:t xml:space="preserve">def </w:t>
+      </w:r>
+      <w:proofErr w:type="spellStart"/>
+      <w:r>
+        <w:rPr>
+          <w:rStyle w:val="mtk12"/>
+          <w:rFonts w:ascii="Ubuntu Mono" w:hAnsi="Ubuntu Mono"/>
+          <w:color w:val="B3CCFF"/>
+          <w:sz w:val="27"/>
+          <w:szCs w:val="27"/>
+          <w:lang w:val="en-US"/>
+        </w:rPr>
+        <w:t>trip_welcome</w:t>
+      </w:r>
+      <w:proofErr w:type="spellEnd"/>
+      <w:r>
+        <w:rPr>
+          <w:rStyle w:val="mtk1"/>
+          <w:rFonts w:ascii="Ubuntu Mono" w:hAnsi="Ubuntu Mono"/>
+          <w:color w:val="FFFFFF"/>
+          <w:sz w:val="27"/>
+          <w:szCs w:val="27"/>
+          <w:lang w:val="en-US"/>
+        </w:rPr>
+        <w:t>():</w:t>
+      </w:r>
+      <w:r>
+        <w:rPr>
+          <w:rFonts w:ascii="Ubuntu Mono" w:hAnsi="Ubuntu Mono"/>
+          <w:color w:val="939598"/>
+          <w:sz w:val="27"/>
+          <w:szCs w:val="27"/>
+          <w:lang w:val="en-US"/>
+        </w:rPr>
+        <w:br/>
+      </w:r>
+      <w:r>
+        <w:rPr>
+          <w:rStyle w:val="mtk1"/>
+          <w:rFonts w:ascii="Ubuntu Mono" w:hAnsi="Ubuntu Mono"/>
+          <w:color w:val="FFFFFF"/>
+          <w:sz w:val="27"/>
+          <w:szCs w:val="27"/>
+          <w:lang w:val="en-US"/>
+        </w:rPr>
+        <w:t>  </w:t>
+      </w:r>
+      <w:r>
+        <w:rPr>
+          <w:rStyle w:val="mtk16"/>
+          <w:rFonts w:ascii="Ubuntu Mono" w:hAnsi="Ubuntu Mono"/>
+          <w:color w:val="939598"/>
+          <w:sz w:val="27"/>
+          <w:szCs w:val="27"/>
+          <w:lang w:val="en-US"/>
+        </w:rPr>
+        <w:t># Indented code is part of the function body</w:t>
+      </w:r>
+      <w:r>
+        <w:rPr>
+          <w:rFonts w:ascii="Ubuntu Mono" w:hAnsi="Ubuntu Mono"/>
+          <w:color w:val="939598"/>
+          <w:sz w:val="27"/>
+          <w:szCs w:val="27"/>
+          <w:lang w:val="en-US"/>
+        </w:rPr>
+        <w:br/>
+      </w:r>
+      <w:r>
+        <w:rPr>
+          <w:rStyle w:val="mtk1"/>
+          <w:rFonts w:ascii="Ubuntu Mono" w:hAnsi="Ubuntu Mono"/>
+          <w:color w:val="FFFFFF"/>
+          <w:sz w:val="27"/>
+          <w:szCs w:val="27"/>
+          <w:lang w:val="en-US"/>
+        </w:rPr>
+        <w:t>  print(</w:t>
+      </w:r>
+      <w:r>
+        <w:rPr>
+          <w:rStyle w:val="mtk8"/>
+          <w:rFonts w:ascii="Ubuntu Mono" w:hAnsi="Ubuntu Mono"/>
+          <w:color w:val="FFE083"/>
+          <w:sz w:val="27"/>
+          <w:szCs w:val="27"/>
+          <w:lang w:val="en-US"/>
+        </w:rPr>
+        <w:t xml:space="preserve">"Welcome to </w:t>
+      </w:r>
+      <w:proofErr w:type="spellStart"/>
+      <w:r>
+        <w:rPr>
+          <w:rStyle w:val="mtk8"/>
+          <w:rFonts w:ascii="Ubuntu Mono" w:hAnsi="Ubuntu Mono"/>
+          <w:color w:val="FFE083"/>
+          <w:sz w:val="27"/>
+          <w:szCs w:val="27"/>
+          <w:lang w:val="en-US"/>
+        </w:rPr>
+        <w:t>Tripcademy</w:t>
+      </w:r>
+      <w:proofErr w:type="spellEnd"/>
+      <w:r>
+        <w:rPr>
+          <w:rStyle w:val="mtk8"/>
+          <w:rFonts w:ascii="Ubuntu Mono" w:hAnsi="Ubuntu Mono"/>
+          <w:color w:val="FFE083"/>
+          <w:sz w:val="27"/>
+          <w:szCs w:val="27"/>
+          <w:lang w:val="en-US"/>
+        </w:rPr>
+        <w:t>!"</w:t>
+      </w:r>
+      <w:r>
+        <w:rPr>
+          <w:rStyle w:val="mtk1"/>
+          <w:rFonts w:ascii="Ubuntu Mono" w:hAnsi="Ubuntu Mono"/>
+          <w:color w:val="FFFFFF"/>
+          <w:sz w:val="27"/>
+          <w:szCs w:val="27"/>
+          <w:lang w:val="en-US"/>
+        </w:rPr>
+        <w:t xml:space="preserve">) </w:t>
+      </w:r>
+      <w:r>
+        <w:rPr>
+          <w:rFonts w:ascii="Ubuntu Mono" w:hAnsi="Ubuntu Mono"/>
+          <w:color w:val="939598"/>
+          <w:sz w:val="27"/>
+          <w:szCs w:val="27"/>
+          <w:lang w:val="en-US"/>
+        </w:rPr>
+        <w:br/>
+      </w:r>
+      <w:r>
+        <w:rPr>
+          <w:rStyle w:val="mtk1"/>
+          <w:rFonts w:ascii="Ubuntu Mono" w:hAnsi="Ubuntu Mono"/>
+          <w:color w:val="FFFFFF"/>
+          <w:sz w:val="27"/>
+          <w:szCs w:val="27"/>
+          <w:lang w:val="en-US"/>
+        </w:rPr>
+        <w:t>  print(</w:t>
+      </w:r>
+      <w:r>
+        <w:rPr>
+          <w:rStyle w:val="mtk8"/>
+          <w:rFonts w:ascii="Ubuntu Mono" w:hAnsi="Ubuntu Mono"/>
+          <w:color w:val="FFE083"/>
+          <w:sz w:val="27"/>
+          <w:szCs w:val="27"/>
+          <w:lang w:val="en-US"/>
+        </w:rPr>
+        <w:t>"Let's get you to your destination."</w:t>
+      </w:r>
+      <w:r>
+        <w:rPr>
+          <w:rStyle w:val="mtk1"/>
+          <w:rFonts w:ascii="Ubuntu Mono" w:hAnsi="Ubuntu Mono"/>
+          <w:color w:val="FFFFFF"/>
+          <w:sz w:val="27"/>
+          <w:szCs w:val="27"/>
+          <w:lang w:val="en-US"/>
+        </w:rPr>
+        <w:t>)</w:t>
+      </w:r>
+      <w:r>
+        <w:rPr>
+          <w:rFonts w:ascii="Ubuntu Mono" w:hAnsi="Ubuntu Mono"/>
+          <w:color w:val="939598"/>
+          <w:sz w:val="27"/>
+          <w:szCs w:val="27"/>
+          <w:lang w:val="en-US"/>
+        </w:rPr>
+        <w:br/>
+        <w:t xml:space="preserve"> </w:t>
+      </w:r>
+      <w:r>
+        <w:rPr>
+          <w:rFonts w:ascii="Ubuntu Mono" w:hAnsi="Ubuntu Mono"/>
+          <w:color w:val="939598"/>
+          <w:sz w:val="27"/>
+          <w:szCs w:val="27"/>
+          <w:lang w:val="en-US"/>
+        </w:rPr>
+        <w:br/>
+      </w:r>
+      <w:r>
+        <w:rPr>
+          <w:rStyle w:val="mtk16"/>
+          <w:rFonts w:ascii="Ubuntu Mono" w:hAnsi="Ubuntu Mono"/>
+          <w:color w:val="939598"/>
+          <w:sz w:val="27"/>
+          <w:szCs w:val="27"/>
+          <w:lang w:val="en-US"/>
+        </w:rPr>
+        <w:t xml:space="preserve"># </w:t>
+      </w:r>
+      <w:proofErr w:type="spellStart"/>
+      <w:r>
+        <w:rPr>
+          <w:rStyle w:val="mtk16"/>
+          <w:rFonts w:ascii="Ubuntu Mono" w:hAnsi="Ubuntu Mono"/>
+          <w:color w:val="939598"/>
+          <w:sz w:val="27"/>
+          <w:szCs w:val="27"/>
+          <w:lang w:val="en-US"/>
+        </w:rPr>
+        <w:t>Unindented</w:t>
+      </w:r>
+      <w:proofErr w:type="spellEnd"/>
+      <w:r>
+        <w:rPr>
+          <w:rStyle w:val="mtk16"/>
+          <w:rFonts w:ascii="Ubuntu Mono" w:hAnsi="Ubuntu Mono"/>
+          <w:color w:val="939598"/>
+          <w:sz w:val="27"/>
+          <w:szCs w:val="27"/>
+          <w:lang w:val="en-US"/>
+        </w:rPr>
+        <w:t xml:space="preserve"> code below is not part of the function body</w:t>
+      </w:r>
+      <w:r>
+        <w:rPr>
+          <w:rFonts w:ascii="Ubuntu Mono" w:hAnsi="Ubuntu Mono"/>
+          <w:color w:val="939598"/>
+          <w:sz w:val="27"/>
+          <w:szCs w:val="27"/>
+          <w:lang w:val="en-US"/>
+        </w:rPr>
+        <w:br/>
+      </w:r>
+      <w:r>
+        <w:rPr>
+          <w:rStyle w:val="mtk1"/>
+          <w:rFonts w:ascii="Ubuntu Mono" w:hAnsi="Ubuntu Mono"/>
+          <w:color w:val="FFFFFF"/>
+          <w:sz w:val="27"/>
+          <w:szCs w:val="27"/>
+          <w:lang w:val="en-US"/>
+        </w:rPr>
+        <w:t>print(</w:t>
+      </w:r>
+      <w:r>
+        <w:rPr>
+          <w:rStyle w:val="mtk8"/>
+          <w:rFonts w:ascii="Ubuntu Mono" w:hAnsi="Ubuntu Mono"/>
+          <w:color w:val="FFE083"/>
+          <w:sz w:val="27"/>
+          <w:szCs w:val="27"/>
+          <w:lang w:val="en-US"/>
+        </w:rPr>
+        <w:t>"Woah, look at the weather outside! Don't walk, take the train!"</w:t>
+      </w:r>
+      <w:r>
+        <w:rPr>
+          <w:rStyle w:val="mtk1"/>
+          <w:rFonts w:ascii="Ubuntu Mono" w:hAnsi="Ubuntu Mono"/>
+          <w:color w:val="FFFFFF"/>
+          <w:sz w:val="27"/>
+          <w:szCs w:val="27"/>
+          <w:lang w:val="en-US"/>
+        </w:rPr>
+        <w:t>)</w:t>
+      </w:r>
+      <w:r>
+        <w:rPr>
+          <w:rFonts w:ascii="Ubuntu Mono" w:hAnsi="Ubuntu Mono"/>
+          <w:color w:val="939598"/>
+          <w:sz w:val="27"/>
+          <w:szCs w:val="27"/>
+          <w:lang w:val="en-US"/>
+        </w:rPr>
+        <w:br/>
+        <w:t xml:space="preserve"> </w:t>
+      </w:r>
+      <w:r>
+        <w:rPr>
+          <w:rFonts w:ascii="Ubuntu Mono" w:hAnsi="Ubuntu Mono"/>
+          <w:color w:val="939598"/>
+          <w:sz w:val="27"/>
+          <w:szCs w:val="27"/>
+          <w:lang w:val="en-US"/>
+        </w:rPr>
+        <w:br/>
+      </w:r>
+      <w:proofErr w:type="spellStart"/>
+      <w:r>
+        <w:rPr>
+          <w:rStyle w:val="mtk9"/>
+          <w:rFonts w:ascii="Ubuntu Mono" w:hAnsi="Ubuntu Mono"/>
+          <w:color w:val="FF8973"/>
+          <w:sz w:val="27"/>
+          <w:szCs w:val="27"/>
+          <w:lang w:val="en-US"/>
+        </w:rPr>
+        <w:t>trip_</w:t>
+      </w:r>
+      <w:proofErr w:type="gramStart"/>
+      <w:r>
+        <w:rPr>
+          <w:rStyle w:val="mtk9"/>
+          <w:rFonts w:ascii="Ubuntu Mono" w:hAnsi="Ubuntu Mono"/>
+          <w:color w:val="FF8973"/>
+          <w:sz w:val="27"/>
+          <w:szCs w:val="27"/>
+          <w:lang w:val="en-US"/>
+        </w:rPr>
+        <w:t>welcome</w:t>
+      </w:r>
+      <w:proofErr w:type="spellEnd"/>
+      <w:r>
+        <w:rPr>
+          <w:rStyle w:val="mtk1"/>
+          <w:rFonts w:ascii="Ubuntu Mono" w:hAnsi="Ubuntu Mono"/>
+          <w:color w:val="FFFFFF"/>
+          <w:sz w:val="27"/>
+          <w:szCs w:val="27"/>
+          <w:lang w:val="en-US"/>
+        </w:rPr>
+        <w:t>(</w:t>
+      </w:r>
+      <w:proofErr w:type="gramEnd"/>
+      <w:r>
+        <w:rPr>
+          <w:rStyle w:val="mtk1"/>
+          <w:rFonts w:ascii="Ubuntu Mono" w:hAnsi="Ubuntu Mono"/>
+          <w:color w:val="FFFFFF"/>
+          <w:sz w:val="27"/>
+          <w:szCs w:val="27"/>
+          <w:lang w:val="en-US"/>
+        </w:rPr>
+        <w:t>)</w:t>
+      </w:r>
+    </w:p>
+    <w:p>
+      <w:pPr>
+        <w:pStyle w:val="p1qg33igem5pagn4kpmirjw"/>
+        <w:spacing w:before="0" w:beforeAutospacing="0"/>
+        <w:rPr>
+          <w:rFonts w:ascii="Segoe UI" w:hAnsi="Segoe UI" w:cs="Segoe UI"/>
+          <w:color w:val="10162F"/>
+          <w:sz w:val="27"/>
+          <w:szCs w:val="27"/>
+          <w:lang w:val="en-US"/>
+        </w:rPr>
+      </w:pPr>
+      <w:r>
+        <w:rPr>
+          <w:rFonts w:ascii="Segoe UI" w:hAnsi="Segoe UI" w:cs="Segoe UI"/>
+          <w:color w:val="10162F"/>
+          <w:sz w:val="27"/>
+          <w:szCs w:val="27"/>
+          <w:lang w:val="en-US"/>
+        </w:rPr>
+        <w:lastRenderedPageBreak/>
+        <w:t>Our </w:t>
+      </w:r>
+      <w:proofErr w:type="spellStart"/>
+      <w:r>
+        <w:rPr>
+          <w:rStyle w:val="HTML1"/>
+          <w:rFonts w:ascii="Ubuntu Mono" w:hAnsi="Ubuntu Mono"/>
+          <w:color w:val="15141F"/>
+          <w:sz w:val="22"/>
+          <w:szCs w:val="22"/>
+          <w:shd w:val="clear" w:color="auto" w:fill="EAE9ED"/>
+          <w:lang w:val="en-US"/>
+        </w:rPr>
+        <w:t>trip_</w:t>
+      </w:r>
+      <w:proofErr w:type="gramStart"/>
+      <w:r>
+        <w:rPr>
+          <w:rStyle w:val="HTML1"/>
+          <w:rFonts w:ascii="Ubuntu Mono" w:hAnsi="Ubuntu Mono"/>
+          <w:color w:val="15141F"/>
+          <w:sz w:val="22"/>
+          <w:szCs w:val="22"/>
+          <w:shd w:val="clear" w:color="auto" w:fill="EAE9ED"/>
+          <w:lang w:val="en-US"/>
+        </w:rPr>
+        <w:t>welcome</w:t>
+      </w:r>
+      <w:proofErr w:type="spellEnd"/>
+      <w:r>
+        <w:rPr>
+          <w:rStyle w:val="HTML1"/>
+          <w:rFonts w:ascii="Ubuntu Mono" w:hAnsi="Ubuntu Mono"/>
+          <w:color w:val="15141F"/>
+          <w:sz w:val="22"/>
+          <w:szCs w:val="22"/>
+          <w:shd w:val="clear" w:color="auto" w:fill="EAE9ED"/>
+          <w:lang w:val="en-US"/>
+        </w:rPr>
+        <w:t>(</w:t>
+      </w:r>
+      <w:proofErr w:type="gramEnd"/>
+      <w:r>
+        <w:rPr>
+          <w:rStyle w:val="HTML1"/>
+          <w:rFonts w:ascii="Ubuntu Mono" w:hAnsi="Ubuntu Mono"/>
+          <w:color w:val="15141F"/>
+          <w:sz w:val="22"/>
+          <w:szCs w:val="22"/>
+          <w:shd w:val="clear" w:color="auto" w:fill="EAE9ED"/>
+          <w:lang w:val="en-US"/>
+        </w:rPr>
+        <w:t>)</w:t>
+      </w:r>
+      <w:r>
+        <w:rPr>
+          <w:rFonts w:ascii="Segoe UI" w:hAnsi="Segoe UI" w:cs="Segoe UI"/>
+          <w:color w:val="10162F"/>
+          <w:sz w:val="27"/>
+          <w:szCs w:val="27"/>
+          <w:lang w:val="en-US"/>
+        </w:rPr>
+        <w:t> function steps will not print </w:t>
+      </w:r>
+      <w:r>
+        <w:rPr>
+          <w:rStyle w:val="HTML1"/>
+          <w:rFonts w:ascii="Ubuntu Mono" w:hAnsi="Ubuntu Mono"/>
+          <w:color w:val="15141F"/>
+          <w:sz w:val="22"/>
+          <w:szCs w:val="22"/>
+          <w:shd w:val="clear" w:color="auto" w:fill="EAE9ED"/>
+          <w:lang w:val="en-US"/>
+        </w:rPr>
+        <w:t>Woah, look at the weather outside! Don't walk, take the train!</w:t>
+      </w:r>
+      <w:r>
+        <w:rPr>
+          <w:rFonts w:ascii="Segoe UI" w:hAnsi="Segoe UI" w:cs="Segoe UI"/>
+          <w:color w:val="10162F"/>
+          <w:sz w:val="27"/>
+          <w:szCs w:val="27"/>
+          <w:lang w:val="en-US"/>
+        </w:rPr>
+        <w:t> on our function call. The </w:t>
+      </w:r>
+      <w:proofErr w:type="gramStart"/>
+      <w:r>
+        <w:rPr>
+          <w:rStyle w:val="HTML1"/>
+          <w:rFonts w:ascii="Ubuntu Mono" w:hAnsi="Ubuntu Mono"/>
+          <w:color w:val="15141F"/>
+          <w:sz w:val="22"/>
+          <w:szCs w:val="22"/>
+          <w:shd w:val="clear" w:color="auto" w:fill="EAE9ED"/>
+          <w:lang w:val="en-US"/>
+        </w:rPr>
+        <w:t>print(</w:t>
+      </w:r>
+      <w:proofErr w:type="gramEnd"/>
+      <w:r>
+        <w:rPr>
+          <w:rStyle w:val="HTML1"/>
+          <w:rFonts w:ascii="Ubuntu Mono" w:hAnsi="Ubuntu Mono"/>
+          <w:color w:val="15141F"/>
+          <w:sz w:val="22"/>
+          <w:szCs w:val="22"/>
+          <w:shd w:val="clear" w:color="auto" w:fill="EAE9ED"/>
+          <w:lang w:val="en-US"/>
+        </w:rPr>
+        <w:t>)</w:t>
+      </w:r>
+      <w:r>
+        <w:rPr>
+          <w:rFonts w:ascii="Segoe UI" w:hAnsi="Segoe UI" w:cs="Segoe UI"/>
+          <w:color w:val="10162F"/>
+          <w:sz w:val="27"/>
+          <w:szCs w:val="27"/>
+          <w:lang w:val="en-US"/>
+        </w:rPr>
+        <w:t xml:space="preserve"> statement was </w:t>
+      </w:r>
+      <w:proofErr w:type="spellStart"/>
+      <w:r>
+        <w:rPr>
+          <w:rFonts w:ascii="Segoe UI" w:hAnsi="Segoe UI" w:cs="Segoe UI"/>
+          <w:color w:val="10162F"/>
+          <w:sz w:val="27"/>
+          <w:szCs w:val="27"/>
+          <w:lang w:val="en-US"/>
+        </w:rPr>
+        <w:t>unindented</w:t>
+      </w:r>
+      <w:proofErr w:type="spellEnd"/>
+      <w:r>
+        <w:rPr>
+          <w:rFonts w:ascii="Segoe UI" w:hAnsi="Segoe UI" w:cs="Segoe UI"/>
+          <w:color w:val="10162F"/>
+          <w:sz w:val="27"/>
+          <w:szCs w:val="27"/>
+          <w:lang w:val="en-US"/>
+        </w:rPr>
+        <w:t xml:space="preserve"> to show it was not a part of the function body but rather a separate statement.</w:t>
+      </w:r>
+    </w:p>
+    <w:p>
+      <w:pPr>
+        <w:pStyle w:val="p1qg33igem5pagn4kpmirjw"/>
+        <w:spacing w:before="0" w:beforeAutospacing="0"/>
+        <w:rPr>
+          <w:rFonts w:ascii="Segoe UI" w:hAnsi="Segoe UI" w:cs="Segoe UI"/>
+          <w:color w:val="10162F"/>
+          <w:sz w:val="27"/>
+          <w:szCs w:val="27"/>
+          <w:lang w:val="en-US"/>
+        </w:rPr>
+      </w:pPr>
+      <w:r>
+        <w:rPr>
+          <w:rFonts w:ascii="Segoe UI" w:hAnsi="Segoe UI" w:cs="Segoe UI"/>
+          <w:color w:val="10162F"/>
+          <w:sz w:val="27"/>
+          <w:szCs w:val="27"/>
+          <w:lang w:val="en-US"/>
+        </w:rPr>
+        <w:t>We would see the following output from this program:</w:t>
+      </w:r>
+    </w:p>
+    <w:p>
+      <w:pPr>
+        <w:pStyle w:val="HTML"/>
+        <w:shd w:val="clear" w:color="auto" w:fill="211E2F"/>
+        <w:rPr>
+          <w:rFonts w:ascii="Ubuntu Mono" w:hAnsi="Ubuntu Mono"/>
+          <w:color w:val="939598"/>
+          <w:sz w:val="27"/>
+          <w:szCs w:val="27"/>
+          <w:lang w:val="en-US"/>
+        </w:rPr>
+      </w:pPr>
+      <w:r>
+        <w:rPr>
+          <w:rStyle w:val="mtk1"/>
+          <w:rFonts w:ascii="Ubuntu Mono" w:hAnsi="Ubuntu Mono"/>
+          <w:color w:val="FFFFFF"/>
+          <w:sz w:val="27"/>
+          <w:szCs w:val="27"/>
+          <w:lang w:val="en-US"/>
+        </w:rPr>
+        <w:t>Woah, look at the weather outside! Don't walk, take the train!</w:t>
+      </w:r>
+      <w:r>
+        <w:rPr>
+          <w:rFonts w:ascii="Ubuntu Mono" w:hAnsi="Ubuntu Mono"/>
+          <w:color w:val="939598"/>
+          <w:sz w:val="27"/>
+          <w:szCs w:val="27"/>
+          <w:lang w:val="en-US"/>
+        </w:rPr>
+        <w:br/>
+      </w:r>
+      <w:r>
+        <w:rPr>
+          <w:rStyle w:val="mtk1"/>
+          <w:rFonts w:ascii="Ubuntu Mono" w:hAnsi="Ubuntu Mono"/>
+          <w:color w:val="FFFFFF"/>
+          <w:sz w:val="27"/>
+          <w:szCs w:val="27"/>
+          <w:lang w:val="en-US"/>
+        </w:rPr>
+        <w:t xml:space="preserve">Welcome to </w:t>
+      </w:r>
+      <w:proofErr w:type="spellStart"/>
+      <w:r>
+        <w:rPr>
+          <w:rStyle w:val="mtk1"/>
+          <w:rFonts w:ascii="Ubuntu Mono" w:hAnsi="Ubuntu Mono"/>
+          <w:color w:val="FFFFFF"/>
+          <w:sz w:val="27"/>
+          <w:szCs w:val="27"/>
+          <w:lang w:val="en-US"/>
+        </w:rPr>
+        <w:t>Tripcademy</w:t>
+      </w:r>
+      <w:proofErr w:type="spellEnd"/>
+      <w:r>
+        <w:rPr>
+          <w:rStyle w:val="mtk1"/>
+          <w:rFonts w:ascii="Ubuntu Mono" w:hAnsi="Ubuntu Mono"/>
+          <w:color w:val="FFFFFF"/>
+          <w:sz w:val="27"/>
+          <w:szCs w:val="27"/>
+          <w:lang w:val="en-US"/>
+        </w:rPr>
+        <w:t>!</w:t>
+      </w:r>
+      <w:r>
+        <w:rPr>
+          <w:rFonts w:ascii="Ubuntu Mono" w:hAnsi="Ubuntu Mono"/>
+          <w:color w:val="939598"/>
+          <w:sz w:val="27"/>
+          <w:szCs w:val="27"/>
+          <w:lang w:val="en-US"/>
+        </w:rPr>
+        <w:br/>
+      </w:r>
+      <w:r>
+        <w:rPr>
+          <w:rStyle w:val="mtk1"/>
+          <w:rFonts w:ascii="Ubuntu Mono" w:hAnsi="Ubuntu Mono"/>
+          <w:color w:val="FFFFFF"/>
+          <w:sz w:val="27"/>
+          <w:szCs w:val="27"/>
+          <w:lang w:val="en-US"/>
+        </w:rPr>
+        <w:t>Let's get you to your destination.</w:t>
+      </w:r>
+    </w:p>
+    <w:p>
+      <w:pPr>
+        <w:pStyle w:val="p1qg33igem5pagn4kpmirjw"/>
+        <w:spacing w:before="0" w:beforeAutospacing="0"/>
+        <w:rPr>
+          <w:rFonts w:ascii="Segoe UI" w:hAnsi="Segoe UI" w:cs="Segoe UI"/>
+          <w:color w:val="10162F"/>
+          <w:sz w:val="27"/>
+          <w:szCs w:val="27"/>
+          <w:lang w:val="en-US"/>
+        </w:rPr>
+      </w:pPr>
+      <w:r>
+        <w:rPr>
+          <w:rFonts w:ascii="Segoe UI" w:hAnsi="Segoe UI" w:cs="Segoe UI"/>
+          <w:color w:val="10162F"/>
+          <w:sz w:val="27"/>
+          <w:szCs w:val="27"/>
+          <w:lang w:val="en-US"/>
+        </w:rPr>
+        <w:t>Lastly, note that the execution of a program always begins on the first line. The code is then executed one line at a time from top to bottom. This is known as </w:t>
+      </w:r>
+      <w:r>
+        <w:rPr>
+          <w:rStyle w:val="a3"/>
+          <w:rFonts w:ascii="Segoe UI" w:hAnsi="Segoe UI" w:cs="Segoe UI"/>
+          <w:color w:val="10162F"/>
+          <w:sz w:val="27"/>
+          <w:szCs w:val="27"/>
+          <w:lang w:val="en-US"/>
+        </w:rPr>
+        <w:t>execution flow</w:t>
+      </w:r>
+      <w:r>
+        <w:rPr>
+          <w:rFonts w:ascii="Segoe UI" w:hAnsi="Segoe UI" w:cs="Segoe UI"/>
+          <w:color w:val="10162F"/>
+          <w:sz w:val="27"/>
+          <w:szCs w:val="27"/>
+          <w:lang w:val="en-US"/>
+        </w:rPr>
+        <w:t> and is the order a program in python executes code.</w:t>
+      </w:r>
+    </w:p>
+    <w:p>
+      <w:pPr>
+        <w:pStyle w:val="p1qg33igem5pagn4kpmirjw"/>
+        <w:spacing w:before="0" w:beforeAutospacing="0"/>
+        <w:rPr>
+          <w:rFonts w:ascii="Segoe UI" w:hAnsi="Segoe UI" w:cs="Segoe UI"/>
+          <w:color w:val="10162F"/>
+          <w:sz w:val="27"/>
+          <w:szCs w:val="27"/>
+          <w:lang w:val="en-US"/>
+        </w:rPr>
+      </w:pPr>
+      <w:r>
+        <w:rPr>
+          <w:rStyle w:val="HTML1"/>
+          <w:rFonts w:ascii="Ubuntu Mono" w:hAnsi="Ubuntu Mono"/>
+          <w:color w:val="15141F"/>
+          <w:sz w:val="22"/>
+          <w:szCs w:val="22"/>
+          <w:shd w:val="clear" w:color="auto" w:fill="EAE9ED"/>
+          <w:lang w:val="en-US"/>
+        </w:rPr>
+        <w:t>Woah, look at the weather outside! Don't walk, take the train!</w:t>
+      </w:r>
+      <w:r>
+        <w:rPr>
+          <w:rFonts w:ascii="Segoe UI" w:hAnsi="Segoe UI" w:cs="Segoe UI"/>
+          <w:color w:val="10162F"/>
+          <w:sz w:val="27"/>
+          <w:szCs w:val="27"/>
+          <w:lang w:val="en-US"/>
+        </w:rPr>
+        <w:t> was printed before the </w:t>
+      </w:r>
+      <w:proofErr w:type="gramStart"/>
+      <w:r>
+        <w:rPr>
+          <w:rStyle w:val="HTML1"/>
+          <w:rFonts w:ascii="Ubuntu Mono" w:hAnsi="Ubuntu Mono"/>
+          <w:color w:val="15141F"/>
+          <w:sz w:val="22"/>
+          <w:szCs w:val="22"/>
+          <w:shd w:val="clear" w:color="auto" w:fill="EAE9ED"/>
+          <w:lang w:val="en-US"/>
+        </w:rPr>
+        <w:t>print(</w:t>
+      </w:r>
+      <w:proofErr w:type="gramEnd"/>
+      <w:r>
+        <w:rPr>
+          <w:rStyle w:val="HTML1"/>
+          <w:rFonts w:ascii="Ubuntu Mono" w:hAnsi="Ubuntu Mono"/>
+          <w:color w:val="15141F"/>
+          <w:sz w:val="22"/>
+          <w:szCs w:val="22"/>
+          <w:shd w:val="clear" w:color="auto" w:fill="EAE9ED"/>
+          <w:lang w:val="en-US"/>
+        </w:rPr>
+        <w:t>)</w:t>
+      </w:r>
+      <w:r>
+        <w:rPr>
+          <w:rFonts w:ascii="Segoe UI" w:hAnsi="Segoe UI" w:cs="Segoe UI"/>
+          <w:color w:val="10162F"/>
+          <w:sz w:val="27"/>
+          <w:szCs w:val="27"/>
+          <w:lang w:val="en-US"/>
+        </w:rPr>
+        <w:t> statements from the function </w:t>
+      </w:r>
+      <w:proofErr w:type="spellStart"/>
+      <w:r>
+        <w:rPr>
+          <w:rStyle w:val="HTML1"/>
+          <w:rFonts w:ascii="Ubuntu Mono" w:hAnsi="Ubuntu Mono"/>
+          <w:color w:val="15141F"/>
+          <w:sz w:val="22"/>
+          <w:szCs w:val="22"/>
+          <w:shd w:val="clear" w:color="auto" w:fill="EAE9ED"/>
+          <w:lang w:val="en-US"/>
+        </w:rPr>
+        <w:t>trip_welcome</w:t>
+      </w:r>
+      <w:proofErr w:type="spellEnd"/>
+      <w:r>
+        <w:rPr>
+          <w:rStyle w:val="HTML1"/>
+          <w:rFonts w:ascii="Ubuntu Mono" w:hAnsi="Ubuntu Mono"/>
+          <w:color w:val="15141F"/>
+          <w:sz w:val="22"/>
+          <w:szCs w:val="22"/>
+          <w:shd w:val="clear" w:color="auto" w:fill="EAE9ED"/>
+          <w:lang w:val="en-US"/>
+        </w:rPr>
+        <w:t>()</w:t>
+      </w:r>
+      <w:r>
+        <w:rPr>
+          <w:rFonts w:ascii="Segoe UI" w:hAnsi="Segoe UI" w:cs="Segoe UI"/>
+          <w:color w:val="10162F"/>
+          <w:sz w:val="27"/>
+          <w:szCs w:val="27"/>
+          <w:lang w:val="en-US"/>
+        </w:rPr>
+        <w:t>.</w:t>
+      </w:r>
+    </w:p>
+    <w:p>
+      <w:pPr>
+        <w:pStyle w:val="p1qg33igem5pagn4kpmirjw"/>
+        <w:spacing w:before="0" w:beforeAutospacing="0"/>
+        <w:rPr>
+          <w:rFonts w:ascii="Segoe UI" w:hAnsi="Segoe UI" w:cs="Segoe UI"/>
+          <w:color w:val="10162F"/>
+          <w:sz w:val="27"/>
+          <w:szCs w:val="27"/>
+          <w:lang w:val="en-US"/>
+        </w:rPr>
+      </w:pPr>
+      <w:r>
+        <w:rPr>
+          <w:rFonts w:ascii="Segoe UI" w:hAnsi="Segoe UI" w:cs="Segoe UI"/>
+          <w:color w:val="10162F"/>
+          <w:sz w:val="27"/>
+          <w:szCs w:val="27"/>
+          <w:lang w:val="en-US"/>
+        </w:rPr>
+        <w:t>Even though our function was defined before our lone </w:t>
+      </w:r>
+      <w:proofErr w:type="gramStart"/>
+      <w:r>
+        <w:rPr>
+          <w:rStyle w:val="HTML1"/>
+          <w:rFonts w:ascii="Ubuntu Mono" w:hAnsi="Ubuntu Mono"/>
+          <w:color w:val="15141F"/>
+          <w:sz w:val="22"/>
+          <w:szCs w:val="22"/>
+          <w:shd w:val="clear" w:color="auto" w:fill="EAE9ED"/>
+          <w:lang w:val="en-US"/>
+        </w:rPr>
+        <w:t>print(</w:t>
+      </w:r>
+      <w:proofErr w:type="gramEnd"/>
+      <w:r>
+        <w:rPr>
+          <w:rStyle w:val="HTML1"/>
+          <w:rFonts w:ascii="Ubuntu Mono" w:hAnsi="Ubuntu Mono"/>
+          <w:color w:val="15141F"/>
+          <w:sz w:val="22"/>
+          <w:szCs w:val="22"/>
+          <w:shd w:val="clear" w:color="auto" w:fill="EAE9ED"/>
+          <w:lang w:val="en-US"/>
+        </w:rPr>
+        <w:t>)</w:t>
+      </w:r>
+      <w:r>
+        <w:rPr>
+          <w:rFonts w:ascii="Segoe UI" w:hAnsi="Segoe UI" w:cs="Segoe UI"/>
+          <w:color w:val="10162F"/>
+          <w:sz w:val="27"/>
+          <w:szCs w:val="27"/>
+          <w:lang w:val="en-US"/>
+        </w:rPr>
+        <w:t> statement, we didn’t call our function until after.</w:t>
+      </w:r>
+    </w:p>
+    <w:p>
+      <w:pPr>
+        <w:pStyle w:val="p1qg33igem5pagn4kpmirjw"/>
+        <w:spacing w:before="0" w:beforeAutospacing="0" w:after="0" w:afterAutospacing="0"/>
+        <w:rPr>
+          <w:rFonts w:ascii="Segoe UI" w:hAnsi="Segoe UI" w:cs="Segoe UI"/>
+          <w:color w:val="10162F"/>
+          <w:sz w:val="27"/>
+          <w:szCs w:val="27"/>
+          <w:lang w:val="en-US"/>
+        </w:rPr>
+      </w:pPr>
+      <w:r>
+        <w:rPr>
+          <w:rFonts w:ascii="Segoe UI" w:hAnsi="Segoe UI" w:cs="Segoe UI"/>
+          <w:color w:val="10162F"/>
+          <w:sz w:val="27"/>
+          <w:szCs w:val="27"/>
+          <w:lang w:val="en-US"/>
+        </w:rPr>
+        <w:t>Let’s play around with indentation and the flow of execution!</w:t>
+      </w:r>
+    </w:p>
+    <w:p>
+      <w:pPr>
+        <w:pStyle w:val="3"/>
+        <w:rPr>
+          <w:rFonts w:ascii="Segoe UI" w:hAnsi="Segoe UI" w:cs="Segoe UI"/>
+          <w:color w:val="10162F"/>
+          <w:lang w:val="en-US"/>
+        </w:rPr>
+      </w:pPr>
+      <w:r>
+        <w:rPr>
+          <w:rFonts w:ascii="Segoe UI" w:hAnsi="Segoe UI" w:cs="Segoe UI"/>
+          <w:color w:val="10162F"/>
+          <w:lang w:val="en-US"/>
+        </w:rPr>
+        <w:t>Instructions</w:t>
+      </w:r>
+    </w:p>
+    <w:p>
+      <w:pPr>
+        <w:rPr>
+          <w:rFonts w:ascii="Segoe UI" w:hAnsi="Segoe UI" w:cs="Segoe UI"/>
+          <w:color w:val="10162F"/>
+          <w:sz w:val="27"/>
+          <w:szCs w:val="27"/>
+          <w:lang w:val="en-US"/>
+        </w:rPr>
+      </w:pPr>
+      <w:r>
+        <w:rPr>
+          <w:rFonts w:ascii="Segoe UI" w:hAnsi="Segoe UI" w:cs="Segoe UI"/>
+          <w:b/>
+          <w:bCs/>
+          <w:color w:val="10162F"/>
+          <w:sz w:val="27"/>
+          <w:szCs w:val="27"/>
+          <w:lang w:val="en-US"/>
+        </w:rPr>
+        <w:t>1.</w:t>
+      </w:r>
+    </w:p>
+    <w:p>
+      <w:pPr>
+        <w:pStyle w:val="p1qg33igem5pagn4kpmirjw"/>
+        <w:spacing w:before="0" w:beforeAutospacing="0"/>
+        <w:rPr>
+          <w:rFonts w:ascii="Segoe UI" w:hAnsi="Segoe UI" w:cs="Segoe UI"/>
+          <w:color w:val="10162F"/>
+          <w:sz w:val="27"/>
+          <w:szCs w:val="27"/>
+          <w:lang w:val="en-US"/>
+        </w:rPr>
+      </w:pPr>
+      <w:r>
+        <w:rPr>
+          <w:rFonts w:ascii="Segoe UI" w:hAnsi="Segoe UI" w:cs="Segoe UI"/>
+          <w:color w:val="10162F"/>
+          <w:sz w:val="27"/>
+          <w:szCs w:val="27"/>
+          <w:lang w:val="en-US"/>
+        </w:rPr>
+        <w:t>We are going to help our trip planner users figure out if they should travel today based on the weather. Let’s let our users know we can check the weather for them.</w:t>
+      </w:r>
+    </w:p>
+    <w:p>
+      <w:pPr>
+        <w:pStyle w:val="p1qg33igem5pagn4kpmirjw"/>
+        <w:spacing w:before="0" w:beforeAutospacing="0" w:after="0" w:afterAutospacing="0"/>
+        <w:rPr>
+          <w:rFonts w:ascii="Segoe UI" w:hAnsi="Segoe UI" w:cs="Segoe UI"/>
+          <w:color w:val="10162F"/>
+          <w:sz w:val="27"/>
+          <w:szCs w:val="27"/>
+          <w:lang w:val="en-US"/>
+        </w:rPr>
+      </w:pPr>
+      <w:r>
+        <w:rPr>
+          <w:rFonts w:ascii="Segoe UI" w:hAnsi="Segoe UI" w:cs="Segoe UI"/>
+          <w:color w:val="10162F"/>
+          <w:sz w:val="27"/>
+          <w:szCs w:val="27"/>
+          <w:lang w:val="en-US"/>
+        </w:rPr>
+        <w:t>Write a </w:t>
+      </w:r>
+      <w:proofErr w:type="gramStart"/>
+      <w:r>
+        <w:rPr>
+          <w:rStyle w:val="HTML1"/>
+          <w:rFonts w:ascii="Ubuntu Mono" w:hAnsi="Ubuntu Mono"/>
+          <w:color w:val="15141F"/>
+          <w:sz w:val="22"/>
+          <w:szCs w:val="22"/>
+          <w:shd w:val="clear" w:color="auto" w:fill="EAE9ED"/>
+          <w:lang w:val="en-US"/>
+        </w:rPr>
+        <w:t>print(</w:t>
+      </w:r>
+      <w:proofErr w:type="gramEnd"/>
+      <w:r>
+        <w:rPr>
+          <w:rStyle w:val="HTML1"/>
+          <w:rFonts w:ascii="Ubuntu Mono" w:hAnsi="Ubuntu Mono"/>
+          <w:color w:val="15141F"/>
+          <w:sz w:val="22"/>
+          <w:szCs w:val="22"/>
+          <w:shd w:val="clear" w:color="auto" w:fill="EAE9ED"/>
+          <w:lang w:val="en-US"/>
+        </w:rPr>
+        <w:t>)</w:t>
+      </w:r>
+      <w:r>
+        <w:rPr>
+          <w:rFonts w:ascii="Segoe UI" w:hAnsi="Segoe UI" w:cs="Segoe UI"/>
+          <w:color w:val="10162F"/>
+          <w:sz w:val="27"/>
+          <w:szCs w:val="27"/>
+          <w:lang w:val="en-US"/>
+        </w:rPr>
+        <w:t> statement that will output </w:t>
+      </w:r>
+      <w:r>
+        <w:rPr>
+          <w:rStyle w:val="HTML1"/>
+          <w:rFonts w:ascii="Ubuntu Mono" w:hAnsi="Ubuntu Mono"/>
+          <w:color w:val="15141F"/>
+          <w:sz w:val="22"/>
+          <w:szCs w:val="22"/>
+          <w:shd w:val="clear" w:color="auto" w:fill="EAE9ED"/>
+          <w:lang w:val="en-US"/>
+        </w:rPr>
+        <w:t>Checking the weather for you!</w:t>
+      </w:r>
+      <w:r>
+        <w:rPr>
+          <w:rFonts w:ascii="Segoe UI" w:hAnsi="Segoe UI" w:cs="Segoe UI"/>
+          <w:color w:val="10162F"/>
+          <w:sz w:val="27"/>
+          <w:szCs w:val="27"/>
+          <w:lang w:val="en-US"/>
+        </w:rPr>
+        <w:t>.</w:t>
+      </w:r>
+    </w:p>
+    <w:p>
+      <w:pPr>
+        <w:shd w:val="clear" w:color="auto" w:fill="37C3BE"/>
+        <w:rPr>
+          <w:rFonts w:ascii="Segoe UI" w:hAnsi="Segoe UI" w:cs="Segoe UI"/>
+          <w:color w:val="FFFFFF"/>
+          <w:sz w:val="2"/>
+          <w:szCs w:val="2"/>
+          <w:lang w:val="en-US"/>
+        </w:rPr>
+      </w:pPr>
+      <w:r>
+        <w:rPr>
+          <w:rFonts w:ascii="Segoe UI" w:hAnsi="Segoe UI" w:cs="Segoe UI"/>
+          <w:color w:val="FFFFFF"/>
+          <w:sz w:val="2"/>
+          <w:szCs w:val="2"/>
+          <w:lang w:val="en-US"/>
+        </w:rPr>
+        <w:t>Checkpoint 2 Passed</w:t>
+      </w:r>
+    </w:p>
+    <w:p>
+      <w:pPr>
+        <w:rPr>
+          <w:rFonts w:ascii="Segoe UI" w:hAnsi="Segoe UI" w:cs="Segoe UI"/>
+          <w:color w:val="10162F"/>
+          <w:sz w:val="27"/>
+          <w:szCs w:val="27"/>
+          <w:lang w:val="en-US"/>
+        </w:rPr>
+      </w:pPr>
+      <w:r>
+        <w:rPr>
+          <w:rFonts w:ascii="Segoe UI" w:hAnsi="Segoe UI" w:cs="Segoe UI"/>
+          <w:color w:val="10162F"/>
+          <w:sz w:val="27"/>
+          <w:szCs w:val="27"/>
+          <w:lang w:val="en-US"/>
+        </w:rPr>
+        <w:t>Hint</w:t>
+      </w:r>
+    </w:p>
+    <w:p>
+      <w:pPr>
+        <w:pStyle w:val="p1qg33igem5pagn4kpmirjw"/>
+        <w:spacing w:before="0" w:beforeAutospacing="0"/>
+        <w:rPr>
+          <w:rFonts w:ascii="Segoe UI" w:hAnsi="Segoe UI" w:cs="Segoe UI"/>
+          <w:color w:val="10162F"/>
+          <w:sz w:val="27"/>
+          <w:szCs w:val="27"/>
+          <w:lang w:val="en-US"/>
+        </w:rPr>
+      </w:pPr>
+      <w:r>
+        <w:rPr>
+          <w:rFonts w:ascii="Segoe UI" w:hAnsi="Segoe UI" w:cs="Segoe UI"/>
+          <w:color w:val="10162F"/>
+          <w:sz w:val="27"/>
+          <w:szCs w:val="27"/>
+          <w:lang w:val="en-US"/>
+        </w:rPr>
+        <w:t>To </w:t>
+      </w:r>
+      <w:proofErr w:type="gramStart"/>
+      <w:r>
+        <w:rPr>
+          <w:rStyle w:val="HTML1"/>
+          <w:rFonts w:ascii="Ubuntu Mono" w:hAnsi="Ubuntu Mono"/>
+          <w:color w:val="15141F"/>
+          <w:sz w:val="22"/>
+          <w:szCs w:val="22"/>
+          <w:shd w:val="clear" w:color="auto" w:fill="EAE9ED"/>
+          <w:lang w:val="en-US"/>
+        </w:rPr>
+        <w:t>print(</w:t>
+      </w:r>
+      <w:proofErr w:type="gramEnd"/>
+      <w:r>
+        <w:rPr>
+          <w:rStyle w:val="HTML1"/>
+          <w:rFonts w:ascii="Ubuntu Mono" w:hAnsi="Ubuntu Mono"/>
+          <w:color w:val="15141F"/>
+          <w:sz w:val="22"/>
+          <w:szCs w:val="22"/>
+          <w:shd w:val="clear" w:color="auto" w:fill="EAE9ED"/>
+          <w:lang w:val="en-US"/>
+        </w:rPr>
+        <w:t>)</w:t>
+      </w:r>
+      <w:r>
+        <w:rPr>
+          <w:rFonts w:ascii="Segoe UI" w:hAnsi="Segoe UI" w:cs="Segoe UI"/>
+          <w:color w:val="10162F"/>
+          <w:sz w:val="27"/>
+          <w:szCs w:val="27"/>
+          <w:lang w:val="en-US"/>
+        </w:rPr>
+        <w:t> a string use the following syntax and replace </w:t>
+      </w:r>
+      <w:r>
+        <w:rPr>
+          <w:rStyle w:val="HTML1"/>
+          <w:rFonts w:ascii="Ubuntu Mono" w:hAnsi="Ubuntu Mono"/>
+          <w:color w:val="15141F"/>
+          <w:sz w:val="22"/>
+          <w:szCs w:val="22"/>
+          <w:shd w:val="clear" w:color="auto" w:fill="EAE9ED"/>
+          <w:lang w:val="en-US"/>
+        </w:rPr>
+        <w:t>&lt;Your string in here&gt;</w:t>
+      </w:r>
+      <w:r>
+        <w:rPr>
+          <w:rFonts w:ascii="Segoe UI" w:hAnsi="Segoe UI" w:cs="Segoe UI"/>
+          <w:color w:val="10162F"/>
+          <w:sz w:val="27"/>
+          <w:szCs w:val="27"/>
+          <w:lang w:val="en-US"/>
+        </w:rPr>
+        <w:t> with the string you want to output:</w:t>
+      </w:r>
+    </w:p>
+    <w:p>
+      <w:pPr>
+        <w:pStyle w:val="HTML"/>
+        <w:shd w:val="clear" w:color="auto" w:fill="211E2F"/>
+        <w:rPr>
+          <w:rFonts w:ascii="Ubuntu Mono" w:hAnsi="Ubuntu Mono"/>
+          <w:color w:val="939598"/>
+          <w:sz w:val="27"/>
+          <w:szCs w:val="27"/>
+          <w:lang w:val="en-US"/>
+        </w:rPr>
+      </w:pPr>
+      <w:proofErr w:type="gramStart"/>
+      <w:r>
+        <w:rPr>
+          <w:rStyle w:val="mtk1"/>
+          <w:rFonts w:ascii="Ubuntu Mono" w:hAnsi="Ubuntu Mono"/>
+          <w:color w:val="FFFFFF"/>
+          <w:sz w:val="27"/>
+          <w:szCs w:val="27"/>
+          <w:lang w:val="en-US"/>
+        </w:rPr>
+        <w:t>print(</w:t>
+      </w:r>
+      <w:proofErr w:type="gramEnd"/>
+      <w:r>
+        <w:rPr>
+          <w:rStyle w:val="mtk1"/>
+          <w:rFonts w:ascii="Ubuntu Mono" w:hAnsi="Ubuntu Mono"/>
+          <w:color w:val="FFFFFF"/>
+          <w:sz w:val="27"/>
+          <w:szCs w:val="27"/>
+          <w:lang w:val="en-US"/>
+        </w:rPr>
+        <w:t>"&lt;Your string in here&gt;")</w:t>
+      </w:r>
+    </w:p>
+    <w:p>
+      <w:pPr>
+        <w:pStyle w:val="p1qg33igem5pagn4kpmirjw"/>
+        <w:spacing w:before="0" w:beforeAutospacing="0" w:after="0" w:afterAutospacing="0"/>
+        <w:rPr>
+          <w:rFonts w:ascii="Segoe UI" w:hAnsi="Segoe UI" w:cs="Segoe UI"/>
+          <w:color w:val="10162F"/>
+          <w:sz w:val="27"/>
+          <w:szCs w:val="27"/>
+          <w:lang w:val="en-US"/>
+        </w:rPr>
+      </w:pPr>
+      <w:r>
+        <w:rPr>
+          <w:rFonts w:ascii="Segoe UI" w:hAnsi="Segoe UI" w:cs="Segoe UI"/>
+          <w:color w:val="10162F"/>
+          <w:sz w:val="27"/>
+          <w:szCs w:val="27"/>
+          <w:lang w:val="en-US"/>
+        </w:rPr>
+        <w:t>You can copy and paste the string from the checkpoint instructions to make sure there are no typos.</w:t>
+      </w:r>
+    </w:p>
+    <w:p>
+      <w:pPr>
+        <w:rPr>
+          <w:rFonts w:ascii="Segoe UI" w:hAnsi="Segoe UI" w:cs="Segoe UI"/>
+          <w:color w:val="10162F"/>
+          <w:sz w:val="27"/>
+          <w:szCs w:val="27"/>
+          <w:lang w:val="en-US"/>
+        </w:rPr>
+      </w:pPr>
+      <w:r>
+        <w:rPr>
+          <w:rFonts w:ascii="Segoe UI" w:hAnsi="Segoe UI" w:cs="Segoe UI"/>
+          <w:b/>
+          <w:bCs/>
+          <w:color w:val="10162F"/>
+          <w:sz w:val="27"/>
+          <w:szCs w:val="27"/>
+          <w:lang w:val="en-US"/>
+        </w:rPr>
+        <w:t>2.</w:t>
+      </w:r>
+    </w:p>
+    <w:p>
+      <w:pPr>
+        <w:pStyle w:val="p1qg33igem5pagn4kpmirjw"/>
+        <w:spacing w:before="0" w:beforeAutospacing="0"/>
+        <w:rPr>
+          <w:rFonts w:ascii="Segoe UI" w:hAnsi="Segoe UI" w:cs="Segoe UI"/>
+          <w:color w:val="10162F"/>
+          <w:sz w:val="27"/>
+          <w:szCs w:val="27"/>
+          <w:lang w:val="en-US"/>
+        </w:rPr>
+      </w:pPr>
+      <w:r>
+        <w:rPr>
+          <w:rFonts w:ascii="Segoe UI" w:hAnsi="Segoe UI" w:cs="Segoe UI"/>
+          <w:color w:val="10162F"/>
+          <w:sz w:val="27"/>
+          <w:szCs w:val="27"/>
+          <w:lang w:val="en-US"/>
+        </w:rPr>
+        <w:t>We took a look outside and see a bright sunny day. Write a function called </w:t>
+      </w:r>
+      <w:proofErr w:type="spellStart"/>
+      <w:r>
+        <w:rPr>
+          <w:rStyle w:val="HTML1"/>
+          <w:rFonts w:ascii="Ubuntu Mono" w:hAnsi="Ubuntu Mono"/>
+          <w:color w:val="15141F"/>
+          <w:sz w:val="22"/>
+          <w:szCs w:val="22"/>
+          <w:shd w:val="clear" w:color="auto" w:fill="EAE9ED"/>
+          <w:lang w:val="en-US"/>
+        </w:rPr>
+        <w:t>weather_</w:t>
+      </w:r>
+      <w:proofErr w:type="gramStart"/>
+      <w:r>
+        <w:rPr>
+          <w:rStyle w:val="HTML1"/>
+          <w:rFonts w:ascii="Ubuntu Mono" w:hAnsi="Ubuntu Mono"/>
+          <w:color w:val="15141F"/>
+          <w:sz w:val="22"/>
+          <w:szCs w:val="22"/>
+          <w:shd w:val="clear" w:color="auto" w:fill="EAE9ED"/>
+          <w:lang w:val="en-US"/>
+        </w:rPr>
+        <w:t>check</w:t>
+      </w:r>
+      <w:proofErr w:type="spellEnd"/>
+      <w:r>
+        <w:rPr>
+          <w:rStyle w:val="HTML1"/>
+          <w:rFonts w:ascii="Ubuntu Mono" w:hAnsi="Ubuntu Mono"/>
+          <w:color w:val="15141F"/>
+          <w:sz w:val="22"/>
+          <w:szCs w:val="22"/>
+          <w:shd w:val="clear" w:color="auto" w:fill="EAE9ED"/>
+          <w:lang w:val="en-US"/>
+        </w:rPr>
+        <w:t>(</w:t>
+      </w:r>
+      <w:proofErr w:type="gramEnd"/>
+      <w:r>
+        <w:rPr>
+          <w:rStyle w:val="HTML1"/>
+          <w:rFonts w:ascii="Ubuntu Mono" w:hAnsi="Ubuntu Mono"/>
+          <w:color w:val="15141F"/>
+          <w:sz w:val="22"/>
+          <w:szCs w:val="22"/>
+          <w:shd w:val="clear" w:color="auto" w:fill="EAE9ED"/>
+          <w:lang w:val="en-US"/>
+        </w:rPr>
+        <w:t>)</w:t>
+      </w:r>
+      <w:r>
+        <w:rPr>
+          <w:rFonts w:ascii="Segoe UI" w:hAnsi="Segoe UI" w:cs="Segoe UI"/>
+          <w:color w:val="10162F"/>
+          <w:sz w:val="27"/>
+          <w:szCs w:val="27"/>
+          <w:lang w:val="en-US"/>
+        </w:rPr>
+        <w:t> that will </w:t>
+      </w:r>
+      <w:r>
+        <w:rPr>
+          <w:rStyle w:val="HTML1"/>
+          <w:rFonts w:ascii="Ubuntu Mono" w:hAnsi="Ubuntu Mono"/>
+          <w:color w:val="15141F"/>
+          <w:sz w:val="22"/>
+          <w:szCs w:val="22"/>
+          <w:shd w:val="clear" w:color="auto" w:fill="EAE9ED"/>
+          <w:lang w:val="en-US"/>
+        </w:rPr>
+        <w:t>print</w:t>
+      </w:r>
+      <w:r>
+        <w:rPr>
+          <w:rFonts w:ascii="Segoe UI" w:hAnsi="Segoe UI" w:cs="Segoe UI"/>
+          <w:color w:val="10162F"/>
+          <w:sz w:val="27"/>
+          <w:szCs w:val="27"/>
+          <w:lang w:val="en-US"/>
+        </w:rPr>
+        <w:t> a message to our users that it’s a great day to travel! The function should output:</w:t>
+      </w:r>
+    </w:p>
+    <w:p>
+      <w:pPr>
+        <w:pStyle w:val="HTML"/>
+        <w:shd w:val="clear" w:color="auto" w:fill="211E2F"/>
+        <w:rPr>
+          <w:rFonts w:ascii="Ubuntu Mono" w:hAnsi="Ubuntu Mono"/>
+          <w:color w:val="939598"/>
+          <w:sz w:val="27"/>
+          <w:szCs w:val="27"/>
+          <w:lang w:val="en-US"/>
+        </w:rPr>
+      </w:pPr>
+      <w:r>
+        <w:rPr>
+          <w:rStyle w:val="mtk1"/>
+          <w:rFonts w:ascii="Ubuntu Mono" w:hAnsi="Ubuntu Mono"/>
+          <w:color w:val="FFFFFF"/>
+          <w:sz w:val="27"/>
+          <w:szCs w:val="27"/>
+          <w:lang w:val="en-US"/>
+        </w:rPr>
+        <w:lastRenderedPageBreak/>
+        <w:t>Looks great outside! Enjoy your trip.</w:t>
+      </w:r>
+    </w:p>
+    <w:p>
+      <w:pPr>
+        <w:pStyle w:val="p1qg33igem5pagn4kpmirjw"/>
+        <w:spacing w:before="0" w:beforeAutospacing="0" w:after="0" w:afterAutospacing="0"/>
+        <w:rPr>
+          <w:rFonts w:ascii="Segoe UI" w:hAnsi="Segoe UI" w:cs="Segoe UI"/>
+          <w:color w:val="10162F"/>
+          <w:sz w:val="27"/>
+          <w:szCs w:val="27"/>
+          <w:lang w:val="en-US"/>
+        </w:rPr>
+      </w:pPr>
+      <w:r>
+        <w:rPr>
+          <w:rStyle w:val="a3"/>
+          <w:rFonts w:ascii="Segoe UI" w:hAnsi="Segoe UI" w:cs="Segoe UI"/>
+          <w:b/>
+          <w:bCs/>
+          <w:color w:val="10162F"/>
+          <w:sz w:val="27"/>
+          <w:szCs w:val="27"/>
+          <w:lang w:val="en-US"/>
+        </w:rPr>
+        <w:t>Note:</w:t>
+      </w:r>
+      <w:r>
+        <w:rPr>
+          <w:rFonts w:ascii="Segoe UI" w:hAnsi="Segoe UI" w:cs="Segoe UI"/>
+          <w:color w:val="10162F"/>
+          <w:sz w:val="27"/>
+          <w:szCs w:val="27"/>
+          <w:lang w:val="en-US"/>
+        </w:rPr>
+        <w:t> Don’t call your function just yet! We will do that in the next step.</w:t>
+      </w:r>
+    </w:p>
+    <w:p>
+      <w:pPr>
+        <w:shd w:val="clear" w:color="auto" w:fill="37C3BE"/>
+        <w:rPr>
+          <w:rFonts w:ascii="Segoe UI" w:hAnsi="Segoe UI" w:cs="Segoe UI"/>
+          <w:color w:val="FFFFFF"/>
+          <w:sz w:val="2"/>
+          <w:szCs w:val="2"/>
+          <w:lang w:val="en-US"/>
+        </w:rPr>
+      </w:pPr>
+      <w:r>
+        <w:rPr>
+          <w:rFonts w:ascii="Segoe UI" w:hAnsi="Segoe UI" w:cs="Segoe UI"/>
+          <w:color w:val="FFFFFF"/>
+          <w:sz w:val="2"/>
+          <w:szCs w:val="2"/>
+          <w:lang w:val="en-US"/>
+        </w:rPr>
+        <w:t>Checkpoint 3 Passed</w:t>
+      </w:r>
+    </w:p>
+    <w:p>
+      <w:pPr>
+        <w:rPr>
+          <w:rFonts w:ascii="Segoe UI" w:hAnsi="Segoe UI" w:cs="Segoe UI"/>
+          <w:color w:val="10162F"/>
+          <w:sz w:val="27"/>
+          <w:szCs w:val="27"/>
+          <w:lang w:val="en-US"/>
+        </w:rPr>
+      </w:pPr>
+      <w:r>
+        <w:rPr>
+          <w:rFonts w:ascii="Segoe UI" w:hAnsi="Segoe UI" w:cs="Segoe UI"/>
+          <w:color w:val="10162F"/>
+          <w:sz w:val="27"/>
+          <w:szCs w:val="27"/>
+          <w:lang w:val="en-US"/>
+        </w:rPr>
+        <w:t>Hint</w:t>
+      </w:r>
+    </w:p>
+    <w:p>
+      <w:pPr>
+        <w:pStyle w:val="p1qg33igem5pagn4kpmirjw"/>
+        <w:spacing w:before="0" w:beforeAutospacing="0" w:after="0" w:afterAutospacing="0"/>
+        <w:rPr>
+          <w:rFonts w:ascii="Segoe UI" w:hAnsi="Segoe UI" w:cs="Segoe UI"/>
+          <w:color w:val="10162F"/>
+          <w:sz w:val="27"/>
+          <w:szCs w:val="27"/>
+          <w:lang w:val="en-US"/>
+        </w:rPr>
+      </w:pPr>
+      <w:r>
+        <w:rPr>
+          <w:rFonts w:ascii="Segoe UI" w:hAnsi="Segoe UI" w:cs="Segoe UI"/>
+          <w:color w:val="10162F"/>
+          <w:sz w:val="27"/>
+          <w:szCs w:val="27"/>
+          <w:lang w:val="en-US"/>
+        </w:rPr>
+        <w:t>Remember to use </w:t>
+      </w:r>
+      <w:r>
+        <w:rPr>
+          <w:rStyle w:val="HTML1"/>
+          <w:rFonts w:ascii="Ubuntu Mono" w:hAnsi="Ubuntu Mono"/>
+          <w:color w:val="15141F"/>
+          <w:sz w:val="22"/>
+          <w:szCs w:val="22"/>
+          <w:shd w:val="clear" w:color="auto" w:fill="EAE9ED"/>
+          <w:lang w:val="en-US"/>
+        </w:rPr>
+        <w:t>def</w:t>
+      </w:r>
+      <w:r>
+        <w:rPr>
+          <w:rFonts w:ascii="Segoe UI" w:hAnsi="Segoe UI" w:cs="Segoe UI"/>
+          <w:color w:val="10162F"/>
+          <w:sz w:val="27"/>
+          <w:szCs w:val="27"/>
+          <w:lang w:val="en-US"/>
+        </w:rPr>
+        <w:t> before </w:t>
+      </w:r>
+      <w:proofErr w:type="spellStart"/>
+      <w:r>
+        <w:rPr>
+          <w:rStyle w:val="HTML1"/>
+          <w:rFonts w:ascii="Ubuntu Mono" w:hAnsi="Ubuntu Mono"/>
+          <w:color w:val="15141F"/>
+          <w:sz w:val="22"/>
+          <w:szCs w:val="22"/>
+          <w:shd w:val="clear" w:color="auto" w:fill="EAE9ED"/>
+          <w:lang w:val="en-US"/>
+        </w:rPr>
+        <w:t>weather_</w:t>
+      </w:r>
+      <w:proofErr w:type="gramStart"/>
+      <w:r>
+        <w:rPr>
+          <w:rStyle w:val="HTML1"/>
+          <w:rFonts w:ascii="Ubuntu Mono" w:hAnsi="Ubuntu Mono"/>
+          <w:color w:val="15141F"/>
+          <w:sz w:val="22"/>
+          <w:szCs w:val="22"/>
+          <w:shd w:val="clear" w:color="auto" w:fill="EAE9ED"/>
+          <w:lang w:val="en-US"/>
+        </w:rPr>
+        <w:t>check</w:t>
+      </w:r>
+      <w:proofErr w:type="spellEnd"/>
+      <w:r>
+        <w:rPr>
+          <w:rStyle w:val="HTML1"/>
+          <w:rFonts w:ascii="Ubuntu Mono" w:hAnsi="Ubuntu Mono"/>
+          <w:color w:val="15141F"/>
+          <w:sz w:val="22"/>
+          <w:szCs w:val="22"/>
+          <w:shd w:val="clear" w:color="auto" w:fill="EAE9ED"/>
+          <w:lang w:val="en-US"/>
+        </w:rPr>
+        <w:t>(</w:t>
+      </w:r>
+      <w:proofErr w:type="gramEnd"/>
+      <w:r>
+        <w:rPr>
+          <w:rStyle w:val="HTML1"/>
+          <w:rFonts w:ascii="Ubuntu Mono" w:hAnsi="Ubuntu Mono"/>
+          <w:color w:val="15141F"/>
+          <w:sz w:val="22"/>
+          <w:szCs w:val="22"/>
+          <w:shd w:val="clear" w:color="auto" w:fill="EAE9ED"/>
+          <w:lang w:val="en-US"/>
+        </w:rPr>
+        <w:t>):</w:t>
+      </w:r>
+      <w:r>
+        <w:rPr>
+          <w:rFonts w:ascii="Segoe UI" w:hAnsi="Segoe UI" w:cs="Segoe UI"/>
+          <w:color w:val="10162F"/>
+          <w:sz w:val="27"/>
+          <w:szCs w:val="27"/>
+          <w:lang w:val="en-US"/>
+        </w:rPr>
+        <w:t> to define the function and to indent the print statement to show that it is part of the function.</w:t>
+      </w:r>
+    </w:p>
+    <w:p>
+      <w:pPr>
+        <w:rPr>
+          <w:rFonts w:ascii="Segoe UI" w:hAnsi="Segoe UI" w:cs="Segoe UI"/>
+          <w:color w:val="10162F"/>
+          <w:sz w:val="27"/>
+          <w:szCs w:val="27"/>
+          <w:lang w:val="en-US"/>
+        </w:rPr>
+      </w:pPr>
+      <w:r>
+        <w:rPr>
+          <w:rFonts w:ascii="Segoe UI" w:hAnsi="Segoe UI" w:cs="Segoe UI"/>
+          <w:b/>
+          <w:bCs/>
+          <w:color w:val="10162F"/>
+          <w:sz w:val="27"/>
+          <w:szCs w:val="27"/>
+          <w:lang w:val="en-US"/>
+        </w:rPr>
+        <w:t>3.</w:t>
+      </w:r>
+    </w:p>
+    <w:p>
+      <w:pPr>
+        <w:pStyle w:val="p1qg33igem5pagn4kpmirjw"/>
+        <w:spacing w:before="0" w:beforeAutospacing="0"/>
+        <w:rPr>
+          <w:rFonts w:ascii="Segoe UI" w:hAnsi="Segoe UI" w:cs="Segoe UI"/>
+          <w:color w:val="10162F"/>
+          <w:sz w:val="27"/>
+          <w:szCs w:val="27"/>
+          <w:lang w:val="en-US"/>
+        </w:rPr>
+      </w:pPr>
+      <w:r>
+        <w:rPr>
+          <w:rFonts w:ascii="Segoe UI" w:hAnsi="Segoe UI" w:cs="Segoe UI"/>
+          <w:color w:val="10162F"/>
+          <w:sz w:val="27"/>
+          <w:szCs w:val="27"/>
+          <w:lang w:val="en-US"/>
+        </w:rPr>
+        <w:t>Oh no! It looks like some clouds came in and it started raining. Our users shouldn’t go on a trip in the rain. In our </w:t>
+      </w:r>
+      <w:proofErr w:type="spellStart"/>
+      <w:r>
+        <w:rPr>
+          <w:rStyle w:val="HTML1"/>
+          <w:rFonts w:ascii="Ubuntu Mono" w:hAnsi="Ubuntu Mono"/>
+          <w:color w:val="15141F"/>
+          <w:sz w:val="22"/>
+          <w:szCs w:val="22"/>
+          <w:shd w:val="clear" w:color="auto" w:fill="EAE9ED"/>
+          <w:lang w:val="en-US"/>
+        </w:rPr>
+        <w:t>weather_</w:t>
+      </w:r>
+      <w:proofErr w:type="gramStart"/>
+      <w:r>
+        <w:rPr>
+          <w:rStyle w:val="HTML1"/>
+          <w:rFonts w:ascii="Ubuntu Mono" w:hAnsi="Ubuntu Mono"/>
+          <w:color w:val="15141F"/>
+          <w:sz w:val="22"/>
+          <w:szCs w:val="22"/>
+          <w:shd w:val="clear" w:color="auto" w:fill="EAE9ED"/>
+          <w:lang w:val="en-US"/>
+        </w:rPr>
+        <w:t>check</w:t>
+      </w:r>
+      <w:proofErr w:type="spellEnd"/>
+      <w:r>
+        <w:rPr>
+          <w:rStyle w:val="HTML1"/>
+          <w:rFonts w:ascii="Ubuntu Mono" w:hAnsi="Ubuntu Mono"/>
+          <w:color w:val="15141F"/>
+          <w:sz w:val="22"/>
+          <w:szCs w:val="22"/>
+          <w:shd w:val="clear" w:color="auto" w:fill="EAE9ED"/>
+          <w:lang w:val="en-US"/>
+        </w:rPr>
+        <w:t>(</w:t>
+      </w:r>
+      <w:proofErr w:type="gramEnd"/>
+      <w:r>
+        <w:rPr>
+          <w:rStyle w:val="HTML1"/>
+          <w:rFonts w:ascii="Ubuntu Mono" w:hAnsi="Ubuntu Mono"/>
+          <w:color w:val="15141F"/>
+          <w:sz w:val="22"/>
+          <w:szCs w:val="22"/>
+          <w:shd w:val="clear" w:color="auto" w:fill="EAE9ED"/>
+          <w:lang w:val="en-US"/>
+        </w:rPr>
+        <w:t>)</w:t>
+      </w:r>
+      <w:r>
+        <w:rPr>
+          <w:rFonts w:ascii="Segoe UI" w:hAnsi="Segoe UI" w:cs="Segoe UI"/>
+          <w:color w:val="10162F"/>
+          <w:sz w:val="27"/>
+          <w:szCs w:val="27"/>
+          <w:lang w:val="en-US"/>
+        </w:rPr>
+        <w:t> function add a second </w:t>
+      </w:r>
+      <w:r>
+        <w:rPr>
+          <w:rStyle w:val="HTML1"/>
+          <w:rFonts w:ascii="Ubuntu Mono" w:hAnsi="Ubuntu Mono"/>
+          <w:color w:val="15141F"/>
+          <w:sz w:val="22"/>
+          <w:szCs w:val="22"/>
+          <w:shd w:val="clear" w:color="auto" w:fill="EAE9ED"/>
+          <w:lang w:val="en-US"/>
+        </w:rPr>
+        <w:t>print()</w:t>
+      </w:r>
+      <w:r>
+        <w:rPr>
+          <w:rFonts w:ascii="Segoe UI" w:hAnsi="Segoe UI" w:cs="Segoe UI"/>
+          <w:color w:val="10162F"/>
+          <w:sz w:val="27"/>
+          <w:szCs w:val="27"/>
+          <w:lang w:val="en-US"/>
+        </w:rPr>
+        <w:t> statement under the first one which prints a warning message for our travelers! It should print:</w:t>
+      </w:r>
+    </w:p>
+    <w:p>
+      <w:pPr>
+        <w:pStyle w:val="HTML"/>
+        <w:shd w:val="clear" w:color="auto" w:fill="211E2F"/>
+        <w:rPr>
+          <w:rFonts w:ascii="Ubuntu Mono" w:hAnsi="Ubuntu Mono"/>
+          <w:color w:val="939598"/>
+          <w:sz w:val="27"/>
+          <w:szCs w:val="27"/>
+          <w:lang w:val="en-US"/>
+        </w:rPr>
+      </w:pPr>
+      <w:r>
+        <w:rPr>
+          <w:rStyle w:val="mtk1"/>
+          <w:rFonts w:ascii="Ubuntu Mono" w:hAnsi="Ubuntu Mono"/>
+          <w:color w:val="FFFFFF"/>
+          <w:sz w:val="27"/>
+          <w:szCs w:val="27"/>
+          <w:lang w:val="en-US"/>
+        </w:rPr>
+        <w:t>False Alarm, the weather changed! There is a thunderstorm approaching. Cancel your plans and stay inside.</w:t>
+      </w:r>
+    </w:p>
+    <w:p>
+      <w:pPr>
+        <w:shd w:val="clear" w:color="auto" w:fill="37C3BE"/>
+        <w:rPr>
+          <w:rFonts w:ascii="Segoe UI" w:hAnsi="Segoe UI" w:cs="Segoe UI"/>
+          <w:color w:val="FFFFFF"/>
+          <w:sz w:val="2"/>
+          <w:szCs w:val="2"/>
+          <w:lang w:val="en-US"/>
+        </w:rPr>
+      </w:pPr>
+      <w:r>
+        <w:rPr>
+          <w:rFonts w:ascii="Segoe UI" w:hAnsi="Segoe UI" w:cs="Segoe UI"/>
+          <w:color w:val="FFFFFF"/>
+          <w:sz w:val="2"/>
+          <w:szCs w:val="2"/>
+          <w:lang w:val="en-US"/>
+        </w:rPr>
+        <w:t>Checkpoint 4 Passed</w:t>
+      </w:r>
+    </w:p>
+    <w:p>
+      <w:pPr>
+        <w:rPr>
+          <w:rFonts w:ascii="Segoe UI" w:hAnsi="Segoe UI" w:cs="Segoe UI"/>
+          <w:color w:val="10162F"/>
+          <w:sz w:val="27"/>
+          <w:szCs w:val="27"/>
+          <w:lang w:val="en-US"/>
+        </w:rPr>
+      </w:pPr>
+      <w:r>
+        <w:rPr>
+          <w:rFonts w:ascii="Segoe UI" w:hAnsi="Segoe UI" w:cs="Segoe UI"/>
+          <w:color w:val="10162F"/>
+          <w:sz w:val="27"/>
+          <w:szCs w:val="27"/>
+          <w:lang w:val="en-US"/>
+        </w:rPr>
+        <w:t>Hint</w:t>
+      </w:r>
+    </w:p>
+    <w:p>
+      <w:pPr>
+        <w:pStyle w:val="p1qg33igem5pagn4kpmirjw"/>
+        <w:spacing w:before="0" w:beforeAutospacing="0" w:after="0" w:afterAutospacing="0"/>
+        <w:rPr>
+          <w:rFonts w:ascii="Segoe UI" w:hAnsi="Segoe UI" w:cs="Segoe UI"/>
+          <w:color w:val="10162F"/>
+          <w:sz w:val="27"/>
+          <w:szCs w:val="27"/>
+          <w:lang w:val="en-US"/>
+        </w:rPr>
+      </w:pPr>
+      <w:r>
+        <w:rPr>
+          <w:rFonts w:ascii="Segoe UI" w:hAnsi="Segoe UI" w:cs="Segoe UI"/>
+          <w:color w:val="10162F"/>
+          <w:sz w:val="27"/>
+          <w:szCs w:val="27"/>
+          <w:lang w:val="en-US"/>
+        </w:rPr>
+        <w:t>Make sure to add another </w:t>
+      </w:r>
+      <w:proofErr w:type="gramStart"/>
+      <w:r>
+        <w:rPr>
+          <w:rStyle w:val="HTML1"/>
+          <w:rFonts w:ascii="Ubuntu Mono" w:hAnsi="Ubuntu Mono"/>
+          <w:color w:val="15141F"/>
+          <w:sz w:val="22"/>
+          <w:szCs w:val="22"/>
+          <w:shd w:val="clear" w:color="auto" w:fill="EAE9ED"/>
+          <w:lang w:val="en-US"/>
+        </w:rPr>
+        <w:t>print(</w:t>
+      </w:r>
+      <w:proofErr w:type="gramEnd"/>
+      <w:r>
+        <w:rPr>
+          <w:rStyle w:val="HTML1"/>
+          <w:rFonts w:ascii="Ubuntu Mono" w:hAnsi="Ubuntu Mono"/>
+          <w:color w:val="15141F"/>
+          <w:sz w:val="22"/>
+          <w:szCs w:val="22"/>
+          <w:shd w:val="clear" w:color="auto" w:fill="EAE9ED"/>
+          <w:lang w:val="en-US"/>
+        </w:rPr>
+        <w:t>)</w:t>
+      </w:r>
+      <w:r>
+        <w:rPr>
+          <w:rFonts w:ascii="Segoe UI" w:hAnsi="Segoe UI" w:cs="Segoe UI"/>
+          <w:color w:val="10162F"/>
+          <w:sz w:val="27"/>
+          <w:szCs w:val="27"/>
+          <w:lang w:val="en-US"/>
+        </w:rPr>
+        <w:t> statement inside of your function under the first </w:t>
+      </w:r>
+      <w:r>
+        <w:rPr>
+          <w:rStyle w:val="HTML1"/>
+          <w:rFonts w:ascii="Ubuntu Mono" w:hAnsi="Ubuntu Mono"/>
+          <w:color w:val="15141F"/>
+          <w:sz w:val="22"/>
+          <w:szCs w:val="22"/>
+          <w:shd w:val="clear" w:color="auto" w:fill="EAE9ED"/>
+          <w:lang w:val="en-US"/>
+        </w:rPr>
+        <w:t>print()</w:t>
+      </w:r>
+      <w:r>
+        <w:rPr>
+          <w:rFonts w:ascii="Segoe UI" w:hAnsi="Segoe UI" w:cs="Segoe UI"/>
+          <w:color w:val="10162F"/>
+          <w:sz w:val="27"/>
+          <w:szCs w:val="27"/>
+          <w:lang w:val="en-US"/>
+        </w:rPr>
+        <w:t> statement at the same level of indentation.</w:t>
+      </w:r>
+    </w:p>
+    <w:p>
+      <w:pPr>
+        <w:rPr>
+          <w:rFonts w:ascii="Segoe UI" w:hAnsi="Segoe UI" w:cs="Segoe UI"/>
+          <w:color w:val="10162F"/>
+          <w:sz w:val="27"/>
+          <w:szCs w:val="27"/>
+          <w:lang w:val="en-US"/>
+        </w:rPr>
+      </w:pPr>
+      <w:r>
+        <w:rPr>
+          <w:rFonts w:ascii="Segoe UI" w:hAnsi="Segoe UI" w:cs="Segoe UI"/>
+          <w:b/>
+          <w:bCs/>
+          <w:color w:val="10162F"/>
+          <w:sz w:val="27"/>
+          <w:szCs w:val="27"/>
+          <w:lang w:val="en-US"/>
+        </w:rPr>
+        <w:t>4.</w:t>
+      </w:r>
+    </w:p>
+    <w:p>
+      <w:pPr>
+        <w:pStyle w:val="p1qg33igem5pagn4kpmirjw"/>
+        <w:spacing w:before="0" w:beforeAutospacing="0" w:after="0" w:afterAutospacing="0"/>
+        <w:rPr>
+          <w:rFonts w:ascii="Segoe UI" w:hAnsi="Segoe UI" w:cs="Segoe UI"/>
+          <w:color w:val="10162F"/>
+          <w:sz w:val="27"/>
+          <w:szCs w:val="27"/>
+          <w:lang w:val="en-US"/>
+        </w:rPr>
+      </w:pPr>
+      <w:r>
+        <w:rPr>
+          <w:rFonts w:ascii="Segoe UI" w:hAnsi="Segoe UI" w:cs="Segoe UI"/>
+          <w:color w:val="10162F"/>
+          <w:sz w:val="27"/>
+          <w:szCs w:val="27"/>
+          <w:lang w:val="en-US"/>
+        </w:rPr>
+        <w:t>Call the function </w:t>
+      </w:r>
+      <w:proofErr w:type="spellStart"/>
+      <w:r>
+        <w:rPr>
+          <w:rStyle w:val="HTML1"/>
+          <w:rFonts w:ascii="Ubuntu Mono" w:hAnsi="Ubuntu Mono"/>
+          <w:color w:val="15141F"/>
+          <w:sz w:val="22"/>
+          <w:szCs w:val="22"/>
+          <w:shd w:val="clear" w:color="auto" w:fill="EAE9ED"/>
+          <w:lang w:val="en-US"/>
+        </w:rPr>
+        <w:t>weather_</w:t>
+      </w:r>
+      <w:proofErr w:type="gramStart"/>
+      <w:r>
+        <w:rPr>
+          <w:rStyle w:val="HTML1"/>
+          <w:rFonts w:ascii="Ubuntu Mono" w:hAnsi="Ubuntu Mono"/>
+          <w:color w:val="15141F"/>
+          <w:sz w:val="22"/>
+          <w:szCs w:val="22"/>
+          <w:shd w:val="clear" w:color="auto" w:fill="EAE9ED"/>
+          <w:lang w:val="en-US"/>
+        </w:rPr>
+        <w:t>check</w:t>
+      </w:r>
+      <w:proofErr w:type="spellEnd"/>
+      <w:r>
+        <w:rPr>
+          <w:rStyle w:val="HTML1"/>
+          <w:rFonts w:ascii="Ubuntu Mono" w:hAnsi="Ubuntu Mono"/>
+          <w:color w:val="15141F"/>
+          <w:sz w:val="22"/>
+          <w:szCs w:val="22"/>
+          <w:shd w:val="clear" w:color="auto" w:fill="EAE9ED"/>
+          <w:lang w:val="en-US"/>
+        </w:rPr>
+        <w:t>(</w:t>
+      </w:r>
+      <w:proofErr w:type="gramEnd"/>
+      <w:r>
+        <w:rPr>
+          <w:rStyle w:val="HTML1"/>
+          <w:rFonts w:ascii="Ubuntu Mono" w:hAnsi="Ubuntu Mono"/>
+          <w:color w:val="15141F"/>
+          <w:sz w:val="22"/>
+          <w:szCs w:val="22"/>
+          <w:shd w:val="clear" w:color="auto" w:fill="EAE9ED"/>
+          <w:lang w:val="en-US"/>
+        </w:rPr>
+        <w:t>)</w:t>
+      </w:r>
+      <w:r>
+        <w:rPr>
+          <w:rFonts w:ascii="Segoe UI" w:hAnsi="Segoe UI" w:cs="Segoe UI"/>
+          <w:color w:val="10162F"/>
+          <w:sz w:val="27"/>
+          <w:szCs w:val="27"/>
+          <w:lang w:val="en-US"/>
+        </w:rPr>
+        <w:t>.</w:t>
+      </w:r>
+    </w:p>
+    <w:p>
+      <w:pPr>
+        <w:shd w:val="clear" w:color="auto" w:fill="37C3BE"/>
+        <w:rPr>
+          <w:rFonts w:ascii="Segoe UI" w:hAnsi="Segoe UI" w:cs="Segoe UI"/>
+          <w:color w:val="FFFFFF"/>
+          <w:sz w:val="2"/>
+          <w:szCs w:val="2"/>
+          <w:lang w:val="en-US"/>
+        </w:rPr>
+      </w:pPr>
+      <w:r>
+        <w:rPr>
+          <w:rFonts w:ascii="Segoe UI" w:hAnsi="Segoe UI" w:cs="Segoe UI"/>
+          <w:color w:val="FFFFFF"/>
+          <w:sz w:val="2"/>
+          <w:szCs w:val="2"/>
+          <w:lang w:val="en-US"/>
+        </w:rPr>
+        <w:t>Checkpoint 5 Passed</w:t>
+      </w:r>
+    </w:p>
+    <w:p>
+      <w:pPr>
+        <w:rPr>
+          <w:rFonts w:ascii="Segoe UI" w:hAnsi="Segoe UI" w:cs="Segoe UI"/>
+          <w:color w:val="10162F"/>
+          <w:sz w:val="27"/>
+          <w:szCs w:val="27"/>
+          <w:lang w:val="en-US"/>
+        </w:rPr>
+      </w:pPr>
+      <w:r>
+        <w:rPr>
+          <w:rFonts w:ascii="Segoe UI" w:hAnsi="Segoe UI" w:cs="Segoe UI"/>
+          <w:color w:val="10162F"/>
+          <w:sz w:val="27"/>
+          <w:szCs w:val="27"/>
+          <w:lang w:val="en-US"/>
+        </w:rPr>
+        <w:t>Hint</w:t>
+      </w:r>
+    </w:p>
+    <w:p>
+      <w:pPr>
+        <w:pStyle w:val="p1qg33igem5pagn4kpmirjw"/>
+        <w:spacing w:before="0" w:beforeAutospacing="0" w:after="0" w:afterAutospacing="0"/>
+        <w:rPr>
+          <w:rFonts w:ascii="Segoe UI" w:hAnsi="Segoe UI" w:cs="Segoe UI"/>
+          <w:color w:val="10162F"/>
+          <w:sz w:val="27"/>
+          <w:szCs w:val="27"/>
+          <w:lang w:val="en-US"/>
+        </w:rPr>
+      </w:pPr>
+      <w:r>
+        <w:rPr>
+          <w:rFonts w:ascii="Segoe UI" w:hAnsi="Segoe UI" w:cs="Segoe UI"/>
+          <w:color w:val="10162F"/>
+          <w:sz w:val="27"/>
+          <w:szCs w:val="27"/>
+          <w:lang w:val="en-US"/>
+        </w:rPr>
+        <w:t>Be sure to add </w:t>
+      </w:r>
+      <w:proofErr w:type="spellStart"/>
+      <w:r>
+        <w:rPr>
+          <w:rStyle w:val="HTML1"/>
+          <w:rFonts w:ascii="Ubuntu Mono" w:hAnsi="Ubuntu Mono"/>
+          <w:color w:val="15141F"/>
+          <w:sz w:val="22"/>
+          <w:szCs w:val="22"/>
+          <w:shd w:val="clear" w:color="auto" w:fill="EAE9ED"/>
+          <w:lang w:val="en-US"/>
+        </w:rPr>
+        <w:t>weather_</w:t>
+      </w:r>
+      <w:proofErr w:type="gramStart"/>
+      <w:r>
+        <w:rPr>
+          <w:rStyle w:val="HTML1"/>
+          <w:rFonts w:ascii="Ubuntu Mono" w:hAnsi="Ubuntu Mono"/>
+          <w:color w:val="15141F"/>
+          <w:sz w:val="22"/>
+          <w:szCs w:val="22"/>
+          <w:shd w:val="clear" w:color="auto" w:fill="EAE9ED"/>
+          <w:lang w:val="en-US"/>
+        </w:rPr>
+        <w:t>check</w:t>
+      </w:r>
+      <w:proofErr w:type="spellEnd"/>
+      <w:r>
+        <w:rPr>
+          <w:rStyle w:val="HTML1"/>
+          <w:rFonts w:ascii="Ubuntu Mono" w:hAnsi="Ubuntu Mono"/>
+          <w:color w:val="15141F"/>
+          <w:sz w:val="22"/>
+          <w:szCs w:val="22"/>
+          <w:shd w:val="clear" w:color="auto" w:fill="EAE9ED"/>
+          <w:lang w:val="en-US"/>
+        </w:rPr>
+        <w:t>(</w:t>
+      </w:r>
+      <w:proofErr w:type="gramEnd"/>
+      <w:r>
+        <w:rPr>
+          <w:rStyle w:val="HTML1"/>
+          <w:rFonts w:ascii="Ubuntu Mono" w:hAnsi="Ubuntu Mono"/>
+          <w:color w:val="15141F"/>
+          <w:sz w:val="22"/>
+          <w:szCs w:val="22"/>
+          <w:shd w:val="clear" w:color="auto" w:fill="EAE9ED"/>
+          <w:lang w:val="en-US"/>
+        </w:rPr>
+        <w:t>)</w:t>
+      </w:r>
+      <w:r>
+        <w:rPr>
+          <w:rFonts w:ascii="Segoe UI" w:hAnsi="Segoe UI" w:cs="Segoe UI"/>
+          <w:color w:val="10162F"/>
+          <w:sz w:val="27"/>
+          <w:szCs w:val="27"/>
+          <w:lang w:val="en-US"/>
+        </w:rPr>
+        <w:t> at the bottom of your code without any indentation.</w:t>
+      </w:r>
+    </w:p>
+    <w:p>
+      <w:pPr>
+        <w:rPr>
+          <w:rFonts w:ascii="Segoe UI" w:hAnsi="Segoe UI" w:cs="Segoe UI"/>
+          <w:color w:val="10162F"/>
+          <w:sz w:val="27"/>
+          <w:szCs w:val="27"/>
+          <w:lang w:val="en-US"/>
+        </w:rPr>
+      </w:pPr>
+      <w:r>
+        <w:rPr>
+          <w:rFonts w:ascii="Segoe UI" w:hAnsi="Segoe UI" w:cs="Segoe UI"/>
+          <w:b/>
+          <w:bCs/>
+          <w:color w:val="10162F"/>
+          <w:sz w:val="27"/>
+          <w:szCs w:val="27"/>
+          <w:lang w:val="en-US"/>
+        </w:rPr>
+        <w:t>5.</w:t>
+      </w:r>
+    </w:p>
+    <w:p>
+      <w:pPr>
+        <w:pStyle w:val="p1qg33igem5pagn4kpmirjw"/>
+        <w:spacing w:before="0" w:beforeAutospacing="0"/>
+        <w:rPr>
+          <w:rFonts w:ascii="Segoe UI" w:hAnsi="Segoe UI" w:cs="Segoe UI"/>
+          <w:color w:val="10162F"/>
+          <w:sz w:val="27"/>
+          <w:szCs w:val="27"/>
+          <w:lang w:val="en-US"/>
+        </w:rPr>
+      </w:pPr>
+      <w:r>
+        <w:rPr>
+          <w:rFonts w:ascii="Segoe UI" w:hAnsi="Segoe UI" w:cs="Segoe UI"/>
+          <w:color w:val="10162F"/>
+          <w:sz w:val="27"/>
+          <w:szCs w:val="27"/>
+          <w:lang w:val="en-US"/>
+        </w:rPr>
+        <w:t>Unindent your final print statement in your </w:t>
+      </w:r>
+      <w:proofErr w:type="spellStart"/>
+      <w:r>
+        <w:rPr>
+          <w:rStyle w:val="HTML1"/>
+          <w:rFonts w:ascii="Ubuntu Mono" w:hAnsi="Ubuntu Mono"/>
+          <w:color w:val="15141F"/>
+          <w:sz w:val="22"/>
+          <w:szCs w:val="22"/>
+          <w:shd w:val="clear" w:color="auto" w:fill="EAE9ED"/>
+          <w:lang w:val="en-US"/>
+        </w:rPr>
+        <w:t>weather_</w:t>
+      </w:r>
+      <w:proofErr w:type="gramStart"/>
+      <w:r>
+        <w:rPr>
+          <w:rStyle w:val="HTML1"/>
+          <w:rFonts w:ascii="Ubuntu Mono" w:hAnsi="Ubuntu Mono"/>
+          <w:color w:val="15141F"/>
+          <w:sz w:val="22"/>
+          <w:szCs w:val="22"/>
+          <w:shd w:val="clear" w:color="auto" w:fill="EAE9ED"/>
+          <w:lang w:val="en-US"/>
+        </w:rPr>
+        <w:t>check</w:t>
+      </w:r>
+      <w:proofErr w:type="spellEnd"/>
+      <w:r>
+        <w:rPr>
+          <w:rStyle w:val="HTML1"/>
+          <w:rFonts w:ascii="Ubuntu Mono" w:hAnsi="Ubuntu Mono"/>
+          <w:color w:val="15141F"/>
+          <w:sz w:val="22"/>
+          <w:szCs w:val="22"/>
+          <w:shd w:val="clear" w:color="auto" w:fill="EAE9ED"/>
+          <w:lang w:val="en-US"/>
+        </w:rPr>
+        <w:t>(</w:t>
+      </w:r>
+      <w:proofErr w:type="gramEnd"/>
+      <w:r>
+        <w:rPr>
+          <w:rStyle w:val="HTML1"/>
+          <w:rFonts w:ascii="Ubuntu Mono" w:hAnsi="Ubuntu Mono"/>
+          <w:color w:val="15141F"/>
+          <w:sz w:val="22"/>
+          <w:szCs w:val="22"/>
+          <w:shd w:val="clear" w:color="auto" w:fill="EAE9ED"/>
+          <w:lang w:val="en-US"/>
+        </w:rPr>
+        <w:t>)</w:t>
+      </w:r>
+      <w:r>
+        <w:rPr>
+          <w:rFonts w:ascii="Segoe UI" w:hAnsi="Segoe UI" w:cs="Segoe UI"/>
+          <w:color w:val="10162F"/>
+          <w:sz w:val="27"/>
+          <w:szCs w:val="27"/>
+          <w:lang w:val="en-US"/>
+        </w:rPr>
+        <w:t> function. Run the program again.</w:t>
+      </w:r>
+    </w:p>
+    <w:p>
+      <w:pPr>
+        <w:pStyle w:val="p1qg33igem5pagn4kpmirjw"/>
+        <w:spacing w:before="0" w:beforeAutospacing="0" w:after="0" w:afterAutospacing="0"/>
+        <w:rPr>
+          <w:rFonts w:ascii="Segoe UI" w:hAnsi="Segoe UI" w:cs="Segoe UI"/>
+          <w:color w:val="10162F"/>
+          <w:sz w:val="27"/>
+          <w:szCs w:val="27"/>
+          <w:lang w:val="en-US"/>
+        </w:rPr>
+      </w:pPr>
+      <w:r>
+        <w:rPr>
+          <w:rFonts w:ascii="Segoe UI" w:hAnsi="Segoe UI" w:cs="Segoe UI"/>
+          <w:color w:val="10162F"/>
+          <w:sz w:val="27"/>
+          <w:szCs w:val="27"/>
+          <w:lang w:val="en-US"/>
+        </w:rPr>
+        <w:t>What is different?</w:t>
+      </w:r>
+    </w:p>
+    <w:p>
+      <w:pPr>
+        <w:shd w:val="clear" w:color="auto" w:fill="37C3BE"/>
+        <w:rPr>
+          <w:rFonts w:ascii="Segoe UI" w:hAnsi="Segoe UI" w:cs="Segoe UI"/>
+          <w:color w:val="FFFFFF"/>
+          <w:sz w:val="2"/>
+          <w:szCs w:val="2"/>
+          <w:lang w:val="en-US"/>
+        </w:rPr>
+      </w:pPr>
+      <w:r>
+        <w:rPr>
+          <w:rFonts w:ascii="Segoe UI" w:hAnsi="Segoe UI" w:cs="Segoe UI"/>
+          <w:color w:val="FFFFFF"/>
+          <w:sz w:val="2"/>
+          <w:szCs w:val="2"/>
+          <w:lang w:val="en-US"/>
+        </w:rPr>
+        <w:t>Checkpoint 6 Passed</w:t>
+      </w:r>
+    </w:p>
+    <w:p>
+      <w:pPr>
+        <w:rPr>
+          <w:rFonts w:ascii="Segoe UI" w:hAnsi="Segoe UI" w:cs="Segoe UI"/>
+          <w:color w:val="10162F"/>
+          <w:sz w:val="27"/>
+          <w:szCs w:val="27"/>
+          <w:lang w:val="en-US"/>
+        </w:rPr>
+      </w:pPr>
+      <w:r>
+        <w:rPr>
+          <w:rFonts w:ascii="Segoe UI" w:hAnsi="Segoe UI" w:cs="Segoe UI"/>
+          <w:color w:val="10162F"/>
+          <w:sz w:val="27"/>
+          <w:szCs w:val="27"/>
+          <w:lang w:val="en-US"/>
+        </w:rPr>
+        <w:t>Hint</w:t>
+      </w:r>
+    </w:p>
+    <w:p>
+      <w:pPr>
+        <w:pStyle w:val="p1qg33igem5pagn4kpmirjw"/>
+        <w:spacing w:before="0" w:beforeAutospacing="0" w:after="0" w:afterAutospacing="0"/>
+        <w:rPr>
+          <w:rFonts w:ascii="Segoe UI" w:hAnsi="Segoe UI" w:cs="Segoe UI"/>
+          <w:color w:val="10162F"/>
+          <w:sz w:val="27"/>
+          <w:szCs w:val="27"/>
+          <w:lang w:val="en-US"/>
+        </w:rPr>
+      </w:pPr>
+      <w:r>
+        <w:rPr>
+          <w:rFonts w:ascii="Segoe UI" w:hAnsi="Segoe UI" w:cs="Segoe UI"/>
+          <w:color w:val="10162F"/>
+          <w:sz w:val="27"/>
+          <w:szCs w:val="27"/>
+          <w:lang w:val="en-US"/>
+        </w:rPr>
+        <w:t>Remember to unindent the front of the second </w:t>
+      </w:r>
+      <w:r>
+        <w:rPr>
+          <w:rStyle w:val="HTML1"/>
+          <w:rFonts w:ascii="Ubuntu Mono" w:hAnsi="Ubuntu Mono"/>
+          <w:color w:val="15141F"/>
+          <w:sz w:val="22"/>
+          <w:szCs w:val="22"/>
+          <w:shd w:val="clear" w:color="auto" w:fill="EAE9ED"/>
+          <w:lang w:val="en-US"/>
+        </w:rPr>
+        <w:t>print</w:t>
+      </w:r>
+      <w:r>
+        <w:rPr>
+          <w:rFonts w:ascii="Segoe UI" w:hAnsi="Segoe UI" w:cs="Segoe UI"/>
+          <w:color w:val="10162F"/>
+          <w:sz w:val="27"/>
+          <w:szCs w:val="27"/>
+          <w:lang w:val="en-US"/>
+        </w:rPr>
+        <w:t> statement in your </w:t>
+      </w:r>
+      <w:proofErr w:type="spellStart"/>
+      <w:r>
+        <w:rPr>
+          <w:rStyle w:val="HTML1"/>
+          <w:rFonts w:ascii="Ubuntu Mono" w:hAnsi="Ubuntu Mono"/>
+          <w:color w:val="15141F"/>
+          <w:sz w:val="22"/>
+          <w:szCs w:val="22"/>
+          <w:shd w:val="clear" w:color="auto" w:fill="EAE9ED"/>
+          <w:lang w:val="en-US"/>
+        </w:rPr>
+        <w:t>weather_</w:t>
+      </w:r>
+      <w:proofErr w:type="gramStart"/>
+      <w:r>
+        <w:rPr>
+          <w:rStyle w:val="HTML1"/>
+          <w:rFonts w:ascii="Ubuntu Mono" w:hAnsi="Ubuntu Mono"/>
+          <w:color w:val="15141F"/>
+          <w:sz w:val="22"/>
+          <w:szCs w:val="22"/>
+          <w:shd w:val="clear" w:color="auto" w:fill="EAE9ED"/>
+          <w:lang w:val="en-US"/>
+        </w:rPr>
+        <w:t>check</w:t>
+      </w:r>
+      <w:proofErr w:type="spellEnd"/>
+      <w:r>
+        <w:rPr>
+          <w:rStyle w:val="HTML1"/>
+          <w:rFonts w:ascii="Ubuntu Mono" w:hAnsi="Ubuntu Mono"/>
+          <w:color w:val="15141F"/>
+          <w:sz w:val="22"/>
+          <w:szCs w:val="22"/>
+          <w:shd w:val="clear" w:color="auto" w:fill="EAE9ED"/>
+          <w:lang w:val="en-US"/>
+        </w:rPr>
+        <w:t>(</w:t>
+      </w:r>
+      <w:proofErr w:type="gramEnd"/>
+      <w:r>
+        <w:rPr>
+          <w:rStyle w:val="HTML1"/>
+          <w:rFonts w:ascii="Ubuntu Mono" w:hAnsi="Ubuntu Mono"/>
+          <w:color w:val="15141F"/>
+          <w:sz w:val="22"/>
+          <w:szCs w:val="22"/>
+          <w:shd w:val="clear" w:color="auto" w:fill="EAE9ED"/>
+          <w:lang w:val="en-US"/>
+        </w:rPr>
+        <w:t>)</w:t>
+      </w:r>
+      <w:r>
+        <w:rPr>
+          <w:rFonts w:ascii="Segoe UI" w:hAnsi="Segoe UI" w:cs="Segoe UI"/>
+          <w:color w:val="10162F"/>
+          <w:sz w:val="27"/>
+          <w:szCs w:val="27"/>
+          <w:lang w:val="en-US"/>
+        </w:rPr>
+        <w:t> function. You should notice a different order in your output terminal due to the change in the indentation.</w:t>
+      </w:r>
+    </w:p>
+    <w:p>
+      <w:pPr>
+        <w:jc w:val="both"/>
+        <w:rPr>
+          <w:b/>
+          <w:bCs/>
+          <w:lang w:val="en-US"/>
+        </w:rPr>
+      </w:pPr>
+    </w:p>
+    <w:p>
+      <w:pPr>
+        <w:jc w:val="both"/>
+        <w:rPr>
+          <w:b/>
+          <w:bCs/>
+          <w:lang w:val="en-US"/>
+        </w:rPr>
+      </w:pPr>
+    </w:p>
+    <w:p>
+      <w:pPr>
+        <w:jc w:val="both"/>
+        <w:rPr>
+          <w:b/>
+          <w:bCs/>
+          <w:lang w:val="en-US"/>
+        </w:rPr>
+      </w:pPr>
+    </w:p>
+    <w:p>
+      <w:pPr>
+        <w:jc w:val="both"/>
+        <w:rPr>
+          <w:b/>
+          <w:bCs/>
+          <w:lang w:val="en-US"/>
+        </w:rPr>
+      </w:pPr>
+    </w:p>
+    <w:p>
+      <w:pPr>
+        <w:jc w:val="both"/>
+        <w:rPr>
+          <w:b/>
+          <w:bCs/>
+          <w:lang w:val="en-US"/>
+        </w:rPr>
+      </w:pPr>
+    </w:p>
+    <w:p>
+      <w:pPr>
+        <w:jc w:val="both"/>
+        <w:rPr>
+          <w:b/>
+          <w:bCs/>
+          <w:lang w:val="en-US"/>
+        </w:rPr>
+      </w:pPr>
+      <w:r>
+        <w:rPr>
+          <w:b/>
+          <w:bCs/>
+          <w:lang w:val="en-US"/>
+        </w:rPr>
+        <w:lastRenderedPageBreak/>
+        <w:t>travel.py</w:t>
+      </w:r>
+    </w:p>
+    <w:p>
+      <w:pPr>
+        <w:jc w:val="both"/>
+        <w:rPr>
           <w:lang w:val="en-US"/>
         </w:rPr>
       </w:pPr>

</xml_diff>

<commit_message>
adding parameters and arguments
</commit_message>
<xml_diff>
--- a/INTRODUCTION TO FUNCTIONS.docx
+++ b/INTRODUCTION TO FUNCTIONS.docx
@@ -9250,8 +9250,4051 @@
     </w:p>
     <w:p>
       <w:pPr>
+        <w:shd w:val="clear" w:color="auto" w:fill="1E1E1E"/>
+        <w:spacing w:after="0" w:line="360" w:lineRule="atLeast"/>
+        <w:rPr>
+          <w:rFonts w:ascii="Consolas" w:eastAsia="Times New Roman" w:hAnsi="Consolas" w:cs="Times New Roman"/>
+          <w:color w:val="FFFFFF"/>
+          <w:sz w:val="21"/>
+          <w:szCs w:val="21"/>
+          <w:lang w:val="en-US" w:eastAsia="ru-RU"/>
+        </w:rPr>
+      </w:pPr>
+      <w:r>
+        <w:rPr>
+          <w:rFonts w:ascii="Consolas" w:eastAsia="Times New Roman" w:hAnsi="Consolas" w:cs="Times New Roman"/>
+          <w:color w:val="939598"/>
+          <w:sz w:val="21"/>
+          <w:szCs w:val="21"/>
+          <w:lang w:val="en-US" w:eastAsia="ru-RU"/>
+        </w:rPr>
+        <w:t># Your code below: </w:t>
+      </w:r>
+    </w:p>
+    <w:p>
+      <w:pPr>
+        <w:shd w:val="clear" w:color="auto" w:fill="1E1E1E"/>
+        <w:spacing w:after="0" w:line="360" w:lineRule="atLeast"/>
+        <w:rPr>
+          <w:rFonts w:ascii="Consolas" w:eastAsia="Times New Roman" w:hAnsi="Consolas" w:cs="Times New Roman"/>
+          <w:color w:val="FFFFFF"/>
+          <w:sz w:val="21"/>
+          <w:szCs w:val="21"/>
+          <w:lang w:val="en-US" w:eastAsia="ru-RU"/>
+        </w:rPr>
+      </w:pPr>
+      <w:proofErr w:type="gramStart"/>
+      <w:r>
+        <w:rPr>
+          <w:rFonts w:ascii="Consolas" w:eastAsia="Times New Roman" w:hAnsi="Consolas" w:cs="Times New Roman"/>
+          <w:color w:val="FFFFFF"/>
+          <w:sz w:val="21"/>
+          <w:szCs w:val="21"/>
+          <w:lang w:val="en-US" w:eastAsia="ru-RU"/>
+        </w:rPr>
+        <w:t>print(</w:t>
+      </w:r>
+      <w:proofErr w:type="gramEnd"/>
+      <w:r>
+        <w:rPr>
+          <w:rFonts w:ascii="Consolas" w:eastAsia="Times New Roman" w:hAnsi="Consolas" w:cs="Times New Roman"/>
+          <w:color w:val="FFE083"/>
+          <w:sz w:val="21"/>
+          <w:szCs w:val="21"/>
+          <w:lang w:val="en-US" w:eastAsia="ru-RU"/>
+        </w:rPr>
+        <w:t>"Checking the weather for you!"</w:t>
+      </w:r>
+      <w:r>
+        <w:rPr>
+          <w:rFonts w:ascii="Consolas" w:eastAsia="Times New Roman" w:hAnsi="Consolas" w:cs="Times New Roman"/>
+          <w:color w:val="FFFFFF"/>
+          <w:sz w:val="21"/>
+          <w:szCs w:val="21"/>
+          <w:lang w:val="en-US" w:eastAsia="ru-RU"/>
+        </w:rPr>
+        <w:t>)</w:t>
+      </w:r>
+    </w:p>
+    <w:p>
+      <w:pPr>
+        <w:shd w:val="clear" w:color="auto" w:fill="1E1E1E"/>
+        <w:spacing w:after="0" w:line="360" w:lineRule="atLeast"/>
+        <w:rPr>
+          <w:rFonts w:ascii="Consolas" w:eastAsia="Times New Roman" w:hAnsi="Consolas" w:cs="Times New Roman"/>
+          <w:color w:val="FFFFFF"/>
+          <w:sz w:val="21"/>
+          <w:szCs w:val="21"/>
+          <w:lang w:val="en-US" w:eastAsia="ru-RU"/>
+        </w:rPr>
+      </w:pPr>
+    </w:p>
+    <w:p>
+      <w:pPr>
+        <w:shd w:val="clear" w:color="auto" w:fill="1E1E1E"/>
+        <w:spacing w:after="0" w:line="360" w:lineRule="atLeast"/>
+        <w:rPr>
+          <w:rFonts w:ascii="Consolas" w:eastAsia="Times New Roman" w:hAnsi="Consolas" w:cs="Times New Roman"/>
+          <w:color w:val="FFFFFF"/>
+          <w:sz w:val="21"/>
+          <w:szCs w:val="21"/>
+          <w:lang w:val="en-US" w:eastAsia="ru-RU"/>
+        </w:rPr>
+      </w:pPr>
+      <w:r>
+        <w:rPr>
+          <w:rFonts w:ascii="Consolas" w:eastAsia="Times New Roman" w:hAnsi="Consolas" w:cs="Times New Roman"/>
+          <w:color w:val="B3CCFF"/>
+          <w:sz w:val="21"/>
+          <w:szCs w:val="21"/>
+          <w:lang w:val="en-US" w:eastAsia="ru-RU"/>
+        </w:rPr>
+        <w:t>def </w:t>
+      </w:r>
+      <w:proofErr w:type="spellStart"/>
+      <w:r>
+        <w:rPr>
+          <w:rFonts w:ascii="Consolas" w:eastAsia="Times New Roman" w:hAnsi="Consolas" w:cs="Times New Roman"/>
+          <w:color w:val="B3CCFF"/>
+          <w:sz w:val="21"/>
+          <w:szCs w:val="21"/>
+          <w:lang w:val="en-US" w:eastAsia="ru-RU"/>
+        </w:rPr>
+        <w:t>weather_</w:t>
+      </w:r>
+      <w:proofErr w:type="gramStart"/>
+      <w:r>
+        <w:rPr>
+          <w:rFonts w:ascii="Consolas" w:eastAsia="Times New Roman" w:hAnsi="Consolas" w:cs="Times New Roman"/>
+          <w:color w:val="B3CCFF"/>
+          <w:sz w:val="21"/>
+          <w:szCs w:val="21"/>
+          <w:lang w:val="en-US" w:eastAsia="ru-RU"/>
+        </w:rPr>
+        <w:t>check</w:t>
+      </w:r>
+      <w:proofErr w:type="spellEnd"/>
+      <w:r>
+        <w:rPr>
+          <w:rFonts w:ascii="Consolas" w:eastAsia="Times New Roman" w:hAnsi="Consolas" w:cs="Times New Roman"/>
+          <w:color w:val="FFFFFF"/>
+          <w:sz w:val="21"/>
+          <w:szCs w:val="21"/>
+          <w:lang w:val="en-US" w:eastAsia="ru-RU"/>
+        </w:rPr>
+        <w:t>(</w:t>
+      </w:r>
+      <w:proofErr w:type="gramEnd"/>
+      <w:r>
+        <w:rPr>
+          <w:rFonts w:ascii="Consolas" w:eastAsia="Times New Roman" w:hAnsi="Consolas" w:cs="Times New Roman"/>
+          <w:color w:val="FFFFFF"/>
+          <w:sz w:val="21"/>
+          <w:szCs w:val="21"/>
+          <w:lang w:val="en-US" w:eastAsia="ru-RU"/>
+        </w:rPr>
+        <w:t>):</w:t>
+      </w:r>
+    </w:p>
+    <w:p>
+      <w:pPr>
+        <w:shd w:val="clear" w:color="auto" w:fill="1E1E1E"/>
+        <w:spacing w:after="0" w:line="360" w:lineRule="atLeast"/>
+        <w:rPr>
+          <w:rFonts w:ascii="Consolas" w:eastAsia="Times New Roman" w:hAnsi="Consolas" w:cs="Times New Roman"/>
+          <w:color w:val="FFFFFF"/>
+          <w:sz w:val="21"/>
+          <w:szCs w:val="21"/>
+          <w:lang w:val="en-US" w:eastAsia="ru-RU"/>
+        </w:rPr>
+      </w:pPr>
+      <w:r>
+        <w:rPr>
+          <w:rFonts w:ascii="Consolas" w:eastAsia="Times New Roman" w:hAnsi="Consolas" w:cs="Times New Roman"/>
+          <w:color w:val="FFFFFF"/>
+          <w:sz w:val="21"/>
+          <w:szCs w:val="21"/>
+          <w:lang w:val="en-US" w:eastAsia="ru-RU"/>
+        </w:rPr>
+        <w:t>  </w:t>
+      </w:r>
+      <w:proofErr w:type="gramStart"/>
+      <w:r>
+        <w:rPr>
+          <w:rFonts w:ascii="Consolas" w:eastAsia="Times New Roman" w:hAnsi="Consolas" w:cs="Times New Roman"/>
+          <w:color w:val="FFFFFF"/>
+          <w:sz w:val="21"/>
+          <w:szCs w:val="21"/>
+          <w:lang w:val="en-US" w:eastAsia="ru-RU"/>
+        </w:rPr>
+        <w:t>print(</w:t>
+      </w:r>
+      <w:proofErr w:type="gramEnd"/>
+      <w:r>
+        <w:rPr>
+          <w:rFonts w:ascii="Consolas" w:eastAsia="Times New Roman" w:hAnsi="Consolas" w:cs="Times New Roman"/>
+          <w:color w:val="FFE083"/>
+          <w:sz w:val="21"/>
+          <w:szCs w:val="21"/>
+          <w:lang w:val="en-US" w:eastAsia="ru-RU"/>
+        </w:rPr>
+        <w:t>"Looks great outside! Enjoy your trip."</w:t>
+      </w:r>
+      <w:r>
+        <w:rPr>
+          <w:rFonts w:ascii="Consolas" w:eastAsia="Times New Roman" w:hAnsi="Consolas" w:cs="Times New Roman"/>
+          <w:color w:val="FFFFFF"/>
+          <w:sz w:val="21"/>
+          <w:szCs w:val="21"/>
+          <w:lang w:val="en-US" w:eastAsia="ru-RU"/>
+        </w:rPr>
+        <w:t>)</w:t>
+      </w:r>
+    </w:p>
+    <w:p>
+      <w:pPr>
+        <w:shd w:val="clear" w:color="auto" w:fill="1E1E1E"/>
+        <w:spacing w:after="0" w:line="360" w:lineRule="atLeast"/>
+        <w:rPr>
+          <w:rFonts w:ascii="Consolas" w:eastAsia="Times New Roman" w:hAnsi="Consolas" w:cs="Times New Roman"/>
+          <w:color w:val="FFFFFF"/>
+          <w:sz w:val="21"/>
+          <w:szCs w:val="21"/>
+          <w:lang w:eastAsia="ru-RU"/>
+        </w:rPr>
+      </w:pPr>
+      <w:proofErr w:type="gramStart"/>
+      <w:r>
+        <w:rPr>
+          <w:rFonts w:ascii="Consolas" w:eastAsia="Times New Roman" w:hAnsi="Consolas" w:cs="Times New Roman"/>
+          <w:color w:val="FFFFFF"/>
+          <w:sz w:val="21"/>
+          <w:szCs w:val="21"/>
+          <w:lang w:val="en-US" w:eastAsia="ru-RU"/>
+        </w:rPr>
+        <w:t>print(</w:t>
+      </w:r>
+      <w:proofErr w:type="gramEnd"/>
+      <w:r>
+        <w:rPr>
+          <w:rFonts w:ascii="Consolas" w:eastAsia="Times New Roman" w:hAnsi="Consolas" w:cs="Times New Roman"/>
+          <w:color w:val="FFE083"/>
+          <w:sz w:val="21"/>
+          <w:szCs w:val="21"/>
+          <w:lang w:val="en-US" w:eastAsia="ru-RU"/>
+        </w:rPr>
+        <w:t>"False Alarm, the weather changed! There is a thunderstorm approaching. </w:t>
+      </w:r>
+      <w:proofErr w:type="spellStart"/>
+      <w:r>
+        <w:rPr>
+          <w:rFonts w:ascii="Consolas" w:eastAsia="Times New Roman" w:hAnsi="Consolas" w:cs="Times New Roman"/>
+          <w:color w:val="FFE083"/>
+          <w:sz w:val="21"/>
+          <w:szCs w:val="21"/>
+          <w:lang w:eastAsia="ru-RU"/>
+        </w:rPr>
+        <w:t>Cancel</w:t>
+      </w:r>
+      <w:proofErr w:type="spellEnd"/>
+      <w:r>
+        <w:rPr>
+          <w:rFonts w:ascii="Consolas" w:eastAsia="Times New Roman" w:hAnsi="Consolas" w:cs="Times New Roman"/>
+          <w:color w:val="FFE083"/>
+          <w:sz w:val="21"/>
+          <w:szCs w:val="21"/>
+          <w:lang w:eastAsia="ru-RU"/>
+        </w:rPr>
+        <w:t> </w:t>
+      </w:r>
+      <w:proofErr w:type="spellStart"/>
+      <w:r>
+        <w:rPr>
+          <w:rFonts w:ascii="Consolas" w:eastAsia="Times New Roman" w:hAnsi="Consolas" w:cs="Times New Roman"/>
+          <w:color w:val="FFE083"/>
+          <w:sz w:val="21"/>
+          <w:szCs w:val="21"/>
+          <w:lang w:eastAsia="ru-RU"/>
+        </w:rPr>
+        <w:t>your</w:t>
+      </w:r>
+      <w:proofErr w:type="spellEnd"/>
+      <w:r>
+        <w:rPr>
+          <w:rFonts w:ascii="Consolas" w:eastAsia="Times New Roman" w:hAnsi="Consolas" w:cs="Times New Roman"/>
+          <w:color w:val="FFE083"/>
+          <w:sz w:val="21"/>
+          <w:szCs w:val="21"/>
+          <w:lang w:eastAsia="ru-RU"/>
+        </w:rPr>
+        <w:t> </w:t>
+      </w:r>
+      <w:proofErr w:type="spellStart"/>
+      <w:r>
+        <w:rPr>
+          <w:rFonts w:ascii="Consolas" w:eastAsia="Times New Roman" w:hAnsi="Consolas" w:cs="Times New Roman"/>
+          <w:color w:val="FFE083"/>
+          <w:sz w:val="21"/>
+          <w:szCs w:val="21"/>
+          <w:lang w:eastAsia="ru-RU"/>
+        </w:rPr>
+        <w:t>plans</w:t>
+      </w:r>
+      <w:proofErr w:type="spellEnd"/>
+      <w:r>
+        <w:rPr>
+          <w:rFonts w:ascii="Consolas" w:eastAsia="Times New Roman" w:hAnsi="Consolas" w:cs="Times New Roman"/>
+          <w:color w:val="FFE083"/>
+          <w:sz w:val="21"/>
+          <w:szCs w:val="21"/>
+          <w:lang w:eastAsia="ru-RU"/>
+        </w:rPr>
+        <w:t> </w:t>
+      </w:r>
+      <w:proofErr w:type="spellStart"/>
+      <w:r>
+        <w:rPr>
+          <w:rFonts w:ascii="Consolas" w:eastAsia="Times New Roman" w:hAnsi="Consolas" w:cs="Times New Roman"/>
+          <w:color w:val="FFE083"/>
+          <w:sz w:val="21"/>
+          <w:szCs w:val="21"/>
+          <w:lang w:eastAsia="ru-RU"/>
+        </w:rPr>
+        <w:t>and</w:t>
+      </w:r>
+      <w:proofErr w:type="spellEnd"/>
+      <w:r>
+        <w:rPr>
+          <w:rFonts w:ascii="Consolas" w:eastAsia="Times New Roman" w:hAnsi="Consolas" w:cs="Times New Roman"/>
+          <w:color w:val="FFE083"/>
+          <w:sz w:val="21"/>
+          <w:szCs w:val="21"/>
+          <w:lang w:eastAsia="ru-RU"/>
+        </w:rPr>
+        <w:t> </w:t>
+      </w:r>
+      <w:proofErr w:type="spellStart"/>
+      <w:r>
+        <w:rPr>
+          <w:rFonts w:ascii="Consolas" w:eastAsia="Times New Roman" w:hAnsi="Consolas" w:cs="Times New Roman"/>
+          <w:color w:val="FFE083"/>
+          <w:sz w:val="21"/>
+          <w:szCs w:val="21"/>
+          <w:lang w:eastAsia="ru-RU"/>
+        </w:rPr>
+        <w:t>stay</w:t>
+      </w:r>
+      <w:proofErr w:type="spellEnd"/>
+      <w:r>
+        <w:rPr>
+          <w:rFonts w:ascii="Consolas" w:eastAsia="Times New Roman" w:hAnsi="Consolas" w:cs="Times New Roman"/>
+          <w:color w:val="FFE083"/>
+          <w:sz w:val="21"/>
+          <w:szCs w:val="21"/>
+          <w:lang w:eastAsia="ru-RU"/>
+        </w:rPr>
+        <w:t> </w:t>
+      </w:r>
+      <w:proofErr w:type="spellStart"/>
+      <w:r>
+        <w:rPr>
+          <w:rFonts w:ascii="Consolas" w:eastAsia="Times New Roman" w:hAnsi="Consolas" w:cs="Times New Roman"/>
+          <w:color w:val="FFE083"/>
+          <w:sz w:val="21"/>
+          <w:szCs w:val="21"/>
+          <w:lang w:eastAsia="ru-RU"/>
+        </w:rPr>
+        <w:t>inside</w:t>
+      </w:r>
+      <w:proofErr w:type="spellEnd"/>
+      <w:r>
+        <w:rPr>
+          <w:rFonts w:ascii="Consolas" w:eastAsia="Times New Roman" w:hAnsi="Consolas" w:cs="Times New Roman"/>
+          <w:color w:val="FFE083"/>
+          <w:sz w:val="21"/>
+          <w:szCs w:val="21"/>
+          <w:lang w:eastAsia="ru-RU"/>
+        </w:rPr>
+        <w:t>."</w:t>
+      </w:r>
+      <w:r>
+        <w:rPr>
+          <w:rFonts w:ascii="Consolas" w:eastAsia="Times New Roman" w:hAnsi="Consolas" w:cs="Times New Roman"/>
+          <w:color w:val="FFFFFF"/>
+          <w:sz w:val="21"/>
+          <w:szCs w:val="21"/>
+          <w:lang w:eastAsia="ru-RU"/>
+        </w:rPr>
+        <w:t>)</w:t>
+      </w:r>
+    </w:p>
+    <w:p>
+      <w:pPr>
+        <w:shd w:val="clear" w:color="auto" w:fill="1E1E1E"/>
+        <w:spacing w:after="0" w:line="360" w:lineRule="atLeast"/>
+        <w:rPr>
+          <w:rFonts w:ascii="Consolas" w:eastAsia="Times New Roman" w:hAnsi="Consolas" w:cs="Times New Roman"/>
+          <w:color w:val="FFFFFF"/>
+          <w:sz w:val="21"/>
+          <w:szCs w:val="21"/>
+          <w:lang w:eastAsia="ru-RU"/>
+        </w:rPr>
+      </w:pPr>
+    </w:p>
+    <w:p>
+      <w:pPr>
+        <w:shd w:val="clear" w:color="auto" w:fill="1E1E1E"/>
+        <w:spacing w:after="0" w:line="360" w:lineRule="atLeast"/>
+        <w:rPr>
+          <w:rFonts w:ascii="Consolas" w:eastAsia="Times New Roman" w:hAnsi="Consolas" w:cs="Times New Roman"/>
+          <w:color w:val="FFFFFF"/>
+          <w:sz w:val="21"/>
+          <w:szCs w:val="21"/>
+          <w:lang w:eastAsia="ru-RU"/>
+        </w:rPr>
+      </w:pPr>
+      <w:proofErr w:type="spellStart"/>
+      <w:r>
+        <w:rPr>
+          <w:rFonts w:ascii="Consolas" w:eastAsia="Times New Roman" w:hAnsi="Consolas" w:cs="Times New Roman"/>
+          <w:color w:val="FF8973"/>
+          <w:sz w:val="21"/>
+          <w:szCs w:val="21"/>
+          <w:lang w:eastAsia="ru-RU"/>
+        </w:rPr>
+        <w:t>weather_</w:t>
+      </w:r>
+      <w:proofErr w:type="gramStart"/>
+      <w:r>
+        <w:rPr>
+          <w:rFonts w:ascii="Consolas" w:eastAsia="Times New Roman" w:hAnsi="Consolas" w:cs="Times New Roman"/>
+          <w:color w:val="FF8973"/>
+          <w:sz w:val="21"/>
+          <w:szCs w:val="21"/>
+          <w:lang w:eastAsia="ru-RU"/>
+        </w:rPr>
+        <w:t>check</w:t>
+      </w:r>
+      <w:proofErr w:type="spellEnd"/>
+      <w:r>
+        <w:rPr>
+          <w:rFonts w:ascii="Consolas" w:eastAsia="Times New Roman" w:hAnsi="Consolas" w:cs="Times New Roman"/>
+          <w:color w:val="FFFFFF"/>
+          <w:sz w:val="21"/>
+          <w:szCs w:val="21"/>
+          <w:lang w:eastAsia="ru-RU"/>
+        </w:rPr>
+        <w:t>(</w:t>
+      </w:r>
+      <w:proofErr w:type="gramEnd"/>
+      <w:r>
+        <w:rPr>
+          <w:rFonts w:ascii="Consolas" w:eastAsia="Times New Roman" w:hAnsi="Consolas" w:cs="Times New Roman"/>
+          <w:color w:val="FFFFFF"/>
+          <w:sz w:val="21"/>
+          <w:szCs w:val="21"/>
+          <w:lang w:eastAsia="ru-RU"/>
+        </w:rPr>
+        <w:t>)</w:t>
+      </w:r>
+    </w:p>
+    <w:p>
+      <w:pPr>
         <w:jc w:val="both"/>
         <w:rPr>
+          <w:lang w:val="en-US"/>
+        </w:rPr>
+      </w:pPr>
+    </w:p>
+    <w:p>
+      <w:pPr>
+        <w:jc w:val="center"/>
+        <w:rPr>
+          <w:lang w:val="en-US"/>
+        </w:rPr>
+      </w:pPr>
+      <w:r>
+        <w:rPr>
+          <w:noProof/>
+          <w:lang w:val="en-US"/>
+        </w:rPr>
+        <w:drawing>
+          <wp:inline distT="0" distB="0" distL="0" distR="0" wp14:anchorId="320D77A9" wp14:editId="4AF90B93">
+            <wp:extent cx="4632960" cy="1668780"/>
+            <wp:effectExtent l="0" t="0" r="0" b="7620"/>
+            <wp:docPr id="8" name="Рисунок 8"/>
+            <wp:cNvGraphicFramePr>
+              <a:graphicFrameLocks xmlns:a="http://schemas.openxmlformats.org/drawingml/2006/main" noChangeAspect="1"/>
+            </wp:cNvGraphicFramePr>
+            <a:graphic xmlns:a="http://schemas.openxmlformats.org/drawingml/2006/main">
+              <a:graphicData uri="http://schemas.openxmlformats.org/drawingml/2006/picture">
+                <pic:pic xmlns:pic="http://schemas.openxmlformats.org/drawingml/2006/picture">
+                  <pic:nvPicPr>
+                    <pic:cNvPr id="0" name="Picture 1"/>
+                    <pic:cNvPicPr>
+                      <a:picLocks noChangeAspect="1" noChangeArrowheads="1"/>
+                    </pic:cNvPicPr>
+                  </pic:nvPicPr>
+                  <pic:blipFill>
+                    <a:blip r:embed="rId15">
+                      <a:extLst>
+                        <a:ext uri="{28A0092B-C50C-407E-A947-70E740481C1C}">
+                          <a14:useLocalDpi xmlns:a14="http://schemas.microsoft.com/office/drawing/2010/main" val="0"/>
+                        </a:ext>
+                      </a:extLst>
+                    </a:blip>
+                    <a:srcRect/>
+                    <a:stretch>
+                      <a:fillRect/>
+                    </a:stretch>
+                  </pic:blipFill>
+                  <pic:spPr bwMode="auto">
+                    <a:xfrm>
+                      <a:off x="0" y="0"/>
+                      <a:ext cx="4632960" cy="1668780"/>
+                    </a:xfrm>
+                    <a:prstGeom prst="rect">
+                      <a:avLst/>
+                    </a:prstGeom>
+                    <a:noFill/>
+                    <a:ln>
+                      <a:noFill/>
+                    </a:ln>
+                  </pic:spPr>
+                </pic:pic>
+              </a:graphicData>
+            </a:graphic>
+          </wp:inline>
+        </w:drawing>
+      </w:r>
+    </w:p>
+    <w:p>
+      <w:pPr>
+        <w:pBdr>
+          <w:bottom w:val="single" w:sz="12" w:space="1" w:color="auto"/>
+        </w:pBdr>
+        <w:jc w:val="center"/>
+        <w:rPr>
+          <w:lang w:val="en-US"/>
+        </w:rPr>
+      </w:pPr>
+    </w:p>
+    <w:p>
+      <w:pPr>
+        <w:spacing w:after="0" w:line="240" w:lineRule="auto"/>
+        <w:rPr>
+          <w:rFonts w:ascii="Segoe UI" w:eastAsia="Times New Roman" w:hAnsi="Segoe UI" w:cs="Segoe UI"/>
+          <w:color w:val="10162F"/>
+          <w:sz w:val="27"/>
+          <w:szCs w:val="27"/>
+          <w:lang w:val="en-US" w:eastAsia="ru-RU"/>
+        </w:rPr>
+      </w:pPr>
+      <w:r>
+        <w:rPr>
+          <w:rFonts w:ascii="Segoe UI" w:eastAsia="Times New Roman" w:hAnsi="Segoe UI" w:cs="Segoe UI"/>
+          <w:b/>
+          <w:bCs/>
+          <w:color w:val="10162F"/>
+          <w:sz w:val="27"/>
+          <w:szCs w:val="27"/>
+          <w:lang w:val="en-US" w:eastAsia="ru-RU"/>
+        </w:rPr>
+        <w:t>Parameters &amp; Arguments</w:t>
+      </w:r>
+    </w:p>
+    <w:p>
+      <w:pPr>
+        <w:spacing w:after="100" w:afterAutospacing="1" w:line="240" w:lineRule="auto"/>
+        <w:rPr>
+          <w:rFonts w:ascii="Segoe UI" w:eastAsia="Times New Roman" w:hAnsi="Segoe UI" w:cs="Segoe UI"/>
+          <w:color w:val="10162F"/>
+          <w:sz w:val="27"/>
+          <w:szCs w:val="27"/>
+          <w:lang w:val="en-US" w:eastAsia="ru-RU"/>
+        </w:rPr>
+      </w:pPr>
+      <w:r>
+        <w:rPr>
+          <w:rFonts w:ascii="Segoe UI" w:eastAsia="Times New Roman" w:hAnsi="Segoe UI" w:cs="Segoe UI"/>
+          <w:color w:val="10162F"/>
+          <w:sz w:val="27"/>
+          <w:szCs w:val="27"/>
+          <w:lang w:val="en-US" w:eastAsia="ru-RU"/>
+        </w:rPr>
+        <w:t>Let’s return to our </w:t>
+      </w:r>
+      <w:proofErr w:type="spellStart"/>
+      <w:r>
+        <w:rPr>
+          <w:rFonts w:ascii="Ubuntu Mono" w:eastAsia="Times New Roman" w:hAnsi="Ubuntu Mono" w:cs="Courier New"/>
+          <w:color w:val="15141F"/>
+          <w:shd w:val="clear" w:color="auto" w:fill="EAE9ED"/>
+          <w:lang w:val="en-US" w:eastAsia="ru-RU"/>
+        </w:rPr>
+        <w:t>trip_</w:t>
+      </w:r>
+      <w:proofErr w:type="gramStart"/>
+      <w:r>
+        <w:rPr>
+          <w:rFonts w:ascii="Ubuntu Mono" w:eastAsia="Times New Roman" w:hAnsi="Ubuntu Mono" w:cs="Courier New"/>
+          <w:color w:val="15141F"/>
+          <w:shd w:val="clear" w:color="auto" w:fill="EAE9ED"/>
+          <w:lang w:val="en-US" w:eastAsia="ru-RU"/>
+        </w:rPr>
+        <w:t>welcome</w:t>
+      </w:r>
+      <w:proofErr w:type="spellEnd"/>
+      <w:r>
+        <w:rPr>
+          <w:rFonts w:ascii="Ubuntu Mono" w:eastAsia="Times New Roman" w:hAnsi="Ubuntu Mono" w:cs="Courier New"/>
+          <w:color w:val="15141F"/>
+          <w:shd w:val="clear" w:color="auto" w:fill="EAE9ED"/>
+          <w:lang w:val="en-US" w:eastAsia="ru-RU"/>
+        </w:rPr>
+        <w:t>(</w:t>
+      </w:r>
+      <w:proofErr w:type="gramEnd"/>
+      <w:r>
+        <w:rPr>
+          <w:rFonts w:ascii="Ubuntu Mono" w:eastAsia="Times New Roman" w:hAnsi="Ubuntu Mono" w:cs="Courier New"/>
+          <w:color w:val="15141F"/>
+          <w:shd w:val="clear" w:color="auto" w:fill="EAE9ED"/>
+          <w:lang w:val="en-US" w:eastAsia="ru-RU"/>
+        </w:rPr>
+        <w:t>)</w:t>
+      </w:r>
+      <w:r>
+        <w:rPr>
+          <w:rFonts w:ascii="Segoe UI" w:eastAsia="Times New Roman" w:hAnsi="Segoe UI" w:cs="Segoe UI"/>
+          <w:color w:val="10162F"/>
+          <w:sz w:val="27"/>
+          <w:szCs w:val="27"/>
+          <w:lang w:val="en-US" w:eastAsia="ru-RU"/>
+        </w:rPr>
+        <w:t> function one more time! Let’s modify our function to give a welcome that is a bit more detailed.</w:t>
+      </w:r>
+    </w:p>
+    <w:p>
+      <w:pPr>
+        <w:shd w:val="clear" w:color="auto" w:fill="211E2F"/>
+        <w:tabs>
+          <w:tab w:val="left" w:pos="916"/>
+          <w:tab w:val="left" w:pos="1832"/>
+          <w:tab w:val="left" w:pos="2748"/>
+          <w:tab w:val="left" w:pos="3664"/>
+          <w:tab w:val="left" w:pos="4580"/>
+          <w:tab w:val="left" w:pos="5496"/>
+          <w:tab w:val="left" w:pos="6412"/>
+          <w:tab w:val="left" w:pos="7328"/>
+          <w:tab w:val="left" w:pos="8244"/>
+          <w:tab w:val="left" w:pos="9160"/>
+          <w:tab w:val="left" w:pos="10076"/>
+          <w:tab w:val="left" w:pos="10992"/>
+          <w:tab w:val="left" w:pos="11908"/>
+          <w:tab w:val="left" w:pos="12824"/>
+          <w:tab w:val="left" w:pos="13740"/>
+          <w:tab w:val="left" w:pos="14656"/>
+        </w:tabs>
+        <w:spacing w:after="0" w:line="240" w:lineRule="auto"/>
+        <w:rPr>
+          <w:rFonts w:ascii="Ubuntu Mono" w:eastAsia="Times New Roman" w:hAnsi="Ubuntu Mono" w:cs="Courier New"/>
+          <w:color w:val="939598"/>
+          <w:sz w:val="27"/>
+          <w:szCs w:val="27"/>
+          <w:lang w:val="en-US" w:eastAsia="ru-RU"/>
+        </w:rPr>
+      </w:pPr>
+      <w:r>
+        <w:rPr>
+          <w:rFonts w:ascii="Ubuntu Mono" w:eastAsia="Times New Roman" w:hAnsi="Ubuntu Mono" w:cs="Courier New"/>
+          <w:color w:val="B3CCFF"/>
+          <w:sz w:val="27"/>
+          <w:szCs w:val="27"/>
+          <w:lang w:val="en-US" w:eastAsia="ru-RU"/>
+        </w:rPr>
+        <w:t xml:space="preserve">def </w:t>
+      </w:r>
+      <w:proofErr w:type="spellStart"/>
+      <w:r>
+        <w:rPr>
+          <w:rFonts w:ascii="Ubuntu Mono" w:eastAsia="Times New Roman" w:hAnsi="Ubuntu Mono" w:cs="Courier New"/>
+          <w:color w:val="B3CCFF"/>
+          <w:sz w:val="27"/>
+          <w:szCs w:val="27"/>
+          <w:lang w:val="en-US" w:eastAsia="ru-RU"/>
+        </w:rPr>
+        <w:t>trip_</w:t>
+      </w:r>
+      <w:proofErr w:type="gramStart"/>
+      <w:r>
+        <w:rPr>
+          <w:rFonts w:ascii="Ubuntu Mono" w:eastAsia="Times New Roman" w:hAnsi="Ubuntu Mono" w:cs="Courier New"/>
+          <w:color w:val="B3CCFF"/>
+          <w:sz w:val="27"/>
+          <w:szCs w:val="27"/>
+          <w:lang w:val="en-US" w:eastAsia="ru-RU"/>
+        </w:rPr>
+        <w:t>welcome</w:t>
+      </w:r>
+      <w:proofErr w:type="spellEnd"/>
+      <w:r>
+        <w:rPr>
+          <w:rFonts w:ascii="Ubuntu Mono" w:eastAsia="Times New Roman" w:hAnsi="Ubuntu Mono" w:cs="Courier New"/>
+          <w:color w:val="FFFFFF"/>
+          <w:sz w:val="27"/>
+          <w:szCs w:val="27"/>
+          <w:lang w:val="en-US" w:eastAsia="ru-RU"/>
+        </w:rPr>
+        <w:t>(</w:t>
+      </w:r>
+      <w:proofErr w:type="gramEnd"/>
+      <w:r>
+        <w:rPr>
+          <w:rFonts w:ascii="Ubuntu Mono" w:eastAsia="Times New Roman" w:hAnsi="Ubuntu Mono" w:cs="Courier New"/>
+          <w:color w:val="FFFFFF"/>
+          <w:sz w:val="27"/>
+          <w:szCs w:val="27"/>
+          <w:lang w:val="en-US" w:eastAsia="ru-RU"/>
+        </w:rPr>
+        <w:t>):</w:t>
+      </w:r>
+      <w:r>
+        <w:rPr>
+          <w:rFonts w:ascii="Ubuntu Mono" w:eastAsia="Times New Roman" w:hAnsi="Ubuntu Mono" w:cs="Courier New"/>
+          <w:color w:val="939598"/>
+          <w:sz w:val="27"/>
+          <w:szCs w:val="27"/>
+          <w:lang w:val="en-US" w:eastAsia="ru-RU"/>
+        </w:rPr>
+        <w:br/>
+      </w:r>
+      <w:r>
+        <w:rPr>
+          <w:rFonts w:ascii="Ubuntu Mono" w:eastAsia="Times New Roman" w:hAnsi="Ubuntu Mono" w:cs="Courier New"/>
+          <w:color w:val="FFFFFF"/>
+          <w:sz w:val="27"/>
+          <w:szCs w:val="27"/>
+          <w:lang w:val="en-US" w:eastAsia="ru-RU"/>
+        </w:rPr>
+        <w:t>  print(</w:t>
+      </w:r>
+      <w:r>
+        <w:rPr>
+          <w:rFonts w:ascii="Ubuntu Mono" w:eastAsia="Times New Roman" w:hAnsi="Ubuntu Mono" w:cs="Courier New"/>
+          <w:color w:val="FFE083"/>
+          <w:sz w:val="27"/>
+          <w:szCs w:val="27"/>
+          <w:lang w:val="en-US" w:eastAsia="ru-RU"/>
+        </w:rPr>
+        <w:t xml:space="preserve">"Welcome to </w:t>
+      </w:r>
+      <w:proofErr w:type="spellStart"/>
+      <w:r>
+        <w:rPr>
+          <w:rFonts w:ascii="Ubuntu Mono" w:eastAsia="Times New Roman" w:hAnsi="Ubuntu Mono" w:cs="Courier New"/>
+          <w:color w:val="FFE083"/>
+          <w:sz w:val="27"/>
+          <w:szCs w:val="27"/>
+          <w:lang w:val="en-US" w:eastAsia="ru-RU"/>
+        </w:rPr>
+        <w:t>Tripcademy</w:t>
+      </w:r>
+      <w:proofErr w:type="spellEnd"/>
+      <w:r>
+        <w:rPr>
+          <w:rFonts w:ascii="Ubuntu Mono" w:eastAsia="Times New Roman" w:hAnsi="Ubuntu Mono" w:cs="Courier New"/>
+          <w:color w:val="FFE083"/>
+          <w:sz w:val="27"/>
+          <w:szCs w:val="27"/>
+          <w:lang w:val="en-US" w:eastAsia="ru-RU"/>
+        </w:rPr>
+        <w:t>!"</w:t>
+      </w:r>
+      <w:r>
+        <w:rPr>
+          <w:rFonts w:ascii="Ubuntu Mono" w:eastAsia="Times New Roman" w:hAnsi="Ubuntu Mono" w:cs="Courier New"/>
+          <w:color w:val="FFFFFF"/>
+          <w:sz w:val="27"/>
+          <w:szCs w:val="27"/>
+          <w:lang w:val="en-US" w:eastAsia="ru-RU"/>
+        </w:rPr>
+        <w:t xml:space="preserve">) </w:t>
+      </w:r>
+      <w:r>
+        <w:rPr>
+          <w:rFonts w:ascii="Ubuntu Mono" w:eastAsia="Times New Roman" w:hAnsi="Ubuntu Mono" w:cs="Courier New"/>
+          <w:color w:val="939598"/>
+          <w:sz w:val="27"/>
+          <w:szCs w:val="27"/>
+          <w:lang w:val="en-US" w:eastAsia="ru-RU"/>
+        </w:rPr>
+        <w:br/>
+      </w:r>
+      <w:r>
+        <w:rPr>
+          <w:rFonts w:ascii="Ubuntu Mono" w:eastAsia="Times New Roman" w:hAnsi="Ubuntu Mono" w:cs="Courier New"/>
+          <w:color w:val="FFFFFF"/>
+          <w:sz w:val="27"/>
+          <w:szCs w:val="27"/>
+          <w:lang w:val="en-US" w:eastAsia="ru-RU"/>
+        </w:rPr>
+        <w:t>  </w:t>
+      </w:r>
+      <w:proofErr w:type="gramStart"/>
+      <w:r>
+        <w:rPr>
+          <w:rFonts w:ascii="Ubuntu Mono" w:eastAsia="Times New Roman" w:hAnsi="Ubuntu Mono" w:cs="Courier New"/>
+          <w:color w:val="FFFFFF"/>
+          <w:sz w:val="27"/>
+          <w:szCs w:val="27"/>
+          <w:lang w:val="en-US" w:eastAsia="ru-RU"/>
+        </w:rPr>
+        <w:t>print(</w:t>
+      </w:r>
+      <w:proofErr w:type="gramEnd"/>
+      <w:r>
+        <w:rPr>
+          <w:rFonts w:ascii="Ubuntu Mono" w:eastAsia="Times New Roman" w:hAnsi="Ubuntu Mono" w:cs="Courier New"/>
+          <w:color w:val="FFE083"/>
+          <w:sz w:val="27"/>
+          <w:szCs w:val="27"/>
+          <w:lang w:val="en-US" w:eastAsia="ru-RU"/>
+        </w:rPr>
+        <w:t>"Looks like you're going to Times Square today."</w:t>
+      </w:r>
+      <w:r>
+        <w:rPr>
+          <w:rFonts w:ascii="Ubuntu Mono" w:eastAsia="Times New Roman" w:hAnsi="Ubuntu Mono" w:cs="Courier New"/>
+          <w:color w:val="FFFFFF"/>
+          <w:sz w:val="27"/>
+          <w:szCs w:val="27"/>
+          <w:lang w:val="en-US" w:eastAsia="ru-RU"/>
+        </w:rPr>
+        <w:t>)</w:t>
+      </w:r>
+      <w:r>
+        <w:rPr>
+          <w:rFonts w:ascii="Ubuntu Mono" w:eastAsia="Times New Roman" w:hAnsi="Ubuntu Mono" w:cs="Courier New"/>
+          <w:color w:val="939598"/>
+          <w:sz w:val="27"/>
+          <w:szCs w:val="27"/>
+          <w:lang w:val="en-US" w:eastAsia="ru-RU"/>
+        </w:rPr>
+        <w:br/>
+        <w:t xml:space="preserve"> </w:t>
+      </w:r>
+      <w:r>
+        <w:rPr>
+          <w:rFonts w:ascii="Ubuntu Mono" w:eastAsia="Times New Roman" w:hAnsi="Ubuntu Mono" w:cs="Courier New"/>
+          <w:color w:val="939598"/>
+          <w:sz w:val="27"/>
+          <w:szCs w:val="27"/>
+          <w:lang w:val="en-US" w:eastAsia="ru-RU"/>
+        </w:rPr>
+        <w:br/>
+      </w:r>
+      <w:proofErr w:type="spellStart"/>
+      <w:r>
+        <w:rPr>
+          <w:rFonts w:ascii="Ubuntu Mono" w:eastAsia="Times New Roman" w:hAnsi="Ubuntu Mono" w:cs="Courier New"/>
+          <w:color w:val="FF8973"/>
+          <w:sz w:val="27"/>
+          <w:szCs w:val="27"/>
+          <w:lang w:val="en-US" w:eastAsia="ru-RU"/>
+        </w:rPr>
+        <w:t>trip_welcome</w:t>
+      </w:r>
+      <w:proofErr w:type="spellEnd"/>
+      <w:r>
+        <w:rPr>
+          <w:rFonts w:ascii="Ubuntu Mono" w:eastAsia="Times New Roman" w:hAnsi="Ubuntu Mono" w:cs="Courier New"/>
+          <w:color w:val="FFFFFF"/>
+          <w:sz w:val="27"/>
+          <w:szCs w:val="27"/>
+          <w:lang w:val="en-US" w:eastAsia="ru-RU"/>
+        </w:rPr>
+        <w:t>()</w:t>
+      </w:r>
+    </w:p>
+    <w:p>
+      <w:pPr>
+        <w:spacing w:after="100" w:afterAutospacing="1" w:line="240" w:lineRule="auto"/>
+        <w:rPr>
+          <w:rFonts w:ascii="Segoe UI" w:eastAsia="Times New Roman" w:hAnsi="Segoe UI" w:cs="Segoe UI"/>
+          <w:color w:val="10162F"/>
+          <w:sz w:val="27"/>
+          <w:szCs w:val="27"/>
+          <w:lang w:val="en-US" w:eastAsia="ru-RU"/>
+        </w:rPr>
+      </w:pPr>
+      <w:r>
+        <w:rPr>
+          <w:rFonts w:ascii="Segoe UI" w:eastAsia="Times New Roman" w:hAnsi="Segoe UI" w:cs="Segoe UI"/>
+          <w:color w:val="10162F"/>
+          <w:sz w:val="27"/>
+          <w:szCs w:val="27"/>
+          <w:lang w:val="en-US" w:eastAsia="ru-RU"/>
+        </w:rPr>
+        <w:t>This will output:</w:t>
+      </w:r>
+    </w:p>
+    <w:p>
+      <w:pPr>
+        <w:shd w:val="clear" w:color="auto" w:fill="211E2F"/>
+        <w:tabs>
+          <w:tab w:val="left" w:pos="916"/>
+          <w:tab w:val="left" w:pos="1832"/>
+          <w:tab w:val="left" w:pos="2748"/>
+          <w:tab w:val="left" w:pos="3664"/>
+          <w:tab w:val="left" w:pos="4580"/>
+          <w:tab w:val="left" w:pos="5496"/>
+          <w:tab w:val="left" w:pos="6412"/>
+          <w:tab w:val="left" w:pos="7328"/>
+          <w:tab w:val="left" w:pos="8244"/>
+          <w:tab w:val="left" w:pos="9160"/>
+          <w:tab w:val="left" w:pos="10076"/>
+          <w:tab w:val="left" w:pos="10992"/>
+          <w:tab w:val="left" w:pos="11908"/>
+          <w:tab w:val="left" w:pos="12824"/>
+          <w:tab w:val="left" w:pos="13740"/>
+          <w:tab w:val="left" w:pos="14656"/>
+        </w:tabs>
+        <w:spacing w:after="0" w:line="240" w:lineRule="auto"/>
+        <w:rPr>
+          <w:rFonts w:ascii="Ubuntu Mono" w:eastAsia="Times New Roman" w:hAnsi="Ubuntu Mono" w:cs="Courier New"/>
+          <w:color w:val="939598"/>
+          <w:sz w:val="27"/>
+          <w:szCs w:val="27"/>
+          <w:lang w:val="en-US" w:eastAsia="ru-RU"/>
+        </w:rPr>
+      </w:pPr>
+      <w:r>
+        <w:rPr>
+          <w:rFonts w:ascii="Ubuntu Mono" w:eastAsia="Times New Roman" w:hAnsi="Ubuntu Mono" w:cs="Courier New"/>
+          <w:color w:val="FFFFFF"/>
+          <w:sz w:val="27"/>
+          <w:szCs w:val="27"/>
+          <w:lang w:val="en-US" w:eastAsia="ru-RU"/>
+        </w:rPr>
+        <w:t xml:space="preserve">Welcome to </w:t>
+      </w:r>
+      <w:proofErr w:type="spellStart"/>
+      <w:r>
+        <w:rPr>
+          <w:rFonts w:ascii="Ubuntu Mono" w:eastAsia="Times New Roman" w:hAnsi="Ubuntu Mono" w:cs="Courier New"/>
+          <w:color w:val="FFFFFF"/>
+          <w:sz w:val="27"/>
+          <w:szCs w:val="27"/>
+          <w:lang w:val="en-US" w:eastAsia="ru-RU"/>
+        </w:rPr>
+        <w:t>Tripcademy</w:t>
+      </w:r>
+      <w:proofErr w:type="spellEnd"/>
+      <w:r>
+        <w:rPr>
+          <w:rFonts w:ascii="Ubuntu Mono" w:eastAsia="Times New Roman" w:hAnsi="Ubuntu Mono" w:cs="Courier New"/>
+          <w:color w:val="FFFFFF"/>
+          <w:sz w:val="27"/>
+          <w:szCs w:val="27"/>
+          <w:lang w:val="en-US" w:eastAsia="ru-RU"/>
+        </w:rPr>
+        <w:t>!</w:t>
+      </w:r>
+      <w:r>
+        <w:rPr>
+          <w:rFonts w:ascii="Ubuntu Mono" w:eastAsia="Times New Roman" w:hAnsi="Ubuntu Mono" w:cs="Courier New"/>
+          <w:color w:val="939598"/>
+          <w:sz w:val="27"/>
+          <w:szCs w:val="27"/>
+          <w:lang w:val="en-US" w:eastAsia="ru-RU"/>
+        </w:rPr>
+        <w:br/>
+      </w:r>
+      <w:r>
+        <w:rPr>
+          <w:rFonts w:ascii="Ubuntu Mono" w:eastAsia="Times New Roman" w:hAnsi="Ubuntu Mono" w:cs="Courier New"/>
+          <w:color w:val="FFFFFF"/>
+          <w:sz w:val="27"/>
+          <w:szCs w:val="27"/>
+          <w:lang w:val="en-US" w:eastAsia="ru-RU"/>
+        </w:rPr>
+        <w:t>Looks like you're going to Times Square today.</w:t>
+      </w:r>
+    </w:p>
+    <w:p>
+      <w:pPr>
+        <w:spacing w:after="100" w:afterAutospacing="1" w:line="240" w:lineRule="auto"/>
+        <w:rPr>
+          <w:rFonts w:ascii="Segoe UI" w:eastAsia="Times New Roman" w:hAnsi="Segoe UI" w:cs="Segoe UI"/>
+          <w:color w:val="10162F"/>
+          <w:sz w:val="27"/>
+          <w:szCs w:val="27"/>
+          <w:lang w:val="en-US" w:eastAsia="ru-RU"/>
+        </w:rPr>
+      </w:pPr>
+      <w:r>
+        <w:rPr>
+          <w:rFonts w:ascii="Segoe UI" w:eastAsia="Times New Roman" w:hAnsi="Segoe UI" w:cs="Segoe UI"/>
+          <w:color w:val="10162F"/>
+          <w:sz w:val="27"/>
+          <w:szCs w:val="27"/>
+          <w:lang w:val="en-US" w:eastAsia="ru-RU"/>
+        </w:rPr>
+        <w:t>Our function does a really good job of welcoming anyone who is traveling to Times Square but a really poor job if they are going anywhere else. In order for us to make our function a bit more dynamic, we are going to use the concept of function </w:t>
+      </w:r>
+      <w:hyperlink r:id="rId16" w:tgtFrame="_blank" w:history="1">
+        <w:r>
+          <w:rPr>
+            <w:rFonts w:ascii="Segoe UI" w:eastAsia="Times New Roman" w:hAnsi="Segoe UI" w:cs="Segoe UI"/>
+            <w:i/>
+            <w:iCs/>
+            <w:color w:val="0000FF"/>
+            <w:sz w:val="27"/>
+            <w:szCs w:val="27"/>
+            <w:u w:val="single"/>
+            <w:bdr w:val="none" w:sz="0" w:space="0" w:color="auto" w:frame="1"/>
+            <w:lang w:val="en-US" w:eastAsia="ru-RU"/>
+          </w:rPr>
+          <w:t>parameters</w:t>
+        </w:r>
+      </w:hyperlink>
+      <w:r>
+        <w:rPr>
+          <w:rFonts w:ascii="Segoe UI" w:eastAsia="Times New Roman" w:hAnsi="Segoe UI" w:cs="Segoe UI"/>
+          <w:color w:val="10162F"/>
+          <w:sz w:val="27"/>
+          <w:szCs w:val="27"/>
+          <w:lang w:val="en-US" w:eastAsia="ru-RU"/>
+        </w:rPr>
+        <w:t>.</w:t>
+      </w:r>
+    </w:p>
+    <w:p>
+      <w:pPr>
+        <w:spacing w:after="100" w:afterAutospacing="1" w:line="240" w:lineRule="auto"/>
+        <w:rPr>
+          <w:rFonts w:ascii="Segoe UI" w:eastAsia="Times New Roman" w:hAnsi="Segoe UI" w:cs="Segoe UI"/>
+          <w:color w:val="10162F"/>
+          <w:sz w:val="27"/>
+          <w:szCs w:val="27"/>
+          <w:lang w:val="en-US" w:eastAsia="ru-RU"/>
+        </w:rPr>
+      </w:pPr>
+      <w:r>
+        <w:rPr>
+          <w:rFonts w:ascii="Segoe UI" w:eastAsia="Times New Roman" w:hAnsi="Segoe UI" w:cs="Segoe UI"/>
+          <w:color w:val="10162F"/>
+          <w:sz w:val="27"/>
+          <w:szCs w:val="27"/>
+          <w:lang w:val="en-US" w:eastAsia="ru-RU"/>
+        </w:rPr>
+        <w:t>Function parameters allow our function to accept data as an input value. We list the parameters a function takes as input between the parentheses of a function </w:t>
+      </w:r>
+      <w:proofErr w:type="gramStart"/>
+      <w:r>
+        <w:rPr>
+          <w:rFonts w:ascii="Ubuntu Mono" w:eastAsia="Times New Roman" w:hAnsi="Ubuntu Mono" w:cs="Courier New"/>
+          <w:color w:val="15141F"/>
+          <w:shd w:val="clear" w:color="auto" w:fill="EAE9ED"/>
+          <w:lang w:val="en-US" w:eastAsia="ru-RU"/>
+        </w:rPr>
+        <w:t>( )</w:t>
+      </w:r>
+      <w:proofErr w:type="gramEnd"/>
+      <w:r>
+        <w:rPr>
+          <w:rFonts w:ascii="Segoe UI" w:eastAsia="Times New Roman" w:hAnsi="Segoe UI" w:cs="Segoe UI"/>
+          <w:color w:val="10162F"/>
+          <w:sz w:val="27"/>
+          <w:szCs w:val="27"/>
+          <w:lang w:val="en-US" w:eastAsia="ru-RU"/>
+        </w:rPr>
+        <w:t>.</w:t>
+      </w:r>
+    </w:p>
+    <w:p>
+      <w:pPr>
+        <w:spacing w:after="100" w:afterAutospacing="1" w:line="240" w:lineRule="auto"/>
+        <w:rPr>
+          <w:rFonts w:ascii="Segoe UI" w:eastAsia="Times New Roman" w:hAnsi="Segoe UI" w:cs="Segoe UI"/>
+          <w:color w:val="10162F"/>
+          <w:sz w:val="27"/>
+          <w:szCs w:val="27"/>
+          <w:lang w:val="en-US" w:eastAsia="ru-RU"/>
+        </w:rPr>
+      </w:pPr>
+      <w:r>
+        <w:rPr>
+          <w:rFonts w:ascii="Segoe UI" w:eastAsia="Times New Roman" w:hAnsi="Segoe UI" w:cs="Segoe UI"/>
+          <w:color w:val="10162F"/>
+          <w:sz w:val="27"/>
+          <w:szCs w:val="27"/>
+          <w:lang w:val="en-US" w:eastAsia="ru-RU"/>
+        </w:rPr>
+        <w:lastRenderedPageBreak/>
+        <w:t>Here is a function that defines a single parameter:</w:t>
+      </w:r>
+    </w:p>
+    <w:p>
+      <w:pPr>
+        <w:shd w:val="clear" w:color="auto" w:fill="211E2F"/>
+        <w:tabs>
+          <w:tab w:val="left" w:pos="916"/>
+          <w:tab w:val="left" w:pos="1832"/>
+          <w:tab w:val="left" w:pos="2748"/>
+          <w:tab w:val="left" w:pos="3664"/>
+          <w:tab w:val="left" w:pos="4580"/>
+          <w:tab w:val="left" w:pos="5496"/>
+          <w:tab w:val="left" w:pos="6412"/>
+          <w:tab w:val="left" w:pos="7328"/>
+          <w:tab w:val="left" w:pos="8244"/>
+          <w:tab w:val="left" w:pos="9160"/>
+          <w:tab w:val="left" w:pos="10076"/>
+          <w:tab w:val="left" w:pos="10992"/>
+          <w:tab w:val="left" w:pos="11908"/>
+          <w:tab w:val="left" w:pos="12824"/>
+          <w:tab w:val="left" w:pos="13740"/>
+          <w:tab w:val="left" w:pos="14656"/>
+        </w:tabs>
+        <w:spacing w:after="0" w:line="240" w:lineRule="auto"/>
+        <w:rPr>
+          <w:rFonts w:ascii="Ubuntu Mono" w:eastAsia="Times New Roman" w:hAnsi="Ubuntu Mono" w:cs="Courier New"/>
+          <w:color w:val="939598"/>
+          <w:sz w:val="27"/>
+          <w:szCs w:val="27"/>
+          <w:lang w:val="en-US" w:eastAsia="ru-RU"/>
+        </w:rPr>
+      </w:pPr>
+      <w:r>
+        <w:rPr>
+          <w:rFonts w:ascii="Ubuntu Mono" w:eastAsia="Times New Roman" w:hAnsi="Ubuntu Mono" w:cs="Courier New"/>
+          <w:color w:val="B3CCFF"/>
+          <w:sz w:val="27"/>
+          <w:szCs w:val="27"/>
+          <w:lang w:val="en-US" w:eastAsia="ru-RU"/>
+        </w:rPr>
+        <w:t xml:space="preserve">def </w:t>
+      </w:r>
+      <w:proofErr w:type="spellStart"/>
+      <w:r>
+        <w:rPr>
+          <w:rFonts w:ascii="Ubuntu Mono" w:eastAsia="Times New Roman" w:hAnsi="Ubuntu Mono" w:cs="Courier New"/>
+          <w:color w:val="B3CCFF"/>
+          <w:sz w:val="27"/>
+          <w:szCs w:val="27"/>
+          <w:lang w:val="en-US" w:eastAsia="ru-RU"/>
+        </w:rPr>
+        <w:t>my_function</w:t>
+      </w:r>
+      <w:proofErr w:type="spellEnd"/>
+      <w:r>
+        <w:rPr>
+          <w:rFonts w:ascii="Ubuntu Mono" w:eastAsia="Times New Roman" w:hAnsi="Ubuntu Mono" w:cs="Courier New"/>
+          <w:color w:val="FFFFFF"/>
+          <w:sz w:val="27"/>
+          <w:szCs w:val="27"/>
+          <w:lang w:val="en-US" w:eastAsia="ru-RU"/>
+        </w:rPr>
+        <w:t>(</w:t>
+      </w:r>
+      <w:proofErr w:type="spellStart"/>
+      <w:r>
+        <w:rPr>
+          <w:rFonts w:ascii="Ubuntu Mono" w:eastAsia="Times New Roman" w:hAnsi="Ubuntu Mono" w:cs="Courier New"/>
+          <w:color w:val="FF8973"/>
+          <w:sz w:val="27"/>
+          <w:szCs w:val="27"/>
+          <w:lang w:val="en-US" w:eastAsia="ru-RU"/>
+        </w:rPr>
+        <w:t>single_parameter</w:t>
+      </w:r>
+      <w:proofErr w:type="spellEnd"/>
+      <w:r>
+        <w:rPr>
+          <w:rFonts w:ascii="Ubuntu Mono" w:eastAsia="Times New Roman" w:hAnsi="Ubuntu Mono" w:cs="Courier New"/>
+          <w:color w:val="FFFFFF"/>
+          <w:sz w:val="27"/>
+          <w:szCs w:val="27"/>
+          <w:lang w:val="en-US" w:eastAsia="ru-RU"/>
+        </w:rPr>
+        <w:t>)</w:t>
+      </w:r>
+      <w:r>
+        <w:rPr>
+          <w:rFonts w:ascii="Ubuntu Mono" w:eastAsia="Times New Roman" w:hAnsi="Ubuntu Mono" w:cs="Courier New"/>
+          <w:color w:val="939598"/>
+          <w:sz w:val="27"/>
+          <w:szCs w:val="27"/>
+          <w:lang w:val="en-US" w:eastAsia="ru-RU"/>
+        </w:rPr>
+        <w:br/>
+      </w:r>
+      <w:r>
+        <w:rPr>
+          <w:rFonts w:ascii="Ubuntu Mono" w:eastAsia="Times New Roman" w:hAnsi="Ubuntu Mono" w:cs="Courier New"/>
+          <w:color w:val="FFFFFF"/>
+          <w:sz w:val="27"/>
+          <w:szCs w:val="27"/>
+          <w:lang w:val="en-US" w:eastAsia="ru-RU"/>
+        </w:rPr>
+        <w:t>  </w:t>
+      </w:r>
+      <w:r>
+        <w:rPr>
+          <w:rFonts w:ascii="Ubuntu Mono" w:eastAsia="Times New Roman" w:hAnsi="Ubuntu Mono" w:cs="Courier New"/>
+          <w:color w:val="939598"/>
+          <w:sz w:val="27"/>
+          <w:szCs w:val="27"/>
+          <w:lang w:val="en-US" w:eastAsia="ru-RU"/>
+        </w:rPr>
+        <w:t># some code</w:t>
+      </w:r>
+    </w:p>
+    <w:p>
+      <w:pPr>
+        <w:spacing w:after="100" w:afterAutospacing="1" w:line="240" w:lineRule="auto"/>
+        <w:rPr>
+          <w:rFonts w:ascii="Segoe UI" w:eastAsia="Times New Roman" w:hAnsi="Segoe UI" w:cs="Segoe UI"/>
+          <w:color w:val="10162F"/>
+          <w:sz w:val="27"/>
+          <w:szCs w:val="27"/>
+          <w:lang w:val="en-US" w:eastAsia="ru-RU"/>
+        </w:rPr>
+      </w:pPr>
+      <w:r>
+        <w:rPr>
+          <w:rFonts w:ascii="Segoe UI" w:eastAsia="Times New Roman" w:hAnsi="Segoe UI" w:cs="Segoe UI"/>
+          <w:color w:val="10162F"/>
+          <w:sz w:val="27"/>
+          <w:szCs w:val="27"/>
+          <w:lang w:val="en-US" w:eastAsia="ru-RU"/>
+        </w:rPr>
+        <w:t>In the context of our </w:t>
+      </w:r>
+      <w:proofErr w:type="spellStart"/>
+      <w:r>
+        <w:rPr>
+          <w:rFonts w:ascii="Ubuntu Mono" w:eastAsia="Times New Roman" w:hAnsi="Ubuntu Mono" w:cs="Courier New"/>
+          <w:color w:val="15141F"/>
+          <w:shd w:val="clear" w:color="auto" w:fill="EAE9ED"/>
+          <w:lang w:val="en-US" w:eastAsia="ru-RU"/>
+        </w:rPr>
+        <w:t>trip_</w:t>
+      </w:r>
+      <w:proofErr w:type="gramStart"/>
+      <w:r>
+        <w:rPr>
+          <w:rFonts w:ascii="Ubuntu Mono" w:eastAsia="Times New Roman" w:hAnsi="Ubuntu Mono" w:cs="Courier New"/>
+          <w:color w:val="15141F"/>
+          <w:shd w:val="clear" w:color="auto" w:fill="EAE9ED"/>
+          <w:lang w:val="en-US" w:eastAsia="ru-RU"/>
+        </w:rPr>
+        <w:t>welcome</w:t>
+      </w:r>
+      <w:proofErr w:type="spellEnd"/>
+      <w:r>
+        <w:rPr>
+          <w:rFonts w:ascii="Ubuntu Mono" w:eastAsia="Times New Roman" w:hAnsi="Ubuntu Mono" w:cs="Courier New"/>
+          <w:color w:val="15141F"/>
+          <w:shd w:val="clear" w:color="auto" w:fill="EAE9ED"/>
+          <w:lang w:val="en-US" w:eastAsia="ru-RU"/>
+        </w:rPr>
+        <w:t>(</w:t>
+      </w:r>
+      <w:proofErr w:type="gramEnd"/>
+      <w:r>
+        <w:rPr>
+          <w:rFonts w:ascii="Ubuntu Mono" w:eastAsia="Times New Roman" w:hAnsi="Ubuntu Mono" w:cs="Courier New"/>
+          <w:color w:val="15141F"/>
+          <w:shd w:val="clear" w:color="auto" w:fill="EAE9ED"/>
+          <w:lang w:val="en-US" w:eastAsia="ru-RU"/>
+        </w:rPr>
+        <w:t>)</w:t>
+      </w:r>
+      <w:r>
+        <w:rPr>
+          <w:rFonts w:ascii="Segoe UI" w:eastAsia="Times New Roman" w:hAnsi="Segoe UI" w:cs="Segoe UI"/>
+          <w:color w:val="10162F"/>
+          <w:sz w:val="27"/>
+          <w:szCs w:val="27"/>
+          <w:lang w:val="en-US" w:eastAsia="ru-RU"/>
+        </w:rPr>
+        <w:t> function, it would look like this:</w:t>
+      </w:r>
+    </w:p>
+    <w:p>
+      <w:pPr>
+        <w:shd w:val="clear" w:color="auto" w:fill="211E2F"/>
+        <w:tabs>
+          <w:tab w:val="left" w:pos="916"/>
+          <w:tab w:val="left" w:pos="1832"/>
+          <w:tab w:val="left" w:pos="2748"/>
+          <w:tab w:val="left" w:pos="3664"/>
+          <w:tab w:val="left" w:pos="4580"/>
+          <w:tab w:val="left" w:pos="5496"/>
+          <w:tab w:val="left" w:pos="6412"/>
+          <w:tab w:val="left" w:pos="7328"/>
+          <w:tab w:val="left" w:pos="8244"/>
+          <w:tab w:val="left" w:pos="9160"/>
+          <w:tab w:val="left" w:pos="10076"/>
+          <w:tab w:val="left" w:pos="10992"/>
+          <w:tab w:val="left" w:pos="11908"/>
+          <w:tab w:val="left" w:pos="12824"/>
+          <w:tab w:val="left" w:pos="13740"/>
+          <w:tab w:val="left" w:pos="14656"/>
+        </w:tabs>
+        <w:spacing w:after="0" w:line="240" w:lineRule="auto"/>
+        <w:rPr>
+          <w:rFonts w:ascii="Ubuntu Mono" w:eastAsia="Times New Roman" w:hAnsi="Ubuntu Mono" w:cs="Courier New"/>
+          <w:color w:val="939598"/>
+          <w:sz w:val="27"/>
+          <w:szCs w:val="27"/>
+          <w:lang w:val="en-US" w:eastAsia="ru-RU"/>
+        </w:rPr>
+      </w:pPr>
+      <w:r>
+        <w:rPr>
+          <w:rFonts w:ascii="Ubuntu Mono" w:eastAsia="Times New Roman" w:hAnsi="Ubuntu Mono" w:cs="Courier New"/>
+          <w:color w:val="B3CCFF"/>
+          <w:sz w:val="27"/>
+          <w:szCs w:val="27"/>
+          <w:lang w:val="en-US" w:eastAsia="ru-RU"/>
+        </w:rPr>
+        <w:t xml:space="preserve">def </w:t>
+      </w:r>
+      <w:proofErr w:type="spellStart"/>
+      <w:r>
+        <w:rPr>
+          <w:rFonts w:ascii="Ubuntu Mono" w:eastAsia="Times New Roman" w:hAnsi="Ubuntu Mono" w:cs="Courier New"/>
+          <w:color w:val="B3CCFF"/>
+          <w:sz w:val="27"/>
+          <w:szCs w:val="27"/>
+          <w:lang w:val="en-US" w:eastAsia="ru-RU"/>
+        </w:rPr>
+        <w:t>trip_welcome</w:t>
+      </w:r>
+      <w:proofErr w:type="spellEnd"/>
+      <w:r>
+        <w:rPr>
+          <w:rFonts w:ascii="Ubuntu Mono" w:eastAsia="Times New Roman" w:hAnsi="Ubuntu Mono" w:cs="Courier New"/>
+          <w:color w:val="FFFFFF"/>
+          <w:sz w:val="27"/>
+          <w:szCs w:val="27"/>
+          <w:lang w:val="en-US" w:eastAsia="ru-RU"/>
+        </w:rPr>
+        <w:t>(</w:t>
+      </w:r>
+      <w:r>
+        <w:rPr>
+          <w:rFonts w:ascii="Ubuntu Mono" w:eastAsia="Times New Roman" w:hAnsi="Ubuntu Mono" w:cs="Courier New"/>
+          <w:color w:val="FF8973"/>
+          <w:sz w:val="27"/>
+          <w:szCs w:val="27"/>
+          <w:lang w:val="en-US" w:eastAsia="ru-RU"/>
+        </w:rPr>
+        <w:t>destination</w:t>
+      </w:r>
+      <w:r>
+        <w:rPr>
+          <w:rFonts w:ascii="Ubuntu Mono" w:eastAsia="Times New Roman" w:hAnsi="Ubuntu Mono" w:cs="Courier New"/>
+          <w:color w:val="FFFFFF"/>
+          <w:sz w:val="27"/>
+          <w:szCs w:val="27"/>
+          <w:lang w:val="en-US" w:eastAsia="ru-RU"/>
+        </w:rPr>
+        <w:t>):</w:t>
+      </w:r>
+      <w:r>
+        <w:rPr>
+          <w:rFonts w:ascii="Ubuntu Mono" w:eastAsia="Times New Roman" w:hAnsi="Ubuntu Mono" w:cs="Courier New"/>
+          <w:color w:val="939598"/>
+          <w:sz w:val="27"/>
+          <w:szCs w:val="27"/>
+          <w:lang w:val="en-US" w:eastAsia="ru-RU"/>
+        </w:rPr>
+        <w:br/>
+      </w:r>
+      <w:r>
+        <w:rPr>
+          <w:rFonts w:ascii="Ubuntu Mono" w:eastAsia="Times New Roman" w:hAnsi="Ubuntu Mono" w:cs="Courier New"/>
+          <w:color w:val="FFFFFF"/>
+          <w:sz w:val="27"/>
+          <w:szCs w:val="27"/>
+          <w:lang w:val="en-US" w:eastAsia="ru-RU"/>
+        </w:rPr>
+        <w:t>  print(</w:t>
+      </w:r>
+      <w:r>
+        <w:rPr>
+          <w:rFonts w:ascii="Ubuntu Mono" w:eastAsia="Times New Roman" w:hAnsi="Ubuntu Mono" w:cs="Courier New"/>
+          <w:color w:val="FFE083"/>
+          <w:sz w:val="27"/>
+          <w:szCs w:val="27"/>
+          <w:lang w:val="en-US" w:eastAsia="ru-RU"/>
+        </w:rPr>
+        <w:t xml:space="preserve">"Welcome to </w:t>
+      </w:r>
+      <w:proofErr w:type="spellStart"/>
+      <w:r>
+        <w:rPr>
+          <w:rFonts w:ascii="Ubuntu Mono" w:eastAsia="Times New Roman" w:hAnsi="Ubuntu Mono" w:cs="Courier New"/>
+          <w:color w:val="FFE083"/>
+          <w:sz w:val="27"/>
+          <w:szCs w:val="27"/>
+          <w:lang w:val="en-US" w:eastAsia="ru-RU"/>
+        </w:rPr>
+        <w:t>Tripcademy</w:t>
+      </w:r>
+      <w:proofErr w:type="spellEnd"/>
+      <w:r>
+        <w:rPr>
+          <w:rFonts w:ascii="Ubuntu Mono" w:eastAsia="Times New Roman" w:hAnsi="Ubuntu Mono" w:cs="Courier New"/>
+          <w:color w:val="FFE083"/>
+          <w:sz w:val="27"/>
+          <w:szCs w:val="27"/>
+          <w:lang w:val="en-US" w:eastAsia="ru-RU"/>
+        </w:rPr>
+        <w:t>!"</w:t>
+      </w:r>
+      <w:r>
+        <w:rPr>
+          <w:rFonts w:ascii="Ubuntu Mono" w:eastAsia="Times New Roman" w:hAnsi="Ubuntu Mono" w:cs="Courier New"/>
+          <w:color w:val="FFFFFF"/>
+          <w:sz w:val="27"/>
+          <w:szCs w:val="27"/>
+          <w:lang w:val="en-US" w:eastAsia="ru-RU"/>
+        </w:rPr>
+        <w:t xml:space="preserve">) </w:t>
+      </w:r>
+      <w:r>
+        <w:rPr>
+          <w:rFonts w:ascii="Ubuntu Mono" w:eastAsia="Times New Roman" w:hAnsi="Ubuntu Mono" w:cs="Courier New"/>
+          <w:color w:val="939598"/>
+          <w:sz w:val="27"/>
+          <w:szCs w:val="27"/>
+          <w:lang w:val="en-US" w:eastAsia="ru-RU"/>
+        </w:rPr>
+        <w:br/>
+      </w:r>
+      <w:r>
+        <w:rPr>
+          <w:rFonts w:ascii="Ubuntu Mono" w:eastAsia="Times New Roman" w:hAnsi="Ubuntu Mono" w:cs="Courier New"/>
+          <w:color w:val="FFFFFF"/>
+          <w:sz w:val="27"/>
+          <w:szCs w:val="27"/>
+          <w:lang w:val="en-US" w:eastAsia="ru-RU"/>
+        </w:rPr>
+        <w:t>  </w:t>
+      </w:r>
+      <w:proofErr w:type="gramStart"/>
+      <w:r>
+        <w:rPr>
+          <w:rFonts w:ascii="Ubuntu Mono" w:eastAsia="Times New Roman" w:hAnsi="Ubuntu Mono" w:cs="Courier New"/>
+          <w:color w:val="FFFFFF"/>
+          <w:sz w:val="27"/>
+          <w:szCs w:val="27"/>
+          <w:lang w:val="en-US" w:eastAsia="ru-RU"/>
+        </w:rPr>
+        <w:t>print(</w:t>
+      </w:r>
+      <w:proofErr w:type="gramEnd"/>
+      <w:r>
+        <w:rPr>
+          <w:rFonts w:ascii="Ubuntu Mono" w:eastAsia="Times New Roman" w:hAnsi="Ubuntu Mono" w:cs="Courier New"/>
+          <w:color w:val="FFE083"/>
+          <w:sz w:val="27"/>
+          <w:szCs w:val="27"/>
+          <w:lang w:val="en-US" w:eastAsia="ru-RU"/>
+        </w:rPr>
+        <w:t>"Looks like you're going to "</w:t>
+      </w:r>
+      <w:r>
+        <w:rPr>
+          <w:rFonts w:ascii="Ubuntu Mono" w:eastAsia="Times New Roman" w:hAnsi="Ubuntu Mono" w:cs="Courier New"/>
+          <w:color w:val="FFFFFF"/>
+          <w:sz w:val="27"/>
+          <w:szCs w:val="27"/>
+          <w:lang w:val="en-US" w:eastAsia="ru-RU"/>
+        </w:rPr>
+        <w:t xml:space="preserve"> + </w:t>
+      </w:r>
+      <w:r>
+        <w:rPr>
+          <w:rFonts w:ascii="Ubuntu Mono" w:eastAsia="Times New Roman" w:hAnsi="Ubuntu Mono" w:cs="Courier New"/>
+          <w:color w:val="FF8973"/>
+          <w:sz w:val="27"/>
+          <w:szCs w:val="27"/>
+          <w:lang w:val="en-US" w:eastAsia="ru-RU"/>
+        </w:rPr>
+        <w:t>destination</w:t>
+      </w:r>
+      <w:r>
+        <w:rPr>
+          <w:rFonts w:ascii="Ubuntu Mono" w:eastAsia="Times New Roman" w:hAnsi="Ubuntu Mono" w:cs="Courier New"/>
+          <w:color w:val="FFFFFF"/>
+          <w:sz w:val="27"/>
+          <w:szCs w:val="27"/>
+          <w:lang w:val="en-US" w:eastAsia="ru-RU"/>
+        </w:rPr>
+        <w:t xml:space="preserve"> + </w:t>
+      </w:r>
+      <w:r>
+        <w:rPr>
+          <w:rFonts w:ascii="Ubuntu Mono" w:eastAsia="Times New Roman" w:hAnsi="Ubuntu Mono" w:cs="Courier New"/>
+          <w:color w:val="FFE083"/>
+          <w:sz w:val="27"/>
+          <w:szCs w:val="27"/>
+          <w:lang w:val="en-US" w:eastAsia="ru-RU"/>
+        </w:rPr>
+        <w:t>" today."</w:t>
+      </w:r>
+      <w:r>
+        <w:rPr>
+          <w:rFonts w:ascii="Ubuntu Mono" w:eastAsia="Times New Roman" w:hAnsi="Ubuntu Mono" w:cs="Courier New"/>
+          <w:color w:val="FFFFFF"/>
+          <w:sz w:val="27"/>
+          <w:szCs w:val="27"/>
+          <w:lang w:val="en-US" w:eastAsia="ru-RU"/>
+        </w:rPr>
+        <w:t>)</w:t>
+      </w:r>
+    </w:p>
+    <w:p>
+      <w:pPr>
+        <w:spacing w:after="100" w:afterAutospacing="1" w:line="240" w:lineRule="auto"/>
+        <w:rPr>
+          <w:rFonts w:ascii="Segoe UI" w:eastAsia="Times New Roman" w:hAnsi="Segoe UI" w:cs="Segoe UI"/>
+          <w:color w:val="10162F"/>
+          <w:sz w:val="27"/>
+          <w:szCs w:val="27"/>
+          <w:lang w:val="en-US" w:eastAsia="ru-RU"/>
+        </w:rPr>
+      </w:pPr>
+      <w:r>
+        <w:rPr>
+          <w:rFonts w:ascii="Segoe UI" w:eastAsia="Times New Roman" w:hAnsi="Segoe UI" w:cs="Segoe UI"/>
+          <w:color w:val="10162F"/>
+          <w:sz w:val="27"/>
+          <w:szCs w:val="27"/>
+          <w:lang w:val="en-US" w:eastAsia="ru-RU"/>
+        </w:rPr>
+        <w:t>In the above example, we define a single parameter called </w:t>
+      </w:r>
+      <w:r>
+        <w:rPr>
+          <w:rFonts w:ascii="Ubuntu Mono" w:eastAsia="Times New Roman" w:hAnsi="Ubuntu Mono" w:cs="Courier New"/>
+          <w:color w:val="15141F"/>
+          <w:shd w:val="clear" w:color="auto" w:fill="EAE9ED"/>
+          <w:lang w:val="en-US" w:eastAsia="ru-RU"/>
+        </w:rPr>
+        <w:t>destination</w:t>
+      </w:r>
+      <w:r>
+        <w:rPr>
+          <w:rFonts w:ascii="Segoe UI" w:eastAsia="Times New Roman" w:hAnsi="Segoe UI" w:cs="Segoe UI"/>
+          <w:color w:val="10162F"/>
+          <w:sz w:val="27"/>
+          <w:szCs w:val="27"/>
+          <w:lang w:val="en-US" w:eastAsia="ru-RU"/>
+        </w:rPr>
+        <w:t> and apply it in our function body in the second </w:t>
+      </w:r>
+      <w:r>
+        <w:rPr>
+          <w:rFonts w:ascii="Ubuntu Mono" w:eastAsia="Times New Roman" w:hAnsi="Ubuntu Mono" w:cs="Courier New"/>
+          <w:color w:val="15141F"/>
+          <w:shd w:val="clear" w:color="auto" w:fill="EAE9ED"/>
+          <w:lang w:val="en-US" w:eastAsia="ru-RU"/>
+        </w:rPr>
+        <w:t>print</w:t>
+      </w:r>
+      <w:r>
+        <w:rPr>
+          <w:rFonts w:ascii="Segoe UI" w:eastAsia="Times New Roman" w:hAnsi="Segoe UI" w:cs="Segoe UI"/>
+          <w:color w:val="10162F"/>
+          <w:sz w:val="27"/>
+          <w:szCs w:val="27"/>
+          <w:lang w:val="en-US" w:eastAsia="ru-RU"/>
+        </w:rPr>
+        <w:t> statement. We are telling our function it should expect some data passed in for destination that it can apply to any statements in the function body.</w:t>
+      </w:r>
+    </w:p>
+    <w:p>
+      <w:pPr>
+        <w:spacing w:after="100" w:afterAutospacing="1" w:line="240" w:lineRule="auto"/>
+        <w:rPr>
+          <w:rFonts w:ascii="Segoe UI" w:eastAsia="Times New Roman" w:hAnsi="Segoe UI" w:cs="Segoe UI"/>
+          <w:color w:val="10162F"/>
+          <w:sz w:val="27"/>
+          <w:szCs w:val="27"/>
+          <w:lang w:val="en-US" w:eastAsia="ru-RU"/>
+        </w:rPr>
+      </w:pPr>
+      <w:r>
+        <w:rPr>
+          <w:rFonts w:ascii="Segoe UI" w:eastAsia="Times New Roman" w:hAnsi="Segoe UI" w:cs="Segoe UI"/>
+          <w:color w:val="10162F"/>
+          <w:sz w:val="27"/>
+          <w:szCs w:val="27"/>
+          <w:lang w:val="en-US" w:eastAsia="ru-RU"/>
+        </w:rPr>
+        <w:t>But how do we actually use this parameter? Our parameter of </w:t>
+      </w:r>
+      <w:r>
+        <w:rPr>
+          <w:rFonts w:ascii="Ubuntu Mono" w:eastAsia="Times New Roman" w:hAnsi="Ubuntu Mono" w:cs="Courier New"/>
+          <w:color w:val="15141F"/>
+          <w:shd w:val="clear" w:color="auto" w:fill="EAE9ED"/>
+          <w:lang w:val="en-US" w:eastAsia="ru-RU"/>
+        </w:rPr>
+        <w:t>destination</w:t>
+      </w:r>
+      <w:r>
+        <w:rPr>
+          <w:rFonts w:ascii="Segoe UI" w:eastAsia="Times New Roman" w:hAnsi="Segoe UI" w:cs="Segoe UI"/>
+          <w:color w:val="10162F"/>
+          <w:sz w:val="27"/>
+          <w:szCs w:val="27"/>
+          <w:lang w:val="en-US" w:eastAsia="ru-RU"/>
+        </w:rPr>
+        <w:t> is used by passing in an </w:t>
+      </w:r>
+      <w:r>
+        <w:rPr>
+          <w:rFonts w:ascii="Segoe UI" w:eastAsia="Times New Roman" w:hAnsi="Segoe UI" w:cs="Segoe UI"/>
+          <w:i/>
+          <w:iCs/>
+          <w:color w:val="10162F"/>
+          <w:sz w:val="27"/>
+          <w:szCs w:val="27"/>
+          <w:lang w:val="en-US" w:eastAsia="ru-RU"/>
+        </w:rPr>
+        <w:t>argument</w:t>
+      </w:r>
+      <w:r>
+        <w:rPr>
+          <w:rFonts w:ascii="Segoe UI" w:eastAsia="Times New Roman" w:hAnsi="Segoe UI" w:cs="Segoe UI"/>
+          <w:color w:val="10162F"/>
+          <w:sz w:val="27"/>
+          <w:szCs w:val="27"/>
+          <w:lang w:val="en-US" w:eastAsia="ru-RU"/>
+        </w:rPr>
+        <w:t> to the function when we call it.</w:t>
+      </w:r>
+    </w:p>
+    <w:p>
+      <w:pPr>
+        <w:shd w:val="clear" w:color="auto" w:fill="211E2F"/>
+        <w:tabs>
+          <w:tab w:val="left" w:pos="916"/>
+          <w:tab w:val="left" w:pos="1832"/>
+          <w:tab w:val="left" w:pos="2748"/>
+          <w:tab w:val="left" w:pos="3664"/>
+          <w:tab w:val="left" w:pos="4580"/>
+          <w:tab w:val="left" w:pos="5496"/>
+          <w:tab w:val="left" w:pos="6412"/>
+          <w:tab w:val="left" w:pos="7328"/>
+          <w:tab w:val="left" w:pos="8244"/>
+          <w:tab w:val="left" w:pos="9160"/>
+          <w:tab w:val="left" w:pos="10076"/>
+          <w:tab w:val="left" w:pos="10992"/>
+          <w:tab w:val="left" w:pos="11908"/>
+          <w:tab w:val="left" w:pos="12824"/>
+          <w:tab w:val="left" w:pos="13740"/>
+          <w:tab w:val="left" w:pos="14656"/>
+        </w:tabs>
+        <w:spacing w:after="0" w:line="240" w:lineRule="auto"/>
+        <w:rPr>
+          <w:rFonts w:ascii="Ubuntu Mono" w:eastAsia="Times New Roman" w:hAnsi="Ubuntu Mono" w:cs="Courier New"/>
+          <w:color w:val="939598"/>
+          <w:sz w:val="27"/>
+          <w:szCs w:val="27"/>
+          <w:lang w:val="en-US" w:eastAsia="ru-RU"/>
+        </w:rPr>
+      </w:pPr>
+      <w:proofErr w:type="spellStart"/>
+      <w:r>
+        <w:rPr>
+          <w:rFonts w:ascii="Ubuntu Mono" w:eastAsia="Times New Roman" w:hAnsi="Ubuntu Mono" w:cs="Courier New"/>
+          <w:color w:val="FF8973"/>
+          <w:sz w:val="27"/>
+          <w:szCs w:val="27"/>
+          <w:lang w:val="en-US" w:eastAsia="ru-RU"/>
+        </w:rPr>
+        <w:t>trip_</w:t>
+      </w:r>
+      <w:proofErr w:type="gramStart"/>
+      <w:r>
+        <w:rPr>
+          <w:rFonts w:ascii="Ubuntu Mono" w:eastAsia="Times New Roman" w:hAnsi="Ubuntu Mono" w:cs="Courier New"/>
+          <w:color w:val="FF8973"/>
+          <w:sz w:val="27"/>
+          <w:szCs w:val="27"/>
+          <w:lang w:val="en-US" w:eastAsia="ru-RU"/>
+        </w:rPr>
+        <w:t>welcome</w:t>
+      </w:r>
+      <w:proofErr w:type="spellEnd"/>
+      <w:r>
+        <w:rPr>
+          <w:rFonts w:ascii="Ubuntu Mono" w:eastAsia="Times New Roman" w:hAnsi="Ubuntu Mono" w:cs="Courier New"/>
+          <w:color w:val="FFFFFF"/>
+          <w:sz w:val="27"/>
+          <w:szCs w:val="27"/>
+          <w:lang w:val="en-US" w:eastAsia="ru-RU"/>
+        </w:rPr>
+        <w:t>(</w:t>
+      </w:r>
+      <w:proofErr w:type="gramEnd"/>
+      <w:r>
+        <w:rPr>
+          <w:rFonts w:ascii="Ubuntu Mono" w:eastAsia="Times New Roman" w:hAnsi="Ubuntu Mono" w:cs="Courier New"/>
+          <w:color w:val="FFE083"/>
+          <w:sz w:val="27"/>
+          <w:szCs w:val="27"/>
+          <w:lang w:val="en-US" w:eastAsia="ru-RU"/>
+        </w:rPr>
+        <w:t>"Times Square"</w:t>
+      </w:r>
+      <w:r>
+        <w:rPr>
+          <w:rFonts w:ascii="Ubuntu Mono" w:eastAsia="Times New Roman" w:hAnsi="Ubuntu Mono" w:cs="Courier New"/>
+          <w:color w:val="FFFFFF"/>
+          <w:sz w:val="27"/>
+          <w:szCs w:val="27"/>
+          <w:lang w:val="en-US" w:eastAsia="ru-RU"/>
+        </w:rPr>
+        <w:t>)</w:t>
+      </w:r>
+    </w:p>
+    <w:p>
+      <w:pPr>
+        <w:spacing w:after="100" w:afterAutospacing="1" w:line="240" w:lineRule="auto"/>
+        <w:rPr>
+          <w:rFonts w:ascii="Segoe UI" w:eastAsia="Times New Roman" w:hAnsi="Segoe UI" w:cs="Segoe UI"/>
+          <w:color w:val="10162F"/>
+          <w:sz w:val="27"/>
+          <w:szCs w:val="27"/>
+          <w:lang w:val="en-US" w:eastAsia="ru-RU"/>
+        </w:rPr>
+      </w:pPr>
+      <w:r>
+        <w:rPr>
+          <w:rFonts w:ascii="Segoe UI" w:eastAsia="Times New Roman" w:hAnsi="Segoe UI" w:cs="Segoe UI"/>
+          <w:color w:val="10162F"/>
+          <w:sz w:val="27"/>
+          <w:szCs w:val="27"/>
+          <w:lang w:val="en-US" w:eastAsia="ru-RU"/>
+        </w:rPr>
+        <w:t>This would output:</w:t>
+      </w:r>
+    </w:p>
+    <w:p>
+      <w:pPr>
+        <w:shd w:val="clear" w:color="auto" w:fill="211E2F"/>
+        <w:tabs>
+          <w:tab w:val="left" w:pos="916"/>
+          <w:tab w:val="left" w:pos="1832"/>
+          <w:tab w:val="left" w:pos="2748"/>
+          <w:tab w:val="left" w:pos="3664"/>
+          <w:tab w:val="left" w:pos="4580"/>
+          <w:tab w:val="left" w:pos="5496"/>
+          <w:tab w:val="left" w:pos="6412"/>
+          <w:tab w:val="left" w:pos="7328"/>
+          <w:tab w:val="left" w:pos="8244"/>
+          <w:tab w:val="left" w:pos="9160"/>
+          <w:tab w:val="left" w:pos="10076"/>
+          <w:tab w:val="left" w:pos="10992"/>
+          <w:tab w:val="left" w:pos="11908"/>
+          <w:tab w:val="left" w:pos="12824"/>
+          <w:tab w:val="left" w:pos="13740"/>
+          <w:tab w:val="left" w:pos="14656"/>
+        </w:tabs>
+        <w:spacing w:after="0" w:line="240" w:lineRule="auto"/>
+        <w:rPr>
+          <w:rFonts w:ascii="Ubuntu Mono" w:eastAsia="Times New Roman" w:hAnsi="Ubuntu Mono" w:cs="Courier New"/>
+          <w:color w:val="939598"/>
+          <w:sz w:val="27"/>
+          <w:szCs w:val="27"/>
+          <w:lang w:val="en-US" w:eastAsia="ru-RU"/>
+        </w:rPr>
+      </w:pPr>
+      <w:r>
+        <w:rPr>
+          <w:rFonts w:ascii="Ubuntu Mono" w:eastAsia="Times New Roman" w:hAnsi="Ubuntu Mono" w:cs="Courier New"/>
+          <w:color w:val="FFFFFF"/>
+          <w:sz w:val="27"/>
+          <w:szCs w:val="27"/>
+          <w:lang w:val="en-US" w:eastAsia="ru-RU"/>
+        </w:rPr>
+        <w:t xml:space="preserve">Welcome to </w:t>
+      </w:r>
+      <w:proofErr w:type="spellStart"/>
+      <w:r>
+        <w:rPr>
+          <w:rFonts w:ascii="Ubuntu Mono" w:eastAsia="Times New Roman" w:hAnsi="Ubuntu Mono" w:cs="Courier New"/>
+          <w:color w:val="FFFFFF"/>
+          <w:sz w:val="27"/>
+          <w:szCs w:val="27"/>
+          <w:lang w:val="en-US" w:eastAsia="ru-RU"/>
+        </w:rPr>
+        <w:t>Tripcademy</w:t>
+      </w:r>
+      <w:proofErr w:type="spellEnd"/>
+      <w:r>
+        <w:rPr>
+          <w:rFonts w:ascii="Ubuntu Mono" w:eastAsia="Times New Roman" w:hAnsi="Ubuntu Mono" w:cs="Courier New"/>
+          <w:color w:val="FFFFFF"/>
+          <w:sz w:val="27"/>
+          <w:szCs w:val="27"/>
+          <w:lang w:val="en-US" w:eastAsia="ru-RU"/>
+        </w:rPr>
+        <w:t>!</w:t>
+      </w:r>
+      <w:r>
+        <w:rPr>
+          <w:rFonts w:ascii="Ubuntu Mono" w:eastAsia="Times New Roman" w:hAnsi="Ubuntu Mono" w:cs="Courier New"/>
+          <w:color w:val="939598"/>
+          <w:sz w:val="27"/>
+          <w:szCs w:val="27"/>
+          <w:lang w:val="en-US" w:eastAsia="ru-RU"/>
+        </w:rPr>
+        <w:br/>
+      </w:r>
+      <w:r>
+        <w:rPr>
+          <w:rFonts w:ascii="Ubuntu Mono" w:eastAsia="Times New Roman" w:hAnsi="Ubuntu Mono" w:cs="Courier New"/>
+          <w:color w:val="FFFFFF"/>
+          <w:sz w:val="27"/>
+          <w:szCs w:val="27"/>
+          <w:lang w:val="en-US" w:eastAsia="ru-RU"/>
+        </w:rPr>
+        <w:t xml:space="preserve">Looks like you're going to Times Square today. </w:t>
+      </w:r>
+    </w:p>
+    <w:p>
+      <w:pPr>
+        <w:spacing w:after="100" w:afterAutospacing="1" w:line="240" w:lineRule="auto"/>
+        <w:rPr>
+          <w:rFonts w:ascii="Segoe UI" w:eastAsia="Times New Roman" w:hAnsi="Segoe UI" w:cs="Segoe UI"/>
+          <w:color w:val="10162F"/>
+          <w:sz w:val="27"/>
+          <w:szCs w:val="27"/>
+          <w:lang w:val="en-US" w:eastAsia="ru-RU"/>
+        </w:rPr>
+      </w:pPr>
+      <w:r>
+        <w:rPr>
+          <w:rFonts w:ascii="Segoe UI" w:eastAsia="Times New Roman" w:hAnsi="Segoe UI" w:cs="Segoe UI"/>
+          <w:color w:val="10162F"/>
+          <w:sz w:val="27"/>
+          <w:szCs w:val="27"/>
+          <w:lang w:val="en-US" w:eastAsia="ru-RU"/>
+        </w:rPr>
+        <w:t>To summarize, here is a quick breakdown of the distinction between a parameter and an argument:</w:t>
+      </w:r>
+    </w:p>
+    <w:p>
+      <w:pPr>
+        <w:numPr>
+          <w:ilvl w:val="0"/>
+          <w:numId w:val="3"/>
+        </w:numPr>
+        <w:spacing w:before="100" w:beforeAutospacing="1" w:after="100" w:afterAutospacing="1" w:line="240" w:lineRule="auto"/>
+        <w:rPr>
+          <w:rFonts w:ascii="Segoe UI" w:eastAsia="Times New Roman" w:hAnsi="Segoe UI" w:cs="Segoe UI"/>
+          <w:color w:val="10162F"/>
+          <w:sz w:val="27"/>
+          <w:szCs w:val="27"/>
+          <w:lang w:val="en-US" w:eastAsia="ru-RU"/>
+        </w:rPr>
+      </w:pPr>
+      <w:r>
+        <w:rPr>
+          <w:rFonts w:ascii="Segoe UI" w:eastAsia="Times New Roman" w:hAnsi="Segoe UI" w:cs="Segoe UI"/>
+          <w:color w:val="10162F"/>
+          <w:sz w:val="27"/>
+          <w:szCs w:val="27"/>
+          <w:lang w:val="en-US" w:eastAsia="ru-RU"/>
+        </w:rPr>
+        <w:t>The parameter is the name defined in the parenthesis of the function and can be used in the function body.</w:t>
+      </w:r>
+    </w:p>
+    <w:p>
+      <w:pPr>
+        <w:spacing w:after="100" w:afterAutospacing="1" w:line="240" w:lineRule="auto"/>
+        <w:rPr>
+          <w:rFonts w:ascii="Segoe UI" w:eastAsia="Times New Roman" w:hAnsi="Segoe UI" w:cs="Segoe UI"/>
+          <w:color w:val="10162F"/>
+          <w:sz w:val="27"/>
+          <w:szCs w:val="27"/>
+          <w:lang w:eastAsia="ru-RU"/>
+        </w:rPr>
+      </w:pPr>
+      <w:r>
+        <w:rPr>
+          <w:rFonts w:ascii="Segoe UI" w:eastAsia="Times New Roman" w:hAnsi="Segoe UI" w:cs="Segoe UI"/>
+          <w:noProof/>
+          <w:color w:val="10162F"/>
+          <w:sz w:val="27"/>
+          <w:szCs w:val="27"/>
+          <w:lang w:eastAsia="ru-RU"/>
+        </w:rPr>
+        <mc:AlternateContent>
+          <mc:Choice Requires="wps">
+            <w:drawing>
+              <wp:inline distT="0" distB="0" distL="0" distR="0" wp14:anchorId="7F87DD3A" wp14:editId="063632C3">
+                <wp:extent cx="304800" cy="304800"/>
+                <wp:effectExtent l="0" t="0" r="0" b="0"/>
+                <wp:docPr id="10" name="Прямоугольник 10" descr="A function definition in Python"/>
+                <wp:cNvGraphicFramePr>
+                  <a:graphicFrameLocks xmlns:a="http://schemas.openxmlformats.org/drawingml/2006/main" noChangeAspect="1"/>
+                </wp:cNvGraphicFramePr>
+                <a:graphic xmlns:a="http://schemas.openxmlformats.org/drawingml/2006/main">
+                  <a:graphicData uri="http://schemas.microsoft.com/office/word/2010/wordprocessingShape">
+                    <wps:wsp>
+                      <wps:cNvSpPr>
+                        <a:spLocks noChangeAspect="1" noChangeArrowheads="1"/>
+                      </wps:cNvSpPr>
+                      <wps:spPr bwMode="auto">
+                        <a:xfrm>
+                          <a:off x="0" y="0"/>
+                          <a:ext cx="304800" cy="304800"/>
+                        </a:xfrm>
+                        <a:prstGeom prst="rect">
+                          <a:avLst/>
+                        </a:prstGeom>
+                        <a:noFill/>
+                        <a:ln>
+                          <a:noFill/>
+                        </a:ln>
+                        <a:extLst>
+                          <a:ext uri="{909E8E84-426E-40DD-AFC4-6F175D3DCCD1}">
+                            <a14:hiddenFill xmlns:a14="http://schemas.microsoft.com/office/drawing/2010/main">
+                              <a:solidFill>
+                                <a:srgbClr val="FFFFFF"/>
+                              </a:solidFill>
+                            </a14:hiddenFill>
+                          </a:ext>
+                          <a:ext uri="{91240B29-F687-4F45-9708-019B960494DF}">
+                            <a14:hiddenLine xmlns:a14="http://schemas.microsoft.com/office/drawing/2010/main" w="9525">
+                              <a:solidFill>
+                                <a:srgbClr val="000000"/>
+                              </a:solidFill>
+                              <a:miter lim="800000"/>
+                              <a:headEnd/>
+                              <a:tailEnd/>
+                            </a14:hiddenLine>
+                          </a:ext>
+                        </a:extLst>
+                      </wps:spPr>
+                      <wps:bodyPr rot="0" vert="horz" wrap="square" lIns="91440" tIns="45720" rIns="91440" bIns="45720" anchor="t" anchorCtr="0" upright="1">
+                        <a:noAutofit/>
+                      </wps:bodyPr>
+                    </wps:wsp>
+                  </a:graphicData>
+                </a:graphic>
+              </wp:inline>
+            </w:drawing>
+          </mc:Choice>
+          <mc:Fallback>
+            <w:pict>
+              <v:rect w14:anchorId="483F0DF1" id="Прямоугольник 10" o:spid="_x0000_s1026" alt="A function definition in Python" style="width:24pt;height:24pt;visibility:visible;mso-wrap-style:square;mso-left-percent:-10001;mso-top-percent:-10001;mso-position-horizontal:absolute;mso-position-horizontal-relative:char;mso-position-vertical:absolute;mso-position-vertical-relative:line;mso-left-percent:-10001;mso-top-percent:-10001;v-text-anchor:top" o:gfxdata="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" filled="f" stroked="f">
+                <o:lock v:ext="edit" aspectratio="t"/>
+                <w10:anchorlock/>
+              </v:rect>
+            </w:pict>
+          </mc:Fallback>
+        </mc:AlternateContent>
+      </w:r>
+    </w:p>
+    <w:p>
+      <w:pPr>
+        <w:numPr>
+          <w:ilvl w:val="0"/>
+          <w:numId w:val="4"/>
+        </w:numPr>
+        <w:spacing w:before="100" w:beforeAutospacing="1" w:after="100" w:afterAutospacing="1" w:line="240" w:lineRule="auto"/>
+        <w:rPr>
+          <w:rFonts w:ascii="Segoe UI" w:eastAsia="Times New Roman" w:hAnsi="Segoe UI" w:cs="Segoe UI"/>
+          <w:color w:val="10162F"/>
+          <w:sz w:val="27"/>
+          <w:szCs w:val="27"/>
+          <w:lang w:val="en-US" w:eastAsia="ru-RU"/>
+        </w:rPr>
+      </w:pPr>
+      <w:r>
+        <w:rPr>
+          <w:rFonts w:ascii="Segoe UI" w:eastAsia="Times New Roman" w:hAnsi="Segoe UI" w:cs="Segoe UI"/>
+          <w:color w:val="10162F"/>
+          <w:sz w:val="27"/>
+          <w:szCs w:val="27"/>
+          <w:lang w:val="en-US" w:eastAsia="ru-RU"/>
+        </w:rPr>
+        <w:t>The argument is the data that is passed in when we call the function and assigned to the parameter name.</w:t>
+      </w:r>
+    </w:p>
+    <w:p>
+      <w:pPr>
+        <w:spacing w:after="100" w:afterAutospacing="1" w:line="240" w:lineRule="auto"/>
+        <w:rPr>
+          <w:rFonts w:ascii="Segoe UI" w:eastAsia="Times New Roman" w:hAnsi="Segoe UI" w:cs="Segoe UI"/>
+          <w:color w:val="10162F"/>
+          <w:sz w:val="27"/>
+          <w:szCs w:val="27"/>
+          <w:lang w:eastAsia="ru-RU"/>
+        </w:rPr>
+      </w:pPr>
+      <w:r>
+        <w:rPr>
+          <w:rFonts w:ascii="Segoe UI" w:eastAsia="Times New Roman" w:hAnsi="Segoe UI" w:cs="Segoe UI"/>
+          <w:noProof/>
+          <w:color w:val="10162F"/>
+          <w:sz w:val="27"/>
+          <w:szCs w:val="27"/>
+          <w:lang w:eastAsia="ru-RU"/>
+        </w:rPr>
+        <mc:AlternateContent>
+          <mc:Choice Requires="wps">
+            <w:drawing>
+              <wp:inline distT="0" distB="0" distL="0" distR="0" wp14:anchorId="1A3F0178" wp14:editId="2001965A">
+                <wp:extent cx="304800" cy="304800"/>
+                <wp:effectExtent l="0" t="0" r="0" b="0"/>
+                <wp:docPr id="9" name="Прямоугольник 9" descr="Calling a function with a specific value like trip_welcome(&quot;Empire State Building&quot;)"/>
+                <wp:cNvGraphicFramePr>
+                  <a:graphicFrameLocks xmlns:a="http://schemas.openxmlformats.org/drawingml/2006/main" noChangeAspect="1"/>
+                </wp:cNvGraphicFramePr>
+                <a:graphic xmlns:a="http://schemas.openxmlformats.org/drawingml/2006/main">
+                  <a:graphicData uri="http://schemas.microsoft.com/office/word/2010/wordprocessingShape">
+                    <wps:wsp>
+                      <wps:cNvSpPr>
+                        <a:spLocks noChangeAspect="1" noChangeArrowheads="1"/>
+                      </wps:cNvSpPr>
+                      <wps:spPr bwMode="auto">
+                        <a:xfrm>
+                          <a:off x="0" y="0"/>
+                          <a:ext cx="304800" cy="304800"/>
+                        </a:xfrm>
+                        <a:prstGeom prst="rect">
+                          <a:avLst/>
+                        </a:prstGeom>
+                        <a:noFill/>
+                        <a:ln>
+                          <a:noFill/>
+                        </a:ln>
+                        <a:extLst>
+                          <a:ext uri="{909E8E84-426E-40DD-AFC4-6F175D3DCCD1}">
+                            <a14:hiddenFill xmlns:a14="http://schemas.microsoft.com/office/drawing/2010/main">
+                              <a:solidFill>
+                                <a:srgbClr val="FFFFFF"/>
+                              </a:solidFill>
+                            </a14:hiddenFill>
+                          </a:ext>
+                          <a:ext uri="{91240B29-F687-4F45-9708-019B960494DF}">
+                            <a14:hiddenLine xmlns:a14="http://schemas.microsoft.com/office/drawing/2010/main" w="9525">
+                              <a:solidFill>
+                                <a:srgbClr val="000000"/>
+                              </a:solidFill>
+                              <a:miter lim="800000"/>
+                              <a:headEnd/>
+                              <a:tailEnd/>
+                            </a14:hiddenLine>
+                          </a:ext>
+                        </a:extLst>
+                      </wps:spPr>
+                      <wps:bodyPr rot="0" vert="horz" wrap="square" lIns="91440" tIns="45720" rIns="91440" bIns="45720" anchor="t" anchorCtr="0" upright="1">
+                        <a:noAutofit/>
+                      </wps:bodyPr>
+                    </wps:wsp>
+                  </a:graphicData>
+                </a:graphic>
+              </wp:inline>
+            </w:drawing>
+          </mc:Choice>
+          <mc:Fallback>
+            <w:pict>
+              <v:rect w14:anchorId="3F67AD78" id="Прямоугольник 9" o:spid="_x0000_s1026" alt="Calling a function with a specific value like trip_welcome(&quot;Empire State Building&quot;)" style="width:24pt;height:24pt;visibility:visible;mso-wrap-style:square;mso-left-percent:-10001;mso-top-percent:-10001;mso-position-horizontal:absolute;mso-position-horizontal-relative:char;mso-position-vertical:absolute;mso-position-vertical-relative:line;mso-left-percent:-10001;mso-top-percent:-10001;v-text-anchor:top" o:gfxdata="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" filled="f" stroked="f">
+                <o:lock v:ext="edit" aspectratio="t"/>
+                <w10:anchorlock/>
+              </v:rect>
+            </w:pict>
+          </mc:Fallback>
+        </mc:AlternateContent>
+      </w:r>
+    </w:p>
+    <w:p>
+      <w:pPr>
+        <w:spacing w:after="0" w:line="240" w:lineRule="auto"/>
+        <w:rPr>
+          <w:rFonts w:ascii="Segoe UI" w:eastAsia="Times New Roman" w:hAnsi="Segoe UI" w:cs="Segoe UI"/>
+          <w:color w:val="10162F"/>
+          <w:sz w:val="27"/>
+          <w:szCs w:val="27"/>
+          <w:lang w:val="en-US" w:eastAsia="ru-RU"/>
+        </w:rPr>
+      </w:pPr>
+      <w:r>
+        <w:rPr>
+          <w:rFonts w:ascii="Segoe UI" w:eastAsia="Times New Roman" w:hAnsi="Segoe UI" w:cs="Segoe UI"/>
+          <w:color w:val="10162F"/>
+          <w:sz w:val="27"/>
+          <w:szCs w:val="27"/>
+          <w:lang w:val="en-US" w:eastAsia="ru-RU"/>
+        </w:rPr>
+        <w:t>Let’s write a function with parameters and call the function with an argument to see it all in action!</w:t>
+      </w:r>
+    </w:p>
+    <w:p>
+      <w:pPr>
+        <w:spacing w:before="100" w:beforeAutospacing="1" w:after="100" w:afterAutospacing="1" w:line="240" w:lineRule="auto"/>
+        <w:outlineLvl w:val="2"/>
+        <w:rPr>
+          <w:rFonts w:ascii="Segoe UI" w:eastAsia="Times New Roman" w:hAnsi="Segoe UI" w:cs="Segoe UI"/>
+          <w:b/>
+          <w:bCs/>
+          <w:color w:val="10162F"/>
+          <w:sz w:val="27"/>
+          <w:szCs w:val="27"/>
+          <w:lang w:val="en-US" w:eastAsia="ru-RU"/>
+        </w:rPr>
+      </w:pPr>
+      <w:r>
+        <w:rPr>
+          <w:rFonts w:ascii="Segoe UI" w:eastAsia="Times New Roman" w:hAnsi="Segoe UI" w:cs="Segoe UI"/>
+          <w:b/>
+          <w:bCs/>
+          <w:color w:val="10162F"/>
+          <w:sz w:val="27"/>
+          <w:szCs w:val="27"/>
+          <w:lang w:val="en-US" w:eastAsia="ru-RU"/>
+        </w:rPr>
+        <w:t>Instructions</w:t>
+      </w:r>
+    </w:p>
+    <w:p>
+      <w:pPr>
+        <w:spacing w:after="0" w:line="240" w:lineRule="auto"/>
+        <w:rPr>
+          <w:rFonts w:ascii="Segoe UI" w:eastAsia="Times New Roman" w:hAnsi="Segoe UI" w:cs="Segoe UI"/>
+          <w:color w:val="10162F"/>
+          <w:sz w:val="27"/>
+          <w:szCs w:val="27"/>
+          <w:lang w:val="en-US" w:eastAsia="ru-RU"/>
+        </w:rPr>
+      </w:pPr>
+      <w:r>
+        <w:rPr>
+          <w:rFonts w:ascii="Segoe UI" w:eastAsia="Times New Roman" w:hAnsi="Segoe UI" w:cs="Segoe UI"/>
+          <w:b/>
+          <w:bCs/>
+          <w:color w:val="10162F"/>
+          <w:sz w:val="27"/>
+          <w:szCs w:val="27"/>
+          <w:lang w:val="en-US" w:eastAsia="ru-RU"/>
+        </w:rPr>
+        <w:t>1.</w:t>
+      </w:r>
+    </w:p>
+    <w:p>
+      <w:pPr>
+        <w:spacing w:after="100" w:afterAutospacing="1" w:line="240" w:lineRule="auto"/>
+        <w:rPr>
+          <w:rFonts w:ascii="Segoe UI" w:eastAsia="Times New Roman" w:hAnsi="Segoe UI" w:cs="Segoe UI"/>
+          <w:color w:val="10162F"/>
+          <w:sz w:val="27"/>
+          <w:szCs w:val="27"/>
+          <w:lang w:val="en-US" w:eastAsia="ru-RU"/>
+        </w:rPr>
+      </w:pPr>
+      <w:r>
+        <w:rPr>
+          <w:rFonts w:ascii="Segoe UI" w:eastAsia="Times New Roman" w:hAnsi="Segoe UI" w:cs="Segoe UI"/>
+          <w:color w:val="10162F"/>
+          <w:sz w:val="27"/>
+          <w:szCs w:val="27"/>
+          <w:lang w:val="en-US" w:eastAsia="ru-RU"/>
+        </w:rPr>
+        <w:t>We want to create a program that allows our users to generate the directions for their upcoming trip!</w:t>
+      </w:r>
+    </w:p>
+    <w:p>
+      <w:pPr>
+        <w:spacing w:after="100" w:afterAutospacing="1" w:line="240" w:lineRule="auto"/>
+        <w:rPr>
+          <w:rFonts w:ascii="Segoe UI" w:eastAsia="Times New Roman" w:hAnsi="Segoe UI" w:cs="Segoe UI"/>
+          <w:color w:val="10162F"/>
+          <w:sz w:val="27"/>
+          <w:szCs w:val="27"/>
+          <w:lang w:val="en-US" w:eastAsia="ru-RU"/>
+        </w:rPr>
+      </w:pPr>
+      <w:r>
+        <w:rPr>
+          <w:rFonts w:ascii="Segoe UI" w:eastAsia="Times New Roman" w:hAnsi="Segoe UI" w:cs="Segoe UI"/>
+          <w:color w:val="10162F"/>
+          <w:sz w:val="27"/>
+          <w:szCs w:val="27"/>
+          <w:lang w:val="en-US" w:eastAsia="ru-RU"/>
+        </w:rPr>
+        <w:lastRenderedPageBreak/>
+        <w:t>Create a function called </w:t>
+      </w:r>
+      <w:proofErr w:type="spellStart"/>
+      <w:r>
+        <w:rPr>
+          <w:rFonts w:ascii="Ubuntu Mono" w:eastAsia="Times New Roman" w:hAnsi="Ubuntu Mono" w:cs="Courier New"/>
+          <w:color w:val="15141F"/>
+          <w:shd w:val="clear" w:color="auto" w:fill="EAE9ED"/>
+          <w:lang w:val="en-US" w:eastAsia="ru-RU"/>
+        </w:rPr>
+        <w:t>generate_trip_</w:t>
+      </w:r>
+      <w:proofErr w:type="gramStart"/>
+      <w:r>
+        <w:rPr>
+          <w:rFonts w:ascii="Ubuntu Mono" w:eastAsia="Times New Roman" w:hAnsi="Ubuntu Mono" w:cs="Courier New"/>
+          <w:color w:val="15141F"/>
+          <w:shd w:val="clear" w:color="auto" w:fill="EAE9ED"/>
+          <w:lang w:val="en-US" w:eastAsia="ru-RU"/>
+        </w:rPr>
+        <w:t>instructions</w:t>
+      </w:r>
+      <w:proofErr w:type="spellEnd"/>
+      <w:r>
+        <w:rPr>
+          <w:rFonts w:ascii="Ubuntu Mono" w:eastAsia="Times New Roman" w:hAnsi="Ubuntu Mono" w:cs="Courier New"/>
+          <w:color w:val="15141F"/>
+          <w:shd w:val="clear" w:color="auto" w:fill="EAE9ED"/>
+          <w:lang w:val="en-US" w:eastAsia="ru-RU"/>
+        </w:rPr>
+        <w:t>(</w:t>
+      </w:r>
+      <w:proofErr w:type="gramEnd"/>
+      <w:r>
+        <w:rPr>
+          <w:rFonts w:ascii="Ubuntu Mono" w:eastAsia="Times New Roman" w:hAnsi="Ubuntu Mono" w:cs="Courier New"/>
+          <w:color w:val="15141F"/>
+          <w:shd w:val="clear" w:color="auto" w:fill="EAE9ED"/>
+          <w:lang w:val="en-US" w:eastAsia="ru-RU"/>
+        </w:rPr>
+        <w:t>)</w:t>
+      </w:r>
+      <w:r>
+        <w:rPr>
+          <w:rFonts w:ascii="Segoe UI" w:eastAsia="Times New Roman" w:hAnsi="Segoe UI" w:cs="Segoe UI"/>
+          <w:color w:val="10162F"/>
+          <w:sz w:val="27"/>
+          <w:szCs w:val="27"/>
+          <w:lang w:val="en-US" w:eastAsia="ru-RU"/>
+        </w:rPr>
+        <w:t> that defines one parameter called </w:t>
+      </w:r>
+      <w:r>
+        <w:rPr>
+          <w:rFonts w:ascii="Ubuntu Mono" w:eastAsia="Times New Roman" w:hAnsi="Ubuntu Mono" w:cs="Courier New"/>
+          <w:color w:val="15141F"/>
+          <w:shd w:val="clear" w:color="auto" w:fill="EAE9ED"/>
+          <w:lang w:val="en-US" w:eastAsia="ru-RU"/>
+        </w:rPr>
+        <w:t>location</w:t>
+      </w:r>
+      <w:r>
+        <w:rPr>
+          <w:rFonts w:ascii="Segoe UI" w:eastAsia="Times New Roman" w:hAnsi="Segoe UI" w:cs="Segoe UI"/>
+          <w:color w:val="10162F"/>
+          <w:sz w:val="27"/>
+          <w:szCs w:val="27"/>
+          <w:lang w:val="en-US" w:eastAsia="ru-RU"/>
+        </w:rPr>
+        <w:t>.</w:t>
+      </w:r>
+    </w:p>
+    <w:p>
+      <w:pPr>
+        <w:spacing w:after="0" w:line="240" w:lineRule="auto"/>
+        <w:rPr>
+          <w:rFonts w:ascii="Segoe UI" w:eastAsia="Times New Roman" w:hAnsi="Segoe UI" w:cs="Segoe UI"/>
+          <w:color w:val="10162F"/>
+          <w:sz w:val="27"/>
+          <w:szCs w:val="27"/>
+          <w:lang w:val="en-US" w:eastAsia="ru-RU"/>
+        </w:rPr>
+      </w:pPr>
+      <w:r>
+        <w:rPr>
+          <w:rFonts w:ascii="Segoe UI" w:eastAsia="Times New Roman" w:hAnsi="Segoe UI" w:cs="Segoe UI"/>
+          <w:b/>
+          <w:bCs/>
+          <w:i/>
+          <w:iCs/>
+          <w:color w:val="10162F"/>
+          <w:sz w:val="27"/>
+          <w:szCs w:val="27"/>
+          <w:lang w:val="en-US" w:eastAsia="ru-RU"/>
+        </w:rPr>
+        <w:t>Note</w:t>
+      </w:r>
+      <w:r>
+        <w:rPr>
+          <w:rFonts w:ascii="Segoe UI" w:eastAsia="Times New Roman" w:hAnsi="Segoe UI" w:cs="Segoe UI"/>
+          <w:color w:val="10162F"/>
+          <w:sz w:val="27"/>
+          <w:szCs w:val="27"/>
+          <w:lang w:val="en-US" w:eastAsia="ru-RU"/>
+        </w:rPr>
+        <w:t>: Since we did not define any code in our function yet, we will receive an error in our output terminal. Don’t worry, we will be filling in the code in the next step.</w:t>
+      </w:r>
+    </w:p>
+    <w:p>
+      <w:pPr>
+        <w:shd w:val="clear" w:color="auto" w:fill="37C3BE"/>
+        <w:spacing w:after="0" w:line="240" w:lineRule="auto"/>
+        <w:rPr>
+          <w:rFonts w:ascii="Segoe UI" w:eastAsia="Times New Roman" w:hAnsi="Segoe UI" w:cs="Segoe UI"/>
+          <w:color w:val="FFFFFF"/>
+          <w:sz w:val="2"/>
+          <w:szCs w:val="2"/>
+          <w:lang w:val="en-US" w:eastAsia="ru-RU"/>
+        </w:rPr>
+      </w:pPr>
+      <w:r>
+        <w:rPr>
+          <w:rFonts w:ascii="Segoe UI" w:eastAsia="Times New Roman" w:hAnsi="Segoe UI" w:cs="Segoe UI"/>
+          <w:color w:val="FFFFFF"/>
+          <w:sz w:val="2"/>
+          <w:szCs w:val="2"/>
+          <w:lang w:val="en-US" w:eastAsia="ru-RU"/>
+        </w:rPr>
+        <w:t>Checkpoint 2 Passed</w:t>
+      </w:r>
+    </w:p>
+    <w:p>
+      <w:pPr>
+        <w:spacing w:after="0" w:line="240" w:lineRule="auto"/>
+        <w:rPr>
+          <w:rFonts w:ascii="Segoe UI" w:eastAsia="Times New Roman" w:hAnsi="Segoe UI" w:cs="Segoe UI"/>
+          <w:color w:val="10162F"/>
+          <w:sz w:val="27"/>
+          <w:szCs w:val="27"/>
+          <w:lang w:val="en-US" w:eastAsia="ru-RU"/>
+        </w:rPr>
+      </w:pPr>
+      <w:r>
+        <w:rPr>
+          <w:rFonts w:ascii="Segoe UI" w:eastAsia="Times New Roman" w:hAnsi="Segoe UI" w:cs="Segoe UI"/>
+          <w:color w:val="10162F"/>
+          <w:sz w:val="27"/>
+          <w:szCs w:val="27"/>
+          <w:lang w:val="en-US" w:eastAsia="ru-RU"/>
+        </w:rPr>
+        <w:t>Hint</w:t>
+      </w:r>
+    </w:p>
+    <w:p>
+      <w:pPr>
+        <w:spacing w:after="100" w:afterAutospacing="1" w:line="240" w:lineRule="auto"/>
+        <w:rPr>
+          <w:rFonts w:ascii="Segoe UI" w:eastAsia="Times New Roman" w:hAnsi="Segoe UI" w:cs="Segoe UI"/>
+          <w:color w:val="10162F"/>
+          <w:sz w:val="27"/>
+          <w:szCs w:val="27"/>
+          <w:lang w:val="en-US" w:eastAsia="ru-RU"/>
+        </w:rPr>
+      </w:pPr>
+      <w:r>
+        <w:rPr>
+          <w:rFonts w:ascii="Segoe UI" w:eastAsia="Times New Roman" w:hAnsi="Segoe UI" w:cs="Segoe UI"/>
+          <w:color w:val="10162F"/>
+          <w:sz w:val="27"/>
+          <w:szCs w:val="27"/>
+          <w:lang w:val="en-US" w:eastAsia="ru-RU"/>
+        </w:rPr>
+        <w:t>Function parameters must be defined in the parenthesis of our function definition:</w:t>
+      </w:r>
+    </w:p>
+    <w:p>
+      <w:pPr>
+        <w:shd w:val="clear" w:color="auto" w:fill="211E2F"/>
+        <w:tabs>
+          <w:tab w:val="left" w:pos="916"/>
+          <w:tab w:val="left" w:pos="1832"/>
+          <w:tab w:val="left" w:pos="2748"/>
+          <w:tab w:val="left" w:pos="3664"/>
+          <w:tab w:val="left" w:pos="4580"/>
+          <w:tab w:val="left" w:pos="5496"/>
+          <w:tab w:val="left" w:pos="6412"/>
+          <w:tab w:val="left" w:pos="7328"/>
+          <w:tab w:val="left" w:pos="8244"/>
+          <w:tab w:val="left" w:pos="9160"/>
+          <w:tab w:val="left" w:pos="10076"/>
+          <w:tab w:val="left" w:pos="10992"/>
+          <w:tab w:val="left" w:pos="11908"/>
+          <w:tab w:val="left" w:pos="12824"/>
+          <w:tab w:val="left" w:pos="13740"/>
+          <w:tab w:val="left" w:pos="14656"/>
+        </w:tabs>
+        <w:spacing w:after="0" w:line="240" w:lineRule="auto"/>
+        <w:rPr>
+          <w:rFonts w:ascii="Ubuntu Mono" w:eastAsia="Times New Roman" w:hAnsi="Ubuntu Mono" w:cs="Courier New"/>
+          <w:color w:val="939598"/>
+          <w:sz w:val="27"/>
+          <w:szCs w:val="27"/>
+          <w:lang w:val="en-US" w:eastAsia="ru-RU"/>
+        </w:rPr>
+      </w:pPr>
+      <w:r>
+        <w:rPr>
+          <w:rFonts w:ascii="Ubuntu Mono" w:eastAsia="Times New Roman" w:hAnsi="Ubuntu Mono" w:cs="Courier New"/>
+          <w:color w:val="B3CCFF"/>
+          <w:sz w:val="27"/>
+          <w:szCs w:val="27"/>
+          <w:lang w:val="en-US" w:eastAsia="ru-RU"/>
+        </w:rPr>
+        <w:t xml:space="preserve">def </w:t>
+      </w:r>
+      <w:proofErr w:type="spellStart"/>
+      <w:r>
+        <w:rPr>
+          <w:rFonts w:ascii="Ubuntu Mono" w:eastAsia="Times New Roman" w:hAnsi="Ubuntu Mono" w:cs="Courier New"/>
+          <w:color w:val="B3CCFF"/>
+          <w:sz w:val="27"/>
+          <w:szCs w:val="27"/>
+          <w:lang w:val="en-US" w:eastAsia="ru-RU"/>
+        </w:rPr>
+        <w:t>some_function</w:t>
+      </w:r>
+      <w:proofErr w:type="spellEnd"/>
+      <w:r>
+        <w:rPr>
+          <w:rFonts w:ascii="Ubuntu Mono" w:eastAsia="Times New Roman" w:hAnsi="Ubuntu Mono" w:cs="Courier New"/>
+          <w:color w:val="FFFFFF"/>
+          <w:sz w:val="27"/>
+          <w:szCs w:val="27"/>
+          <w:lang w:val="en-US" w:eastAsia="ru-RU"/>
+        </w:rPr>
+        <w:t>(</w:t>
+      </w:r>
+      <w:proofErr w:type="spellStart"/>
+      <w:r>
+        <w:rPr>
+          <w:rFonts w:ascii="Ubuntu Mono" w:eastAsia="Times New Roman" w:hAnsi="Ubuntu Mono" w:cs="Courier New"/>
+          <w:color w:val="FF8973"/>
+          <w:sz w:val="27"/>
+          <w:szCs w:val="27"/>
+          <w:lang w:val="en-US" w:eastAsia="ru-RU"/>
+        </w:rPr>
+        <w:t>single_parameter</w:t>
+      </w:r>
+      <w:proofErr w:type="spellEnd"/>
+      <w:r>
+        <w:rPr>
+          <w:rFonts w:ascii="Ubuntu Mono" w:eastAsia="Times New Roman" w:hAnsi="Ubuntu Mono" w:cs="Courier New"/>
+          <w:color w:val="FFFFFF"/>
+          <w:sz w:val="27"/>
+          <w:szCs w:val="27"/>
+          <w:lang w:val="en-US" w:eastAsia="ru-RU"/>
+        </w:rPr>
+        <w:t xml:space="preserve">): </w:t>
+      </w:r>
+      <w:r>
+        <w:rPr>
+          <w:rFonts w:ascii="Ubuntu Mono" w:eastAsia="Times New Roman" w:hAnsi="Ubuntu Mono" w:cs="Courier New"/>
+          <w:color w:val="939598"/>
+          <w:sz w:val="27"/>
+          <w:szCs w:val="27"/>
+          <w:lang w:val="en-US" w:eastAsia="ru-RU"/>
+        </w:rPr>
+        <w:br/>
+      </w:r>
+      <w:r>
+        <w:rPr>
+          <w:rFonts w:ascii="Ubuntu Mono" w:eastAsia="Times New Roman" w:hAnsi="Ubuntu Mono" w:cs="Courier New"/>
+          <w:color w:val="FFFFFF"/>
+          <w:sz w:val="27"/>
+          <w:szCs w:val="27"/>
+          <w:lang w:val="en-US" w:eastAsia="ru-RU"/>
+        </w:rPr>
+        <w:t>  </w:t>
+      </w:r>
+      <w:r>
+        <w:rPr>
+          <w:rFonts w:ascii="Ubuntu Mono" w:eastAsia="Times New Roman" w:hAnsi="Ubuntu Mono" w:cs="Courier New"/>
+          <w:color w:val="939598"/>
+          <w:sz w:val="27"/>
+          <w:szCs w:val="27"/>
+          <w:lang w:val="en-US" w:eastAsia="ru-RU"/>
+        </w:rPr>
+        <w:t xml:space="preserve">#some code </w:t>
+      </w:r>
+    </w:p>
+    <w:p>
+      <w:pPr>
+        <w:spacing w:after="0" w:line="240" w:lineRule="auto"/>
+        <w:rPr>
+          <w:rFonts w:ascii="Segoe UI" w:eastAsia="Times New Roman" w:hAnsi="Segoe UI" w:cs="Segoe UI"/>
+          <w:color w:val="10162F"/>
+          <w:sz w:val="27"/>
+          <w:szCs w:val="27"/>
+          <w:lang w:val="en-US" w:eastAsia="ru-RU"/>
+        </w:rPr>
+      </w:pPr>
+      <w:r>
+        <w:rPr>
+          <w:rFonts w:ascii="Segoe UI" w:eastAsia="Times New Roman" w:hAnsi="Segoe UI" w:cs="Segoe UI"/>
+          <w:b/>
+          <w:bCs/>
+          <w:color w:val="10162F"/>
+          <w:sz w:val="27"/>
+          <w:szCs w:val="27"/>
+          <w:lang w:val="en-US" w:eastAsia="ru-RU"/>
+        </w:rPr>
+        <w:t>2.</w:t>
+      </w:r>
+    </w:p>
+    <w:p>
+      <w:pPr>
+        <w:spacing w:after="100" w:afterAutospacing="1" w:line="240" w:lineRule="auto"/>
+        <w:rPr>
+          <w:rFonts w:ascii="Segoe UI" w:eastAsia="Times New Roman" w:hAnsi="Segoe UI" w:cs="Segoe UI"/>
+          <w:color w:val="10162F"/>
+          <w:sz w:val="27"/>
+          <w:szCs w:val="27"/>
+          <w:lang w:val="en-US" w:eastAsia="ru-RU"/>
+        </w:rPr>
+      </w:pPr>
+      <w:proofErr w:type="spellStart"/>
+      <w:r>
+        <w:rPr>
+          <w:rFonts w:ascii="Ubuntu Mono" w:eastAsia="Times New Roman" w:hAnsi="Ubuntu Mono" w:cs="Courier New"/>
+          <w:color w:val="15141F"/>
+          <w:shd w:val="clear" w:color="auto" w:fill="EAE9ED"/>
+          <w:lang w:val="en-US" w:eastAsia="ru-RU"/>
+        </w:rPr>
+        <w:t>generate_trip_</w:t>
+      </w:r>
+      <w:proofErr w:type="gramStart"/>
+      <w:r>
+        <w:rPr>
+          <w:rFonts w:ascii="Ubuntu Mono" w:eastAsia="Times New Roman" w:hAnsi="Ubuntu Mono" w:cs="Courier New"/>
+          <w:color w:val="15141F"/>
+          <w:shd w:val="clear" w:color="auto" w:fill="EAE9ED"/>
+          <w:lang w:val="en-US" w:eastAsia="ru-RU"/>
+        </w:rPr>
+        <w:t>instructions</w:t>
+      </w:r>
+      <w:proofErr w:type="spellEnd"/>
+      <w:r>
+        <w:rPr>
+          <w:rFonts w:ascii="Ubuntu Mono" w:eastAsia="Times New Roman" w:hAnsi="Ubuntu Mono" w:cs="Courier New"/>
+          <w:color w:val="15141F"/>
+          <w:shd w:val="clear" w:color="auto" w:fill="EAE9ED"/>
+          <w:lang w:val="en-US" w:eastAsia="ru-RU"/>
+        </w:rPr>
+        <w:t>(</w:t>
+      </w:r>
+      <w:proofErr w:type="gramEnd"/>
+      <w:r>
+        <w:rPr>
+          <w:rFonts w:ascii="Ubuntu Mono" w:eastAsia="Times New Roman" w:hAnsi="Ubuntu Mono" w:cs="Courier New"/>
+          <w:color w:val="15141F"/>
+          <w:shd w:val="clear" w:color="auto" w:fill="EAE9ED"/>
+          <w:lang w:val="en-US" w:eastAsia="ru-RU"/>
+        </w:rPr>
+        <w:t>)</w:t>
+      </w:r>
+      <w:r>
+        <w:rPr>
+          <w:rFonts w:ascii="Segoe UI" w:eastAsia="Times New Roman" w:hAnsi="Segoe UI" w:cs="Segoe UI"/>
+          <w:color w:val="10162F"/>
+          <w:sz w:val="27"/>
+          <w:szCs w:val="27"/>
+          <w:lang w:val="en-US" w:eastAsia="ru-RU"/>
+        </w:rPr>
+        <w:t> should print out the following:</w:t>
+      </w:r>
+    </w:p>
+    <w:p>
+      <w:pPr>
+        <w:shd w:val="clear" w:color="auto" w:fill="211E2F"/>
+        <w:tabs>
+          <w:tab w:val="left" w:pos="916"/>
+          <w:tab w:val="left" w:pos="1832"/>
+          <w:tab w:val="left" w:pos="2748"/>
+          <w:tab w:val="left" w:pos="3664"/>
+          <w:tab w:val="left" w:pos="4580"/>
+          <w:tab w:val="left" w:pos="5496"/>
+          <w:tab w:val="left" w:pos="6412"/>
+          <w:tab w:val="left" w:pos="7328"/>
+          <w:tab w:val="left" w:pos="8244"/>
+          <w:tab w:val="left" w:pos="9160"/>
+          <w:tab w:val="left" w:pos="10076"/>
+          <w:tab w:val="left" w:pos="10992"/>
+          <w:tab w:val="left" w:pos="11908"/>
+          <w:tab w:val="left" w:pos="12824"/>
+          <w:tab w:val="left" w:pos="13740"/>
+          <w:tab w:val="left" w:pos="14656"/>
+        </w:tabs>
+        <w:spacing w:after="0" w:line="240" w:lineRule="auto"/>
+        <w:rPr>
+          <w:rFonts w:ascii="Ubuntu Mono" w:eastAsia="Times New Roman" w:hAnsi="Ubuntu Mono" w:cs="Courier New"/>
+          <w:color w:val="939598"/>
+          <w:sz w:val="27"/>
+          <w:szCs w:val="27"/>
+          <w:lang w:val="en-US" w:eastAsia="ru-RU"/>
+        </w:rPr>
+      </w:pPr>
+      <w:r>
+        <w:rPr>
+          <w:rFonts w:ascii="Ubuntu Mono" w:eastAsia="Times New Roman" w:hAnsi="Ubuntu Mono" w:cs="Courier New"/>
+          <w:color w:val="FFFFFF"/>
+          <w:sz w:val="27"/>
+          <w:szCs w:val="27"/>
+          <w:lang w:val="en-US" w:eastAsia="ru-RU"/>
+        </w:rPr>
+        <w:t>Looks like you are planning a trip to visit &lt;location&gt;</w:t>
+      </w:r>
+    </w:p>
+    <w:p>
+      <w:pPr>
+        <w:spacing w:after="0" w:line="240" w:lineRule="auto"/>
+        <w:rPr>
+          <w:rFonts w:ascii="Segoe UI" w:eastAsia="Times New Roman" w:hAnsi="Segoe UI" w:cs="Segoe UI"/>
+          <w:color w:val="10162F"/>
+          <w:sz w:val="27"/>
+          <w:szCs w:val="27"/>
+          <w:lang w:val="en-US" w:eastAsia="ru-RU"/>
+        </w:rPr>
+      </w:pPr>
+      <w:r>
+        <w:rPr>
+          <w:rFonts w:ascii="Segoe UI" w:eastAsia="Times New Roman" w:hAnsi="Segoe UI" w:cs="Segoe UI"/>
+          <w:color w:val="10162F"/>
+          <w:sz w:val="27"/>
+          <w:szCs w:val="27"/>
+          <w:lang w:val="en-US" w:eastAsia="ru-RU"/>
+        </w:rPr>
+        <w:t>Where </w:t>
+      </w:r>
+      <w:r>
+        <w:rPr>
+          <w:rFonts w:ascii="Ubuntu Mono" w:eastAsia="Times New Roman" w:hAnsi="Ubuntu Mono" w:cs="Courier New"/>
+          <w:color w:val="15141F"/>
+          <w:shd w:val="clear" w:color="auto" w:fill="EAE9ED"/>
+          <w:lang w:val="en-US" w:eastAsia="ru-RU"/>
+        </w:rPr>
+        <w:t>&lt;location&gt;</w:t>
+      </w:r>
+      <w:r>
+        <w:rPr>
+          <w:rFonts w:ascii="Segoe UI" w:eastAsia="Times New Roman" w:hAnsi="Segoe UI" w:cs="Segoe UI"/>
+          <w:color w:val="10162F"/>
+          <w:sz w:val="27"/>
+          <w:szCs w:val="27"/>
+          <w:lang w:val="en-US" w:eastAsia="ru-RU"/>
+        </w:rPr>
+        <w:t> will represent the </w:t>
+      </w:r>
+      <w:r>
+        <w:rPr>
+          <w:rFonts w:ascii="Ubuntu Mono" w:eastAsia="Times New Roman" w:hAnsi="Ubuntu Mono" w:cs="Courier New"/>
+          <w:color w:val="15141F"/>
+          <w:shd w:val="clear" w:color="auto" w:fill="EAE9ED"/>
+          <w:lang w:val="en-US" w:eastAsia="ru-RU"/>
+        </w:rPr>
+        <w:t>location</w:t>
+      </w:r>
+      <w:r>
+        <w:rPr>
+          <w:rFonts w:ascii="Segoe UI" w:eastAsia="Times New Roman" w:hAnsi="Segoe UI" w:cs="Segoe UI"/>
+          <w:color w:val="10162F"/>
+          <w:sz w:val="27"/>
+          <w:szCs w:val="27"/>
+          <w:lang w:val="en-US" w:eastAsia="ru-RU"/>
+        </w:rPr>
+        <w:t> parameter.</w:t>
+      </w:r>
+    </w:p>
+    <w:p>
+      <w:pPr>
+        <w:shd w:val="clear" w:color="auto" w:fill="37C3BE"/>
+        <w:spacing w:after="0" w:line="240" w:lineRule="auto"/>
+        <w:rPr>
+          <w:rFonts w:ascii="Segoe UI" w:eastAsia="Times New Roman" w:hAnsi="Segoe UI" w:cs="Segoe UI"/>
+          <w:color w:val="FFFFFF"/>
+          <w:sz w:val="2"/>
+          <w:szCs w:val="2"/>
+          <w:lang w:val="en-US" w:eastAsia="ru-RU"/>
+        </w:rPr>
+      </w:pPr>
+      <w:r>
+        <w:rPr>
+          <w:rFonts w:ascii="Segoe UI" w:eastAsia="Times New Roman" w:hAnsi="Segoe UI" w:cs="Segoe UI"/>
+          <w:color w:val="FFFFFF"/>
+          <w:sz w:val="2"/>
+          <w:szCs w:val="2"/>
+          <w:lang w:val="en-US" w:eastAsia="ru-RU"/>
+        </w:rPr>
+        <w:t>Checkpoint 3 Passed</w:t>
+      </w:r>
+    </w:p>
+    <w:p>
+      <w:pPr>
+        <w:spacing w:after="0" w:line="240" w:lineRule="auto"/>
+        <w:rPr>
+          <w:rFonts w:ascii="Segoe UI" w:eastAsia="Times New Roman" w:hAnsi="Segoe UI" w:cs="Segoe UI"/>
+          <w:color w:val="10162F"/>
+          <w:sz w:val="27"/>
+          <w:szCs w:val="27"/>
+          <w:lang w:val="en-US" w:eastAsia="ru-RU"/>
+        </w:rPr>
+      </w:pPr>
+      <w:r>
+        <w:rPr>
+          <w:rFonts w:ascii="Segoe UI" w:eastAsia="Times New Roman" w:hAnsi="Segoe UI" w:cs="Segoe UI"/>
+          <w:color w:val="10162F"/>
+          <w:sz w:val="27"/>
+          <w:szCs w:val="27"/>
+          <w:lang w:val="en-US" w:eastAsia="ru-RU"/>
+        </w:rPr>
+        <w:t>Hint</w:t>
+      </w:r>
+    </w:p>
+    <w:p>
+      <w:pPr>
+        <w:spacing w:after="0" w:line="240" w:lineRule="auto"/>
+        <w:rPr>
+          <w:rFonts w:ascii="Segoe UI" w:eastAsia="Times New Roman" w:hAnsi="Segoe UI" w:cs="Segoe UI"/>
+          <w:color w:val="10162F"/>
+          <w:sz w:val="27"/>
+          <w:szCs w:val="27"/>
+          <w:lang w:val="en-US" w:eastAsia="ru-RU"/>
+        </w:rPr>
+      </w:pPr>
+      <w:r>
+        <w:rPr>
+          <w:rFonts w:ascii="Segoe UI" w:eastAsia="Times New Roman" w:hAnsi="Segoe UI" w:cs="Segoe UI"/>
+          <w:color w:val="10162F"/>
+          <w:sz w:val="27"/>
+          <w:szCs w:val="27"/>
+          <w:lang w:val="en-US" w:eastAsia="ru-RU"/>
+        </w:rPr>
+        <w:t>Remember to concatenate the </w:t>
+      </w:r>
+      <w:r>
+        <w:rPr>
+          <w:rFonts w:ascii="Ubuntu Mono" w:eastAsia="Times New Roman" w:hAnsi="Ubuntu Mono" w:cs="Courier New"/>
+          <w:color w:val="15141F"/>
+          <w:shd w:val="clear" w:color="auto" w:fill="EAE9ED"/>
+          <w:lang w:val="en-US" w:eastAsia="ru-RU"/>
+        </w:rPr>
+        <w:t>location</w:t>
+      </w:r>
+      <w:r>
+        <w:rPr>
+          <w:rFonts w:ascii="Segoe UI" w:eastAsia="Times New Roman" w:hAnsi="Segoe UI" w:cs="Segoe UI"/>
+          <w:color w:val="10162F"/>
+          <w:sz w:val="27"/>
+          <w:szCs w:val="27"/>
+          <w:lang w:val="en-US" w:eastAsia="ru-RU"/>
+        </w:rPr>
+        <w:t> to the end of the string in the </w:t>
+      </w:r>
+      <w:r>
+        <w:rPr>
+          <w:rFonts w:ascii="Ubuntu Mono" w:eastAsia="Times New Roman" w:hAnsi="Ubuntu Mono" w:cs="Courier New"/>
+          <w:color w:val="15141F"/>
+          <w:shd w:val="clear" w:color="auto" w:fill="EAE9ED"/>
+          <w:lang w:val="en-US" w:eastAsia="ru-RU"/>
+        </w:rPr>
+        <w:t>print</w:t>
+      </w:r>
+      <w:r>
+        <w:rPr>
+          <w:rFonts w:ascii="Segoe UI" w:eastAsia="Times New Roman" w:hAnsi="Segoe UI" w:cs="Segoe UI"/>
+          <w:color w:val="10162F"/>
+          <w:sz w:val="27"/>
+          <w:szCs w:val="27"/>
+          <w:lang w:val="en-US" w:eastAsia="ru-RU"/>
+        </w:rPr>
+        <w:t> statement by using the </w:t>
+      </w:r>
+      <w:r>
+        <w:rPr>
+          <w:rFonts w:ascii="Ubuntu Mono" w:eastAsia="Times New Roman" w:hAnsi="Ubuntu Mono" w:cs="Courier New"/>
+          <w:color w:val="15141F"/>
+          <w:shd w:val="clear" w:color="auto" w:fill="EAE9ED"/>
+          <w:lang w:val="en-US" w:eastAsia="ru-RU"/>
+        </w:rPr>
+        <w:t>+</w:t>
+      </w:r>
+      <w:r>
+        <w:rPr>
+          <w:rFonts w:ascii="Segoe UI" w:eastAsia="Times New Roman" w:hAnsi="Segoe UI" w:cs="Segoe UI"/>
+          <w:color w:val="10162F"/>
+          <w:sz w:val="27"/>
+          <w:szCs w:val="27"/>
+          <w:lang w:val="en-US" w:eastAsia="ru-RU"/>
+        </w:rPr>
+        <w:t> operator.</w:t>
+      </w:r>
+    </w:p>
+    <w:p>
+      <w:pPr>
+        <w:spacing w:after="0" w:line="240" w:lineRule="auto"/>
+        <w:rPr>
+          <w:rFonts w:ascii="Segoe UI" w:eastAsia="Times New Roman" w:hAnsi="Segoe UI" w:cs="Segoe UI"/>
+          <w:color w:val="10162F"/>
+          <w:sz w:val="27"/>
+          <w:szCs w:val="27"/>
+          <w:lang w:val="en-US" w:eastAsia="ru-RU"/>
+        </w:rPr>
+      </w:pPr>
+      <w:r>
+        <w:rPr>
+          <w:rFonts w:ascii="Segoe UI" w:eastAsia="Times New Roman" w:hAnsi="Segoe UI" w:cs="Segoe UI"/>
+          <w:b/>
+          <w:bCs/>
+          <w:color w:val="10162F"/>
+          <w:sz w:val="27"/>
+          <w:szCs w:val="27"/>
+          <w:lang w:val="en-US" w:eastAsia="ru-RU"/>
+        </w:rPr>
+        <w:t>3.</w:t>
+      </w:r>
+    </w:p>
+    <w:p>
+      <w:pPr>
+        <w:spacing w:after="100" w:afterAutospacing="1" w:line="240" w:lineRule="auto"/>
+        <w:rPr>
+          <w:rFonts w:ascii="Segoe UI" w:eastAsia="Times New Roman" w:hAnsi="Segoe UI" w:cs="Segoe UI"/>
+          <w:color w:val="10162F"/>
+          <w:sz w:val="27"/>
+          <w:szCs w:val="27"/>
+          <w:lang w:val="en-US" w:eastAsia="ru-RU"/>
+        </w:rPr>
+      </w:pPr>
+      <w:proofErr w:type="spellStart"/>
+      <w:r>
+        <w:rPr>
+          <w:rFonts w:ascii="Ubuntu Mono" w:eastAsia="Times New Roman" w:hAnsi="Ubuntu Mono" w:cs="Courier New"/>
+          <w:color w:val="15141F"/>
+          <w:shd w:val="clear" w:color="auto" w:fill="EAE9ED"/>
+          <w:lang w:val="en-US" w:eastAsia="ru-RU"/>
+        </w:rPr>
+        <w:t>generate_trip_</w:t>
+      </w:r>
+      <w:proofErr w:type="gramStart"/>
+      <w:r>
+        <w:rPr>
+          <w:rFonts w:ascii="Ubuntu Mono" w:eastAsia="Times New Roman" w:hAnsi="Ubuntu Mono" w:cs="Courier New"/>
+          <w:color w:val="15141F"/>
+          <w:shd w:val="clear" w:color="auto" w:fill="EAE9ED"/>
+          <w:lang w:val="en-US" w:eastAsia="ru-RU"/>
+        </w:rPr>
+        <w:t>instructions</w:t>
+      </w:r>
+      <w:proofErr w:type="spellEnd"/>
+      <w:r>
+        <w:rPr>
+          <w:rFonts w:ascii="Ubuntu Mono" w:eastAsia="Times New Roman" w:hAnsi="Ubuntu Mono" w:cs="Courier New"/>
+          <w:color w:val="15141F"/>
+          <w:shd w:val="clear" w:color="auto" w:fill="EAE9ED"/>
+          <w:lang w:val="en-US" w:eastAsia="ru-RU"/>
+        </w:rPr>
+        <w:t>(</w:t>
+      </w:r>
+      <w:proofErr w:type="gramEnd"/>
+      <w:r>
+        <w:rPr>
+          <w:rFonts w:ascii="Ubuntu Mono" w:eastAsia="Times New Roman" w:hAnsi="Ubuntu Mono" w:cs="Courier New"/>
+          <w:color w:val="15141F"/>
+          <w:shd w:val="clear" w:color="auto" w:fill="EAE9ED"/>
+          <w:lang w:val="en-US" w:eastAsia="ru-RU"/>
+        </w:rPr>
+        <w:t>)</w:t>
+      </w:r>
+      <w:r>
+        <w:rPr>
+          <w:rFonts w:ascii="Segoe UI" w:eastAsia="Times New Roman" w:hAnsi="Segoe UI" w:cs="Segoe UI"/>
+          <w:color w:val="10162F"/>
+          <w:sz w:val="27"/>
+          <w:szCs w:val="27"/>
+          <w:lang w:val="en-US" w:eastAsia="ru-RU"/>
+        </w:rPr>
+        <w:t> should also let our users know they can reach their location using public transit.</w:t>
+      </w:r>
+    </w:p>
+    <w:p>
+      <w:pPr>
+        <w:spacing w:after="100" w:afterAutospacing="1" w:line="240" w:lineRule="auto"/>
+        <w:rPr>
+          <w:rFonts w:ascii="Segoe UI" w:eastAsia="Times New Roman" w:hAnsi="Segoe UI" w:cs="Segoe UI"/>
+          <w:color w:val="10162F"/>
+          <w:sz w:val="27"/>
+          <w:szCs w:val="27"/>
+          <w:lang w:val="en-US" w:eastAsia="ru-RU"/>
+        </w:rPr>
+      </w:pPr>
+      <w:r>
+        <w:rPr>
+          <w:rFonts w:ascii="Segoe UI" w:eastAsia="Times New Roman" w:hAnsi="Segoe UI" w:cs="Segoe UI"/>
+          <w:color w:val="10162F"/>
+          <w:sz w:val="27"/>
+          <w:szCs w:val="27"/>
+          <w:lang w:val="en-US" w:eastAsia="ru-RU"/>
+        </w:rPr>
+        <w:t>Let’s have </w:t>
+      </w:r>
+      <w:proofErr w:type="spellStart"/>
+      <w:r>
+        <w:rPr>
+          <w:rFonts w:ascii="Ubuntu Mono" w:eastAsia="Times New Roman" w:hAnsi="Ubuntu Mono" w:cs="Courier New"/>
+          <w:color w:val="15141F"/>
+          <w:shd w:val="clear" w:color="auto" w:fill="EAE9ED"/>
+          <w:lang w:val="en-US" w:eastAsia="ru-RU"/>
+        </w:rPr>
+        <w:t>generate_trip_</w:t>
+      </w:r>
+      <w:proofErr w:type="gramStart"/>
+      <w:r>
+        <w:rPr>
+          <w:rFonts w:ascii="Ubuntu Mono" w:eastAsia="Times New Roman" w:hAnsi="Ubuntu Mono" w:cs="Courier New"/>
+          <w:color w:val="15141F"/>
+          <w:shd w:val="clear" w:color="auto" w:fill="EAE9ED"/>
+          <w:lang w:val="en-US" w:eastAsia="ru-RU"/>
+        </w:rPr>
+        <w:t>instructions</w:t>
+      </w:r>
+      <w:proofErr w:type="spellEnd"/>
+      <w:r>
+        <w:rPr>
+          <w:rFonts w:ascii="Ubuntu Mono" w:eastAsia="Times New Roman" w:hAnsi="Ubuntu Mono" w:cs="Courier New"/>
+          <w:color w:val="15141F"/>
+          <w:shd w:val="clear" w:color="auto" w:fill="EAE9ED"/>
+          <w:lang w:val="en-US" w:eastAsia="ru-RU"/>
+        </w:rPr>
+        <w:t>(</w:t>
+      </w:r>
+      <w:proofErr w:type="gramEnd"/>
+      <w:r>
+        <w:rPr>
+          <w:rFonts w:ascii="Ubuntu Mono" w:eastAsia="Times New Roman" w:hAnsi="Ubuntu Mono" w:cs="Courier New"/>
+          <w:color w:val="15141F"/>
+          <w:shd w:val="clear" w:color="auto" w:fill="EAE9ED"/>
+          <w:lang w:val="en-US" w:eastAsia="ru-RU"/>
+        </w:rPr>
+        <w:t>)</w:t>
+      </w:r>
+      <w:r>
+        <w:rPr>
+          <w:rFonts w:ascii="Segoe UI" w:eastAsia="Times New Roman" w:hAnsi="Segoe UI" w:cs="Segoe UI"/>
+          <w:color w:val="10162F"/>
+          <w:sz w:val="27"/>
+          <w:szCs w:val="27"/>
+          <w:lang w:val="en-US" w:eastAsia="ru-RU"/>
+        </w:rPr>
+        <w:t>also print out the following on a new line:</w:t>
+      </w:r>
+    </w:p>
+    <w:p>
+      <w:pPr>
+        <w:shd w:val="clear" w:color="auto" w:fill="211E2F"/>
+        <w:tabs>
+          <w:tab w:val="left" w:pos="916"/>
+          <w:tab w:val="left" w:pos="1832"/>
+          <w:tab w:val="left" w:pos="2748"/>
+          <w:tab w:val="left" w:pos="3664"/>
+          <w:tab w:val="left" w:pos="4580"/>
+          <w:tab w:val="left" w:pos="5496"/>
+          <w:tab w:val="left" w:pos="6412"/>
+          <w:tab w:val="left" w:pos="7328"/>
+          <w:tab w:val="left" w:pos="8244"/>
+          <w:tab w:val="left" w:pos="9160"/>
+          <w:tab w:val="left" w:pos="10076"/>
+          <w:tab w:val="left" w:pos="10992"/>
+          <w:tab w:val="left" w:pos="11908"/>
+          <w:tab w:val="left" w:pos="12824"/>
+          <w:tab w:val="left" w:pos="13740"/>
+          <w:tab w:val="left" w:pos="14656"/>
+        </w:tabs>
+        <w:spacing w:after="0" w:line="240" w:lineRule="auto"/>
+        <w:rPr>
+          <w:rFonts w:ascii="Ubuntu Mono" w:eastAsia="Times New Roman" w:hAnsi="Ubuntu Mono" w:cs="Courier New"/>
+          <w:color w:val="939598"/>
+          <w:sz w:val="27"/>
+          <w:szCs w:val="27"/>
+          <w:lang w:val="en-US" w:eastAsia="ru-RU"/>
+        </w:rPr>
+      </w:pPr>
+      <w:r>
+        <w:rPr>
+          <w:rFonts w:ascii="Ubuntu Mono" w:eastAsia="Times New Roman" w:hAnsi="Ubuntu Mono" w:cs="Courier New"/>
+          <w:color w:val="FFFFFF"/>
+          <w:sz w:val="27"/>
+          <w:szCs w:val="27"/>
+          <w:lang w:val="en-US" w:eastAsia="ru-RU"/>
+        </w:rPr>
+        <w:t>You can use the public subway system to get to &lt;location&gt;</w:t>
+      </w:r>
+    </w:p>
+    <w:p>
+      <w:pPr>
+        <w:spacing w:after="0" w:line="240" w:lineRule="auto"/>
+        <w:rPr>
+          <w:rFonts w:ascii="Segoe UI" w:eastAsia="Times New Roman" w:hAnsi="Segoe UI" w:cs="Segoe UI"/>
+          <w:color w:val="10162F"/>
+          <w:sz w:val="27"/>
+          <w:szCs w:val="27"/>
+          <w:lang w:val="en-US" w:eastAsia="ru-RU"/>
+        </w:rPr>
+      </w:pPr>
+      <w:r>
+        <w:rPr>
+          <w:rFonts w:ascii="Segoe UI" w:eastAsia="Times New Roman" w:hAnsi="Segoe UI" w:cs="Segoe UI"/>
+          <w:color w:val="10162F"/>
+          <w:sz w:val="27"/>
+          <w:szCs w:val="27"/>
+          <w:lang w:val="en-US" w:eastAsia="ru-RU"/>
+        </w:rPr>
+        <w:t>Where </w:t>
+      </w:r>
+      <w:r>
+        <w:rPr>
+          <w:rFonts w:ascii="Ubuntu Mono" w:eastAsia="Times New Roman" w:hAnsi="Ubuntu Mono" w:cs="Courier New"/>
+          <w:color w:val="15141F"/>
+          <w:shd w:val="clear" w:color="auto" w:fill="EAE9ED"/>
+          <w:lang w:val="en-US" w:eastAsia="ru-RU"/>
+        </w:rPr>
+        <w:t>&lt;location&gt;</w:t>
+      </w:r>
+      <w:r>
+        <w:rPr>
+          <w:rFonts w:ascii="Segoe UI" w:eastAsia="Times New Roman" w:hAnsi="Segoe UI" w:cs="Segoe UI"/>
+          <w:color w:val="10162F"/>
+          <w:sz w:val="27"/>
+          <w:szCs w:val="27"/>
+          <w:lang w:val="en-US" w:eastAsia="ru-RU"/>
+        </w:rPr>
+        <w:t> will represent the </w:t>
+      </w:r>
+      <w:r>
+        <w:rPr>
+          <w:rFonts w:ascii="Ubuntu Mono" w:eastAsia="Times New Roman" w:hAnsi="Ubuntu Mono" w:cs="Courier New"/>
+          <w:color w:val="15141F"/>
+          <w:shd w:val="clear" w:color="auto" w:fill="EAE9ED"/>
+          <w:lang w:val="en-US" w:eastAsia="ru-RU"/>
+        </w:rPr>
+        <w:t>location</w:t>
+      </w:r>
+      <w:r>
+        <w:rPr>
+          <w:rFonts w:ascii="Segoe UI" w:eastAsia="Times New Roman" w:hAnsi="Segoe UI" w:cs="Segoe UI"/>
+          <w:color w:val="10162F"/>
+          <w:sz w:val="27"/>
+          <w:szCs w:val="27"/>
+          <w:lang w:val="en-US" w:eastAsia="ru-RU"/>
+        </w:rPr>
+        <w:t> parameter.</w:t>
+      </w:r>
+    </w:p>
+    <w:p>
+      <w:pPr>
+        <w:shd w:val="clear" w:color="auto" w:fill="37C3BE"/>
+        <w:spacing w:after="0" w:line="240" w:lineRule="auto"/>
+        <w:rPr>
+          <w:rFonts w:ascii="Segoe UI" w:eastAsia="Times New Roman" w:hAnsi="Segoe UI" w:cs="Segoe UI"/>
+          <w:color w:val="FFFFFF"/>
+          <w:sz w:val="2"/>
+          <w:szCs w:val="2"/>
+          <w:lang w:val="en-US" w:eastAsia="ru-RU"/>
+        </w:rPr>
+      </w:pPr>
+      <w:r>
+        <w:rPr>
+          <w:rFonts w:ascii="Segoe UI" w:eastAsia="Times New Roman" w:hAnsi="Segoe UI" w:cs="Segoe UI"/>
+          <w:color w:val="FFFFFF"/>
+          <w:sz w:val="2"/>
+          <w:szCs w:val="2"/>
+          <w:lang w:val="en-US" w:eastAsia="ru-RU"/>
+        </w:rPr>
+        <w:t>Checkpoint 4 Passed</w:t>
+      </w:r>
+    </w:p>
+    <w:p>
+      <w:pPr>
+        <w:spacing w:after="0" w:line="240" w:lineRule="auto"/>
+        <w:rPr>
+          <w:rFonts w:ascii="Segoe UI" w:eastAsia="Times New Roman" w:hAnsi="Segoe UI" w:cs="Segoe UI"/>
+          <w:color w:val="10162F"/>
+          <w:sz w:val="27"/>
+          <w:szCs w:val="27"/>
+          <w:lang w:val="en-US" w:eastAsia="ru-RU"/>
+        </w:rPr>
+      </w:pPr>
+      <w:r>
+        <w:rPr>
+          <w:rFonts w:ascii="Segoe UI" w:eastAsia="Times New Roman" w:hAnsi="Segoe UI" w:cs="Segoe UI"/>
+          <w:color w:val="10162F"/>
+          <w:sz w:val="27"/>
+          <w:szCs w:val="27"/>
+          <w:lang w:val="en-US" w:eastAsia="ru-RU"/>
+        </w:rPr>
+        <w:t>Hint</w:t>
+      </w:r>
+    </w:p>
+    <w:p>
+      <w:pPr>
+        <w:spacing w:after="0" w:line="240" w:lineRule="auto"/>
+        <w:rPr>
+          <w:rFonts w:ascii="Segoe UI" w:eastAsia="Times New Roman" w:hAnsi="Segoe UI" w:cs="Segoe UI"/>
+          <w:color w:val="10162F"/>
+          <w:sz w:val="27"/>
+          <w:szCs w:val="27"/>
+          <w:lang w:val="en-US" w:eastAsia="ru-RU"/>
+        </w:rPr>
+      </w:pPr>
+      <w:r>
+        <w:rPr>
+          <w:rFonts w:ascii="Segoe UI" w:eastAsia="Times New Roman" w:hAnsi="Segoe UI" w:cs="Segoe UI"/>
+          <w:color w:val="10162F"/>
+          <w:sz w:val="27"/>
+          <w:szCs w:val="27"/>
+          <w:lang w:val="en-US" w:eastAsia="ru-RU"/>
+        </w:rPr>
+        <w:t>Remember to concatenate the </w:t>
+      </w:r>
+      <w:r>
+        <w:rPr>
+          <w:rFonts w:ascii="Ubuntu Mono" w:eastAsia="Times New Roman" w:hAnsi="Ubuntu Mono" w:cs="Courier New"/>
+          <w:color w:val="15141F"/>
+          <w:shd w:val="clear" w:color="auto" w:fill="EAE9ED"/>
+          <w:lang w:val="en-US" w:eastAsia="ru-RU"/>
+        </w:rPr>
+        <w:t>location</w:t>
+      </w:r>
+      <w:r>
+        <w:rPr>
+          <w:rFonts w:ascii="Segoe UI" w:eastAsia="Times New Roman" w:hAnsi="Segoe UI" w:cs="Segoe UI"/>
+          <w:color w:val="10162F"/>
+          <w:sz w:val="27"/>
+          <w:szCs w:val="27"/>
+          <w:lang w:val="en-US" w:eastAsia="ru-RU"/>
+        </w:rPr>
+        <w:t> to the end of the string in the </w:t>
+      </w:r>
+      <w:r>
+        <w:rPr>
+          <w:rFonts w:ascii="Ubuntu Mono" w:eastAsia="Times New Roman" w:hAnsi="Ubuntu Mono" w:cs="Courier New"/>
+          <w:color w:val="15141F"/>
+          <w:shd w:val="clear" w:color="auto" w:fill="EAE9ED"/>
+          <w:lang w:val="en-US" w:eastAsia="ru-RU"/>
+        </w:rPr>
+        <w:t>print</w:t>
+      </w:r>
+      <w:r>
+        <w:rPr>
+          <w:rFonts w:ascii="Segoe UI" w:eastAsia="Times New Roman" w:hAnsi="Segoe UI" w:cs="Segoe UI"/>
+          <w:color w:val="10162F"/>
+          <w:sz w:val="27"/>
+          <w:szCs w:val="27"/>
+          <w:lang w:val="en-US" w:eastAsia="ru-RU"/>
+        </w:rPr>
+        <w:t> statement by using the </w:t>
+      </w:r>
+      <w:r>
+        <w:rPr>
+          <w:rFonts w:ascii="Ubuntu Mono" w:eastAsia="Times New Roman" w:hAnsi="Ubuntu Mono" w:cs="Courier New"/>
+          <w:color w:val="15141F"/>
+          <w:shd w:val="clear" w:color="auto" w:fill="EAE9ED"/>
+          <w:lang w:val="en-US" w:eastAsia="ru-RU"/>
+        </w:rPr>
+        <w:t>+</w:t>
+      </w:r>
+      <w:r>
+        <w:rPr>
+          <w:rFonts w:ascii="Segoe UI" w:eastAsia="Times New Roman" w:hAnsi="Segoe UI" w:cs="Segoe UI"/>
+          <w:color w:val="10162F"/>
+          <w:sz w:val="27"/>
+          <w:szCs w:val="27"/>
+          <w:lang w:val="en-US" w:eastAsia="ru-RU"/>
+        </w:rPr>
+        <w:t> operator.</w:t>
+      </w:r>
+    </w:p>
+    <w:p>
+      <w:pPr>
+        <w:spacing w:after="0" w:line="240" w:lineRule="auto"/>
+        <w:rPr>
+          <w:rFonts w:ascii="Segoe UI" w:eastAsia="Times New Roman" w:hAnsi="Segoe UI" w:cs="Segoe UI"/>
+          <w:color w:val="10162F"/>
+          <w:sz w:val="27"/>
+          <w:szCs w:val="27"/>
+          <w:lang w:val="en-US" w:eastAsia="ru-RU"/>
+        </w:rPr>
+      </w:pPr>
+      <w:r>
+        <w:rPr>
+          <w:rFonts w:ascii="Segoe UI" w:eastAsia="Times New Roman" w:hAnsi="Segoe UI" w:cs="Segoe UI"/>
+          <w:b/>
+          <w:bCs/>
+          <w:color w:val="10162F"/>
+          <w:sz w:val="27"/>
+          <w:szCs w:val="27"/>
+          <w:lang w:val="en-US" w:eastAsia="ru-RU"/>
+        </w:rPr>
+        <w:t>4.</w:t>
+      </w:r>
+    </w:p>
+    <w:p>
+      <w:pPr>
+        <w:spacing w:after="0" w:line="240" w:lineRule="auto"/>
+        <w:rPr>
+          <w:rFonts w:ascii="Segoe UI" w:eastAsia="Times New Roman" w:hAnsi="Segoe UI" w:cs="Segoe UI"/>
+          <w:color w:val="10162F"/>
+          <w:sz w:val="27"/>
+          <w:szCs w:val="27"/>
+          <w:lang w:val="en-US" w:eastAsia="ru-RU"/>
+        </w:rPr>
+      </w:pPr>
+      <w:r>
+        <w:rPr>
+          <w:rFonts w:ascii="Segoe UI" w:eastAsia="Times New Roman" w:hAnsi="Segoe UI" w:cs="Segoe UI"/>
+          <w:color w:val="10162F"/>
+          <w:sz w:val="27"/>
+          <w:szCs w:val="27"/>
+          <w:lang w:val="en-US" w:eastAsia="ru-RU"/>
+        </w:rPr>
+        <w:t>Time for some greenery! Let’s see what happens when we call the function and input the argument </w:t>
+      </w:r>
+      <w:r>
+        <w:rPr>
+          <w:rFonts w:ascii="Ubuntu Mono" w:eastAsia="Times New Roman" w:hAnsi="Ubuntu Mono" w:cs="Courier New"/>
+          <w:color w:val="15141F"/>
+          <w:shd w:val="clear" w:color="auto" w:fill="EAE9ED"/>
+          <w:lang w:val="en-US" w:eastAsia="ru-RU"/>
+        </w:rPr>
+        <w:t>"Central Park"</w:t>
+      </w:r>
+      <w:r>
+        <w:rPr>
+          <w:rFonts w:ascii="Segoe UI" w:eastAsia="Times New Roman" w:hAnsi="Segoe UI" w:cs="Segoe UI"/>
+          <w:color w:val="10162F"/>
+          <w:sz w:val="27"/>
+          <w:szCs w:val="27"/>
+          <w:lang w:val="en-US" w:eastAsia="ru-RU"/>
+        </w:rPr>
+        <w:t>, a backyard wonder in the heart of New York City.</w:t>
+      </w:r>
+    </w:p>
+    <w:p>
+      <w:pPr>
+        <w:shd w:val="clear" w:color="auto" w:fill="37C3BE"/>
+        <w:spacing w:after="0" w:line="240" w:lineRule="auto"/>
+        <w:rPr>
+          <w:rFonts w:ascii="Segoe UI" w:eastAsia="Times New Roman" w:hAnsi="Segoe UI" w:cs="Segoe UI"/>
+          <w:color w:val="FFFFFF"/>
+          <w:sz w:val="2"/>
+          <w:szCs w:val="2"/>
+          <w:lang w:val="en-US" w:eastAsia="ru-RU"/>
+        </w:rPr>
+      </w:pPr>
+      <w:r>
+        <w:rPr>
+          <w:rFonts w:ascii="Segoe UI" w:eastAsia="Times New Roman" w:hAnsi="Segoe UI" w:cs="Segoe UI"/>
+          <w:color w:val="FFFFFF"/>
+          <w:sz w:val="2"/>
+          <w:szCs w:val="2"/>
+          <w:lang w:val="en-US" w:eastAsia="ru-RU"/>
+        </w:rPr>
+        <w:t>Checkpoint 5 Passed</w:t>
+      </w:r>
+    </w:p>
+    <w:p>
+      <w:pPr>
+        <w:spacing w:after="0" w:line="240" w:lineRule="auto"/>
+        <w:rPr>
+          <w:rFonts w:ascii="Segoe UI" w:eastAsia="Times New Roman" w:hAnsi="Segoe UI" w:cs="Segoe UI"/>
+          <w:color w:val="10162F"/>
+          <w:sz w:val="27"/>
+          <w:szCs w:val="27"/>
+          <w:lang w:val="en-US" w:eastAsia="ru-RU"/>
+        </w:rPr>
+      </w:pPr>
+      <w:r>
+        <w:rPr>
+          <w:rFonts w:ascii="Segoe UI" w:eastAsia="Times New Roman" w:hAnsi="Segoe UI" w:cs="Segoe UI"/>
+          <w:color w:val="10162F"/>
+          <w:sz w:val="27"/>
+          <w:szCs w:val="27"/>
+          <w:lang w:val="en-US" w:eastAsia="ru-RU"/>
+        </w:rPr>
+        <w:t>Hint</w:t>
+      </w:r>
+    </w:p>
+    <w:p>
+      <w:pPr>
+        <w:spacing w:after="0" w:line="240" w:lineRule="auto"/>
+        <w:rPr>
+          <w:rFonts w:ascii="Segoe UI" w:eastAsia="Times New Roman" w:hAnsi="Segoe UI" w:cs="Segoe UI"/>
+          <w:color w:val="10162F"/>
+          <w:sz w:val="27"/>
+          <w:szCs w:val="27"/>
+          <w:lang w:val="en-US" w:eastAsia="ru-RU"/>
+        </w:rPr>
+      </w:pPr>
+      <w:r>
+        <w:rPr>
+          <w:rFonts w:ascii="Segoe UI" w:eastAsia="Times New Roman" w:hAnsi="Segoe UI" w:cs="Segoe UI"/>
+          <w:color w:val="10162F"/>
+          <w:sz w:val="27"/>
+          <w:szCs w:val="27"/>
+          <w:lang w:val="en-US" w:eastAsia="ru-RU"/>
+        </w:rPr>
+        <w:t>Make sure that you call </w:t>
+      </w:r>
+      <w:proofErr w:type="spellStart"/>
+      <w:r>
+        <w:rPr>
+          <w:rFonts w:ascii="Ubuntu Mono" w:eastAsia="Times New Roman" w:hAnsi="Ubuntu Mono" w:cs="Courier New"/>
+          <w:color w:val="15141F"/>
+          <w:shd w:val="clear" w:color="auto" w:fill="EAE9ED"/>
+          <w:lang w:val="en-US" w:eastAsia="ru-RU"/>
+        </w:rPr>
+        <w:t>generate_trip_instructions</w:t>
+      </w:r>
+      <w:proofErr w:type="spellEnd"/>
+      <w:r>
+        <w:rPr>
+          <w:rFonts w:ascii="Segoe UI" w:eastAsia="Times New Roman" w:hAnsi="Segoe UI" w:cs="Segoe UI"/>
+          <w:color w:val="10162F"/>
+          <w:sz w:val="27"/>
+          <w:szCs w:val="27"/>
+          <w:lang w:val="en-US" w:eastAsia="ru-RU"/>
+        </w:rPr>
+        <w:t> outside of the function definition and that you pass </w:t>
+      </w:r>
+      <w:r>
+        <w:rPr>
+          <w:rFonts w:ascii="Ubuntu Mono" w:eastAsia="Times New Roman" w:hAnsi="Ubuntu Mono" w:cs="Courier New"/>
+          <w:color w:val="15141F"/>
+          <w:shd w:val="clear" w:color="auto" w:fill="EAE9ED"/>
+          <w:lang w:val="en-US" w:eastAsia="ru-RU"/>
+        </w:rPr>
+        <w:t>"Central Park"</w:t>
+      </w:r>
+      <w:r>
+        <w:rPr>
+          <w:rFonts w:ascii="Segoe UI" w:eastAsia="Times New Roman" w:hAnsi="Segoe UI" w:cs="Segoe UI"/>
+          <w:color w:val="10162F"/>
+          <w:sz w:val="27"/>
+          <w:szCs w:val="27"/>
+          <w:lang w:val="en-US" w:eastAsia="ru-RU"/>
+        </w:rPr>
+        <w:t> as the argument to the function.</w:t>
+      </w:r>
+    </w:p>
+    <w:p>
+      <w:pPr>
+        <w:spacing w:after="0" w:line="240" w:lineRule="auto"/>
+        <w:rPr>
+          <w:rFonts w:ascii="Segoe UI" w:eastAsia="Times New Roman" w:hAnsi="Segoe UI" w:cs="Segoe UI"/>
+          <w:color w:val="10162F"/>
+          <w:sz w:val="27"/>
+          <w:szCs w:val="27"/>
+          <w:lang w:val="en-US" w:eastAsia="ru-RU"/>
+        </w:rPr>
+      </w:pPr>
+      <w:r>
+        <w:rPr>
+          <w:rFonts w:ascii="Segoe UI" w:eastAsia="Times New Roman" w:hAnsi="Segoe UI" w:cs="Segoe UI"/>
+          <w:b/>
+          <w:bCs/>
+          <w:color w:val="10162F"/>
+          <w:sz w:val="27"/>
+          <w:szCs w:val="27"/>
+          <w:lang w:val="en-US" w:eastAsia="ru-RU"/>
+        </w:rPr>
+        <w:t>5.</w:t>
+      </w:r>
+    </w:p>
+    <w:p>
+      <w:pPr>
+        <w:spacing w:after="100" w:afterAutospacing="1" w:line="240" w:lineRule="auto"/>
+        <w:rPr>
+          <w:rFonts w:ascii="Segoe UI" w:eastAsia="Times New Roman" w:hAnsi="Segoe UI" w:cs="Segoe UI"/>
+          <w:color w:val="10162F"/>
+          <w:sz w:val="27"/>
+          <w:szCs w:val="27"/>
+          <w:lang w:val="en-US" w:eastAsia="ru-RU"/>
+        </w:rPr>
+      </w:pPr>
+      <w:r>
+        <w:rPr>
+          <w:rFonts w:ascii="Segoe UI" w:eastAsia="Times New Roman" w:hAnsi="Segoe UI" w:cs="Segoe UI"/>
+          <w:color w:val="10162F"/>
+          <w:sz w:val="27"/>
+          <w:szCs w:val="27"/>
+          <w:lang w:val="en-US" w:eastAsia="ru-RU"/>
+        </w:rPr>
+        <w:t>The day trip is over and we need to get back to the train station to head home. Change the argument to </w:t>
+      </w:r>
+      <w:r>
+        <w:rPr>
+          <w:rFonts w:ascii="Ubuntu Mono" w:eastAsia="Times New Roman" w:hAnsi="Ubuntu Mono" w:cs="Courier New"/>
+          <w:color w:val="15141F"/>
+          <w:shd w:val="clear" w:color="auto" w:fill="EAE9ED"/>
+          <w:lang w:val="en-US" w:eastAsia="ru-RU"/>
+        </w:rPr>
+        <w:t>"Grand Central Station"</w:t>
+      </w:r>
+      <w:r>
+        <w:rPr>
+          <w:rFonts w:ascii="Segoe UI" w:eastAsia="Times New Roman" w:hAnsi="Segoe UI" w:cs="Segoe UI"/>
+          <w:color w:val="10162F"/>
+          <w:sz w:val="27"/>
+          <w:szCs w:val="27"/>
+          <w:lang w:val="en-US" w:eastAsia="ru-RU"/>
+        </w:rPr>
+        <w:t> and call the function again.</w:t>
+      </w:r>
+    </w:p>
+    <w:p>
+      <w:pPr>
+        <w:spacing w:after="0" w:line="240" w:lineRule="auto"/>
+        <w:rPr>
+          <w:rFonts w:ascii="Segoe UI" w:eastAsia="Times New Roman" w:hAnsi="Segoe UI" w:cs="Segoe UI"/>
+          <w:color w:val="10162F"/>
+          <w:sz w:val="27"/>
+          <w:szCs w:val="27"/>
+          <w:lang w:val="en-US" w:eastAsia="ru-RU"/>
+        </w:rPr>
+      </w:pPr>
+      <w:r>
+        <w:rPr>
+          <w:rFonts w:ascii="Segoe UI" w:eastAsia="Times New Roman" w:hAnsi="Segoe UI" w:cs="Segoe UI"/>
+          <w:color w:val="10162F"/>
+          <w:sz w:val="27"/>
+          <w:szCs w:val="27"/>
+          <w:lang w:val="en-US" w:eastAsia="ru-RU"/>
+        </w:rPr>
+        <w:lastRenderedPageBreak/>
+        <w:t>What changed in the output?</w:t>
+      </w:r>
+    </w:p>
+    <w:p>
+      <w:pPr>
+        <w:shd w:val="clear" w:color="auto" w:fill="37C3BE"/>
+        <w:spacing w:after="0" w:line="240" w:lineRule="auto"/>
+        <w:rPr>
+          <w:rFonts w:ascii="Segoe UI" w:eastAsia="Times New Roman" w:hAnsi="Segoe UI" w:cs="Segoe UI"/>
+          <w:color w:val="FFFFFF"/>
+          <w:sz w:val="2"/>
+          <w:szCs w:val="2"/>
+          <w:lang w:val="en-US" w:eastAsia="ru-RU"/>
+        </w:rPr>
+      </w:pPr>
+      <w:r>
+        <w:rPr>
+          <w:rFonts w:ascii="Segoe UI" w:eastAsia="Times New Roman" w:hAnsi="Segoe UI" w:cs="Segoe UI"/>
+          <w:color w:val="FFFFFF"/>
+          <w:sz w:val="2"/>
+          <w:szCs w:val="2"/>
+          <w:lang w:val="en-US" w:eastAsia="ru-RU"/>
+        </w:rPr>
+        <w:t>Checkpoint 6 Passed</w:t>
+      </w:r>
+    </w:p>
+    <w:p>
+      <w:pPr>
+        <w:spacing w:after="0" w:line="240" w:lineRule="auto"/>
+        <w:rPr>
+          <w:rFonts w:ascii="Segoe UI" w:eastAsia="Times New Roman" w:hAnsi="Segoe UI" w:cs="Segoe UI"/>
+          <w:color w:val="10162F"/>
+          <w:sz w:val="27"/>
+          <w:szCs w:val="27"/>
+          <w:lang w:val="en-US" w:eastAsia="ru-RU"/>
+        </w:rPr>
+      </w:pPr>
+      <w:r>
+        <w:rPr>
+          <w:rFonts w:ascii="Segoe UI" w:eastAsia="Times New Roman" w:hAnsi="Segoe UI" w:cs="Segoe UI"/>
+          <w:color w:val="10162F"/>
+          <w:sz w:val="27"/>
+          <w:szCs w:val="27"/>
+          <w:lang w:val="en-US" w:eastAsia="ru-RU"/>
+        </w:rPr>
+        <w:t>Hint</w:t>
+      </w:r>
+    </w:p>
+    <w:p>
+      <w:pPr>
+        <w:spacing w:after="0" w:line="240" w:lineRule="auto"/>
+        <w:rPr>
+          <w:rFonts w:ascii="Segoe UI" w:eastAsia="Times New Roman" w:hAnsi="Segoe UI" w:cs="Segoe UI"/>
+          <w:color w:val="10162F"/>
+          <w:sz w:val="27"/>
+          <w:szCs w:val="27"/>
+          <w:lang w:val="en-US" w:eastAsia="ru-RU"/>
+        </w:rPr>
+      </w:pPr>
+      <w:r>
+        <w:rPr>
+          <w:rFonts w:ascii="Segoe UI" w:eastAsia="Times New Roman" w:hAnsi="Segoe UI" w:cs="Segoe UI"/>
+          <w:color w:val="10162F"/>
+          <w:sz w:val="27"/>
+          <w:szCs w:val="27"/>
+          <w:lang w:val="en-US" w:eastAsia="ru-RU"/>
+        </w:rPr>
+        <w:t>Make sure that you call </w:t>
+      </w:r>
+      <w:proofErr w:type="spellStart"/>
+      <w:r>
+        <w:rPr>
+          <w:rFonts w:ascii="Ubuntu Mono" w:eastAsia="Times New Roman" w:hAnsi="Ubuntu Mono" w:cs="Courier New"/>
+          <w:color w:val="15141F"/>
+          <w:shd w:val="clear" w:color="auto" w:fill="EAE9ED"/>
+          <w:lang w:val="en-US" w:eastAsia="ru-RU"/>
+        </w:rPr>
+        <w:t>generate_trip_instructions</w:t>
+      </w:r>
+      <w:proofErr w:type="spellEnd"/>
+      <w:r>
+        <w:rPr>
+          <w:rFonts w:ascii="Segoe UI" w:eastAsia="Times New Roman" w:hAnsi="Segoe UI" w:cs="Segoe UI"/>
+          <w:color w:val="10162F"/>
+          <w:sz w:val="27"/>
+          <w:szCs w:val="27"/>
+          <w:lang w:val="en-US" w:eastAsia="ru-RU"/>
+        </w:rPr>
+        <w:t> outside of the function definition and that you pass </w:t>
+      </w:r>
+      <w:r>
+        <w:rPr>
+          <w:rFonts w:ascii="Ubuntu Mono" w:eastAsia="Times New Roman" w:hAnsi="Ubuntu Mono" w:cs="Courier New"/>
+          <w:color w:val="15141F"/>
+          <w:shd w:val="clear" w:color="auto" w:fill="EAE9ED"/>
+          <w:lang w:val="en-US" w:eastAsia="ru-RU"/>
+        </w:rPr>
+        <w:t>"Grand Central Station"</w:t>
+      </w:r>
+      <w:r>
+        <w:rPr>
+          <w:rFonts w:ascii="Segoe UI" w:eastAsia="Times New Roman" w:hAnsi="Segoe UI" w:cs="Segoe UI"/>
+          <w:color w:val="10162F"/>
+          <w:sz w:val="27"/>
+          <w:szCs w:val="27"/>
+          <w:lang w:val="en-US" w:eastAsia="ru-RU"/>
+        </w:rPr>
+        <w:t> as the argument to the function.</w:t>
+      </w:r>
+    </w:p>
+    <w:p>
+      <w:pPr>
+        <w:jc w:val="both"/>
+        <w:rPr>
+          <w:lang w:val="en-US"/>
+        </w:rPr>
+      </w:pPr>
+    </w:p>
+    <w:p>
+      <w:pPr>
+        <w:jc w:val="both"/>
+        <w:rPr>
+          <w:b/>
+          <w:bCs/>
+          <w:lang w:val="en-US"/>
+        </w:rPr>
+      </w:pPr>
+      <w:r>
+        <w:rPr>
+          <w:b/>
+          <w:bCs/>
+          <w:lang w:val="en-US"/>
+        </w:rPr>
+        <w:t>travel.py</w:t>
+      </w:r>
+    </w:p>
+    <w:p>
+      <w:pPr>
+        <w:shd w:val="clear" w:color="auto" w:fill="1E1E1E"/>
+        <w:spacing w:after="0" w:line="360" w:lineRule="atLeast"/>
+        <w:rPr>
+          <w:rFonts w:ascii="Consolas" w:eastAsia="Times New Roman" w:hAnsi="Consolas" w:cs="Times New Roman"/>
+          <w:color w:val="FFFFFF"/>
+          <w:sz w:val="21"/>
+          <w:szCs w:val="21"/>
+          <w:lang w:val="en-US" w:eastAsia="ru-RU"/>
+        </w:rPr>
+      </w:pPr>
+      <w:r>
+        <w:rPr>
+          <w:rFonts w:ascii="Consolas" w:eastAsia="Times New Roman" w:hAnsi="Consolas" w:cs="Times New Roman"/>
+          <w:color w:val="939598"/>
+          <w:sz w:val="21"/>
+          <w:szCs w:val="21"/>
+          <w:lang w:val="en-US" w:eastAsia="ru-RU"/>
+        </w:rPr>
+        <w:t># Your code below:</w:t>
+      </w:r>
+    </w:p>
+    <w:p>
+      <w:pPr>
+        <w:shd w:val="clear" w:color="auto" w:fill="1E1E1E"/>
+        <w:spacing w:after="0" w:line="360" w:lineRule="atLeast"/>
+        <w:rPr>
+          <w:rFonts w:ascii="Consolas" w:eastAsia="Times New Roman" w:hAnsi="Consolas" w:cs="Times New Roman"/>
+          <w:color w:val="FFFFFF"/>
+          <w:sz w:val="21"/>
+          <w:szCs w:val="21"/>
+          <w:lang w:val="en-US" w:eastAsia="ru-RU"/>
+        </w:rPr>
+      </w:pPr>
+      <w:r>
+        <w:rPr>
+          <w:rFonts w:ascii="Consolas" w:eastAsia="Times New Roman" w:hAnsi="Consolas" w:cs="Times New Roman"/>
+          <w:color w:val="B3CCFF"/>
+          <w:sz w:val="21"/>
+          <w:szCs w:val="21"/>
+          <w:lang w:val="en-US" w:eastAsia="ru-RU"/>
+        </w:rPr>
+        <w:t>def </w:t>
+      </w:r>
+      <w:proofErr w:type="spellStart"/>
+      <w:r>
+        <w:rPr>
+          <w:rFonts w:ascii="Consolas" w:eastAsia="Times New Roman" w:hAnsi="Consolas" w:cs="Times New Roman"/>
+          <w:color w:val="B3CCFF"/>
+          <w:sz w:val="21"/>
+          <w:szCs w:val="21"/>
+          <w:lang w:val="en-US" w:eastAsia="ru-RU"/>
+        </w:rPr>
+        <w:t>generate_trip_instructions</w:t>
+      </w:r>
+      <w:proofErr w:type="spellEnd"/>
+      <w:r>
+        <w:rPr>
+          <w:rFonts w:ascii="Consolas" w:eastAsia="Times New Roman" w:hAnsi="Consolas" w:cs="Times New Roman"/>
+          <w:color w:val="FFFFFF"/>
+          <w:sz w:val="21"/>
+          <w:szCs w:val="21"/>
+          <w:lang w:val="en-US" w:eastAsia="ru-RU"/>
+        </w:rPr>
+        <w:t>(</w:t>
+      </w:r>
+      <w:r>
+        <w:rPr>
+          <w:rFonts w:ascii="Consolas" w:eastAsia="Times New Roman" w:hAnsi="Consolas" w:cs="Times New Roman"/>
+          <w:color w:val="FF8973"/>
+          <w:sz w:val="21"/>
+          <w:szCs w:val="21"/>
+          <w:lang w:val="en-US" w:eastAsia="ru-RU"/>
+        </w:rPr>
+        <w:t>location</w:t>
+      </w:r>
+      <w:r>
+        <w:rPr>
+          <w:rFonts w:ascii="Consolas" w:eastAsia="Times New Roman" w:hAnsi="Consolas" w:cs="Times New Roman"/>
+          <w:color w:val="FFFFFF"/>
+          <w:sz w:val="21"/>
+          <w:szCs w:val="21"/>
+          <w:lang w:val="en-US" w:eastAsia="ru-RU"/>
+        </w:rPr>
+        <w:t>):</w:t>
+      </w:r>
+    </w:p>
+    <w:p>
+      <w:pPr>
+        <w:shd w:val="clear" w:color="auto" w:fill="1E1E1E"/>
+        <w:spacing w:after="0" w:line="360" w:lineRule="atLeast"/>
+        <w:rPr>
+          <w:rFonts w:ascii="Consolas" w:eastAsia="Times New Roman" w:hAnsi="Consolas" w:cs="Times New Roman"/>
+          <w:color w:val="FFFFFF"/>
+          <w:sz w:val="21"/>
+          <w:szCs w:val="21"/>
+          <w:lang w:val="en-US" w:eastAsia="ru-RU"/>
+        </w:rPr>
+      </w:pPr>
+      <w:r>
+        <w:rPr>
+          <w:rFonts w:ascii="Consolas" w:eastAsia="Times New Roman" w:hAnsi="Consolas" w:cs="Times New Roman"/>
+          <w:color w:val="FFFFFF"/>
+          <w:sz w:val="21"/>
+          <w:szCs w:val="21"/>
+          <w:lang w:val="en-US" w:eastAsia="ru-RU"/>
+        </w:rPr>
+        <w:t>  </w:t>
+      </w:r>
+      <w:proofErr w:type="gramStart"/>
+      <w:r>
+        <w:rPr>
+          <w:rFonts w:ascii="Consolas" w:eastAsia="Times New Roman" w:hAnsi="Consolas" w:cs="Times New Roman"/>
+          <w:color w:val="FFFFFF"/>
+          <w:sz w:val="21"/>
+          <w:szCs w:val="21"/>
+          <w:lang w:val="en-US" w:eastAsia="ru-RU"/>
+        </w:rPr>
+        <w:t>print(</w:t>
+      </w:r>
+      <w:proofErr w:type="gramEnd"/>
+      <w:r>
+        <w:rPr>
+          <w:rFonts w:ascii="Consolas" w:eastAsia="Times New Roman" w:hAnsi="Consolas" w:cs="Times New Roman"/>
+          <w:color w:val="FFE083"/>
+          <w:sz w:val="21"/>
+          <w:szCs w:val="21"/>
+          <w:lang w:val="en-US" w:eastAsia="ru-RU"/>
+        </w:rPr>
+        <w:t>"Looks like you are planning a trip to visit "</w:t>
+      </w:r>
+      <w:r>
+        <w:rPr>
+          <w:rFonts w:ascii="Consolas" w:eastAsia="Times New Roman" w:hAnsi="Consolas" w:cs="Times New Roman"/>
+          <w:color w:val="FFFFFF"/>
+          <w:sz w:val="21"/>
+          <w:szCs w:val="21"/>
+          <w:lang w:val="en-US" w:eastAsia="ru-RU"/>
+        </w:rPr>
+        <w:t> + </w:t>
+      </w:r>
+      <w:r>
+        <w:rPr>
+          <w:rFonts w:ascii="Consolas" w:eastAsia="Times New Roman" w:hAnsi="Consolas" w:cs="Times New Roman"/>
+          <w:color w:val="FF8973"/>
+          <w:sz w:val="21"/>
+          <w:szCs w:val="21"/>
+          <w:lang w:val="en-US" w:eastAsia="ru-RU"/>
+        </w:rPr>
+        <w:t>location</w:t>
+      </w:r>
+      <w:r>
+        <w:rPr>
+          <w:rFonts w:ascii="Consolas" w:eastAsia="Times New Roman" w:hAnsi="Consolas" w:cs="Times New Roman"/>
+          <w:color w:val="FFFFFF"/>
+          <w:sz w:val="21"/>
+          <w:szCs w:val="21"/>
+          <w:lang w:val="en-US" w:eastAsia="ru-RU"/>
+        </w:rPr>
+        <w:t>)</w:t>
+      </w:r>
+    </w:p>
+    <w:p>
+      <w:pPr>
+        <w:shd w:val="clear" w:color="auto" w:fill="1E1E1E"/>
+        <w:spacing w:after="0" w:line="360" w:lineRule="atLeast"/>
+        <w:rPr>
+          <w:rFonts w:ascii="Consolas" w:eastAsia="Times New Roman" w:hAnsi="Consolas" w:cs="Times New Roman"/>
+          <w:color w:val="FFFFFF"/>
+          <w:sz w:val="21"/>
+          <w:szCs w:val="21"/>
+          <w:lang w:val="en-US" w:eastAsia="ru-RU"/>
+        </w:rPr>
+      </w:pPr>
+      <w:r>
+        <w:rPr>
+          <w:rFonts w:ascii="Consolas" w:eastAsia="Times New Roman" w:hAnsi="Consolas" w:cs="Times New Roman"/>
+          <w:color w:val="FFFFFF"/>
+          <w:sz w:val="21"/>
+          <w:szCs w:val="21"/>
+          <w:lang w:val="en-US" w:eastAsia="ru-RU"/>
+        </w:rPr>
+        <w:t>  </w:t>
+      </w:r>
+      <w:proofErr w:type="gramStart"/>
+      <w:r>
+        <w:rPr>
+          <w:rFonts w:ascii="Consolas" w:eastAsia="Times New Roman" w:hAnsi="Consolas" w:cs="Times New Roman"/>
+          <w:color w:val="FFFFFF"/>
+          <w:sz w:val="21"/>
+          <w:szCs w:val="21"/>
+          <w:lang w:val="en-US" w:eastAsia="ru-RU"/>
+        </w:rPr>
+        <w:t>print(</w:t>
+      </w:r>
+      <w:proofErr w:type="gramEnd"/>
+      <w:r>
+        <w:rPr>
+          <w:rFonts w:ascii="Consolas" w:eastAsia="Times New Roman" w:hAnsi="Consolas" w:cs="Times New Roman"/>
+          <w:color w:val="FFE083"/>
+          <w:sz w:val="21"/>
+          <w:szCs w:val="21"/>
+          <w:lang w:val="en-US" w:eastAsia="ru-RU"/>
+        </w:rPr>
+        <w:t>"You can use the public subway system to get to "</w:t>
+      </w:r>
+      <w:r>
+        <w:rPr>
+          <w:rFonts w:ascii="Consolas" w:eastAsia="Times New Roman" w:hAnsi="Consolas" w:cs="Times New Roman"/>
+          <w:color w:val="FFFFFF"/>
+          <w:sz w:val="21"/>
+          <w:szCs w:val="21"/>
+          <w:lang w:val="en-US" w:eastAsia="ru-RU"/>
+        </w:rPr>
+        <w:t> + </w:t>
+      </w:r>
+      <w:r>
+        <w:rPr>
+          <w:rFonts w:ascii="Consolas" w:eastAsia="Times New Roman" w:hAnsi="Consolas" w:cs="Times New Roman"/>
+          <w:color w:val="FF8973"/>
+          <w:sz w:val="21"/>
+          <w:szCs w:val="21"/>
+          <w:lang w:val="en-US" w:eastAsia="ru-RU"/>
+        </w:rPr>
+        <w:t>location</w:t>
+      </w:r>
+      <w:r>
+        <w:rPr>
+          <w:rFonts w:ascii="Consolas" w:eastAsia="Times New Roman" w:hAnsi="Consolas" w:cs="Times New Roman"/>
+          <w:color w:val="FFFFFF"/>
+          <w:sz w:val="21"/>
+          <w:szCs w:val="21"/>
+          <w:lang w:val="en-US" w:eastAsia="ru-RU"/>
+        </w:rPr>
+        <w:t>)</w:t>
+      </w:r>
+    </w:p>
+    <w:p>
+      <w:pPr>
+        <w:shd w:val="clear" w:color="auto" w:fill="1E1E1E"/>
+        <w:spacing w:after="0" w:line="360" w:lineRule="atLeast"/>
+        <w:rPr>
+          <w:rFonts w:ascii="Consolas" w:eastAsia="Times New Roman" w:hAnsi="Consolas" w:cs="Times New Roman"/>
+          <w:color w:val="FFFFFF"/>
+          <w:sz w:val="21"/>
+          <w:szCs w:val="21"/>
+          <w:lang w:val="en-US" w:eastAsia="ru-RU"/>
+        </w:rPr>
+      </w:pPr>
+    </w:p>
+    <w:p>
+      <w:pPr>
+        <w:shd w:val="clear" w:color="auto" w:fill="1E1E1E"/>
+        <w:spacing w:after="0" w:line="360" w:lineRule="atLeast"/>
+        <w:rPr>
+          <w:rFonts w:ascii="Consolas" w:eastAsia="Times New Roman" w:hAnsi="Consolas" w:cs="Times New Roman"/>
+          <w:color w:val="FFFFFF"/>
+          <w:sz w:val="21"/>
+          <w:szCs w:val="21"/>
+          <w:lang w:val="en-US" w:eastAsia="ru-RU"/>
+        </w:rPr>
+      </w:pPr>
+      <w:proofErr w:type="spellStart"/>
+      <w:r>
+        <w:rPr>
+          <w:rFonts w:ascii="Consolas" w:eastAsia="Times New Roman" w:hAnsi="Consolas" w:cs="Times New Roman"/>
+          <w:color w:val="FF8973"/>
+          <w:sz w:val="21"/>
+          <w:szCs w:val="21"/>
+          <w:lang w:val="en-US" w:eastAsia="ru-RU"/>
+        </w:rPr>
+        <w:t>generate_trip_</w:t>
+      </w:r>
+      <w:proofErr w:type="gramStart"/>
+      <w:r>
+        <w:rPr>
+          <w:rFonts w:ascii="Consolas" w:eastAsia="Times New Roman" w:hAnsi="Consolas" w:cs="Times New Roman"/>
+          <w:color w:val="FF8973"/>
+          <w:sz w:val="21"/>
+          <w:szCs w:val="21"/>
+          <w:lang w:val="en-US" w:eastAsia="ru-RU"/>
+        </w:rPr>
+        <w:t>instructions</w:t>
+      </w:r>
+      <w:proofErr w:type="spellEnd"/>
+      <w:r>
+        <w:rPr>
+          <w:rFonts w:ascii="Consolas" w:eastAsia="Times New Roman" w:hAnsi="Consolas" w:cs="Times New Roman"/>
+          <w:color w:val="FFFFFF"/>
+          <w:sz w:val="21"/>
+          <w:szCs w:val="21"/>
+          <w:lang w:val="en-US" w:eastAsia="ru-RU"/>
+        </w:rPr>
+        <w:t>(</w:t>
+      </w:r>
+      <w:proofErr w:type="gramEnd"/>
+      <w:r>
+        <w:rPr>
+          <w:rFonts w:ascii="Consolas" w:eastAsia="Times New Roman" w:hAnsi="Consolas" w:cs="Times New Roman"/>
+          <w:color w:val="FFE083"/>
+          <w:sz w:val="21"/>
+          <w:szCs w:val="21"/>
+          <w:lang w:val="en-US" w:eastAsia="ru-RU"/>
+        </w:rPr>
+        <w:t>"Central Park"</w:t>
+      </w:r>
+      <w:r>
+        <w:rPr>
+          <w:rFonts w:ascii="Consolas" w:eastAsia="Times New Roman" w:hAnsi="Consolas" w:cs="Times New Roman"/>
+          <w:color w:val="FFFFFF"/>
+          <w:sz w:val="21"/>
+          <w:szCs w:val="21"/>
+          <w:lang w:val="en-US" w:eastAsia="ru-RU"/>
+        </w:rPr>
+        <w:t>)</w:t>
+      </w:r>
+    </w:p>
+    <w:p>
+      <w:pPr>
+        <w:shd w:val="clear" w:color="auto" w:fill="1E1E1E"/>
+        <w:spacing w:after="0" w:line="360" w:lineRule="atLeast"/>
+        <w:rPr>
+          <w:rFonts w:ascii="Consolas" w:eastAsia="Times New Roman" w:hAnsi="Consolas" w:cs="Times New Roman"/>
+          <w:color w:val="FFFFFF"/>
+          <w:sz w:val="21"/>
+          <w:szCs w:val="21"/>
+          <w:lang w:val="en-US" w:eastAsia="ru-RU"/>
+        </w:rPr>
+      </w:pPr>
+      <w:proofErr w:type="spellStart"/>
+      <w:r>
+        <w:rPr>
+          <w:rFonts w:ascii="Consolas" w:eastAsia="Times New Roman" w:hAnsi="Consolas" w:cs="Times New Roman"/>
+          <w:color w:val="FF8973"/>
+          <w:sz w:val="21"/>
+          <w:szCs w:val="21"/>
+          <w:lang w:val="en-US" w:eastAsia="ru-RU"/>
+        </w:rPr>
+        <w:t>generate_trip_</w:t>
+      </w:r>
+      <w:proofErr w:type="gramStart"/>
+      <w:r>
+        <w:rPr>
+          <w:rFonts w:ascii="Consolas" w:eastAsia="Times New Roman" w:hAnsi="Consolas" w:cs="Times New Roman"/>
+          <w:color w:val="FF8973"/>
+          <w:sz w:val="21"/>
+          <w:szCs w:val="21"/>
+          <w:lang w:val="en-US" w:eastAsia="ru-RU"/>
+        </w:rPr>
+        <w:t>instructions</w:t>
+      </w:r>
+      <w:proofErr w:type="spellEnd"/>
+      <w:r>
+        <w:rPr>
+          <w:rFonts w:ascii="Consolas" w:eastAsia="Times New Roman" w:hAnsi="Consolas" w:cs="Times New Roman"/>
+          <w:color w:val="FFFFFF"/>
+          <w:sz w:val="21"/>
+          <w:szCs w:val="21"/>
+          <w:lang w:val="en-US" w:eastAsia="ru-RU"/>
+        </w:rPr>
+        <w:t>(</w:t>
+      </w:r>
+      <w:proofErr w:type="gramEnd"/>
+      <w:r>
+        <w:rPr>
+          <w:rFonts w:ascii="Consolas" w:eastAsia="Times New Roman" w:hAnsi="Consolas" w:cs="Times New Roman"/>
+          <w:color w:val="FFE083"/>
+          <w:sz w:val="21"/>
+          <w:szCs w:val="21"/>
+          <w:lang w:val="en-US" w:eastAsia="ru-RU"/>
+        </w:rPr>
+        <w:t>"Grand Central Station"</w:t>
+      </w:r>
+      <w:r>
+        <w:rPr>
+          <w:rFonts w:ascii="Consolas" w:eastAsia="Times New Roman" w:hAnsi="Consolas" w:cs="Times New Roman"/>
+          <w:color w:val="FFFFFF"/>
+          <w:sz w:val="21"/>
+          <w:szCs w:val="21"/>
+          <w:lang w:val="en-US" w:eastAsia="ru-RU"/>
+        </w:rPr>
+        <w:t>)</w:t>
+      </w:r>
+    </w:p>
+    <w:p>
+      <w:pPr>
+        <w:jc w:val="both"/>
+        <w:rPr>
+          <w:b/>
+          <w:bCs/>
+          <w:lang w:val="en-US"/>
+        </w:rPr>
+      </w:pPr>
+    </w:p>
+    <w:p>
+      <w:pPr>
+        <w:jc w:val="center"/>
+        <w:rPr>
+          <w:b/>
+          <w:bCs/>
+          <w:lang w:val="en-US"/>
+        </w:rPr>
+      </w:pPr>
+      <w:r>
+        <w:rPr>
+          <w:b/>
+          <w:bCs/>
+          <w:noProof/>
+          <w:lang w:val="en-US"/>
+        </w:rPr>
+        <w:drawing>
+          <wp:inline distT="0" distB="0" distL="0" distR="0" wp14:anchorId="2D4DEC63" wp14:editId="331ECC3F">
+            <wp:extent cx="4693920" cy="2103120"/>
+            <wp:effectExtent l="0" t="0" r="0" b="0"/>
+            <wp:docPr id="11" name="Рисунок 11"/>
+            <wp:cNvGraphicFramePr>
+              <a:graphicFrameLocks xmlns:a="http://schemas.openxmlformats.org/drawingml/2006/main" noChangeAspect="1"/>
+            </wp:cNvGraphicFramePr>
+            <a:graphic xmlns:a="http://schemas.openxmlformats.org/drawingml/2006/main">
+              <a:graphicData uri="http://schemas.openxmlformats.org/drawingml/2006/picture">
+                <pic:pic xmlns:pic="http://schemas.openxmlformats.org/drawingml/2006/picture">
+                  <pic:nvPicPr>
+                    <pic:cNvPr id="0" name="Picture 6"/>
+                    <pic:cNvPicPr>
+                      <a:picLocks noChangeAspect="1" noChangeArrowheads="1"/>
+                    </pic:cNvPicPr>
+                  </pic:nvPicPr>
+                  <pic:blipFill>
+                    <a:blip r:embed="rId17">
+                      <a:extLst>
+                        <a:ext uri="{28A0092B-C50C-407E-A947-70E740481C1C}">
+                          <a14:useLocalDpi xmlns:a14="http://schemas.microsoft.com/office/drawing/2010/main" val="0"/>
+                        </a:ext>
+                      </a:extLst>
+                    </a:blip>
+                    <a:srcRect/>
+                    <a:stretch>
+                      <a:fillRect/>
+                    </a:stretch>
+                  </pic:blipFill>
+                  <pic:spPr bwMode="auto">
+                    <a:xfrm>
+                      <a:off x="0" y="0"/>
+                      <a:ext cx="4693920" cy="2103120"/>
+                    </a:xfrm>
+                    <a:prstGeom prst="rect">
+                      <a:avLst/>
+                    </a:prstGeom>
+                    <a:noFill/>
+                    <a:ln>
+                      <a:noFill/>
+                    </a:ln>
+                  </pic:spPr>
+                </pic:pic>
+              </a:graphicData>
+            </a:graphic>
+          </wp:inline>
+        </w:drawing>
+      </w:r>
+    </w:p>
+    <w:p>
+      <w:pPr>
+        <w:pBdr>
+          <w:bottom w:val="single" w:sz="12" w:space="1" w:color="auto"/>
+        </w:pBdr>
+        <w:jc w:val="center"/>
+        <w:rPr>
+          <w:b/>
+          <w:bCs/>
+          <w:lang w:val="en-US"/>
+        </w:rPr>
+      </w:pPr>
+    </w:p>
+    <w:p>
+      <w:pPr>
+        <w:jc w:val="both"/>
+        <w:rPr>
+          <w:b/>
+          <w:bCs/>
           <w:lang w:val="en-US"/>
         </w:rPr>
       </w:pPr>
@@ -9566,11 +13609,315 @@
       </w:rPr>
     </w:lvl>
   </w:abstractNum>
+  <w:abstractNum w:abstractNumId="2" w15:restartNumberingAfterBreak="0">
+    <w:nsid w:val="4DC9700F"/>
+    <w:multiLevelType w:val="multilevel"/>
+    <w:tmpl w:val="9D50ABE6"/>
+    <w:lvl w:ilvl="0">
+      <w:start w:val="1"/>
+      <w:numFmt w:val="bullet"/>
+      <w:lvlText w:val=""/>
+      <w:lvlJc w:val="left"/>
+      <w:pPr>
+        <w:tabs>
+          <w:tab w:val="num" w:pos="720"/>
+        </w:tabs>
+        <w:ind w:left="720" w:hanging="360"/>
+      </w:pPr>
+      <w:rPr>
+        <w:rFonts w:ascii="Symbol" w:hAnsi="Symbol" w:hint="default"/>
+        <w:sz w:val="20"/>
+      </w:rPr>
+    </w:lvl>
+    <w:lvl w:ilvl="1" w:tentative="1">
+      <w:start w:val="1"/>
+      <w:numFmt w:val="bullet"/>
+      <w:lvlText w:val="o"/>
+      <w:lvlJc w:val="left"/>
+      <w:pPr>
+        <w:tabs>
+          <w:tab w:val="num" w:pos="1440"/>
+        </w:tabs>
+        <w:ind w:left="1440" w:hanging="360"/>
+      </w:pPr>
+      <w:rPr>
+        <w:rFonts w:ascii="Courier New" w:hAnsi="Courier New" w:hint="default"/>
+        <w:sz w:val="20"/>
+      </w:rPr>
+    </w:lvl>
+    <w:lvl w:ilvl="2" w:tentative="1">
+      <w:start w:val="1"/>
+      <w:numFmt w:val="bullet"/>
+      <w:lvlText w:val=""/>
+      <w:lvlJc w:val="left"/>
+      <w:pPr>
+        <w:tabs>
+          <w:tab w:val="num" w:pos="2160"/>
+        </w:tabs>
+        <w:ind w:left="2160" w:hanging="360"/>
+      </w:pPr>
+      <w:rPr>
+        <w:rFonts w:ascii="Wingdings" w:hAnsi="Wingdings" w:hint="default"/>
+        <w:sz w:val="20"/>
+      </w:rPr>
+    </w:lvl>
+    <w:lvl w:ilvl="3" w:tentative="1">
+      <w:start w:val="1"/>
+      <w:numFmt w:val="bullet"/>
+      <w:lvlText w:val=""/>
+      <w:lvlJc w:val="left"/>
+      <w:pPr>
+        <w:tabs>
+          <w:tab w:val="num" w:pos="2880"/>
+        </w:tabs>
+        <w:ind w:left="2880" w:hanging="360"/>
+      </w:pPr>
+      <w:rPr>
+        <w:rFonts w:ascii="Wingdings" w:hAnsi="Wingdings" w:hint="default"/>
+        <w:sz w:val="20"/>
+      </w:rPr>
+    </w:lvl>
+    <w:lvl w:ilvl="4" w:tentative="1">
+      <w:start w:val="1"/>
+      <w:numFmt w:val="bullet"/>
+      <w:lvlText w:val=""/>
+      <w:lvlJc w:val="left"/>
+      <w:pPr>
+        <w:tabs>
+          <w:tab w:val="num" w:pos="3600"/>
+        </w:tabs>
+        <w:ind w:left="3600" w:hanging="360"/>
+      </w:pPr>
+      <w:rPr>
+        <w:rFonts w:ascii="Wingdings" w:hAnsi="Wingdings" w:hint="default"/>
+        <w:sz w:val="20"/>
+      </w:rPr>
+    </w:lvl>
+    <w:lvl w:ilvl="5" w:tentative="1">
+      <w:start w:val="1"/>
+      <w:numFmt w:val="bullet"/>
+      <w:lvlText w:val=""/>
+      <w:lvlJc w:val="left"/>
+      <w:pPr>
+        <w:tabs>
+          <w:tab w:val="num" w:pos="4320"/>
+        </w:tabs>
+        <w:ind w:left="4320" w:hanging="360"/>
+      </w:pPr>
+      <w:rPr>
+        <w:rFonts w:ascii="Wingdings" w:hAnsi="Wingdings" w:hint="default"/>
+        <w:sz w:val="20"/>
+      </w:rPr>
+    </w:lvl>
+    <w:lvl w:ilvl="6" w:tentative="1">
+      <w:start w:val="1"/>
+      <w:numFmt w:val="bullet"/>
+      <w:lvlText w:val=""/>
+      <w:lvlJc w:val="left"/>
+      <w:pPr>
+        <w:tabs>
+          <w:tab w:val="num" w:pos="5040"/>
+        </w:tabs>
+        <w:ind w:left="5040" w:hanging="360"/>
+      </w:pPr>
+      <w:rPr>
+        <w:rFonts w:ascii="Wingdings" w:hAnsi="Wingdings" w:hint="default"/>
+        <w:sz w:val="20"/>
+      </w:rPr>
+    </w:lvl>
+    <w:lvl w:ilvl="7" w:tentative="1">
+      <w:start w:val="1"/>
+      <w:numFmt w:val="bullet"/>
+      <w:lvlText w:val=""/>
+      <w:lvlJc w:val="left"/>
+      <w:pPr>
+        <w:tabs>
+          <w:tab w:val="num" w:pos="5760"/>
+        </w:tabs>
+        <w:ind w:left="5760" w:hanging="360"/>
+      </w:pPr>
+      <w:rPr>
+        <w:rFonts w:ascii="Wingdings" w:hAnsi="Wingdings" w:hint="default"/>
+        <w:sz w:val="20"/>
+      </w:rPr>
+    </w:lvl>
+    <w:lvl w:ilvl="8" w:tentative="1">
+      <w:start w:val="1"/>
+      <w:numFmt w:val="bullet"/>
+      <w:lvlText w:val=""/>
+      <w:lvlJc w:val="left"/>
+      <w:pPr>
+        <w:tabs>
+          <w:tab w:val="num" w:pos="6480"/>
+        </w:tabs>
+        <w:ind w:left="6480" w:hanging="360"/>
+      </w:pPr>
+      <w:rPr>
+        <w:rFonts w:ascii="Wingdings" w:hAnsi="Wingdings" w:hint="default"/>
+        <w:sz w:val="20"/>
+      </w:rPr>
+    </w:lvl>
+  </w:abstractNum>
+  <w:abstractNum w:abstractNumId="3" w15:restartNumberingAfterBreak="0">
+    <w:nsid w:val="65F36A0A"/>
+    <w:multiLevelType w:val="multilevel"/>
+    <w:tmpl w:val="93B624C6"/>
+    <w:lvl w:ilvl="0">
+      <w:start w:val="1"/>
+      <w:numFmt w:val="bullet"/>
+      <w:lvlText w:val=""/>
+      <w:lvlJc w:val="left"/>
+      <w:pPr>
+        <w:tabs>
+          <w:tab w:val="num" w:pos="720"/>
+        </w:tabs>
+        <w:ind w:left="720" w:hanging="360"/>
+      </w:pPr>
+      <w:rPr>
+        <w:rFonts w:ascii="Symbol" w:hAnsi="Symbol" w:hint="default"/>
+        <w:sz w:val="20"/>
+      </w:rPr>
+    </w:lvl>
+    <w:lvl w:ilvl="1" w:tentative="1">
+      <w:start w:val="1"/>
+      <w:numFmt w:val="bullet"/>
+      <w:lvlText w:val="o"/>
+      <w:lvlJc w:val="left"/>
+      <w:pPr>
+        <w:tabs>
+          <w:tab w:val="num" w:pos="1440"/>
+        </w:tabs>
+        <w:ind w:left="1440" w:hanging="360"/>
+      </w:pPr>
+      <w:rPr>
+        <w:rFonts w:ascii="Courier New" w:hAnsi="Courier New" w:hint="default"/>
+        <w:sz w:val="20"/>
+      </w:rPr>
+    </w:lvl>
+    <w:lvl w:ilvl="2" w:tentative="1">
+      <w:start w:val="1"/>
+      <w:numFmt w:val="bullet"/>
+      <w:lvlText w:val=""/>
+      <w:lvlJc w:val="left"/>
+      <w:pPr>
+        <w:tabs>
+          <w:tab w:val="num" w:pos="2160"/>
+        </w:tabs>
+        <w:ind w:left="2160" w:hanging="360"/>
+      </w:pPr>
+      <w:rPr>
+        <w:rFonts w:ascii="Wingdings" w:hAnsi="Wingdings" w:hint="default"/>
+        <w:sz w:val="20"/>
+      </w:rPr>
+    </w:lvl>
+    <w:lvl w:ilvl="3" w:tentative="1">
+      <w:start w:val="1"/>
+      <w:numFmt w:val="bullet"/>
+      <w:lvlText w:val=""/>
+      <w:lvlJc w:val="left"/>
+      <w:pPr>
+        <w:tabs>
+          <w:tab w:val="num" w:pos="2880"/>
+        </w:tabs>
+        <w:ind w:left="2880" w:hanging="360"/>
+      </w:pPr>
+      <w:rPr>
+        <w:rFonts w:ascii="Wingdings" w:hAnsi="Wingdings" w:hint="default"/>
+        <w:sz w:val="20"/>
+      </w:rPr>
+    </w:lvl>
+    <w:lvl w:ilvl="4" w:tentative="1">
+      <w:start w:val="1"/>
+      <w:numFmt w:val="bullet"/>
+      <w:lvlText w:val=""/>
+      <w:lvlJc w:val="left"/>
+      <w:pPr>
+        <w:tabs>
+          <w:tab w:val="num" w:pos="3600"/>
+        </w:tabs>
+        <w:ind w:left="3600" w:hanging="360"/>
+      </w:pPr>
+      <w:rPr>
+        <w:rFonts w:ascii="Wingdings" w:hAnsi="Wingdings" w:hint="default"/>
+        <w:sz w:val="20"/>
+      </w:rPr>
+    </w:lvl>
+    <w:lvl w:ilvl="5" w:tentative="1">
+      <w:start w:val="1"/>
+      <w:numFmt w:val="bullet"/>
+      <w:lvlText w:val=""/>
+      <w:lvlJc w:val="left"/>
+      <w:pPr>
+        <w:tabs>
+          <w:tab w:val="num" w:pos="4320"/>
+        </w:tabs>
+        <w:ind w:left="4320" w:hanging="360"/>
+      </w:pPr>
+      <w:rPr>
+        <w:rFonts w:ascii="Wingdings" w:hAnsi="Wingdings" w:hint="default"/>
+        <w:sz w:val="20"/>
+      </w:rPr>
+    </w:lvl>
+    <w:lvl w:ilvl="6" w:tentative="1">
+      <w:start w:val="1"/>
+      <w:numFmt w:val="bullet"/>
+      <w:lvlText w:val=""/>
+      <w:lvlJc w:val="left"/>
+      <w:pPr>
+        <w:tabs>
+          <w:tab w:val="num" w:pos="5040"/>
+        </w:tabs>
+        <w:ind w:left="5040" w:hanging="360"/>
+      </w:pPr>
+      <w:rPr>
+        <w:rFonts w:ascii="Wingdings" w:hAnsi="Wingdings" w:hint="default"/>
+        <w:sz w:val="20"/>
+      </w:rPr>
+    </w:lvl>
+    <w:lvl w:ilvl="7" w:tentative="1">
+      <w:start w:val="1"/>
+      <w:numFmt w:val="bullet"/>
+      <w:lvlText w:val=""/>
+      <w:lvlJc w:val="left"/>
+      <w:pPr>
+        <w:tabs>
+          <w:tab w:val="num" w:pos="5760"/>
+        </w:tabs>
+        <w:ind w:left="5760" w:hanging="360"/>
+      </w:pPr>
+      <w:rPr>
+        <w:rFonts w:ascii="Wingdings" w:hAnsi="Wingdings" w:hint="default"/>
+        <w:sz w:val="20"/>
+      </w:rPr>
+    </w:lvl>
+    <w:lvl w:ilvl="8" w:tentative="1">
+      <w:start w:val="1"/>
+      <w:numFmt w:val="bullet"/>
+      <w:lvlText w:val=""/>
+      <w:lvlJc w:val="left"/>
+      <w:pPr>
+        <w:tabs>
+          <w:tab w:val="num" w:pos="6480"/>
+        </w:tabs>
+        <w:ind w:left="6480" w:hanging="360"/>
+      </w:pPr>
+      <w:rPr>
+        <w:rFonts w:ascii="Wingdings" w:hAnsi="Wingdings" w:hint="default"/>
+        <w:sz w:val="20"/>
+      </w:rPr>
+    </w:lvl>
+  </w:abstractNum>
   <w:num w:numId="1" w16cid:durableId="1485900677">
     <w:abstractNumId w:val="0"/>
   </w:num>
   <w:num w:numId="2" w16cid:durableId="1180318712">
     <w:abstractNumId w:val="1"/>
+  </w:num>
+  <w:num w:numId="3" w16cid:durableId="2108232802">
+    <w:abstractNumId w:val="2"/>
+  </w:num>
+  <w:num w:numId="4" w16cid:durableId="700399795">
+    <w:abstractNumId w:val="3"/>
   </w:num>
 </w:numbering>
 </file>

</xml_diff>

<commit_message>
adding builtin functions vs user defined functions
</commit_message>
<xml_diff>
--- a/INTRODUCTION TO FUNCTIONS.docx
+++ b/INTRODUCTION TO FUNCTIONS.docx
@@ -11200,7 +11200,7 @@
           </mc:Choice>
           <mc:Fallback>
             <w:pict>
-              <v:rect w14:anchorId="76D1338F" id="Прямоугольник 10" o:spid="_x0000_s1026" alt="A function definition in Python" style="width:24pt;height:24pt;visibility:visible;mso-wrap-style:square;mso-left-percent:-10001;mso-top-percent:-10001;mso-position-horizontal:absolute;mso-position-horizontal-relative:char;mso-position-vertical:absolute;mso-position-vertical-relative:line;mso-left-percent:-10001;mso-top-percent:-10001;v-text-anchor:top" o:gfxdata="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" filled="f" stroked="f">
+              <v:rect w14:anchorId="46E599A3" id="Прямоугольник 10" o:spid="_x0000_s1026" alt="A function definition in Python" style="width:24pt;height:24pt;visibility:visible;mso-wrap-style:square;mso-left-percent:-10001;mso-top-percent:-10001;mso-position-horizontal:absolute;mso-position-horizontal-relative:char;mso-position-vertical:absolute;mso-position-vertical-relative:line;mso-left-percent:-10001;mso-top-percent:-10001;v-text-anchor:top" o:gfxdata="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" filled="f" stroked="f">
                 <o:lock v:ext="edit" aspectratio="t"/>
                 <w10:anchorlock/>
               </v:rect>
@@ -11314,7 +11314,7 @@
           </mc:Choice>
           <mc:Fallback>
             <w:pict>
-              <v:rect w14:anchorId="6D42A800" id="Прямоугольник 9" o:spid="_x0000_s1026" alt="Calling a function with a specific value like trip_welcome(&quot;Empire State Building&quot;)" style="width:24pt;height:24pt;visibility:visible;mso-wrap-style:square;mso-left-percent:-10001;mso-top-percent:-10001;mso-position-horizontal:absolute;mso-position-horizontal-relative:char;mso-position-vertical:absolute;mso-position-vertical-relative:line;mso-left-percent:-10001;mso-top-percent:-10001;v-text-anchor:top" o:gfxdata="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" filled="f" stroked="f">
+              <v:rect w14:anchorId="31946CAE" id="Прямоугольник 9" o:spid="_x0000_s1026" alt="Calling a function with a specific value like trip_welcome(&quot;Empire State Building&quot;)" style="width:24pt;height:24pt;visibility:visible;mso-wrap-style:square;mso-left-percent:-10001;mso-top-percent:-10001;mso-position-horizontal:absolute;mso-position-horizontal-relative:char;mso-position-vertical:absolute;mso-position-vertical-relative:line;mso-left-percent:-10001;mso-top-percent:-10001;v-text-anchor:top" o:gfxdata="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" filled="f" stroked="f">
                 <o:lock v:ext="edit" aspectratio="t"/>
                 <w10:anchorlock/>
               </v:rect>
@@ -22935,6 +22935,3997 @@
     </w:p>
     <w:p>
       <w:pPr>
+        <w:rPr>
+          <w:rFonts w:ascii="Segoe UI" w:hAnsi="Segoe UI" w:cs="Segoe UI"/>
+          <w:color w:val="10162F"/>
+          <w:sz w:val="27"/>
+          <w:szCs w:val="27"/>
+          <w:lang w:val="en-US"/>
+        </w:rPr>
+      </w:pPr>
+      <w:r>
+        <w:rPr>
+          <w:rStyle w:val="gamut-yj8jvy-text"/>
+          <w:rFonts w:ascii="Segoe UI" w:hAnsi="Segoe UI" w:cs="Segoe UI"/>
+          <w:b/>
+          <w:bCs/>
+          <w:color w:val="10162F"/>
+          <w:sz w:val="27"/>
+          <w:szCs w:val="27"/>
+          <w:lang w:val="en-US"/>
+        </w:rPr>
+        <w:t>Built-in Functions vs User Defined Functions</w:t>
+      </w:r>
+    </w:p>
+    <w:p>
+      <w:pPr>
+        <w:pStyle w:val="p1qg33igem5pagn4kpmirjw"/>
+        <w:spacing w:before="0" w:beforeAutospacing="0"/>
+        <w:rPr>
+          <w:rFonts w:ascii="Segoe UI" w:hAnsi="Segoe UI" w:cs="Segoe UI"/>
+          <w:color w:val="10162F"/>
+          <w:sz w:val="27"/>
+          <w:szCs w:val="27"/>
+          <w:lang w:val="en-US"/>
+        </w:rPr>
+      </w:pPr>
+      <w:r>
+        <w:rPr>
+          <w:rFonts w:ascii="Segoe UI" w:hAnsi="Segoe UI" w:cs="Segoe UI"/>
+          <w:color w:val="10162F"/>
+          <w:sz w:val="27"/>
+          <w:szCs w:val="27"/>
+          <w:lang w:val="en-US"/>
+        </w:rPr>
+        <w:t>There are two distinct categories for functions in the world of Python. What we have been writing so far in our exercises are called </w:t>
+      </w:r>
+      <w:r>
+        <w:rPr>
+          <w:rStyle w:val="a3"/>
+          <w:rFonts w:ascii="Segoe UI" w:hAnsi="Segoe UI" w:cs="Segoe UI"/>
+          <w:color w:val="10162F"/>
+          <w:sz w:val="27"/>
+          <w:szCs w:val="27"/>
+          <w:lang w:val="en-US"/>
+        </w:rPr>
+        <w:t>User Defined Functions</w:t>
+      </w:r>
+      <w:r>
+        <w:rPr>
+          <w:rFonts w:ascii="Segoe UI" w:hAnsi="Segoe UI" w:cs="Segoe UI"/>
+          <w:color w:val="10162F"/>
+          <w:sz w:val="27"/>
+          <w:szCs w:val="27"/>
+          <w:lang w:val="en-US"/>
+        </w:rPr>
+        <w:t> - functions that are written by users (like us!).</w:t>
+      </w:r>
+    </w:p>
+    <w:p>
+      <w:pPr>
+        <w:pStyle w:val="p1qg33igem5pagn4kpmirjw"/>
+        <w:spacing w:before="0" w:beforeAutospacing="0"/>
+        <w:rPr>
+          <w:rFonts w:ascii="Segoe UI" w:hAnsi="Segoe UI" w:cs="Segoe UI"/>
+          <w:color w:val="10162F"/>
+          <w:sz w:val="27"/>
+          <w:szCs w:val="27"/>
+          <w:lang w:val="en-US"/>
+        </w:rPr>
+      </w:pPr>
+      <w:r>
+        <w:rPr>
+          <w:rFonts w:ascii="Segoe UI" w:hAnsi="Segoe UI" w:cs="Segoe UI"/>
+          <w:color w:val="10162F"/>
+          <w:sz w:val="27"/>
+          <w:szCs w:val="27"/>
+          <w:lang w:val="en-US"/>
+        </w:rPr>
+        <w:t>There is another category called </w:t>
+      </w:r>
+      <w:hyperlink r:id="rId20" w:tgtFrame="_blank" w:history="1">
+        <w:r>
+          <w:rPr>
+            <w:rStyle w:val="a3"/>
+            <w:rFonts w:ascii="Segoe UI" w:hAnsi="Segoe UI" w:cs="Segoe UI"/>
+            <w:color w:val="0000FF"/>
+            <w:sz w:val="27"/>
+            <w:szCs w:val="27"/>
+            <w:u w:val="single"/>
+            <w:bdr w:val="none" w:sz="0" w:space="0" w:color="auto" w:frame="1"/>
+            <w:lang w:val="en-US"/>
+          </w:rPr>
+          <w:t>Built-in functions</w:t>
+        </w:r>
+      </w:hyperlink>
+      <w:r>
+        <w:rPr>
+          <w:rFonts w:ascii="Segoe UI" w:hAnsi="Segoe UI" w:cs="Segoe UI"/>
+          <w:color w:val="10162F"/>
+          <w:sz w:val="27"/>
+          <w:szCs w:val="27"/>
+          <w:lang w:val="en-US"/>
+        </w:rPr>
+        <w:t> - functions that come built into Python for us to use. Remember when we were using </w:t>
+      </w:r>
+      <w:hyperlink r:id="rId21" w:tgtFrame="_blank" w:history="1">
+        <w:r>
+          <w:rPr>
+            <w:rStyle w:val="HTML1"/>
+            <w:rFonts w:ascii="Ubuntu Mono" w:hAnsi="Ubuntu Mono"/>
+            <w:color w:val="15141F"/>
+            <w:sz w:val="22"/>
+            <w:szCs w:val="22"/>
+            <w:u w:val="single"/>
+            <w:bdr w:val="none" w:sz="0" w:space="0" w:color="auto" w:frame="1"/>
+            <w:shd w:val="clear" w:color="auto" w:fill="EAE9ED"/>
+            <w:lang w:val="en-US"/>
+          </w:rPr>
+          <w:t>print</w:t>
+        </w:r>
+      </w:hyperlink>
+      <w:r>
+        <w:rPr>
+          <w:rFonts w:ascii="Segoe UI" w:hAnsi="Segoe UI" w:cs="Segoe UI"/>
+          <w:color w:val="10162F"/>
+          <w:sz w:val="27"/>
+          <w:szCs w:val="27"/>
+          <w:lang w:val="en-US"/>
+        </w:rPr>
+        <w:t> or </w:t>
+      </w:r>
+      <w:hyperlink r:id="rId22" w:tgtFrame="_blank" w:history="1">
+        <w:r>
+          <w:rPr>
+            <w:rStyle w:val="HTML1"/>
+            <w:rFonts w:ascii="Ubuntu Mono" w:hAnsi="Ubuntu Mono"/>
+            <w:color w:val="15141F"/>
+            <w:sz w:val="22"/>
+            <w:szCs w:val="22"/>
+            <w:u w:val="single"/>
+            <w:bdr w:val="none" w:sz="0" w:space="0" w:color="auto" w:frame="1"/>
+            <w:shd w:val="clear" w:color="auto" w:fill="EAE9ED"/>
+            <w:lang w:val="en-US"/>
+          </w:rPr>
+          <w:t>str</w:t>
+        </w:r>
+      </w:hyperlink>
+      <w:r>
+        <w:rPr>
+          <w:rFonts w:ascii="Segoe UI" w:hAnsi="Segoe UI" w:cs="Segoe UI"/>
+          <w:color w:val="10162F"/>
+          <w:sz w:val="27"/>
+          <w:szCs w:val="27"/>
+          <w:lang w:val="en-US"/>
+        </w:rPr>
+        <w:t>? Both of these functions are built into the language for us, which means we have been using built-in functions all along!</w:t>
+      </w:r>
+    </w:p>
+    <w:p>
+      <w:pPr>
+        <w:pStyle w:val="p1qg33igem5pagn4kpmirjw"/>
+        <w:spacing w:before="0" w:beforeAutospacing="0"/>
+        <w:rPr>
+          <w:rFonts w:ascii="Segoe UI" w:hAnsi="Segoe UI" w:cs="Segoe UI"/>
+          <w:color w:val="10162F"/>
+          <w:sz w:val="27"/>
+          <w:szCs w:val="27"/>
+          <w:lang w:val="en-US"/>
+        </w:rPr>
+      </w:pPr>
+      <w:r>
+        <w:rPr>
+          <w:rFonts w:ascii="Segoe UI" w:hAnsi="Segoe UI" w:cs="Segoe UI"/>
+          <w:color w:val="10162F"/>
+          <w:sz w:val="27"/>
+          <w:szCs w:val="27"/>
+          <w:lang w:val="en-US"/>
+        </w:rPr>
+        <w:t>There are lots of different built-in functions that we can use in our programs. Take a look at this example of using </w:t>
+      </w:r>
+      <w:proofErr w:type="spellStart"/>
+      <w:r>
+        <w:rPr>
+          <w:rFonts w:ascii="Segoe UI" w:hAnsi="Segoe UI" w:cs="Segoe UI"/>
+          <w:color w:val="10162F"/>
+          <w:sz w:val="27"/>
+          <w:szCs w:val="27"/>
+        </w:rPr>
+        <w:fldChar w:fldCharType="begin"/>
+      </w:r>
+      <w:r>
+        <w:rPr>
+          <w:rFonts w:ascii="Segoe UI" w:hAnsi="Segoe UI" w:cs="Segoe UI"/>
+          <w:color w:val="10162F"/>
+          <w:sz w:val="27"/>
+          <w:szCs w:val="27"/>
+          <w:lang w:val="en-US"/>
+        </w:rPr>
+        <w:instrText xml:space="preserve"> HYPERLINK "https://www.codecademy.com/resources/docs/python/built-in-functions/len?page_ref=catalog" \t "_blank" </w:instrText>
+      </w:r>
+      <w:r>
+        <w:rPr>
+          <w:rFonts w:ascii="Segoe UI" w:hAnsi="Segoe UI" w:cs="Segoe UI"/>
+          <w:color w:val="10162F"/>
+          <w:sz w:val="27"/>
+          <w:szCs w:val="27"/>
+        </w:rPr>
+        <w:fldChar w:fldCharType="separate"/>
+      </w:r>
+      <w:r>
+        <w:rPr>
+          <w:rStyle w:val="HTML1"/>
+          <w:rFonts w:ascii="Ubuntu Mono" w:hAnsi="Ubuntu Mono"/>
+          <w:color w:val="15141F"/>
+          <w:sz w:val="22"/>
+          <w:szCs w:val="22"/>
+          <w:u w:val="single"/>
+          <w:bdr w:val="none" w:sz="0" w:space="0" w:color="auto" w:frame="1"/>
+          <w:shd w:val="clear" w:color="auto" w:fill="EAE9ED"/>
+          <w:lang w:val="en-US"/>
+        </w:rPr>
+        <w:t>len</w:t>
+      </w:r>
+      <w:proofErr w:type="spellEnd"/>
+      <w:r>
+        <w:rPr>
+          <w:rStyle w:val="HTML1"/>
+          <w:rFonts w:ascii="Ubuntu Mono" w:hAnsi="Ubuntu Mono"/>
+          <w:color w:val="15141F"/>
+          <w:sz w:val="22"/>
+          <w:szCs w:val="22"/>
+          <w:u w:val="single"/>
+          <w:bdr w:val="none" w:sz="0" w:space="0" w:color="auto" w:frame="1"/>
+          <w:shd w:val="clear" w:color="auto" w:fill="EAE9ED"/>
+          <w:lang w:val="en-US"/>
+        </w:rPr>
+        <w:t>()</w:t>
+      </w:r>
+      <w:r>
+        <w:rPr>
+          <w:rFonts w:ascii="Segoe UI" w:hAnsi="Segoe UI" w:cs="Segoe UI"/>
+          <w:color w:val="10162F"/>
+          <w:sz w:val="27"/>
+          <w:szCs w:val="27"/>
+        </w:rPr>
+        <w:fldChar w:fldCharType="end"/>
+      </w:r>
+      <w:r>
+        <w:rPr>
+          <w:rFonts w:ascii="Segoe UI" w:hAnsi="Segoe UI" w:cs="Segoe UI"/>
+          <w:color w:val="10162F"/>
+          <w:sz w:val="27"/>
+          <w:szCs w:val="27"/>
+          <w:lang w:val="en-US"/>
+        </w:rPr>
+        <w:t> to get the length of a string:</w:t>
+      </w:r>
+    </w:p>
+    <w:p>
+      <w:pPr>
+        <w:pStyle w:val="HTML"/>
+        <w:shd w:val="clear" w:color="auto" w:fill="211E2F"/>
+        <w:rPr>
+          <w:rFonts w:ascii="Ubuntu Mono" w:hAnsi="Ubuntu Mono"/>
+          <w:color w:val="939598"/>
+          <w:sz w:val="27"/>
+          <w:szCs w:val="27"/>
+          <w:lang w:val="en-US"/>
+        </w:rPr>
+      </w:pPr>
+      <w:proofErr w:type="spellStart"/>
+      <w:r>
+        <w:rPr>
+          <w:rStyle w:val="mtk9"/>
+          <w:rFonts w:ascii="Ubuntu Mono" w:hAnsi="Ubuntu Mono"/>
+          <w:color w:val="FF8973"/>
+          <w:sz w:val="27"/>
+          <w:szCs w:val="27"/>
+          <w:lang w:val="en-US"/>
+        </w:rPr>
+        <w:t>destination_name</w:t>
+      </w:r>
+      <w:proofErr w:type="spellEnd"/>
+      <w:r>
+        <w:rPr>
+          <w:rStyle w:val="mtk1"/>
+          <w:rFonts w:ascii="Ubuntu Mono" w:hAnsi="Ubuntu Mono"/>
+          <w:color w:val="FFFFFF"/>
+          <w:sz w:val="27"/>
+          <w:szCs w:val="27"/>
+          <w:lang w:val="en-US"/>
+        </w:rPr>
+        <w:t xml:space="preserve"> = </w:t>
+      </w:r>
+      <w:r>
+        <w:rPr>
+          <w:rStyle w:val="mtk8"/>
+          <w:rFonts w:ascii="Ubuntu Mono" w:hAnsi="Ubuntu Mono"/>
+          <w:color w:val="FFE083"/>
+          <w:sz w:val="27"/>
+          <w:szCs w:val="27"/>
+          <w:lang w:val="en-US"/>
+        </w:rPr>
+        <w:t>"</w:t>
+      </w:r>
+      <w:proofErr w:type="spellStart"/>
+      <w:r>
+        <w:rPr>
+          <w:rStyle w:val="mtk8"/>
+          <w:rFonts w:ascii="Ubuntu Mono" w:hAnsi="Ubuntu Mono"/>
+          <w:color w:val="FFE083"/>
+          <w:sz w:val="27"/>
+          <w:szCs w:val="27"/>
+          <w:lang w:val="en-US"/>
+        </w:rPr>
+        <w:t>Venkatanarasimharajuvaripeta</w:t>
+      </w:r>
+      <w:proofErr w:type="spellEnd"/>
+      <w:r>
+        <w:rPr>
+          <w:rStyle w:val="mtk8"/>
+          <w:rFonts w:ascii="Ubuntu Mono" w:hAnsi="Ubuntu Mono"/>
+          <w:color w:val="FFE083"/>
+          <w:sz w:val="27"/>
+          <w:szCs w:val="27"/>
+          <w:lang w:val="en-US"/>
+        </w:rPr>
+        <w:t>"</w:t>
+      </w:r>
+      <w:r>
+        <w:rPr>
+          <w:rFonts w:ascii="Ubuntu Mono" w:hAnsi="Ubuntu Mono"/>
+          <w:color w:val="939598"/>
+          <w:sz w:val="27"/>
+          <w:szCs w:val="27"/>
+          <w:lang w:val="en-US"/>
+        </w:rPr>
+        <w:br/>
+        <w:t xml:space="preserve"> </w:t>
+      </w:r>
+      <w:r>
+        <w:rPr>
+          <w:rFonts w:ascii="Ubuntu Mono" w:hAnsi="Ubuntu Mono"/>
+          <w:color w:val="939598"/>
+          <w:sz w:val="27"/>
+          <w:szCs w:val="27"/>
+          <w:lang w:val="en-US"/>
+        </w:rPr>
+        <w:br/>
+      </w:r>
+      <w:r>
+        <w:rPr>
+          <w:rStyle w:val="mtk16"/>
+          <w:rFonts w:ascii="Ubuntu Mono" w:hAnsi="Ubuntu Mono"/>
+          <w:color w:val="939598"/>
+          <w:sz w:val="27"/>
+          <w:szCs w:val="27"/>
+          <w:lang w:val="en-US"/>
+        </w:rPr>
+        <w:t xml:space="preserve"># Built-in function: </w:t>
+      </w:r>
+      <w:proofErr w:type="spellStart"/>
+      <w:r>
+        <w:rPr>
+          <w:rStyle w:val="mtk16"/>
+          <w:rFonts w:ascii="Ubuntu Mono" w:hAnsi="Ubuntu Mono"/>
+          <w:color w:val="939598"/>
+          <w:sz w:val="27"/>
+          <w:szCs w:val="27"/>
+          <w:lang w:val="en-US"/>
+        </w:rPr>
+        <w:t>len</w:t>
+      </w:r>
+      <w:proofErr w:type="spellEnd"/>
+      <w:r>
+        <w:rPr>
+          <w:rStyle w:val="mtk16"/>
+          <w:rFonts w:ascii="Ubuntu Mono" w:hAnsi="Ubuntu Mono"/>
+          <w:color w:val="939598"/>
+          <w:sz w:val="27"/>
+          <w:szCs w:val="27"/>
+          <w:lang w:val="en-US"/>
+        </w:rPr>
+        <w:t>()</w:t>
+      </w:r>
+      <w:r>
+        <w:rPr>
+          <w:rFonts w:ascii="Ubuntu Mono" w:hAnsi="Ubuntu Mono"/>
+          <w:color w:val="939598"/>
+          <w:sz w:val="27"/>
+          <w:szCs w:val="27"/>
+          <w:lang w:val="en-US"/>
+        </w:rPr>
+        <w:br/>
+      </w:r>
+      <w:proofErr w:type="spellStart"/>
+      <w:r>
+        <w:rPr>
+          <w:rStyle w:val="mtk9"/>
+          <w:rFonts w:ascii="Ubuntu Mono" w:hAnsi="Ubuntu Mono"/>
+          <w:color w:val="FF8973"/>
+          <w:sz w:val="27"/>
+          <w:szCs w:val="27"/>
+          <w:lang w:val="en-US"/>
+        </w:rPr>
+        <w:t>length_of_destination</w:t>
+      </w:r>
+      <w:proofErr w:type="spellEnd"/>
+      <w:r>
+        <w:rPr>
+          <w:rStyle w:val="mtk1"/>
+          <w:rFonts w:ascii="Ubuntu Mono" w:hAnsi="Ubuntu Mono"/>
+          <w:color w:val="FFFFFF"/>
+          <w:sz w:val="27"/>
+          <w:szCs w:val="27"/>
+          <w:lang w:val="en-US"/>
+        </w:rPr>
+        <w:t xml:space="preserve"> = </w:t>
+      </w:r>
+      <w:proofErr w:type="spellStart"/>
+      <w:r>
+        <w:rPr>
+          <w:rStyle w:val="mtk1"/>
+          <w:rFonts w:ascii="Ubuntu Mono" w:hAnsi="Ubuntu Mono"/>
+          <w:color w:val="FFFFFF"/>
+          <w:sz w:val="27"/>
+          <w:szCs w:val="27"/>
+          <w:lang w:val="en-US"/>
+        </w:rPr>
+        <w:t>len</w:t>
+      </w:r>
+      <w:proofErr w:type="spellEnd"/>
+      <w:r>
+        <w:rPr>
+          <w:rStyle w:val="mtk1"/>
+          <w:rFonts w:ascii="Ubuntu Mono" w:hAnsi="Ubuntu Mono"/>
+          <w:color w:val="FFFFFF"/>
+          <w:sz w:val="27"/>
+          <w:szCs w:val="27"/>
+          <w:lang w:val="en-US"/>
+        </w:rPr>
+        <w:t>(</w:t>
+      </w:r>
+      <w:proofErr w:type="spellStart"/>
+      <w:r>
+        <w:rPr>
+          <w:rStyle w:val="mtk9"/>
+          <w:rFonts w:ascii="Ubuntu Mono" w:hAnsi="Ubuntu Mono"/>
+          <w:color w:val="FF8973"/>
+          <w:sz w:val="27"/>
+          <w:szCs w:val="27"/>
+          <w:lang w:val="en-US"/>
+        </w:rPr>
+        <w:t>destination_name</w:t>
+      </w:r>
+      <w:proofErr w:type="spellEnd"/>
+      <w:r>
+        <w:rPr>
+          <w:rStyle w:val="mtk1"/>
+          <w:rFonts w:ascii="Ubuntu Mono" w:hAnsi="Ubuntu Mono"/>
+          <w:color w:val="FFFFFF"/>
+          <w:sz w:val="27"/>
+          <w:szCs w:val="27"/>
+          <w:lang w:val="en-US"/>
+        </w:rPr>
+        <w:t>)</w:t>
+      </w:r>
+      <w:r>
+        <w:rPr>
+          <w:rFonts w:ascii="Ubuntu Mono" w:hAnsi="Ubuntu Mono"/>
+          <w:color w:val="939598"/>
+          <w:sz w:val="27"/>
+          <w:szCs w:val="27"/>
+          <w:lang w:val="en-US"/>
+        </w:rPr>
+        <w:br/>
+        <w:t xml:space="preserve"> </w:t>
+      </w:r>
+      <w:r>
+        <w:rPr>
+          <w:rFonts w:ascii="Ubuntu Mono" w:hAnsi="Ubuntu Mono"/>
+          <w:color w:val="939598"/>
+          <w:sz w:val="27"/>
+          <w:szCs w:val="27"/>
+          <w:lang w:val="en-US"/>
+        </w:rPr>
+        <w:br/>
+      </w:r>
+      <w:r>
+        <w:rPr>
+          <w:rStyle w:val="mtk16"/>
+          <w:rFonts w:ascii="Ubuntu Mono" w:hAnsi="Ubuntu Mono"/>
+          <w:color w:val="939598"/>
+          <w:sz w:val="27"/>
+          <w:szCs w:val="27"/>
+          <w:lang w:val="en-US"/>
+        </w:rPr>
+        <w:t># Built-in function: print()</w:t>
+      </w:r>
+      <w:r>
+        <w:rPr>
+          <w:rFonts w:ascii="Ubuntu Mono" w:hAnsi="Ubuntu Mono"/>
+          <w:color w:val="939598"/>
+          <w:sz w:val="27"/>
+          <w:szCs w:val="27"/>
+          <w:lang w:val="en-US"/>
+        </w:rPr>
+        <w:br/>
+      </w:r>
+      <w:r>
+        <w:rPr>
+          <w:rStyle w:val="mtk1"/>
+          <w:rFonts w:ascii="Ubuntu Mono" w:hAnsi="Ubuntu Mono"/>
+          <w:color w:val="FFFFFF"/>
+          <w:sz w:val="27"/>
+          <w:szCs w:val="27"/>
+          <w:lang w:val="en-US"/>
+        </w:rPr>
+        <w:t>print(</w:t>
+      </w:r>
+      <w:proofErr w:type="spellStart"/>
+      <w:r>
+        <w:rPr>
+          <w:rStyle w:val="mtk9"/>
+          <w:rFonts w:ascii="Ubuntu Mono" w:hAnsi="Ubuntu Mono"/>
+          <w:color w:val="FF8973"/>
+          <w:sz w:val="27"/>
+          <w:szCs w:val="27"/>
+          <w:lang w:val="en-US"/>
+        </w:rPr>
+        <w:t>length_of_destination</w:t>
+      </w:r>
+      <w:proofErr w:type="spellEnd"/>
+      <w:r>
+        <w:rPr>
+          <w:rStyle w:val="mtk1"/>
+          <w:rFonts w:ascii="Ubuntu Mono" w:hAnsi="Ubuntu Mono"/>
+          <w:color w:val="FFFFFF"/>
+          <w:sz w:val="27"/>
+          <w:szCs w:val="27"/>
+          <w:lang w:val="en-US"/>
+        </w:rPr>
+        <w:t>)</w:t>
+      </w:r>
+    </w:p>
+    <w:p>
+      <w:pPr>
+        <w:pStyle w:val="p1qg33igem5pagn4kpmirjw"/>
+        <w:spacing w:before="0" w:beforeAutospacing="0"/>
+        <w:rPr>
+          <w:rFonts w:ascii="Segoe UI" w:hAnsi="Segoe UI" w:cs="Segoe UI"/>
+          <w:color w:val="10162F"/>
+          <w:sz w:val="27"/>
+          <w:szCs w:val="27"/>
+          <w:lang w:val="en-US"/>
+        </w:rPr>
+      </w:pPr>
+      <w:r>
+        <w:rPr>
+          <w:rFonts w:ascii="Segoe UI" w:hAnsi="Segoe UI" w:cs="Segoe UI"/>
+          <w:color w:val="10162F"/>
+          <w:sz w:val="27"/>
+          <w:szCs w:val="27"/>
+          <w:lang w:val="en-US"/>
+        </w:rPr>
+        <w:t>Would output the value of </w:t>
+      </w:r>
+      <w:proofErr w:type="spellStart"/>
+      <w:r>
+        <w:rPr>
+          <w:rStyle w:val="HTML1"/>
+          <w:rFonts w:ascii="Ubuntu Mono" w:hAnsi="Ubuntu Mono"/>
+          <w:color w:val="15141F"/>
+          <w:sz w:val="22"/>
+          <w:szCs w:val="22"/>
+          <w:shd w:val="clear" w:color="auto" w:fill="EAE9ED"/>
+          <w:lang w:val="en-US"/>
+        </w:rPr>
+        <w:t>length_of_destination</w:t>
+      </w:r>
+      <w:proofErr w:type="spellEnd"/>
+      <w:r>
+        <w:rPr>
+          <w:rFonts w:ascii="Segoe UI" w:hAnsi="Segoe UI" w:cs="Segoe UI"/>
+          <w:color w:val="10162F"/>
+          <w:sz w:val="27"/>
+          <w:szCs w:val="27"/>
+          <w:lang w:val="en-US"/>
+        </w:rPr>
+        <w:t>:</w:t>
+      </w:r>
+    </w:p>
+    <w:p>
+      <w:pPr>
+        <w:pStyle w:val="HTML"/>
+        <w:shd w:val="clear" w:color="auto" w:fill="211E2F"/>
+        <w:rPr>
+          <w:rFonts w:ascii="Ubuntu Mono" w:hAnsi="Ubuntu Mono"/>
+          <w:color w:val="939598"/>
+          <w:sz w:val="27"/>
+          <w:szCs w:val="27"/>
+          <w:lang w:val="en-US"/>
+        </w:rPr>
+      </w:pPr>
+      <w:r>
+        <w:rPr>
+          <w:rStyle w:val="mtk1"/>
+          <w:rFonts w:ascii="Ubuntu Mono" w:hAnsi="Ubuntu Mono"/>
+          <w:color w:val="FFFFFF"/>
+          <w:sz w:val="27"/>
+          <w:szCs w:val="27"/>
+          <w:lang w:val="en-US"/>
+        </w:rPr>
+        <w:t>28</w:t>
+      </w:r>
+    </w:p>
+    <w:p>
+      <w:pPr>
+        <w:pStyle w:val="p1qg33igem5pagn4kpmirjw"/>
+        <w:spacing w:before="0" w:beforeAutospacing="0"/>
+        <w:rPr>
+          <w:rFonts w:ascii="Segoe UI" w:hAnsi="Segoe UI" w:cs="Segoe UI"/>
+          <w:color w:val="10162F"/>
+          <w:sz w:val="27"/>
+          <w:szCs w:val="27"/>
+          <w:lang w:val="en-US"/>
+        </w:rPr>
+      </w:pPr>
+      <w:r>
+        <w:rPr>
+          <w:rFonts w:ascii="Segoe UI" w:hAnsi="Segoe UI" w:cs="Segoe UI"/>
+          <w:color w:val="10162F"/>
+          <w:sz w:val="27"/>
+          <w:szCs w:val="27"/>
+          <w:lang w:val="en-US"/>
+        </w:rPr>
+        <w:t>Here we are using a total of two built-in functions in our example: </w:t>
+      </w:r>
+      <w:proofErr w:type="gramStart"/>
+      <w:r>
+        <w:rPr>
+          <w:rStyle w:val="HTML1"/>
+          <w:rFonts w:ascii="Ubuntu Mono" w:hAnsi="Ubuntu Mono"/>
+          <w:color w:val="15141F"/>
+          <w:sz w:val="22"/>
+          <w:szCs w:val="22"/>
+          <w:shd w:val="clear" w:color="auto" w:fill="EAE9ED"/>
+          <w:lang w:val="en-US"/>
+        </w:rPr>
+        <w:t>print(</w:t>
+      </w:r>
+      <w:proofErr w:type="gramEnd"/>
+      <w:r>
+        <w:rPr>
+          <w:rStyle w:val="HTML1"/>
+          <w:rFonts w:ascii="Ubuntu Mono" w:hAnsi="Ubuntu Mono"/>
+          <w:color w:val="15141F"/>
+          <w:sz w:val="22"/>
+          <w:szCs w:val="22"/>
+          <w:shd w:val="clear" w:color="auto" w:fill="EAE9ED"/>
+          <w:lang w:val="en-US"/>
+        </w:rPr>
+        <w:t>)</w:t>
+      </w:r>
+      <w:r>
+        <w:rPr>
+          <w:rFonts w:ascii="Segoe UI" w:hAnsi="Segoe UI" w:cs="Segoe UI"/>
+          <w:color w:val="10162F"/>
+          <w:sz w:val="27"/>
+          <w:szCs w:val="27"/>
+          <w:lang w:val="en-US"/>
+        </w:rPr>
+        <w:t>, and </w:t>
+      </w:r>
+      <w:proofErr w:type="spellStart"/>
+      <w:r>
+        <w:rPr>
+          <w:rStyle w:val="HTML1"/>
+          <w:rFonts w:ascii="Ubuntu Mono" w:hAnsi="Ubuntu Mono"/>
+          <w:color w:val="15141F"/>
+          <w:sz w:val="22"/>
+          <w:szCs w:val="22"/>
+          <w:shd w:val="clear" w:color="auto" w:fill="EAE9ED"/>
+          <w:lang w:val="en-US"/>
+        </w:rPr>
+        <w:t>len</w:t>
+      </w:r>
+      <w:proofErr w:type="spellEnd"/>
+      <w:r>
+        <w:rPr>
+          <w:rStyle w:val="HTML1"/>
+          <w:rFonts w:ascii="Ubuntu Mono" w:hAnsi="Ubuntu Mono"/>
+          <w:color w:val="15141F"/>
+          <w:sz w:val="22"/>
+          <w:szCs w:val="22"/>
+          <w:shd w:val="clear" w:color="auto" w:fill="EAE9ED"/>
+          <w:lang w:val="en-US"/>
+        </w:rPr>
+        <w:t>()</w:t>
+      </w:r>
+      <w:r>
+        <w:rPr>
+          <w:rFonts w:ascii="Segoe UI" w:hAnsi="Segoe UI" w:cs="Segoe UI"/>
+          <w:color w:val="10162F"/>
+          <w:sz w:val="27"/>
+          <w:szCs w:val="27"/>
+          <w:lang w:val="en-US"/>
+        </w:rPr>
+        <w:t>.</w:t>
+      </w:r>
+    </w:p>
+    <w:p>
+      <w:pPr>
+        <w:pStyle w:val="p1qg33igem5pagn4kpmirjw"/>
+        <w:spacing w:before="0" w:beforeAutospacing="0"/>
+        <w:rPr>
+          <w:rFonts w:ascii="Segoe UI" w:hAnsi="Segoe UI" w:cs="Segoe UI"/>
+          <w:color w:val="10162F"/>
+          <w:sz w:val="27"/>
+          <w:szCs w:val="27"/>
+          <w:lang w:val="en-US"/>
+        </w:rPr>
+      </w:pPr>
+      <w:r>
+        <w:rPr>
+          <w:rFonts w:ascii="Segoe UI" w:hAnsi="Segoe UI" w:cs="Segoe UI"/>
+          <w:color w:val="10162F"/>
+          <w:sz w:val="27"/>
+          <w:szCs w:val="27"/>
+          <w:lang w:val="en-US"/>
+        </w:rPr>
+        <w:t>And yes, if you’re wondering, that is a real </w:t>
+      </w:r>
+      <w:hyperlink r:id="rId23" w:tgtFrame="_blank" w:history="1">
+        <w:r>
+          <w:rPr>
+            <w:rStyle w:val="a5"/>
+            <w:rFonts w:ascii="Segoe UI" w:hAnsi="Segoe UI" w:cs="Segoe UI"/>
+            <w:sz w:val="27"/>
+            <w:szCs w:val="27"/>
+            <w:bdr w:val="none" w:sz="0" w:space="0" w:color="auto" w:frame="1"/>
+            <w:lang w:val="en-US"/>
+          </w:rPr>
+          <w:t>railway station in India</w:t>
+        </w:r>
+      </w:hyperlink>
+      <w:r>
+        <w:rPr>
+          <w:rFonts w:ascii="Segoe UI" w:hAnsi="Segoe UI" w:cs="Segoe UI"/>
+          <w:color w:val="10162F"/>
+          <w:sz w:val="27"/>
+          <w:szCs w:val="27"/>
+          <w:lang w:val="en-US"/>
+        </w:rPr>
+        <w:t>!</w:t>
+      </w:r>
+    </w:p>
+    <w:p>
+      <w:pPr>
+        <w:pStyle w:val="p1qg33igem5pagn4kpmirjw"/>
+        <w:spacing w:before="0" w:beforeAutospacing="0"/>
+        <w:rPr>
+          <w:rFonts w:ascii="Segoe UI" w:hAnsi="Segoe UI" w:cs="Segoe UI"/>
+          <w:color w:val="10162F"/>
+          <w:sz w:val="27"/>
+          <w:szCs w:val="27"/>
+          <w:lang w:val="en-US"/>
+        </w:rPr>
+      </w:pPr>
+      <w:r>
+        <w:rPr>
+          <w:rFonts w:ascii="Segoe UI" w:hAnsi="Segoe UI" w:cs="Segoe UI"/>
+          <w:color w:val="10162F"/>
+          <w:sz w:val="27"/>
+          <w:szCs w:val="27"/>
+          <w:lang w:val="en-US"/>
+        </w:rPr>
+        <w:lastRenderedPageBreak/>
+        <w:t>There are even more obscure ones like </w:t>
+      </w:r>
+      <w:proofErr w:type="gramStart"/>
+      <w:r>
+        <w:rPr>
+          <w:rStyle w:val="HTML1"/>
+          <w:rFonts w:ascii="Ubuntu Mono" w:hAnsi="Ubuntu Mono"/>
+          <w:color w:val="15141F"/>
+          <w:sz w:val="22"/>
+          <w:szCs w:val="22"/>
+          <w:shd w:val="clear" w:color="auto" w:fill="EAE9ED"/>
+          <w:lang w:val="en-US"/>
+        </w:rPr>
+        <w:t>help(</w:t>
+      </w:r>
+      <w:proofErr w:type="gramEnd"/>
+      <w:r>
+        <w:rPr>
+          <w:rStyle w:val="HTML1"/>
+          <w:rFonts w:ascii="Ubuntu Mono" w:hAnsi="Ubuntu Mono"/>
+          <w:color w:val="15141F"/>
+          <w:sz w:val="22"/>
+          <w:szCs w:val="22"/>
+          <w:shd w:val="clear" w:color="auto" w:fill="EAE9ED"/>
+          <w:lang w:val="en-US"/>
+        </w:rPr>
+        <w:t>)</w:t>
+      </w:r>
+      <w:r>
+        <w:rPr>
+          <w:rFonts w:ascii="Segoe UI" w:hAnsi="Segoe UI" w:cs="Segoe UI"/>
+          <w:color w:val="10162F"/>
+          <w:sz w:val="27"/>
+          <w:szCs w:val="27"/>
+          <w:lang w:val="en-US"/>
+        </w:rPr>
+        <w:t> where Python will print a link to documentation for us and provide some details:</w:t>
+      </w:r>
+    </w:p>
+    <w:p>
+      <w:pPr>
+        <w:pStyle w:val="HTML"/>
+        <w:shd w:val="clear" w:color="auto" w:fill="211E2F"/>
+        <w:rPr>
+          <w:rFonts w:ascii="Ubuntu Mono" w:hAnsi="Ubuntu Mono"/>
+          <w:color w:val="939598"/>
+          <w:sz w:val="27"/>
+          <w:szCs w:val="27"/>
+          <w:lang w:val="en-US"/>
+        </w:rPr>
+      </w:pPr>
+      <w:r>
+        <w:rPr>
+          <w:rStyle w:val="mtk1"/>
+          <w:rFonts w:ascii="Ubuntu Mono" w:hAnsi="Ubuntu Mono"/>
+          <w:color w:val="FFFFFF"/>
+          <w:sz w:val="27"/>
+          <w:szCs w:val="27"/>
+          <w:lang w:val="en-US"/>
+        </w:rPr>
+        <w:t>help(</w:t>
+      </w:r>
+      <w:r>
+        <w:rPr>
+          <w:rStyle w:val="mtk8"/>
+          <w:rFonts w:ascii="Ubuntu Mono" w:hAnsi="Ubuntu Mono"/>
+          <w:color w:val="FFE083"/>
+          <w:sz w:val="27"/>
+          <w:szCs w:val="27"/>
+          <w:lang w:val="en-US"/>
+        </w:rPr>
+        <w:t>"string"</w:t>
+      </w:r>
+      <w:r>
+        <w:rPr>
+          <w:rStyle w:val="mtk1"/>
+          <w:rFonts w:ascii="Ubuntu Mono" w:hAnsi="Ubuntu Mono"/>
+          <w:color w:val="FFFFFF"/>
+          <w:sz w:val="27"/>
+          <w:szCs w:val="27"/>
+          <w:lang w:val="en-US"/>
+        </w:rPr>
+        <w:t>)</w:t>
+      </w:r>
+    </w:p>
+    <w:p>
+      <w:pPr>
+        <w:pStyle w:val="p1qg33igem5pagn4kpmirjw"/>
+        <w:spacing w:before="0" w:beforeAutospacing="0"/>
+        <w:rPr>
+          <w:rFonts w:ascii="Segoe UI" w:hAnsi="Segoe UI" w:cs="Segoe UI"/>
+          <w:color w:val="10162F"/>
+          <w:sz w:val="27"/>
+          <w:szCs w:val="27"/>
+          <w:lang w:val="en-US"/>
+        </w:rPr>
+      </w:pPr>
+      <w:r>
+        <w:rPr>
+          <w:rFonts w:ascii="Segoe UI" w:hAnsi="Segoe UI" w:cs="Segoe UI"/>
+          <w:color w:val="10162F"/>
+          <w:sz w:val="27"/>
+          <w:szCs w:val="27"/>
+          <w:lang w:val="en-US"/>
+        </w:rPr>
+        <w:t>Would output (shortened for readability):</w:t>
+      </w:r>
+    </w:p>
+    <w:p>
+      <w:pPr>
+        <w:pStyle w:val="HTML"/>
+        <w:shd w:val="clear" w:color="auto" w:fill="211E2F"/>
+        <w:rPr>
+          <w:rFonts w:ascii="Ubuntu Mono" w:hAnsi="Ubuntu Mono"/>
+          <w:color w:val="939598"/>
+          <w:sz w:val="27"/>
+          <w:szCs w:val="27"/>
+          <w:lang w:val="en-US"/>
+        </w:rPr>
+      </w:pPr>
+      <w:r>
+        <w:rPr>
+          <w:rStyle w:val="mtk1"/>
+          <w:rFonts w:ascii="Ubuntu Mono" w:hAnsi="Ubuntu Mono"/>
+          <w:color w:val="FFFFFF"/>
+          <w:sz w:val="27"/>
+          <w:szCs w:val="27"/>
+          <w:lang w:val="en-US"/>
+        </w:rPr>
+        <w:t>NAME</w:t>
+      </w:r>
+      <w:r>
+        <w:rPr>
+          <w:rFonts w:ascii="Ubuntu Mono" w:hAnsi="Ubuntu Mono"/>
+          <w:color w:val="939598"/>
+          <w:sz w:val="27"/>
+          <w:szCs w:val="27"/>
+          <w:lang w:val="en-US"/>
+        </w:rPr>
+        <w:br/>
+      </w:r>
+      <w:r>
+        <w:rPr>
+          <w:rStyle w:val="mtk1"/>
+          <w:rFonts w:ascii="Ubuntu Mono" w:hAnsi="Ubuntu Mono"/>
+          <w:color w:val="FFFFFF"/>
+          <w:sz w:val="27"/>
+          <w:szCs w:val="27"/>
+          <w:lang w:val="en-US"/>
+        </w:rPr>
+        <w:t>    string - A collection of string constants.</w:t>
+      </w:r>
+      <w:r>
+        <w:rPr>
+          <w:rFonts w:ascii="Ubuntu Mono" w:hAnsi="Ubuntu Mono"/>
+          <w:color w:val="939598"/>
+          <w:sz w:val="27"/>
+          <w:szCs w:val="27"/>
+          <w:lang w:val="en-US"/>
+        </w:rPr>
+        <w:br/>
+        <w:t xml:space="preserve"> </w:t>
+      </w:r>
+      <w:r>
+        <w:rPr>
+          <w:rFonts w:ascii="Ubuntu Mono" w:hAnsi="Ubuntu Mono"/>
+          <w:color w:val="939598"/>
+          <w:sz w:val="27"/>
+          <w:szCs w:val="27"/>
+          <w:lang w:val="en-US"/>
+        </w:rPr>
+        <w:br/>
+      </w:r>
+      <w:r>
+        <w:rPr>
+          <w:rStyle w:val="mtk1"/>
+          <w:rFonts w:ascii="Ubuntu Mono" w:hAnsi="Ubuntu Mono"/>
+          <w:color w:val="FFFFFF"/>
+          <w:sz w:val="27"/>
+          <w:szCs w:val="27"/>
+          <w:lang w:val="en-US"/>
+        </w:rPr>
+        <w:t>MODULE REFERENCE</w:t>
+      </w:r>
+      <w:r>
+        <w:rPr>
+          <w:rFonts w:ascii="Ubuntu Mono" w:hAnsi="Ubuntu Mono"/>
+          <w:color w:val="939598"/>
+          <w:sz w:val="27"/>
+          <w:szCs w:val="27"/>
+          <w:lang w:val="en-US"/>
+        </w:rPr>
+        <w:br/>
+      </w:r>
+      <w:r>
+        <w:rPr>
+          <w:rStyle w:val="mtk1"/>
+          <w:rFonts w:ascii="Ubuntu Mono" w:hAnsi="Ubuntu Mono"/>
+          <w:color w:val="FFFFFF"/>
+          <w:sz w:val="27"/>
+          <w:szCs w:val="27"/>
+          <w:lang w:val="en-US"/>
+        </w:rPr>
+        <w:t>    https://docs.python.org/3.8/library/string</w:t>
+      </w:r>
+      <w:r>
+        <w:rPr>
+          <w:rFonts w:ascii="Ubuntu Mono" w:hAnsi="Ubuntu Mono"/>
+          <w:color w:val="939598"/>
+          <w:sz w:val="27"/>
+          <w:szCs w:val="27"/>
+          <w:lang w:val="en-US"/>
+        </w:rPr>
+        <w:br/>
+        <w:t xml:space="preserve"> </w:t>
+      </w:r>
+      <w:r>
+        <w:rPr>
+          <w:rFonts w:ascii="Ubuntu Mono" w:hAnsi="Ubuntu Mono"/>
+          <w:color w:val="939598"/>
+          <w:sz w:val="27"/>
+          <w:szCs w:val="27"/>
+          <w:lang w:val="en-US"/>
+        </w:rPr>
+        <w:br/>
+      </w:r>
+      <w:r>
+        <w:rPr>
+          <w:rStyle w:val="mtk1"/>
+          <w:rFonts w:ascii="Ubuntu Mono" w:hAnsi="Ubuntu Mono"/>
+          <w:color w:val="FFFFFF"/>
+          <w:sz w:val="27"/>
+          <w:szCs w:val="27"/>
+          <w:lang w:val="en-US"/>
+        </w:rPr>
+        <w:t>    The following documentation is automatically generated from the Python</w:t>
+      </w:r>
+      <w:r>
+        <w:rPr>
+          <w:rFonts w:ascii="Ubuntu Mono" w:hAnsi="Ubuntu Mono"/>
+          <w:color w:val="939598"/>
+          <w:sz w:val="27"/>
+          <w:szCs w:val="27"/>
+          <w:lang w:val="en-US"/>
+        </w:rPr>
+        <w:br/>
+      </w:r>
+      <w:r>
+        <w:rPr>
+          <w:rStyle w:val="mtk1"/>
+          <w:rFonts w:ascii="Ubuntu Mono" w:hAnsi="Ubuntu Mono"/>
+          <w:color w:val="FFFFFF"/>
+          <w:sz w:val="27"/>
+          <w:szCs w:val="27"/>
+          <w:lang w:val="en-US"/>
+        </w:rPr>
+        <w:t>    source files.  It may be incomplete, incorrect or include features that</w:t>
+      </w:r>
+      <w:r>
+        <w:rPr>
+          <w:rFonts w:ascii="Ubuntu Mono" w:hAnsi="Ubuntu Mono"/>
+          <w:color w:val="939598"/>
+          <w:sz w:val="27"/>
+          <w:szCs w:val="27"/>
+          <w:lang w:val="en-US"/>
+        </w:rPr>
+        <w:br/>
+      </w:r>
+      <w:r>
+        <w:rPr>
+          <w:rStyle w:val="mtk1"/>
+          <w:rFonts w:ascii="Ubuntu Mono" w:hAnsi="Ubuntu Mono"/>
+          <w:color w:val="FFFFFF"/>
+          <w:sz w:val="27"/>
+          <w:szCs w:val="27"/>
+          <w:lang w:val="en-US"/>
+        </w:rPr>
+        <w:t>    are considered implementation detail and may vary between Python</w:t>
+      </w:r>
+      <w:r>
+        <w:rPr>
+          <w:rFonts w:ascii="Ubuntu Mono" w:hAnsi="Ubuntu Mono"/>
+          <w:color w:val="939598"/>
+          <w:sz w:val="27"/>
+          <w:szCs w:val="27"/>
+          <w:lang w:val="en-US"/>
+        </w:rPr>
+        <w:br/>
+      </w:r>
+      <w:r>
+        <w:rPr>
+          <w:rStyle w:val="mtk1"/>
+          <w:rFonts w:ascii="Ubuntu Mono" w:hAnsi="Ubuntu Mono"/>
+          <w:color w:val="FFFFFF"/>
+          <w:sz w:val="27"/>
+          <w:szCs w:val="27"/>
+          <w:lang w:val="en-US"/>
+        </w:rPr>
+        <w:t>    implementations.  When in doubt, consult the module reference at the</w:t>
+      </w:r>
+      <w:r>
+        <w:rPr>
+          <w:rFonts w:ascii="Ubuntu Mono" w:hAnsi="Ubuntu Mono"/>
+          <w:color w:val="939598"/>
+          <w:sz w:val="27"/>
+          <w:szCs w:val="27"/>
+          <w:lang w:val="en-US"/>
+        </w:rPr>
+        <w:br/>
+      </w:r>
+      <w:r>
+        <w:rPr>
+          <w:rStyle w:val="mtk1"/>
+          <w:rFonts w:ascii="Ubuntu Mono" w:hAnsi="Ubuntu Mono"/>
+          <w:color w:val="FFFFFF"/>
+          <w:sz w:val="27"/>
+          <w:szCs w:val="27"/>
+          <w:lang w:val="en-US"/>
+        </w:rPr>
+        <w:t>    location listed above.</w:t>
+      </w:r>
+      <w:r>
+        <w:rPr>
+          <w:rFonts w:ascii="Ubuntu Mono" w:hAnsi="Ubuntu Mono"/>
+          <w:color w:val="939598"/>
+          <w:sz w:val="27"/>
+          <w:szCs w:val="27"/>
+          <w:lang w:val="en-US"/>
+        </w:rPr>
+        <w:br/>
+      </w:r>
+      <w:proofErr w:type="gramStart"/>
+      <w:r>
+        <w:rPr>
+          <w:rStyle w:val="mtk1"/>
+          <w:rFonts w:ascii="Ubuntu Mono" w:hAnsi="Ubuntu Mono"/>
+          <w:color w:val="FFFFFF"/>
+          <w:sz w:val="27"/>
+          <w:szCs w:val="27"/>
+          <w:lang w:val="en-US"/>
+        </w:rPr>
+        <w:t>.....</w:t>
+      </w:r>
+      <w:proofErr w:type="gramEnd"/>
+    </w:p>
+    <w:p>
+      <w:pPr>
+        <w:pStyle w:val="p1qg33igem5pagn4kpmirjw"/>
+        <w:spacing w:before="0" w:beforeAutospacing="0"/>
+        <w:rPr>
+          <w:rFonts w:ascii="Segoe UI" w:hAnsi="Segoe UI" w:cs="Segoe UI"/>
+          <w:color w:val="10162F"/>
+          <w:sz w:val="27"/>
+          <w:szCs w:val="27"/>
+          <w:lang w:val="en-US"/>
+        </w:rPr>
+      </w:pPr>
+      <w:r>
+        <w:rPr>
+          <w:rFonts w:ascii="Segoe UI" w:hAnsi="Segoe UI" w:cs="Segoe UI"/>
+          <w:color w:val="10162F"/>
+          <w:sz w:val="27"/>
+          <w:szCs w:val="27"/>
+          <w:lang w:val="en-US"/>
+        </w:rPr>
+        <w:t>Check out all the latest built-in functions in the </w:t>
+      </w:r>
+      <w:hyperlink r:id="rId24" w:tgtFrame="_blank" w:history="1">
+        <w:r>
+          <w:rPr>
+            <w:rStyle w:val="a5"/>
+            <w:rFonts w:ascii="Segoe UI" w:hAnsi="Segoe UI" w:cs="Segoe UI"/>
+            <w:sz w:val="27"/>
+            <w:szCs w:val="27"/>
+            <w:bdr w:val="none" w:sz="0" w:space="0" w:color="auto" w:frame="1"/>
+            <w:lang w:val="en-US"/>
+          </w:rPr>
+          <w:t>official Python docs</w:t>
+        </w:r>
+      </w:hyperlink>
+      <w:r>
+        <w:rPr>
+          <w:rFonts w:ascii="Segoe UI" w:hAnsi="Segoe UI" w:cs="Segoe UI"/>
+          <w:color w:val="10162F"/>
+          <w:sz w:val="27"/>
+          <w:szCs w:val="27"/>
+          <w:lang w:val="en-US"/>
+        </w:rPr>
+        <w:t>.</w:t>
+      </w:r>
+    </w:p>
+    <w:p>
+      <w:pPr>
+        <w:pStyle w:val="p1qg33igem5pagn4kpmirjw"/>
+        <w:spacing w:before="0" w:beforeAutospacing="0" w:after="0" w:afterAutospacing="0"/>
+        <w:rPr>
+          <w:rFonts w:ascii="Segoe UI" w:hAnsi="Segoe UI" w:cs="Segoe UI"/>
+          <w:color w:val="10162F"/>
+          <w:sz w:val="27"/>
+          <w:szCs w:val="27"/>
+          <w:lang w:val="en-US"/>
+        </w:rPr>
+      </w:pPr>
+      <w:r>
+        <w:rPr>
+          <w:rFonts w:ascii="Segoe UI" w:hAnsi="Segoe UI" w:cs="Segoe UI"/>
+          <w:color w:val="10162F"/>
+          <w:sz w:val="27"/>
+          <w:szCs w:val="27"/>
+          <w:lang w:val="en-US"/>
+        </w:rPr>
+        <w:t>Let’s practice using a few of them. You will need to rely on the provided Python documentation links to find your answers!</w:t>
+      </w:r>
+    </w:p>
+    <w:p>
+      <w:pPr>
+        <w:pStyle w:val="3"/>
+        <w:rPr>
+          <w:rFonts w:ascii="Segoe UI" w:hAnsi="Segoe UI" w:cs="Segoe UI"/>
+          <w:color w:val="10162F"/>
+          <w:lang w:val="en-US"/>
+        </w:rPr>
+      </w:pPr>
+      <w:r>
+        <w:rPr>
+          <w:rFonts w:ascii="Segoe UI" w:hAnsi="Segoe UI" w:cs="Segoe UI"/>
+          <w:color w:val="10162F"/>
+          <w:lang w:val="en-US"/>
+        </w:rPr>
+        <w:t>Instructions</w:t>
+      </w:r>
+    </w:p>
+    <w:p>
+      <w:pPr>
+        <w:rPr>
+          <w:rFonts w:ascii="Segoe UI" w:hAnsi="Segoe UI" w:cs="Segoe UI"/>
+          <w:color w:val="10162F"/>
+          <w:sz w:val="27"/>
+          <w:szCs w:val="27"/>
+          <w:lang w:val="en-US"/>
+        </w:rPr>
+      </w:pPr>
+      <w:r>
+        <w:rPr>
+          <w:rFonts w:ascii="Segoe UI" w:hAnsi="Segoe UI" w:cs="Segoe UI"/>
+          <w:b/>
+          <w:bCs/>
+          <w:color w:val="10162F"/>
+          <w:sz w:val="27"/>
+          <w:szCs w:val="27"/>
+          <w:lang w:val="en-US"/>
+        </w:rPr>
+        <w:t>1.</w:t>
+      </w:r>
+    </w:p>
+    <w:p>
+      <w:pPr>
+        <w:pStyle w:val="p1qg33igem5pagn4kpmirjw"/>
+        <w:spacing w:before="0" w:beforeAutospacing="0"/>
+        <w:rPr>
+          <w:rFonts w:ascii="Segoe UI" w:hAnsi="Segoe UI" w:cs="Segoe UI"/>
+          <w:color w:val="10162F"/>
+          <w:sz w:val="27"/>
+          <w:szCs w:val="27"/>
+          <w:lang w:val="en-US"/>
+        </w:rPr>
+      </w:pPr>
+      <w:r>
+        <w:rPr>
+          <w:rFonts w:ascii="Segoe UI" w:hAnsi="Segoe UI" w:cs="Segoe UI"/>
+          <w:color w:val="10162F"/>
+          <w:sz w:val="27"/>
+          <w:szCs w:val="27"/>
+          <w:lang w:val="en-US"/>
+        </w:rPr>
+        <w:t>We were provided a list of prices for some gift shop items:</w:t>
+      </w:r>
+    </w:p>
+    <w:p>
+      <w:pPr>
+        <w:pStyle w:val="li1kqbjwbwa3ze6v0bvxq9rx"/>
+        <w:numPr>
+          <w:ilvl w:val="0"/>
+          <w:numId w:val="12"/>
+        </w:numPr>
+        <w:rPr>
+          <w:rFonts w:ascii="Segoe UI" w:hAnsi="Segoe UI" w:cs="Segoe UI"/>
+          <w:color w:val="10162F"/>
+          <w:sz w:val="27"/>
+          <w:szCs w:val="27"/>
+        </w:rPr>
+      </w:pPr>
+      <w:r>
+        <w:rPr>
+          <w:rFonts w:ascii="Segoe UI" w:hAnsi="Segoe UI" w:cs="Segoe UI"/>
+          <w:color w:val="10162F"/>
+          <w:sz w:val="27"/>
+          <w:szCs w:val="27"/>
+        </w:rPr>
+        <w:t>T-</w:t>
+      </w:r>
+      <w:proofErr w:type="spellStart"/>
+      <w:r>
+        <w:rPr>
+          <w:rFonts w:ascii="Segoe UI" w:hAnsi="Segoe UI" w:cs="Segoe UI"/>
+          <w:color w:val="10162F"/>
+          <w:sz w:val="27"/>
+          <w:szCs w:val="27"/>
+        </w:rPr>
+        <w:t>shirt</w:t>
+      </w:r>
+      <w:proofErr w:type="spellEnd"/>
+      <w:r>
+        <w:rPr>
+          <w:rFonts w:ascii="Segoe UI" w:hAnsi="Segoe UI" w:cs="Segoe UI"/>
+          <w:color w:val="10162F"/>
+          <w:sz w:val="27"/>
+          <w:szCs w:val="27"/>
+        </w:rPr>
+        <w:t>: 9.75</w:t>
+      </w:r>
+    </w:p>
+    <w:p>
+      <w:pPr>
+        <w:pStyle w:val="li1kqbjwbwa3ze6v0bvxq9rx"/>
+        <w:numPr>
+          <w:ilvl w:val="0"/>
+          <w:numId w:val="12"/>
+        </w:numPr>
+        <w:rPr>
+          <w:rFonts w:ascii="Segoe UI" w:hAnsi="Segoe UI" w:cs="Segoe UI"/>
+          <w:color w:val="10162F"/>
+          <w:sz w:val="27"/>
+          <w:szCs w:val="27"/>
+        </w:rPr>
+      </w:pPr>
+      <w:proofErr w:type="spellStart"/>
+      <w:r>
+        <w:rPr>
+          <w:rFonts w:ascii="Segoe UI" w:hAnsi="Segoe UI" w:cs="Segoe UI"/>
+          <w:color w:val="10162F"/>
+          <w:sz w:val="27"/>
+          <w:szCs w:val="27"/>
+        </w:rPr>
+        <w:t>Shorts</w:t>
+      </w:r>
+      <w:proofErr w:type="spellEnd"/>
+      <w:r>
+        <w:rPr>
+          <w:rFonts w:ascii="Segoe UI" w:hAnsi="Segoe UI" w:cs="Segoe UI"/>
+          <w:color w:val="10162F"/>
+          <w:sz w:val="27"/>
+          <w:szCs w:val="27"/>
+        </w:rPr>
+        <w:t>: 15.50</w:t>
+      </w:r>
+    </w:p>
+    <w:p>
+      <w:pPr>
+        <w:pStyle w:val="li1kqbjwbwa3ze6v0bvxq9rx"/>
+        <w:numPr>
+          <w:ilvl w:val="0"/>
+          <w:numId w:val="12"/>
+        </w:numPr>
+        <w:rPr>
+          <w:rFonts w:ascii="Segoe UI" w:hAnsi="Segoe UI" w:cs="Segoe UI"/>
+          <w:color w:val="10162F"/>
+          <w:sz w:val="27"/>
+          <w:szCs w:val="27"/>
+        </w:rPr>
+      </w:pPr>
+      <w:proofErr w:type="spellStart"/>
+      <w:r>
+        <w:rPr>
+          <w:rFonts w:ascii="Segoe UI" w:hAnsi="Segoe UI" w:cs="Segoe UI"/>
+          <w:color w:val="10162F"/>
+          <w:sz w:val="27"/>
+          <w:szCs w:val="27"/>
+        </w:rPr>
+        <w:t>Mug</w:t>
+      </w:r>
+      <w:proofErr w:type="spellEnd"/>
+      <w:r>
+        <w:rPr>
+          <w:rFonts w:ascii="Segoe UI" w:hAnsi="Segoe UI" w:cs="Segoe UI"/>
+          <w:color w:val="10162F"/>
+          <w:sz w:val="27"/>
+          <w:szCs w:val="27"/>
+        </w:rPr>
+        <w:t>: 5.99</w:t>
+      </w:r>
+    </w:p>
+    <w:p>
+      <w:pPr>
+        <w:pStyle w:val="li1kqbjwbwa3ze6v0bvxq9rx"/>
+        <w:numPr>
+          <w:ilvl w:val="0"/>
+          <w:numId w:val="12"/>
+        </w:numPr>
+        <w:rPr>
+          <w:rFonts w:ascii="Segoe UI" w:hAnsi="Segoe UI" w:cs="Segoe UI"/>
+          <w:color w:val="10162F"/>
+          <w:sz w:val="27"/>
+          <w:szCs w:val="27"/>
+        </w:rPr>
+      </w:pPr>
+      <w:proofErr w:type="spellStart"/>
+      <w:r>
+        <w:rPr>
+          <w:rFonts w:ascii="Segoe UI" w:hAnsi="Segoe UI" w:cs="Segoe UI"/>
+          <w:color w:val="10162F"/>
+          <w:sz w:val="27"/>
+          <w:szCs w:val="27"/>
+        </w:rPr>
+        <w:t>Poster</w:t>
+      </w:r>
+      <w:proofErr w:type="spellEnd"/>
+      <w:r>
+        <w:rPr>
+          <w:rFonts w:ascii="Segoe UI" w:hAnsi="Segoe UI" w:cs="Segoe UI"/>
+          <w:color w:val="10162F"/>
+          <w:sz w:val="27"/>
+          <w:szCs w:val="27"/>
+        </w:rPr>
+        <w:t>: 2.00</w:t>
+      </w:r>
+    </w:p>
+    <w:p>
+      <w:pPr>
+        <w:pStyle w:val="p1qg33igem5pagn4kpmirjw"/>
+        <w:spacing w:before="0" w:beforeAutospacing="0"/>
+        <w:rPr>
+          <w:rFonts w:ascii="Segoe UI" w:hAnsi="Segoe UI" w:cs="Segoe UI"/>
+          <w:color w:val="10162F"/>
+          <w:sz w:val="27"/>
+          <w:szCs w:val="27"/>
+          <w:lang w:val="en-US"/>
+        </w:rPr>
+      </w:pPr>
+      <w:r>
+        <w:rPr>
+          <w:rFonts w:ascii="Segoe UI" w:hAnsi="Segoe UI" w:cs="Segoe UI"/>
+          <w:color w:val="10162F"/>
+          <w:sz w:val="27"/>
+          <w:szCs w:val="27"/>
+          <w:lang w:val="en-US"/>
+        </w:rPr>
+        <w:t>Create a variable called </w:t>
+      </w:r>
+      <w:proofErr w:type="spellStart"/>
+      <w:r>
+        <w:rPr>
+          <w:rStyle w:val="HTML1"/>
+          <w:rFonts w:ascii="Ubuntu Mono" w:hAnsi="Ubuntu Mono"/>
+          <w:color w:val="15141F"/>
+          <w:sz w:val="22"/>
+          <w:szCs w:val="22"/>
+          <w:shd w:val="clear" w:color="auto" w:fill="EAE9ED"/>
+          <w:lang w:val="en-US"/>
+        </w:rPr>
+        <w:t>max_price</w:t>
+      </w:r>
+      <w:proofErr w:type="spellEnd"/>
+      <w:r>
+        <w:rPr>
+          <w:rFonts w:ascii="Segoe UI" w:hAnsi="Segoe UI" w:cs="Segoe UI"/>
+          <w:color w:val="10162F"/>
+          <w:sz w:val="27"/>
+          <w:szCs w:val="27"/>
+          <w:lang w:val="en-US"/>
+        </w:rPr>
+        <w:t> and call the </w:t>
+      </w:r>
+      <w:hyperlink r:id="rId25" w:anchor="max" w:tgtFrame="_blank" w:history="1">
+        <w:r>
+          <w:rPr>
+            <w:rStyle w:val="a5"/>
+            <w:rFonts w:ascii="Segoe UI" w:hAnsi="Segoe UI" w:cs="Segoe UI"/>
+            <w:sz w:val="27"/>
+            <w:szCs w:val="27"/>
+            <w:bdr w:val="none" w:sz="0" w:space="0" w:color="auto" w:frame="1"/>
+            <w:lang w:val="en-US"/>
+          </w:rPr>
+          <w:t>built-in function </w:t>
+        </w:r>
+        <w:proofErr w:type="gramStart"/>
+        <w:r>
+          <w:rPr>
+            <w:rStyle w:val="HTML1"/>
+            <w:rFonts w:ascii="Ubuntu Mono" w:hAnsi="Ubuntu Mono"/>
+            <w:color w:val="15141F"/>
+            <w:sz w:val="22"/>
+            <w:szCs w:val="22"/>
+            <w:u w:val="single"/>
+            <w:bdr w:val="none" w:sz="0" w:space="0" w:color="auto" w:frame="1"/>
+            <w:shd w:val="clear" w:color="auto" w:fill="EAE9ED"/>
+            <w:lang w:val="en-US"/>
+          </w:rPr>
+          <w:t>max(</w:t>
+        </w:r>
+        <w:proofErr w:type="gramEnd"/>
+        <w:r>
+          <w:rPr>
+            <w:rStyle w:val="HTML1"/>
+            <w:rFonts w:ascii="Ubuntu Mono" w:hAnsi="Ubuntu Mono"/>
+            <w:color w:val="15141F"/>
+            <w:sz w:val="22"/>
+            <w:szCs w:val="22"/>
+            <w:u w:val="single"/>
+            <w:bdr w:val="none" w:sz="0" w:space="0" w:color="auto" w:frame="1"/>
+            <w:shd w:val="clear" w:color="auto" w:fill="EAE9ED"/>
+            <w:lang w:val="en-US"/>
+          </w:rPr>
+          <w:t>)</w:t>
+        </w:r>
+      </w:hyperlink>
+      <w:r>
+        <w:rPr>
+          <w:rFonts w:ascii="Segoe UI" w:hAnsi="Segoe UI" w:cs="Segoe UI"/>
+          <w:color w:val="10162F"/>
+          <w:sz w:val="27"/>
+          <w:szCs w:val="27"/>
+          <w:lang w:val="en-US"/>
+        </w:rPr>
+        <w:t> with the variables of prices to get the maximum price.</w:t>
+      </w:r>
+    </w:p>
+    <w:p>
+      <w:pPr>
+        <w:pStyle w:val="p1qg33igem5pagn4kpmirjw"/>
+        <w:spacing w:before="0" w:beforeAutospacing="0" w:after="0" w:afterAutospacing="0"/>
+        <w:rPr>
+          <w:rFonts w:ascii="Segoe UI" w:hAnsi="Segoe UI" w:cs="Segoe UI"/>
+          <w:color w:val="10162F"/>
+          <w:sz w:val="27"/>
+          <w:szCs w:val="27"/>
+          <w:lang w:val="en-US"/>
+        </w:rPr>
+      </w:pPr>
+      <w:r>
+        <w:rPr>
+          <w:rFonts w:ascii="Segoe UI" w:hAnsi="Segoe UI" w:cs="Segoe UI"/>
+          <w:color w:val="10162F"/>
+          <w:sz w:val="27"/>
+          <w:szCs w:val="27"/>
+          <w:lang w:val="en-US"/>
+        </w:rPr>
+        <w:t>Print </w:t>
+      </w:r>
+      <w:proofErr w:type="spellStart"/>
+      <w:r>
+        <w:rPr>
+          <w:rStyle w:val="HTML1"/>
+          <w:rFonts w:ascii="Ubuntu Mono" w:hAnsi="Ubuntu Mono"/>
+          <w:color w:val="15141F"/>
+          <w:sz w:val="22"/>
+          <w:szCs w:val="22"/>
+          <w:shd w:val="clear" w:color="auto" w:fill="EAE9ED"/>
+          <w:lang w:val="en-US"/>
+        </w:rPr>
+        <w:t>max_price</w:t>
+      </w:r>
+      <w:proofErr w:type="spellEnd"/>
+      <w:r>
+        <w:rPr>
+          <w:rFonts w:ascii="Segoe UI" w:hAnsi="Segoe UI" w:cs="Segoe UI"/>
+          <w:color w:val="10162F"/>
+          <w:sz w:val="27"/>
+          <w:szCs w:val="27"/>
+          <w:lang w:val="en-US"/>
+        </w:rPr>
+        <w:t>.</w:t>
+      </w:r>
+    </w:p>
+    <w:p>
+      <w:pPr>
+        <w:shd w:val="clear" w:color="auto" w:fill="37C3BE"/>
+        <w:rPr>
+          <w:rFonts w:ascii="Segoe UI" w:hAnsi="Segoe UI" w:cs="Segoe UI"/>
+          <w:color w:val="FFFFFF"/>
+          <w:sz w:val="2"/>
+          <w:szCs w:val="2"/>
+          <w:lang w:val="en-US"/>
+        </w:rPr>
+      </w:pPr>
+      <w:r>
+        <w:rPr>
+          <w:rFonts w:ascii="Segoe UI" w:hAnsi="Segoe UI" w:cs="Segoe UI"/>
+          <w:color w:val="FFFFFF"/>
+          <w:sz w:val="2"/>
+          <w:szCs w:val="2"/>
+          <w:lang w:val="en-US"/>
+        </w:rPr>
+        <w:t>Checkpoint 2 Passed</w:t>
+      </w:r>
+    </w:p>
+    <w:p>
+      <w:pPr>
+        <w:rPr>
+          <w:rFonts w:ascii="Segoe UI" w:hAnsi="Segoe UI" w:cs="Segoe UI"/>
+          <w:color w:val="10162F"/>
+          <w:sz w:val="27"/>
+          <w:szCs w:val="27"/>
+          <w:lang w:val="en-US"/>
+        </w:rPr>
+      </w:pPr>
+      <w:r>
+        <w:rPr>
+          <w:rFonts w:ascii="Segoe UI" w:hAnsi="Segoe UI" w:cs="Segoe UI"/>
+          <w:color w:val="10162F"/>
+          <w:sz w:val="27"/>
+          <w:szCs w:val="27"/>
+          <w:lang w:val="en-US"/>
+        </w:rPr>
+        <w:t>Hint</w:t>
+      </w:r>
+    </w:p>
+    <w:p>
+      <w:pPr>
+        <w:pStyle w:val="p1qg33igem5pagn4kpmirjw"/>
+        <w:spacing w:before="0" w:beforeAutospacing="0"/>
+        <w:rPr>
+          <w:rFonts w:ascii="Segoe UI" w:hAnsi="Segoe UI" w:cs="Segoe UI"/>
+          <w:color w:val="10162F"/>
+          <w:sz w:val="27"/>
+          <w:szCs w:val="27"/>
+          <w:lang w:val="en-US"/>
+        </w:rPr>
+      </w:pPr>
+      <w:r>
+        <w:rPr>
+          <w:rFonts w:ascii="Segoe UI" w:hAnsi="Segoe UI" w:cs="Segoe UI"/>
+          <w:color w:val="10162F"/>
+          <w:sz w:val="27"/>
+          <w:szCs w:val="27"/>
+          <w:lang w:val="en-US"/>
+        </w:rPr>
+        <w:t>The </w:t>
+      </w:r>
+      <w:proofErr w:type="gramStart"/>
+      <w:r>
+        <w:rPr>
+          <w:rStyle w:val="HTML1"/>
+          <w:rFonts w:ascii="Ubuntu Mono" w:hAnsi="Ubuntu Mono"/>
+          <w:color w:val="15141F"/>
+          <w:sz w:val="22"/>
+          <w:szCs w:val="22"/>
+          <w:shd w:val="clear" w:color="auto" w:fill="EAE9ED"/>
+          <w:lang w:val="en-US"/>
+        </w:rPr>
+        <w:t>max(</w:t>
+      </w:r>
+      <w:proofErr w:type="gramEnd"/>
+      <w:r>
+        <w:rPr>
+          <w:rStyle w:val="HTML1"/>
+          <w:rFonts w:ascii="Ubuntu Mono" w:hAnsi="Ubuntu Mono"/>
+          <w:color w:val="15141F"/>
+          <w:sz w:val="22"/>
+          <w:szCs w:val="22"/>
+          <w:shd w:val="clear" w:color="auto" w:fill="EAE9ED"/>
+          <w:lang w:val="en-US"/>
+        </w:rPr>
+        <w:t>)</w:t>
+      </w:r>
+      <w:r>
+        <w:rPr>
+          <w:rFonts w:ascii="Segoe UI" w:hAnsi="Segoe UI" w:cs="Segoe UI"/>
+          <w:color w:val="10162F"/>
+          <w:sz w:val="27"/>
+          <w:szCs w:val="27"/>
+          <w:lang w:val="en-US"/>
+        </w:rPr>
+        <w:t> built-in function takes in a series of consecutive arguments and returns the max value. Here is an example:</w:t>
+      </w:r>
+    </w:p>
+    <w:p>
+      <w:pPr>
+        <w:pStyle w:val="HTML"/>
+        <w:shd w:val="clear" w:color="auto" w:fill="211E2F"/>
+        <w:rPr>
+          <w:rFonts w:ascii="Ubuntu Mono" w:hAnsi="Ubuntu Mono"/>
+          <w:color w:val="939598"/>
+          <w:sz w:val="27"/>
+          <w:szCs w:val="27"/>
+          <w:lang w:val="en-US"/>
+        </w:rPr>
+      </w:pPr>
+      <w:proofErr w:type="spellStart"/>
+      <w:r>
+        <w:rPr>
+          <w:rStyle w:val="mtk9"/>
+          <w:rFonts w:ascii="Ubuntu Mono" w:hAnsi="Ubuntu Mono"/>
+          <w:color w:val="FF8973"/>
+          <w:sz w:val="27"/>
+          <w:szCs w:val="27"/>
+          <w:lang w:val="en-US"/>
+        </w:rPr>
+        <w:lastRenderedPageBreak/>
+        <w:t>max_value</w:t>
+      </w:r>
+      <w:proofErr w:type="spellEnd"/>
+      <w:r>
+        <w:rPr>
+          <w:rStyle w:val="mtk1"/>
+          <w:rFonts w:ascii="Ubuntu Mono" w:hAnsi="Ubuntu Mono"/>
+          <w:color w:val="FFFFFF"/>
+          <w:sz w:val="27"/>
+          <w:szCs w:val="27"/>
+          <w:lang w:val="en-US"/>
+        </w:rPr>
+        <w:t xml:space="preserve"> = </w:t>
+      </w:r>
+      <w:proofErr w:type="gramStart"/>
+      <w:r>
+        <w:rPr>
+          <w:rStyle w:val="mtk1"/>
+          <w:rFonts w:ascii="Ubuntu Mono" w:hAnsi="Ubuntu Mono"/>
+          <w:color w:val="FFFFFF"/>
+          <w:sz w:val="27"/>
+          <w:szCs w:val="27"/>
+          <w:lang w:val="en-US"/>
+        </w:rPr>
+        <w:t>max(</w:t>
+      </w:r>
+      <w:proofErr w:type="gramEnd"/>
+      <w:r>
+        <w:rPr>
+          <w:rStyle w:val="mtk9"/>
+          <w:rFonts w:ascii="Ubuntu Mono" w:hAnsi="Ubuntu Mono"/>
+          <w:color w:val="FF8973"/>
+          <w:sz w:val="27"/>
+          <w:szCs w:val="27"/>
+          <w:lang w:val="en-US"/>
+        </w:rPr>
+        <w:t>1</w:t>
+      </w:r>
+      <w:r>
+        <w:rPr>
+          <w:rStyle w:val="mtk1"/>
+          <w:rFonts w:ascii="Ubuntu Mono" w:hAnsi="Ubuntu Mono"/>
+          <w:color w:val="FFFFFF"/>
+          <w:sz w:val="27"/>
+          <w:szCs w:val="27"/>
+          <w:lang w:val="en-US"/>
+        </w:rPr>
+        <w:t xml:space="preserve">, </w:t>
+      </w:r>
+      <w:r>
+        <w:rPr>
+          <w:rStyle w:val="mtk9"/>
+          <w:rFonts w:ascii="Ubuntu Mono" w:hAnsi="Ubuntu Mono"/>
+          <w:color w:val="FF8973"/>
+          <w:sz w:val="27"/>
+          <w:szCs w:val="27"/>
+          <w:lang w:val="en-US"/>
+        </w:rPr>
+        <w:t>4</w:t>
+      </w:r>
+      <w:r>
+        <w:rPr>
+          <w:rStyle w:val="mtk1"/>
+          <w:rFonts w:ascii="Ubuntu Mono" w:hAnsi="Ubuntu Mono"/>
+          <w:color w:val="FFFFFF"/>
+          <w:sz w:val="27"/>
+          <w:szCs w:val="27"/>
+          <w:lang w:val="en-US"/>
+        </w:rPr>
+        <w:t xml:space="preserve">, </w:t>
+      </w:r>
+      <w:r>
+        <w:rPr>
+          <w:rStyle w:val="mtk9"/>
+          <w:rFonts w:ascii="Ubuntu Mono" w:hAnsi="Ubuntu Mono"/>
+          <w:color w:val="FF8973"/>
+          <w:sz w:val="27"/>
+          <w:szCs w:val="27"/>
+          <w:lang w:val="en-US"/>
+        </w:rPr>
+        <w:t>5</w:t>
+      </w:r>
+      <w:r>
+        <w:rPr>
+          <w:rStyle w:val="mtk1"/>
+          <w:rFonts w:ascii="Ubuntu Mono" w:hAnsi="Ubuntu Mono"/>
+          <w:color w:val="FFFFFF"/>
+          <w:sz w:val="27"/>
+          <w:szCs w:val="27"/>
+          <w:lang w:val="en-US"/>
+        </w:rPr>
+        <w:t xml:space="preserve">, </w:t>
+      </w:r>
+      <w:r>
+        <w:rPr>
+          <w:rStyle w:val="mtk9"/>
+          <w:rFonts w:ascii="Ubuntu Mono" w:hAnsi="Ubuntu Mono"/>
+          <w:color w:val="FF8973"/>
+          <w:sz w:val="27"/>
+          <w:szCs w:val="27"/>
+          <w:lang w:val="en-US"/>
+        </w:rPr>
+        <w:t>9</w:t>
+      </w:r>
+      <w:r>
+        <w:rPr>
+          <w:rStyle w:val="mtk1"/>
+          <w:rFonts w:ascii="Ubuntu Mono" w:hAnsi="Ubuntu Mono"/>
+          <w:color w:val="FFFFFF"/>
+          <w:sz w:val="27"/>
+          <w:szCs w:val="27"/>
+          <w:lang w:val="en-US"/>
+        </w:rPr>
+        <w:t xml:space="preserve">, </w:t>
+      </w:r>
+      <w:r>
+        <w:rPr>
+          <w:rStyle w:val="mtk9"/>
+          <w:rFonts w:ascii="Ubuntu Mono" w:hAnsi="Ubuntu Mono"/>
+          <w:color w:val="FF8973"/>
+          <w:sz w:val="27"/>
+          <w:szCs w:val="27"/>
+          <w:lang w:val="en-US"/>
+        </w:rPr>
+        <w:t>6</w:t>
+      </w:r>
+      <w:r>
+        <w:rPr>
+          <w:rStyle w:val="mtk1"/>
+          <w:rFonts w:ascii="Ubuntu Mono" w:hAnsi="Ubuntu Mono"/>
+          <w:color w:val="FFFFFF"/>
+          <w:sz w:val="27"/>
+          <w:szCs w:val="27"/>
+          <w:lang w:val="en-US"/>
+        </w:rPr>
+        <w:t>)</w:t>
+      </w:r>
+      <w:r>
+        <w:rPr>
+          <w:rFonts w:ascii="Ubuntu Mono" w:hAnsi="Ubuntu Mono"/>
+          <w:color w:val="939598"/>
+          <w:sz w:val="27"/>
+          <w:szCs w:val="27"/>
+          <w:lang w:val="en-US"/>
+        </w:rPr>
+        <w:br/>
+      </w:r>
+      <w:r>
+        <w:rPr>
+          <w:rStyle w:val="mtk1"/>
+          <w:rFonts w:ascii="Ubuntu Mono" w:hAnsi="Ubuntu Mono"/>
+          <w:color w:val="FFFFFF"/>
+          <w:sz w:val="27"/>
+          <w:szCs w:val="27"/>
+          <w:lang w:val="en-US"/>
+        </w:rPr>
+        <w:t>print(</w:t>
+      </w:r>
+      <w:proofErr w:type="spellStart"/>
+      <w:r>
+        <w:rPr>
+          <w:rStyle w:val="mtk9"/>
+          <w:rFonts w:ascii="Ubuntu Mono" w:hAnsi="Ubuntu Mono"/>
+          <w:color w:val="FF8973"/>
+          <w:sz w:val="27"/>
+          <w:szCs w:val="27"/>
+          <w:lang w:val="en-US"/>
+        </w:rPr>
+        <w:t>max_value</w:t>
+      </w:r>
+      <w:proofErr w:type="spellEnd"/>
+      <w:r>
+        <w:rPr>
+          <w:rStyle w:val="mtk1"/>
+          <w:rFonts w:ascii="Ubuntu Mono" w:hAnsi="Ubuntu Mono"/>
+          <w:color w:val="FFFFFF"/>
+          <w:sz w:val="27"/>
+          <w:szCs w:val="27"/>
+          <w:lang w:val="en-US"/>
+        </w:rPr>
+        <w:t>)</w:t>
+      </w:r>
+    </w:p>
+    <w:p>
+      <w:pPr>
+        <w:pStyle w:val="p1qg33igem5pagn4kpmirjw"/>
+        <w:spacing w:before="0" w:beforeAutospacing="0"/>
+        <w:rPr>
+          <w:rFonts w:ascii="Segoe UI" w:hAnsi="Segoe UI" w:cs="Segoe UI"/>
+          <w:color w:val="10162F"/>
+          <w:sz w:val="27"/>
+          <w:szCs w:val="27"/>
+          <w:lang w:val="en-US"/>
+        </w:rPr>
+      </w:pPr>
+      <w:r>
+        <w:rPr>
+          <w:rFonts w:ascii="Segoe UI" w:hAnsi="Segoe UI" w:cs="Segoe UI"/>
+          <w:color w:val="10162F"/>
+          <w:sz w:val="27"/>
+          <w:szCs w:val="27"/>
+          <w:lang w:val="en-US"/>
+        </w:rPr>
+        <w:t>Would output:</w:t>
+      </w:r>
+    </w:p>
+    <w:p>
+      <w:pPr>
+        <w:pStyle w:val="HTML"/>
+        <w:shd w:val="clear" w:color="auto" w:fill="211E2F"/>
+        <w:rPr>
+          <w:rFonts w:ascii="Ubuntu Mono" w:hAnsi="Ubuntu Mono"/>
+          <w:color w:val="939598"/>
+          <w:sz w:val="27"/>
+          <w:szCs w:val="27"/>
+          <w:lang w:val="en-US"/>
+        </w:rPr>
+      </w:pPr>
+      <w:r>
+        <w:rPr>
+          <w:rStyle w:val="mtk1"/>
+          <w:rFonts w:ascii="Ubuntu Mono" w:hAnsi="Ubuntu Mono"/>
+          <w:color w:val="FFFFFF"/>
+          <w:sz w:val="27"/>
+          <w:szCs w:val="27"/>
+          <w:lang w:val="en-US"/>
+        </w:rPr>
+        <w:t>9</w:t>
+      </w:r>
+    </w:p>
+    <w:p>
+      <w:pPr>
+        <w:pStyle w:val="p1qg33igem5pagn4kpmirjw"/>
+        <w:spacing w:before="0" w:beforeAutospacing="0" w:after="0" w:afterAutospacing="0"/>
+        <w:rPr>
+          <w:rFonts w:ascii="Segoe UI" w:hAnsi="Segoe UI" w:cs="Segoe UI"/>
+          <w:color w:val="10162F"/>
+          <w:sz w:val="27"/>
+          <w:szCs w:val="27"/>
+          <w:lang w:val="en-US"/>
+        </w:rPr>
+      </w:pPr>
+      <w:r>
+        <w:rPr>
+          <w:rFonts w:ascii="Segoe UI" w:hAnsi="Segoe UI" w:cs="Segoe UI"/>
+          <w:color w:val="10162F"/>
+          <w:sz w:val="27"/>
+          <w:szCs w:val="27"/>
+          <w:lang w:val="en-US"/>
+        </w:rPr>
+        <w:t>For our example, pass the variable names for our prices in as the arguments to get the max value.</w:t>
+      </w:r>
+    </w:p>
+    <w:p>
+      <w:pPr>
+        <w:rPr>
+          <w:rFonts w:ascii="Segoe UI" w:hAnsi="Segoe UI" w:cs="Segoe UI"/>
+          <w:color w:val="10162F"/>
+          <w:sz w:val="27"/>
+          <w:szCs w:val="27"/>
+          <w:lang w:val="en-US"/>
+        </w:rPr>
+      </w:pPr>
+      <w:r>
+        <w:rPr>
+          <w:rFonts w:ascii="Segoe UI" w:hAnsi="Segoe UI" w:cs="Segoe UI"/>
+          <w:b/>
+          <w:bCs/>
+          <w:color w:val="10162F"/>
+          <w:sz w:val="27"/>
+          <w:szCs w:val="27"/>
+          <w:lang w:val="en-US"/>
+        </w:rPr>
+        <w:t>2.</w:t>
+      </w:r>
+    </w:p>
+    <w:p>
+      <w:pPr>
+        <w:pStyle w:val="p1qg33igem5pagn4kpmirjw"/>
+        <w:spacing w:before="0" w:beforeAutospacing="0"/>
+        <w:rPr>
+          <w:rFonts w:ascii="Segoe UI" w:hAnsi="Segoe UI" w:cs="Segoe UI"/>
+          <w:color w:val="10162F"/>
+          <w:sz w:val="27"/>
+          <w:szCs w:val="27"/>
+          <w:lang w:val="en-US"/>
+        </w:rPr>
+      </w:pPr>
+      <w:r>
+        <w:rPr>
+          <w:rFonts w:ascii="Segoe UI" w:hAnsi="Segoe UI" w:cs="Segoe UI"/>
+          <w:color w:val="10162F"/>
+          <w:sz w:val="27"/>
+          <w:szCs w:val="27"/>
+          <w:lang w:val="en-US"/>
+        </w:rPr>
+        <w:t>Using the same set of prices, create a new variable called </w:t>
+      </w:r>
+      <w:proofErr w:type="spellStart"/>
+      <w:r>
+        <w:rPr>
+          <w:rStyle w:val="HTML1"/>
+          <w:rFonts w:ascii="Ubuntu Mono" w:hAnsi="Ubuntu Mono"/>
+          <w:color w:val="15141F"/>
+          <w:sz w:val="22"/>
+          <w:szCs w:val="22"/>
+          <w:shd w:val="clear" w:color="auto" w:fill="EAE9ED"/>
+          <w:lang w:val="en-US"/>
+        </w:rPr>
+        <w:t>min_price</w:t>
+      </w:r>
+      <w:proofErr w:type="spellEnd"/>
+      <w:r>
+        <w:rPr>
+          <w:rFonts w:ascii="Segoe UI" w:hAnsi="Segoe UI" w:cs="Segoe UI"/>
+          <w:color w:val="10162F"/>
+          <w:sz w:val="27"/>
+          <w:szCs w:val="27"/>
+          <w:lang w:val="en-US"/>
+        </w:rPr>
+        <w:t> and use the </w:t>
+      </w:r>
+      <w:hyperlink r:id="rId26" w:anchor="min" w:tgtFrame="_blank" w:history="1">
+        <w:r>
+          <w:rPr>
+            <w:rStyle w:val="a5"/>
+            <w:rFonts w:ascii="Segoe UI" w:hAnsi="Segoe UI" w:cs="Segoe UI"/>
+            <w:sz w:val="27"/>
+            <w:szCs w:val="27"/>
+            <w:bdr w:val="none" w:sz="0" w:space="0" w:color="auto" w:frame="1"/>
+            <w:lang w:val="en-US"/>
+          </w:rPr>
+          <w:t>built-in function </w:t>
+        </w:r>
+        <w:r>
+          <w:rPr>
+            <w:rStyle w:val="HTML1"/>
+            <w:rFonts w:ascii="Ubuntu Mono" w:hAnsi="Ubuntu Mono"/>
+            <w:color w:val="15141F"/>
+            <w:sz w:val="22"/>
+            <w:szCs w:val="22"/>
+            <w:u w:val="single"/>
+            <w:bdr w:val="none" w:sz="0" w:space="0" w:color="auto" w:frame="1"/>
+            <w:shd w:val="clear" w:color="auto" w:fill="EAE9ED"/>
+            <w:lang w:val="en-US"/>
+          </w:rPr>
+          <w:t>min()</w:t>
+        </w:r>
+      </w:hyperlink>
+      <w:r>
+        <w:rPr>
+          <w:rFonts w:ascii="Segoe UI" w:hAnsi="Segoe UI" w:cs="Segoe UI"/>
+          <w:color w:val="10162F"/>
+          <w:sz w:val="27"/>
+          <w:szCs w:val="27"/>
+          <w:lang w:val="en-US"/>
+        </w:rPr>
+        <w:t> with the variables of prices to get the minimum price.</w:t>
+      </w:r>
+    </w:p>
+    <w:p>
+      <w:pPr>
+        <w:pStyle w:val="p1qg33igem5pagn4kpmirjw"/>
+        <w:spacing w:before="0" w:beforeAutospacing="0" w:after="0" w:afterAutospacing="0"/>
+        <w:rPr>
+          <w:rFonts w:ascii="Segoe UI" w:hAnsi="Segoe UI" w:cs="Segoe UI"/>
+          <w:color w:val="10162F"/>
+          <w:sz w:val="27"/>
+          <w:szCs w:val="27"/>
+          <w:lang w:val="en-US"/>
+        </w:rPr>
+      </w:pPr>
+      <w:r>
+        <w:rPr>
+          <w:rFonts w:ascii="Segoe UI" w:hAnsi="Segoe UI" w:cs="Segoe UI"/>
+          <w:color w:val="10162F"/>
+          <w:sz w:val="27"/>
+          <w:szCs w:val="27"/>
+          <w:lang w:val="en-US"/>
+        </w:rPr>
+        <w:t>Print </w:t>
+      </w:r>
+      <w:proofErr w:type="spellStart"/>
+      <w:r>
+        <w:rPr>
+          <w:rStyle w:val="HTML1"/>
+          <w:rFonts w:ascii="Ubuntu Mono" w:hAnsi="Ubuntu Mono"/>
+          <w:color w:val="15141F"/>
+          <w:sz w:val="22"/>
+          <w:szCs w:val="22"/>
+          <w:shd w:val="clear" w:color="auto" w:fill="EAE9ED"/>
+          <w:lang w:val="en-US"/>
+        </w:rPr>
+        <w:t>min_price</w:t>
+      </w:r>
+      <w:proofErr w:type="spellEnd"/>
+      <w:r>
+        <w:rPr>
+          <w:rFonts w:ascii="Segoe UI" w:hAnsi="Segoe UI" w:cs="Segoe UI"/>
+          <w:color w:val="10162F"/>
+          <w:sz w:val="27"/>
+          <w:szCs w:val="27"/>
+          <w:lang w:val="en-US"/>
+        </w:rPr>
+        <w:t>.</w:t>
+      </w:r>
+    </w:p>
+    <w:p>
+      <w:pPr>
+        <w:shd w:val="clear" w:color="auto" w:fill="37C3BE"/>
+        <w:rPr>
+          <w:rFonts w:ascii="Segoe UI" w:hAnsi="Segoe UI" w:cs="Segoe UI"/>
+          <w:color w:val="FFFFFF"/>
+          <w:sz w:val="2"/>
+          <w:szCs w:val="2"/>
+          <w:lang w:val="en-US"/>
+        </w:rPr>
+      </w:pPr>
+      <w:r>
+        <w:rPr>
+          <w:rFonts w:ascii="Segoe UI" w:hAnsi="Segoe UI" w:cs="Segoe UI"/>
+          <w:color w:val="FFFFFF"/>
+          <w:sz w:val="2"/>
+          <w:szCs w:val="2"/>
+          <w:lang w:val="en-US"/>
+        </w:rPr>
+        <w:t>Checkpoint 3 Passed</w:t>
+      </w:r>
+    </w:p>
+    <w:p>
+      <w:pPr>
+        <w:rPr>
+          <w:rFonts w:ascii="Segoe UI" w:hAnsi="Segoe UI" w:cs="Segoe UI"/>
+          <w:color w:val="10162F"/>
+          <w:sz w:val="27"/>
+          <w:szCs w:val="27"/>
+          <w:lang w:val="en-US"/>
+        </w:rPr>
+      </w:pPr>
+      <w:r>
+        <w:rPr>
+          <w:rFonts w:ascii="Segoe UI" w:hAnsi="Segoe UI" w:cs="Segoe UI"/>
+          <w:color w:val="10162F"/>
+          <w:sz w:val="27"/>
+          <w:szCs w:val="27"/>
+          <w:lang w:val="en-US"/>
+        </w:rPr>
+        <w:t>Hint</w:t>
+      </w:r>
+    </w:p>
+    <w:p>
+      <w:pPr>
+        <w:pStyle w:val="p1qg33igem5pagn4kpmirjw"/>
+        <w:spacing w:before="0" w:beforeAutospacing="0"/>
+        <w:rPr>
+          <w:rFonts w:ascii="Segoe UI" w:hAnsi="Segoe UI" w:cs="Segoe UI"/>
+          <w:color w:val="10162F"/>
+          <w:sz w:val="27"/>
+          <w:szCs w:val="27"/>
+          <w:lang w:val="en-US"/>
+        </w:rPr>
+      </w:pPr>
+      <w:r>
+        <w:rPr>
+          <w:rFonts w:ascii="Segoe UI" w:hAnsi="Segoe UI" w:cs="Segoe UI"/>
+          <w:color w:val="10162F"/>
+          <w:sz w:val="27"/>
+          <w:szCs w:val="27"/>
+          <w:lang w:val="en-US"/>
+        </w:rPr>
+        <w:t>The </w:t>
+      </w:r>
+      <w:proofErr w:type="gramStart"/>
+      <w:r>
+        <w:rPr>
+          <w:rStyle w:val="HTML1"/>
+          <w:rFonts w:ascii="Ubuntu Mono" w:hAnsi="Ubuntu Mono"/>
+          <w:color w:val="15141F"/>
+          <w:sz w:val="22"/>
+          <w:szCs w:val="22"/>
+          <w:shd w:val="clear" w:color="auto" w:fill="EAE9ED"/>
+          <w:lang w:val="en-US"/>
+        </w:rPr>
+        <w:t>min(</w:t>
+      </w:r>
+      <w:proofErr w:type="gramEnd"/>
+      <w:r>
+        <w:rPr>
+          <w:rStyle w:val="HTML1"/>
+          <w:rFonts w:ascii="Ubuntu Mono" w:hAnsi="Ubuntu Mono"/>
+          <w:color w:val="15141F"/>
+          <w:sz w:val="22"/>
+          <w:szCs w:val="22"/>
+          <w:shd w:val="clear" w:color="auto" w:fill="EAE9ED"/>
+          <w:lang w:val="en-US"/>
+        </w:rPr>
+        <w:t>)</w:t>
+      </w:r>
+      <w:r>
+        <w:rPr>
+          <w:rFonts w:ascii="Segoe UI" w:hAnsi="Segoe UI" w:cs="Segoe UI"/>
+          <w:color w:val="10162F"/>
+          <w:sz w:val="27"/>
+          <w:szCs w:val="27"/>
+          <w:lang w:val="en-US"/>
+        </w:rPr>
+        <w:t> built-in function takes in a series of consecutive arguments and returns the min value. Here is an example:</w:t>
+      </w:r>
+    </w:p>
+    <w:p>
+      <w:pPr>
+        <w:pStyle w:val="HTML"/>
+        <w:shd w:val="clear" w:color="auto" w:fill="211E2F"/>
+        <w:rPr>
+          <w:rFonts w:ascii="Ubuntu Mono" w:hAnsi="Ubuntu Mono"/>
+          <w:color w:val="939598"/>
+          <w:sz w:val="27"/>
+          <w:szCs w:val="27"/>
+          <w:lang w:val="en-US"/>
+        </w:rPr>
+      </w:pPr>
+      <w:proofErr w:type="spellStart"/>
+      <w:r>
+        <w:rPr>
+          <w:rStyle w:val="mtk9"/>
+          <w:rFonts w:ascii="Ubuntu Mono" w:hAnsi="Ubuntu Mono"/>
+          <w:color w:val="FF8973"/>
+          <w:sz w:val="27"/>
+          <w:szCs w:val="27"/>
+          <w:lang w:val="en-US"/>
+        </w:rPr>
+        <w:t>min_price</w:t>
+      </w:r>
+      <w:proofErr w:type="spellEnd"/>
+      <w:r>
+        <w:rPr>
+          <w:rStyle w:val="mtk1"/>
+          <w:rFonts w:ascii="Ubuntu Mono" w:hAnsi="Ubuntu Mono"/>
+          <w:color w:val="FFFFFF"/>
+          <w:sz w:val="27"/>
+          <w:szCs w:val="27"/>
+          <w:lang w:val="en-US"/>
+        </w:rPr>
+        <w:t xml:space="preserve"> = </w:t>
+      </w:r>
+      <w:proofErr w:type="gramStart"/>
+      <w:r>
+        <w:rPr>
+          <w:rStyle w:val="mtk1"/>
+          <w:rFonts w:ascii="Ubuntu Mono" w:hAnsi="Ubuntu Mono"/>
+          <w:color w:val="FFFFFF"/>
+          <w:sz w:val="27"/>
+          <w:szCs w:val="27"/>
+          <w:lang w:val="en-US"/>
+        </w:rPr>
+        <w:t>min(</w:t>
+      </w:r>
+      <w:proofErr w:type="gramEnd"/>
+      <w:r>
+        <w:rPr>
+          <w:rStyle w:val="mtk9"/>
+          <w:rFonts w:ascii="Ubuntu Mono" w:hAnsi="Ubuntu Mono"/>
+          <w:color w:val="FF8973"/>
+          <w:sz w:val="27"/>
+          <w:szCs w:val="27"/>
+          <w:lang w:val="en-US"/>
+        </w:rPr>
+        <w:t>4</w:t>
+      </w:r>
+      <w:r>
+        <w:rPr>
+          <w:rStyle w:val="mtk1"/>
+          <w:rFonts w:ascii="Ubuntu Mono" w:hAnsi="Ubuntu Mono"/>
+          <w:color w:val="FFFFFF"/>
+          <w:sz w:val="27"/>
+          <w:szCs w:val="27"/>
+          <w:lang w:val="en-US"/>
+        </w:rPr>
+        <w:t xml:space="preserve">, </w:t>
+      </w:r>
+      <w:r>
+        <w:rPr>
+          <w:rStyle w:val="mtk9"/>
+          <w:rFonts w:ascii="Ubuntu Mono" w:hAnsi="Ubuntu Mono"/>
+          <w:color w:val="FF8973"/>
+          <w:sz w:val="27"/>
+          <w:szCs w:val="27"/>
+          <w:lang w:val="en-US"/>
+        </w:rPr>
+        <w:t>1</w:t>
+      </w:r>
+      <w:r>
+        <w:rPr>
+          <w:rStyle w:val="mtk1"/>
+          <w:rFonts w:ascii="Ubuntu Mono" w:hAnsi="Ubuntu Mono"/>
+          <w:color w:val="FFFFFF"/>
+          <w:sz w:val="27"/>
+          <w:szCs w:val="27"/>
+          <w:lang w:val="en-US"/>
+        </w:rPr>
+        <w:t xml:space="preserve">, </w:t>
+      </w:r>
+      <w:r>
+        <w:rPr>
+          <w:rStyle w:val="mtk9"/>
+          <w:rFonts w:ascii="Ubuntu Mono" w:hAnsi="Ubuntu Mono"/>
+          <w:color w:val="FF8973"/>
+          <w:sz w:val="27"/>
+          <w:szCs w:val="27"/>
+          <w:lang w:val="en-US"/>
+        </w:rPr>
+        <w:t>5</w:t>
+      </w:r>
+      <w:r>
+        <w:rPr>
+          <w:rStyle w:val="mtk1"/>
+          <w:rFonts w:ascii="Ubuntu Mono" w:hAnsi="Ubuntu Mono"/>
+          <w:color w:val="FFFFFF"/>
+          <w:sz w:val="27"/>
+          <w:szCs w:val="27"/>
+          <w:lang w:val="en-US"/>
+        </w:rPr>
+        <w:t xml:space="preserve">, </w:t>
+      </w:r>
+      <w:r>
+        <w:rPr>
+          <w:rStyle w:val="mtk9"/>
+          <w:rFonts w:ascii="Ubuntu Mono" w:hAnsi="Ubuntu Mono"/>
+          <w:color w:val="FF8973"/>
+          <w:sz w:val="27"/>
+          <w:szCs w:val="27"/>
+          <w:lang w:val="en-US"/>
+        </w:rPr>
+        <w:t>9</w:t>
+      </w:r>
+      <w:r>
+        <w:rPr>
+          <w:rStyle w:val="mtk1"/>
+          <w:rFonts w:ascii="Ubuntu Mono" w:hAnsi="Ubuntu Mono"/>
+          <w:color w:val="FFFFFF"/>
+          <w:sz w:val="27"/>
+          <w:szCs w:val="27"/>
+          <w:lang w:val="en-US"/>
+        </w:rPr>
+        <w:t xml:space="preserve">, </w:t>
+      </w:r>
+      <w:r>
+        <w:rPr>
+          <w:rStyle w:val="mtk9"/>
+          <w:rFonts w:ascii="Ubuntu Mono" w:hAnsi="Ubuntu Mono"/>
+          <w:color w:val="FF8973"/>
+          <w:sz w:val="27"/>
+          <w:szCs w:val="27"/>
+          <w:lang w:val="en-US"/>
+        </w:rPr>
+        <w:t>6</w:t>
+      </w:r>
+      <w:r>
+        <w:rPr>
+          <w:rStyle w:val="mtk1"/>
+          <w:rFonts w:ascii="Ubuntu Mono" w:hAnsi="Ubuntu Mono"/>
+          <w:color w:val="FFFFFF"/>
+          <w:sz w:val="27"/>
+          <w:szCs w:val="27"/>
+          <w:lang w:val="en-US"/>
+        </w:rPr>
+        <w:t>)</w:t>
+      </w:r>
+      <w:r>
+        <w:rPr>
+          <w:rFonts w:ascii="Ubuntu Mono" w:hAnsi="Ubuntu Mono"/>
+          <w:color w:val="939598"/>
+          <w:sz w:val="27"/>
+          <w:szCs w:val="27"/>
+          <w:lang w:val="en-US"/>
+        </w:rPr>
+        <w:br/>
+      </w:r>
+      <w:r>
+        <w:rPr>
+          <w:rStyle w:val="mtk1"/>
+          <w:rFonts w:ascii="Ubuntu Mono" w:hAnsi="Ubuntu Mono"/>
+          <w:color w:val="FFFFFF"/>
+          <w:sz w:val="27"/>
+          <w:szCs w:val="27"/>
+          <w:lang w:val="en-US"/>
+        </w:rPr>
+        <w:t>print(</w:t>
+      </w:r>
+      <w:proofErr w:type="spellStart"/>
+      <w:r>
+        <w:rPr>
+          <w:rStyle w:val="mtk9"/>
+          <w:rFonts w:ascii="Ubuntu Mono" w:hAnsi="Ubuntu Mono"/>
+          <w:color w:val="FF8973"/>
+          <w:sz w:val="27"/>
+          <w:szCs w:val="27"/>
+          <w:lang w:val="en-US"/>
+        </w:rPr>
+        <w:t>min_price</w:t>
+      </w:r>
+      <w:proofErr w:type="spellEnd"/>
+      <w:r>
+        <w:rPr>
+          <w:rStyle w:val="mtk1"/>
+          <w:rFonts w:ascii="Ubuntu Mono" w:hAnsi="Ubuntu Mono"/>
+          <w:color w:val="FFFFFF"/>
+          <w:sz w:val="27"/>
+          <w:szCs w:val="27"/>
+          <w:lang w:val="en-US"/>
+        </w:rPr>
+        <w:t>)</w:t>
+      </w:r>
+    </w:p>
+    <w:p>
+      <w:pPr>
+        <w:pStyle w:val="p1qg33igem5pagn4kpmirjw"/>
+        <w:spacing w:before="0" w:beforeAutospacing="0"/>
+        <w:rPr>
+          <w:rFonts w:ascii="Segoe UI" w:hAnsi="Segoe UI" w:cs="Segoe UI"/>
+          <w:color w:val="10162F"/>
+          <w:sz w:val="27"/>
+          <w:szCs w:val="27"/>
+          <w:lang w:val="en-US"/>
+        </w:rPr>
+      </w:pPr>
+      <w:r>
+        <w:rPr>
+          <w:rFonts w:ascii="Segoe UI" w:hAnsi="Segoe UI" w:cs="Segoe UI"/>
+          <w:color w:val="10162F"/>
+          <w:sz w:val="27"/>
+          <w:szCs w:val="27"/>
+          <w:lang w:val="en-US"/>
+        </w:rPr>
+        <w:t>Would output:</w:t>
+      </w:r>
+    </w:p>
+    <w:p>
+      <w:pPr>
+        <w:pStyle w:val="HTML"/>
+        <w:shd w:val="clear" w:color="auto" w:fill="211E2F"/>
+        <w:rPr>
+          <w:rFonts w:ascii="Ubuntu Mono" w:hAnsi="Ubuntu Mono"/>
+          <w:color w:val="939598"/>
+          <w:sz w:val="27"/>
+          <w:szCs w:val="27"/>
+          <w:lang w:val="en-US"/>
+        </w:rPr>
+      </w:pPr>
+      <w:r>
+        <w:rPr>
+          <w:rStyle w:val="mtk1"/>
+          <w:rFonts w:ascii="Ubuntu Mono" w:hAnsi="Ubuntu Mono"/>
+          <w:color w:val="FFFFFF"/>
+          <w:sz w:val="27"/>
+          <w:szCs w:val="27"/>
+          <w:lang w:val="en-US"/>
+        </w:rPr>
+        <w:t>1</w:t>
+      </w:r>
+    </w:p>
+    <w:p>
+      <w:pPr>
+        <w:pStyle w:val="p1qg33igem5pagn4kpmirjw"/>
+        <w:spacing w:before="0" w:beforeAutospacing="0" w:after="0" w:afterAutospacing="0"/>
+        <w:rPr>
+          <w:rFonts w:ascii="Segoe UI" w:hAnsi="Segoe UI" w:cs="Segoe UI"/>
+          <w:color w:val="10162F"/>
+          <w:sz w:val="27"/>
+          <w:szCs w:val="27"/>
+          <w:lang w:val="en-US"/>
+        </w:rPr>
+      </w:pPr>
+      <w:r>
+        <w:rPr>
+          <w:rFonts w:ascii="Segoe UI" w:hAnsi="Segoe UI" w:cs="Segoe UI"/>
+          <w:color w:val="10162F"/>
+          <w:sz w:val="27"/>
+          <w:szCs w:val="27"/>
+          <w:lang w:val="en-US"/>
+        </w:rPr>
+        <w:t>For our example, pass the variable names for our prices in as the arguments to get the min value.</w:t>
+      </w:r>
+    </w:p>
+    <w:p>
+      <w:pPr>
+        <w:rPr>
+          <w:rFonts w:ascii="Segoe UI" w:hAnsi="Segoe UI" w:cs="Segoe UI"/>
+          <w:color w:val="10162F"/>
+          <w:sz w:val="27"/>
+          <w:szCs w:val="27"/>
+          <w:lang w:val="en-US"/>
+        </w:rPr>
+      </w:pPr>
+      <w:r>
+        <w:rPr>
+          <w:rFonts w:ascii="Segoe UI" w:hAnsi="Segoe UI" w:cs="Segoe UI"/>
+          <w:b/>
+          <w:bCs/>
+          <w:color w:val="10162F"/>
+          <w:sz w:val="27"/>
+          <w:szCs w:val="27"/>
+          <w:lang w:val="en-US"/>
+        </w:rPr>
+        <w:t>3.</w:t>
+      </w:r>
+    </w:p>
+    <w:p>
+      <w:pPr>
+        <w:pStyle w:val="p1qg33igem5pagn4kpmirjw"/>
+        <w:spacing w:before="0" w:beforeAutospacing="0"/>
+        <w:rPr>
+          <w:rFonts w:ascii="Segoe UI" w:hAnsi="Segoe UI" w:cs="Segoe UI"/>
+          <w:color w:val="10162F"/>
+          <w:sz w:val="27"/>
+          <w:szCs w:val="27"/>
+          <w:lang w:val="en-US"/>
+        </w:rPr>
+      </w:pPr>
+      <w:r>
+        <w:rPr>
+          <w:rFonts w:ascii="Segoe UI" w:hAnsi="Segoe UI" w:cs="Segoe UI"/>
+          <w:color w:val="10162F"/>
+          <w:sz w:val="27"/>
+          <w:szCs w:val="27"/>
+          <w:lang w:val="en-US"/>
+        </w:rPr>
+        <w:t>Use the </w:t>
+      </w:r>
+      <w:hyperlink r:id="rId27" w:anchor="round" w:tgtFrame="_blank" w:history="1">
+        <w:r>
+          <w:rPr>
+            <w:rStyle w:val="a5"/>
+            <w:rFonts w:ascii="Segoe UI" w:hAnsi="Segoe UI" w:cs="Segoe UI"/>
+            <w:sz w:val="27"/>
+            <w:szCs w:val="27"/>
+            <w:bdr w:val="none" w:sz="0" w:space="0" w:color="auto" w:frame="1"/>
+            <w:lang w:val="en-US"/>
+          </w:rPr>
+          <w:t>built-in function </w:t>
+        </w:r>
+        <w:proofErr w:type="gramStart"/>
+        <w:r>
+          <w:rPr>
+            <w:rStyle w:val="HTML1"/>
+            <w:rFonts w:ascii="Ubuntu Mono" w:hAnsi="Ubuntu Mono"/>
+            <w:color w:val="15141F"/>
+            <w:sz w:val="22"/>
+            <w:szCs w:val="22"/>
+            <w:u w:val="single"/>
+            <w:bdr w:val="none" w:sz="0" w:space="0" w:color="auto" w:frame="1"/>
+            <w:shd w:val="clear" w:color="auto" w:fill="EAE9ED"/>
+            <w:lang w:val="en-US"/>
+          </w:rPr>
+          <w:t>round(</w:t>
+        </w:r>
+        <w:proofErr w:type="gramEnd"/>
+        <w:r>
+          <w:rPr>
+            <w:rStyle w:val="HTML1"/>
+            <w:rFonts w:ascii="Ubuntu Mono" w:hAnsi="Ubuntu Mono"/>
+            <w:color w:val="15141F"/>
+            <w:sz w:val="22"/>
+            <w:szCs w:val="22"/>
+            <w:u w:val="single"/>
+            <w:bdr w:val="none" w:sz="0" w:space="0" w:color="auto" w:frame="1"/>
+            <w:shd w:val="clear" w:color="auto" w:fill="EAE9ED"/>
+            <w:lang w:val="en-US"/>
+          </w:rPr>
+          <w:t>)</w:t>
+        </w:r>
+      </w:hyperlink>
+      <w:r>
+        <w:rPr>
+          <w:rFonts w:ascii="Segoe UI" w:hAnsi="Segoe UI" w:cs="Segoe UI"/>
+          <w:color w:val="10162F"/>
+          <w:sz w:val="27"/>
+          <w:szCs w:val="27"/>
+          <w:lang w:val="en-US"/>
+        </w:rPr>
+        <w:t> to round the price of the variable </w:t>
+      </w:r>
+      <w:proofErr w:type="spellStart"/>
+      <w:r>
+        <w:rPr>
+          <w:rStyle w:val="HTML1"/>
+          <w:rFonts w:ascii="Ubuntu Mono" w:hAnsi="Ubuntu Mono"/>
+          <w:color w:val="15141F"/>
+          <w:sz w:val="22"/>
+          <w:szCs w:val="22"/>
+          <w:shd w:val="clear" w:color="auto" w:fill="EAE9ED"/>
+          <w:lang w:val="en-US"/>
+        </w:rPr>
+        <w:t>tshirt_price</w:t>
+      </w:r>
+      <w:proofErr w:type="spellEnd"/>
+      <w:r>
+        <w:rPr>
+          <w:rFonts w:ascii="Segoe UI" w:hAnsi="Segoe UI" w:cs="Segoe UI"/>
+          <w:color w:val="10162F"/>
+          <w:sz w:val="27"/>
+          <w:szCs w:val="27"/>
+          <w:lang w:val="en-US"/>
+        </w:rPr>
+        <w:t> by one decimal place.</w:t>
+      </w:r>
+    </w:p>
+    <w:p>
+      <w:pPr>
+        <w:pStyle w:val="p1qg33igem5pagn4kpmirjw"/>
+        <w:spacing w:before="0" w:beforeAutospacing="0" w:after="0" w:afterAutospacing="0"/>
+        <w:rPr>
+          <w:rFonts w:ascii="Segoe UI" w:hAnsi="Segoe UI" w:cs="Segoe UI"/>
+          <w:color w:val="10162F"/>
+          <w:sz w:val="27"/>
+          <w:szCs w:val="27"/>
+          <w:lang w:val="en-US"/>
+        </w:rPr>
+      </w:pPr>
+      <w:r>
+        <w:rPr>
+          <w:rFonts w:ascii="Segoe UI" w:hAnsi="Segoe UI" w:cs="Segoe UI"/>
+          <w:color w:val="10162F"/>
+          <w:sz w:val="27"/>
+          <w:szCs w:val="27"/>
+          <w:lang w:val="en-US"/>
+        </w:rPr>
+        <w:t>Save the result to a variable called </w:t>
+      </w:r>
+      <w:proofErr w:type="spellStart"/>
+      <w:r>
+        <w:rPr>
+          <w:rStyle w:val="HTML1"/>
+          <w:rFonts w:ascii="Ubuntu Mono" w:hAnsi="Ubuntu Mono"/>
+          <w:color w:val="15141F"/>
+          <w:sz w:val="22"/>
+          <w:szCs w:val="22"/>
+          <w:shd w:val="clear" w:color="auto" w:fill="EAE9ED"/>
+          <w:lang w:val="en-US"/>
+        </w:rPr>
+        <w:t>rounded_price</w:t>
+      </w:r>
+      <w:proofErr w:type="spellEnd"/>
+      <w:r>
+        <w:rPr>
+          <w:rFonts w:ascii="Segoe UI" w:hAnsi="Segoe UI" w:cs="Segoe UI"/>
+          <w:color w:val="10162F"/>
+          <w:sz w:val="27"/>
+          <w:szCs w:val="27"/>
+          <w:lang w:val="en-US"/>
+        </w:rPr>
+        <w:t> and print it.</w:t>
+      </w:r>
+    </w:p>
+    <w:p>
+      <w:pPr>
+        <w:shd w:val="clear" w:color="auto" w:fill="37C3BE"/>
+        <w:rPr>
+          <w:rFonts w:ascii="Segoe UI" w:hAnsi="Segoe UI" w:cs="Segoe UI"/>
+          <w:color w:val="FFFFFF"/>
+          <w:sz w:val="2"/>
+          <w:szCs w:val="2"/>
+          <w:lang w:val="en-US"/>
+        </w:rPr>
+      </w:pPr>
+      <w:r>
+        <w:rPr>
+          <w:rFonts w:ascii="Segoe UI" w:hAnsi="Segoe UI" w:cs="Segoe UI"/>
+          <w:color w:val="FFFFFF"/>
+          <w:sz w:val="2"/>
+          <w:szCs w:val="2"/>
+          <w:lang w:val="en-US"/>
+        </w:rPr>
+        <w:t>Checkpoint 4 Passed</w:t>
+      </w:r>
+    </w:p>
+    <w:p>
+      <w:pPr>
+        <w:rPr>
+          <w:rFonts w:ascii="Segoe UI" w:hAnsi="Segoe UI" w:cs="Segoe UI"/>
+          <w:color w:val="10162F"/>
+          <w:sz w:val="27"/>
+          <w:szCs w:val="27"/>
+          <w:lang w:val="en-US"/>
+        </w:rPr>
+      </w:pPr>
+      <w:r>
+        <w:rPr>
+          <w:rFonts w:ascii="Segoe UI" w:hAnsi="Segoe UI" w:cs="Segoe UI"/>
+          <w:color w:val="10162F"/>
+          <w:sz w:val="27"/>
+          <w:szCs w:val="27"/>
+          <w:lang w:val="en-US"/>
+        </w:rPr>
+        <w:t>Hint</w:t>
+      </w:r>
+    </w:p>
+    <w:p>
+      <w:pPr>
+        <w:pStyle w:val="p1qg33igem5pagn4kpmirjw"/>
+        <w:spacing w:before="0" w:beforeAutospacing="0"/>
+        <w:rPr>
+          <w:rFonts w:ascii="Segoe UI" w:hAnsi="Segoe UI" w:cs="Segoe UI"/>
+          <w:color w:val="10162F"/>
+          <w:sz w:val="27"/>
+          <w:szCs w:val="27"/>
+          <w:lang w:val="en-US"/>
+        </w:rPr>
+      </w:pPr>
+      <w:r>
+        <w:rPr>
+          <w:rFonts w:ascii="Segoe UI" w:hAnsi="Segoe UI" w:cs="Segoe UI"/>
+          <w:color w:val="10162F"/>
+          <w:sz w:val="27"/>
+          <w:szCs w:val="27"/>
+          <w:lang w:val="en-US"/>
+        </w:rPr>
+        <w:t>The </w:t>
+      </w:r>
+      <w:proofErr w:type="gramStart"/>
+      <w:r>
+        <w:rPr>
+          <w:rStyle w:val="HTML1"/>
+          <w:rFonts w:ascii="Ubuntu Mono" w:hAnsi="Ubuntu Mono"/>
+          <w:color w:val="15141F"/>
+          <w:sz w:val="22"/>
+          <w:szCs w:val="22"/>
+          <w:shd w:val="clear" w:color="auto" w:fill="EAE9ED"/>
+          <w:lang w:val="en-US"/>
+        </w:rPr>
+        <w:t>round(</w:t>
+      </w:r>
+      <w:proofErr w:type="gramEnd"/>
+      <w:r>
+        <w:rPr>
+          <w:rStyle w:val="HTML1"/>
+          <w:rFonts w:ascii="Ubuntu Mono" w:hAnsi="Ubuntu Mono"/>
+          <w:color w:val="15141F"/>
+          <w:sz w:val="22"/>
+          <w:szCs w:val="22"/>
+          <w:shd w:val="clear" w:color="auto" w:fill="EAE9ED"/>
+          <w:lang w:val="en-US"/>
+        </w:rPr>
+        <w:t>)</w:t>
+      </w:r>
+      <w:r>
+        <w:rPr>
+          <w:rFonts w:ascii="Segoe UI" w:hAnsi="Segoe UI" w:cs="Segoe UI"/>
+          <w:color w:val="10162F"/>
+          <w:sz w:val="27"/>
+          <w:szCs w:val="27"/>
+          <w:lang w:val="en-US"/>
+        </w:rPr>
+        <w:t> built-in function takes in two arguments. The first argument is the number we want to round, followed by an argument on how many decimal places we want to round it.</w:t>
+      </w:r>
+    </w:p>
+    <w:p>
+      <w:pPr>
+        <w:pStyle w:val="p1qg33igem5pagn4kpmirjw"/>
+        <w:spacing w:before="0" w:beforeAutospacing="0"/>
+        <w:rPr>
+          <w:rFonts w:ascii="Segoe UI" w:hAnsi="Segoe UI" w:cs="Segoe UI"/>
+          <w:color w:val="10162F"/>
+          <w:sz w:val="27"/>
+          <w:szCs w:val="27"/>
+          <w:lang w:val="en-US"/>
+        </w:rPr>
+      </w:pPr>
+      <w:r>
+        <w:rPr>
+          <w:rFonts w:ascii="Segoe UI" w:hAnsi="Segoe UI" w:cs="Segoe UI"/>
+          <w:color w:val="10162F"/>
+          <w:sz w:val="27"/>
+          <w:szCs w:val="27"/>
+          <w:lang w:val="en-US"/>
+        </w:rPr>
+        <w:t>Here is an example:</w:t>
+      </w:r>
+    </w:p>
+    <w:p>
+      <w:pPr>
+        <w:pStyle w:val="HTML"/>
+        <w:shd w:val="clear" w:color="auto" w:fill="211E2F"/>
+        <w:rPr>
+          <w:rFonts w:ascii="Ubuntu Mono" w:hAnsi="Ubuntu Mono"/>
+          <w:color w:val="939598"/>
+          <w:sz w:val="27"/>
+          <w:szCs w:val="27"/>
+          <w:lang w:val="en-US"/>
+        </w:rPr>
+      </w:pPr>
+      <w:proofErr w:type="spellStart"/>
+      <w:r>
+        <w:rPr>
+          <w:rStyle w:val="mtk9"/>
+          <w:rFonts w:ascii="Ubuntu Mono" w:hAnsi="Ubuntu Mono"/>
+          <w:color w:val="FF8973"/>
+          <w:sz w:val="27"/>
+          <w:szCs w:val="27"/>
+          <w:lang w:val="en-US"/>
+        </w:rPr>
+        <w:t>rounded_zero</w:t>
+      </w:r>
+      <w:proofErr w:type="spellEnd"/>
+      <w:r>
+        <w:rPr>
+          <w:rStyle w:val="mtk1"/>
+          <w:rFonts w:ascii="Ubuntu Mono" w:hAnsi="Ubuntu Mono"/>
+          <w:color w:val="FFFFFF"/>
+          <w:sz w:val="27"/>
+          <w:szCs w:val="27"/>
+          <w:lang w:val="en-US"/>
+        </w:rPr>
+        <w:t xml:space="preserve"> = </w:t>
+      </w:r>
+      <w:proofErr w:type="gramStart"/>
+      <w:r>
+        <w:rPr>
+          <w:rStyle w:val="mtk1"/>
+          <w:rFonts w:ascii="Ubuntu Mono" w:hAnsi="Ubuntu Mono"/>
+          <w:color w:val="FFFFFF"/>
+          <w:sz w:val="27"/>
+          <w:szCs w:val="27"/>
+          <w:lang w:val="en-US"/>
+        </w:rPr>
+        <w:t>round(</w:t>
+      </w:r>
+      <w:proofErr w:type="gramEnd"/>
+      <w:r>
+        <w:rPr>
+          <w:rStyle w:val="mtk9"/>
+          <w:rFonts w:ascii="Ubuntu Mono" w:hAnsi="Ubuntu Mono"/>
+          <w:color w:val="FF8973"/>
+          <w:sz w:val="27"/>
+          <w:szCs w:val="27"/>
+          <w:lang w:val="en-US"/>
+        </w:rPr>
+        <w:t>10.54</w:t>
+      </w:r>
+      <w:r>
+        <w:rPr>
+          <w:rStyle w:val="mtk1"/>
+          <w:rFonts w:ascii="Ubuntu Mono" w:hAnsi="Ubuntu Mono"/>
+          <w:color w:val="FFFFFF"/>
+          <w:sz w:val="27"/>
+          <w:szCs w:val="27"/>
+          <w:lang w:val="en-US"/>
+        </w:rPr>
+        <w:t xml:space="preserve">, </w:t>
+      </w:r>
+      <w:r>
+        <w:rPr>
+          <w:rStyle w:val="mtk9"/>
+          <w:rFonts w:ascii="Ubuntu Mono" w:hAnsi="Ubuntu Mono"/>
+          <w:color w:val="FF8973"/>
+          <w:sz w:val="27"/>
+          <w:szCs w:val="27"/>
+          <w:lang w:val="en-US"/>
+        </w:rPr>
+        <w:t>0</w:t>
+      </w:r>
+      <w:r>
+        <w:rPr>
+          <w:rStyle w:val="mtk1"/>
+          <w:rFonts w:ascii="Ubuntu Mono" w:hAnsi="Ubuntu Mono"/>
+          <w:color w:val="FFFFFF"/>
+          <w:sz w:val="27"/>
+          <w:szCs w:val="27"/>
+          <w:lang w:val="en-US"/>
+        </w:rPr>
+        <w:t>)</w:t>
+      </w:r>
+      <w:r>
+        <w:rPr>
+          <w:rFonts w:ascii="Ubuntu Mono" w:hAnsi="Ubuntu Mono"/>
+          <w:color w:val="939598"/>
+          <w:sz w:val="27"/>
+          <w:szCs w:val="27"/>
+          <w:lang w:val="en-US"/>
+        </w:rPr>
+        <w:br/>
+      </w:r>
+      <w:proofErr w:type="spellStart"/>
+      <w:r>
+        <w:rPr>
+          <w:rStyle w:val="mtk9"/>
+          <w:rFonts w:ascii="Ubuntu Mono" w:hAnsi="Ubuntu Mono"/>
+          <w:color w:val="FF8973"/>
+          <w:sz w:val="27"/>
+          <w:szCs w:val="27"/>
+          <w:lang w:val="en-US"/>
+        </w:rPr>
+        <w:t>rounded_one</w:t>
+      </w:r>
+      <w:proofErr w:type="spellEnd"/>
+      <w:r>
+        <w:rPr>
+          <w:rStyle w:val="mtk1"/>
+          <w:rFonts w:ascii="Ubuntu Mono" w:hAnsi="Ubuntu Mono"/>
+          <w:color w:val="FFFFFF"/>
+          <w:sz w:val="27"/>
+          <w:szCs w:val="27"/>
+          <w:lang w:val="en-US"/>
+        </w:rPr>
+        <w:t xml:space="preserve"> = round(</w:t>
+      </w:r>
+      <w:r>
+        <w:rPr>
+          <w:rStyle w:val="mtk9"/>
+          <w:rFonts w:ascii="Ubuntu Mono" w:hAnsi="Ubuntu Mono"/>
+          <w:color w:val="FF8973"/>
+          <w:sz w:val="27"/>
+          <w:szCs w:val="27"/>
+          <w:lang w:val="en-US"/>
+        </w:rPr>
+        <w:t>10.54</w:t>
+      </w:r>
+      <w:r>
+        <w:rPr>
+          <w:rStyle w:val="mtk1"/>
+          <w:rFonts w:ascii="Ubuntu Mono" w:hAnsi="Ubuntu Mono"/>
+          <w:color w:val="FFFFFF"/>
+          <w:sz w:val="27"/>
+          <w:szCs w:val="27"/>
+          <w:lang w:val="en-US"/>
+        </w:rPr>
+        <w:t xml:space="preserve">, </w:t>
+      </w:r>
+      <w:r>
+        <w:rPr>
+          <w:rStyle w:val="mtk9"/>
+          <w:rFonts w:ascii="Ubuntu Mono" w:hAnsi="Ubuntu Mono"/>
+          <w:color w:val="FF8973"/>
+          <w:sz w:val="27"/>
+          <w:szCs w:val="27"/>
+          <w:lang w:val="en-US"/>
+        </w:rPr>
+        <w:t>1</w:t>
+      </w:r>
+      <w:r>
+        <w:rPr>
+          <w:rStyle w:val="mtk1"/>
+          <w:rFonts w:ascii="Ubuntu Mono" w:hAnsi="Ubuntu Mono"/>
+          <w:color w:val="FFFFFF"/>
+          <w:sz w:val="27"/>
+          <w:szCs w:val="27"/>
+          <w:lang w:val="en-US"/>
+        </w:rPr>
+        <w:t>)</w:t>
+      </w:r>
+      <w:r>
+        <w:rPr>
+          <w:rFonts w:ascii="Ubuntu Mono" w:hAnsi="Ubuntu Mono"/>
+          <w:color w:val="939598"/>
+          <w:sz w:val="27"/>
+          <w:szCs w:val="27"/>
+          <w:lang w:val="en-US"/>
+        </w:rPr>
+        <w:br/>
+        <w:t xml:space="preserve"> </w:t>
+      </w:r>
+      <w:r>
+        <w:rPr>
+          <w:rFonts w:ascii="Ubuntu Mono" w:hAnsi="Ubuntu Mono"/>
+          <w:color w:val="939598"/>
+          <w:sz w:val="27"/>
+          <w:szCs w:val="27"/>
+          <w:lang w:val="en-US"/>
+        </w:rPr>
+        <w:br/>
+      </w:r>
+      <w:r>
+        <w:rPr>
+          <w:rStyle w:val="mtk1"/>
+          <w:rFonts w:ascii="Ubuntu Mono" w:hAnsi="Ubuntu Mono"/>
+          <w:color w:val="FFFFFF"/>
+          <w:sz w:val="27"/>
+          <w:szCs w:val="27"/>
+          <w:lang w:val="en-US"/>
+        </w:rPr>
+        <w:t>print(</w:t>
+      </w:r>
+      <w:proofErr w:type="spellStart"/>
+      <w:r>
+        <w:rPr>
+          <w:rStyle w:val="mtk9"/>
+          <w:rFonts w:ascii="Ubuntu Mono" w:hAnsi="Ubuntu Mono"/>
+          <w:color w:val="FF8973"/>
+          <w:sz w:val="27"/>
+          <w:szCs w:val="27"/>
+          <w:lang w:val="en-US"/>
+        </w:rPr>
+        <w:t>rounded_zero</w:t>
+      </w:r>
+      <w:proofErr w:type="spellEnd"/>
+      <w:r>
+        <w:rPr>
+          <w:rStyle w:val="mtk1"/>
+          <w:rFonts w:ascii="Ubuntu Mono" w:hAnsi="Ubuntu Mono"/>
+          <w:color w:val="FFFFFF"/>
+          <w:sz w:val="27"/>
+          <w:szCs w:val="27"/>
+          <w:lang w:val="en-US"/>
+        </w:rPr>
+        <w:t>)</w:t>
+      </w:r>
+      <w:r>
+        <w:rPr>
+          <w:rFonts w:ascii="Ubuntu Mono" w:hAnsi="Ubuntu Mono"/>
+          <w:color w:val="939598"/>
+          <w:sz w:val="27"/>
+          <w:szCs w:val="27"/>
+          <w:lang w:val="en-US"/>
+        </w:rPr>
+        <w:br/>
+      </w:r>
+      <w:r>
+        <w:rPr>
+          <w:rStyle w:val="mtk1"/>
+          <w:rFonts w:ascii="Ubuntu Mono" w:hAnsi="Ubuntu Mono"/>
+          <w:color w:val="FFFFFF"/>
+          <w:sz w:val="27"/>
+          <w:szCs w:val="27"/>
+          <w:lang w:val="en-US"/>
+        </w:rPr>
+        <w:t>print(</w:t>
+      </w:r>
+      <w:proofErr w:type="spellStart"/>
+      <w:r>
+        <w:rPr>
+          <w:rStyle w:val="mtk9"/>
+          <w:rFonts w:ascii="Ubuntu Mono" w:hAnsi="Ubuntu Mono"/>
+          <w:color w:val="FF8973"/>
+          <w:sz w:val="27"/>
+          <w:szCs w:val="27"/>
+          <w:lang w:val="en-US"/>
+        </w:rPr>
+        <w:t>rounded_one</w:t>
+      </w:r>
+      <w:proofErr w:type="spellEnd"/>
+      <w:r>
+        <w:rPr>
+          <w:rStyle w:val="mtk1"/>
+          <w:rFonts w:ascii="Ubuntu Mono" w:hAnsi="Ubuntu Mono"/>
+          <w:color w:val="FFFFFF"/>
+          <w:sz w:val="27"/>
+          <w:szCs w:val="27"/>
+          <w:lang w:val="en-US"/>
+        </w:rPr>
+        <w:t>)</w:t>
+      </w:r>
+    </w:p>
+    <w:p>
+      <w:pPr>
+        <w:pStyle w:val="p1qg33igem5pagn4kpmirjw"/>
+        <w:spacing w:before="0" w:beforeAutospacing="0"/>
+        <w:rPr>
+          <w:rFonts w:ascii="Segoe UI" w:hAnsi="Segoe UI" w:cs="Segoe UI"/>
+          <w:color w:val="10162F"/>
+          <w:sz w:val="27"/>
+          <w:szCs w:val="27"/>
+        </w:rPr>
+      </w:pPr>
+      <w:proofErr w:type="spellStart"/>
+      <w:r>
+        <w:rPr>
+          <w:rFonts w:ascii="Segoe UI" w:hAnsi="Segoe UI" w:cs="Segoe UI"/>
+          <w:color w:val="10162F"/>
+          <w:sz w:val="27"/>
+          <w:szCs w:val="27"/>
+        </w:rPr>
+        <w:lastRenderedPageBreak/>
+        <w:t>Would</w:t>
+      </w:r>
+      <w:proofErr w:type="spellEnd"/>
+      <w:r>
+        <w:rPr>
+          <w:rFonts w:ascii="Segoe UI" w:hAnsi="Segoe UI" w:cs="Segoe UI"/>
+          <w:color w:val="10162F"/>
+          <w:sz w:val="27"/>
+          <w:szCs w:val="27"/>
+        </w:rPr>
+        <w:t xml:space="preserve"> </w:t>
+      </w:r>
+      <w:proofErr w:type="spellStart"/>
+      <w:r>
+        <w:rPr>
+          <w:rFonts w:ascii="Segoe UI" w:hAnsi="Segoe UI" w:cs="Segoe UI"/>
+          <w:color w:val="10162F"/>
+          <w:sz w:val="27"/>
+          <w:szCs w:val="27"/>
+        </w:rPr>
+        <w:t>output</w:t>
+      </w:r>
+      <w:proofErr w:type="spellEnd"/>
+      <w:r>
+        <w:rPr>
+          <w:rFonts w:ascii="Segoe UI" w:hAnsi="Segoe UI" w:cs="Segoe UI"/>
+          <w:color w:val="10162F"/>
+          <w:sz w:val="27"/>
+          <w:szCs w:val="27"/>
+        </w:rPr>
+        <w:t>:</w:t>
+      </w:r>
+    </w:p>
+    <w:p>
+      <w:pPr>
+        <w:pStyle w:val="HTML"/>
+        <w:shd w:val="clear" w:color="auto" w:fill="211E2F"/>
+        <w:rPr>
+          <w:rFonts w:ascii="Ubuntu Mono" w:hAnsi="Ubuntu Mono"/>
+          <w:color w:val="939598"/>
+          <w:sz w:val="27"/>
+          <w:szCs w:val="27"/>
+        </w:rPr>
+      </w:pPr>
+      <w:r>
+        <w:rPr>
+          <w:rStyle w:val="mtk1"/>
+          <w:rFonts w:ascii="Ubuntu Mono" w:hAnsi="Ubuntu Mono"/>
+          <w:color w:val="FFFFFF"/>
+          <w:sz w:val="27"/>
+          <w:szCs w:val="27"/>
+        </w:rPr>
+        <w:t>11.00</w:t>
+      </w:r>
+      <w:r>
+        <w:rPr>
+          <w:rFonts w:ascii="Ubuntu Mono" w:hAnsi="Ubuntu Mono"/>
+          <w:color w:val="939598"/>
+          <w:sz w:val="27"/>
+          <w:szCs w:val="27"/>
+        </w:rPr>
+        <w:br/>
+      </w:r>
+      <w:r>
+        <w:rPr>
+          <w:rStyle w:val="mtk1"/>
+          <w:rFonts w:ascii="Ubuntu Mono" w:hAnsi="Ubuntu Mono"/>
+          <w:color w:val="FFFFFF"/>
+          <w:sz w:val="27"/>
+          <w:szCs w:val="27"/>
+        </w:rPr>
+        <w:t>10.5</w:t>
+      </w:r>
+    </w:p>
+    <w:p>
+      <w:pPr>
+        <w:jc w:val="both"/>
+        <w:rPr>
+          <w:b/>
+          <w:bCs/>
+          <w:lang w:val="en-US"/>
+        </w:rPr>
+      </w:pPr>
+    </w:p>
+    <w:p>
+      <w:pPr>
+        <w:jc w:val="both"/>
+        <w:rPr>
+          <w:b/>
+          <w:bCs/>
+          <w:lang w:val="en-US"/>
+        </w:rPr>
+      </w:pPr>
+      <w:r>
+        <w:rPr>
+          <w:b/>
+          <w:bCs/>
+          <w:lang w:val="en-US"/>
+        </w:rPr>
+        <w:t>travel.py</w:t>
+      </w:r>
+    </w:p>
+    <w:p>
+      <w:pPr>
+        <w:shd w:val="clear" w:color="auto" w:fill="1E1E1E"/>
+        <w:spacing w:after="0" w:line="360" w:lineRule="atLeast"/>
+        <w:rPr>
+          <w:rFonts w:ascii="Consolas" w:eastAsia="Times New Roman" w:hAnsi="Consolas" w:cs="Times New Roman"/>
+          <w:color w:val="FFFFFF"/>
+          <w:sz w:val="21"/>
+          <w:szCs w:val="21"/>
+          <w:lang w:val="en-US" w:eastAsia="ru-RU"/>
+        </w:rPr>
+      </w:pPr>
+      <w:proofErr w:type="spellStart"/>
+      <w:r>
+        <w:rPr>
+          <w:rFonts w:ascii="Consolas" w:eastAsia="Times New Roman" w:hAnsi="Consolas" w:cs="Times New Roman"/>
+          <w:color w:val="FF8973"/>
+          <w:sz w:val="21"/>
+          <w:szCs w:val="21"/>
+          <w:lang w:val="en-US" w:eastAsia="ru-RU"/>
+        </w:rPr>
+        <w:t>tshirt_price</w:t>
+      </w:r>
+      <w:proofErr w:type="spellEnd"/>
+      <w:r>
+        <w:rPr>
+          <w:rFonts w:ascii="Consolas" w:eastAsia="Times New Roman" w:hAnsi="Consolas" w:cs="Times New Roman"/>
+          <w:color w:val="FFFFFF"/>
+          <w:sz w:val="21"/>
+          <w:szCs w:val="21"/>
+          <w:lang w:val="en-US" w:eastAsia="ru-RU"/>
+        </w:rPr>
+        <w:t> = </w:t>
+      </w:r>
+      <w:r>
+        <w:rPr>
+          <w:rFonts w:ascii="Consolas" w:eastAsia="Times New Roman" w:hAnsi="Consolas" w:cs="Times New Roman"/>
+          <w:color w:val="FF8973"/>
+          <w:sz w:val="21"/>
+          <w:szCs w:val="21"/>
+          <w:lang w:val="en-US" w:eastAsia="ru-RU"/>
+        </w:rPr>
+        <w:t>9.75</w:t>
+      </w:r>
+    </w:p>
+    <w:p>
+      <w:pPr>
+        <w:shd w:val="clear" w:color="auto" w:fill="1E1E1E"/>
+        <w:spacing w:after="0" w:line="360" w:lineRule="atLeast"/>
+        <w:rPr>
+          <w:rFonts w:ascii="Consolas" w:eastAsia="Times New Roman" w:hAnsi="Consolas" w:cs="Times New Roman"/>
+          <w:color w:val="FFFFFF"/>
+          <w:sz w:val="21"/>
+          <w:szCs w:val="21"/>
+          <w:lang w:val="en-US" w:eastAsia="ru-RU"/>
+        </w:rPr>
+      </w:pPr>
+      <w:proofErr w:type="spellStart"/>
+      <w:r>
+        <w:rPr>
+          <w:rFonts w:ascii="Consolas" w:eastAsia="Times New Roman" w:hAnsi="Consolas" w:cs="Times New Roman"/>
+          <w:color w:val="FF8973"/>
+          <w:sz w:val="21"/>
+          <w:szCs w:val="21"/>
+          <w:lang w:val="en-US" w:eastAsia="ru-RU"/>
+        </w:rPr>
+        <w:t>shorts_price</w:t>
+      </w:r>
+      <w:proofErr w:type="spellEnd"/>
+      <w:r>
+        <w:rPr>
+          <w:rFonts w:ascii="Consolas" w:eastAsia="Times New Roman" w:hAnsi="Consolas" w:cs="Times New Roman"/>
+          <w:color w:val="FFFFFF"/>
+          <w:sz w:val="21"/>
+          <w:szCs w:val="21"/>
+          <w:lang w:val="en-US" w:eastAsia="ru-RU"/>
+        </w:rPr>
+        <w:t> = </w:t>
+      </w:r>
+      <w:r>
+        <w:rPr>
+          <w:rFonts w:ascii="Consolas" w:eastAsia="Times New Roman" w:hAnsi="Consolas" w:cs="Times New Roman"/>
+          <w:color w:val="FF8973"/>
+          <w:sz w:val="21"/>
+          <w:szCs w:val="21"/>
+          <w:lang w:val="en-US" w:eastAsia="ru-RU"/>
+        </w:rPr>
+        <w:t>15.50</w:t>
+      </w:r>
+    </w:p>
+    <w:p>
+      <w:pPr>
+        <w:shd w:val="clear" w:color="auto" w:fill="1E1E1E"/>
+        <w:spacing w:after="0" w:line="360" w:lineRule="atLeast"/>
+        <w:rPr>
+          <w:rFonts w:ascii="Consolas" w:eastAsia="Times New Roman" w:hAnsi="Consolas" w:cs="Times New Roman"/>
+          <w:color w:val="FFFFFF"/>
+          <w:sz w:val="21"/>
+          <w:szCs w:val="21"/>
+          <w:lang w:val="en-US" w:eastAsia="ru-RU"/>
+        </w:rPr>
+      </w:pPr>
+      <w:proofErr w:type="spellStart"/>
+      <w:r>
+        <w:rPr>
+          <w:rFonts w:ascii="Consolas" w:eastAsia="Times New Roman" w:hAnsi="Consolas" w:cs="Times New Roman"/>
+          <w:color w:val="FF8973"/>
+          <w:sz w:val="21"/>
+          <w:szCs w:val="21"/>
+          <w:lang w:val="en-US" w:eastAsia="ru-RU"/>
+        </w:rPr>
+        <w:t>mug_price</w:t>
+      </w:r>
+      <w:proofErr w:type="spellEnd"/>
+      <w:r>
+        <w:rPr>
+          <w:rFonts w:ascii="Consolas" w:eastAsia="Times New Roman" w:hAnsi="Consolas" w:cs="Times New Roman"/>
+          <w:color w:val="FFFFFF"/>
+          <w:sz w:val="21"/>
+          <w:szCs w:val="21"/>
+          <w:lang w:val="en-US" w:eastAsia="ru-RU"/>
+        </w:rPr>
+        <w:t> = </w:t>
+      </w:r>
+      <w:r>
+        <w:rPr>
+          <w:rFonts w:ascii="Consolas" w:eastAsia="Times New Roman" w:hAnsi="Consolas" w:cs="Times New Roman"/>
+          <w:color w:val="FF8973"/>
+          <w:sz w:val="21"/>
+          <w:szCs w:val="21"/>
+          <w:lang w:val="en-US" w:eastAsia="ru-RU"/>
+        </w:rPr>
+        <w:t>5.99</w:t>
+      </w:r>
+    </w:p>
+    <w:p>
+      <w:pPr>
+        <w:shd w:val="clear" w:color="auto" w:fill="1E1E1E"/>
+        <w:spacing w:after="0" w:line="360" w:lineRule="atLeast"/>
+        <w:rPr>
+          <w:rFonts w:ascii="Consolas" w:eastAsia="Times New Roman" w:hAnsi="Consolas" w:cs="Times New Roman"/>
+          <w:color w:val="FFFFFF"/>
+          <w:sz w:val="21"/>
+          <w:szCs w:val="21"/>
+          <w:lang w:val="en-US" w:eastAsia="ru-RU"/>
+        </w:rPr>
+      </w:pPr>
+      <w:proofErr w:type="spellStart"/>
+      <w:r>
+        <w:rPr>
+          <w:rFonts w:ascii="Consolas" w:eastAsia="Times New Roman" w:hAnsi="Consolas" w:cs="Times New Roman"/>
+          <w:color w:val="FF8973"/>
+          <w:sz w:val="21"/>
+          <w:szCs w:val="21"/>
+          <w:lang w:val="en-US" w:eastAsia="ru-RU"/>
+        </w:rPr>
+        <w:t>poster_price</w:t>
+      </w:r>
+      <w:proofErr w:type="spellEnd"/>
+      <w:r>
+        <w:rPr>
+          <w:rFonts w:ascii="Consolas" w:eastAsia="Times New Roman" w:hAnsi="Consolas" w:cs="Times New Roman"/>
+          <w:color w:val="FFFFFF"/>
+          <w:sz w:val="21"/>
+          <w:szCs w:val="21"/>
+          <w:lang w:val="en-US" w:eastAsia="ru-RU"/>
+        </w:rPr>
+        <w:t> = </w:t>
+      </w:r>
+      <w:r>
+        <w:rPr>
+          <w:rFonts w:ascii="Consolas" w:eastAsia="Times New Roman" w:hAnsi="Consolas" w:cs="Times New Roman"/>
+          <w:color w:val="FF8973"/>
+          <w:sz w:val="21"/>
+          <w:szCs w:val="21"/>
+          <w:lang w:val="en-US" w:eastAsia="ru-RU"/>
+        </w:rPr>
+        <w:t>2.00</w:t>
+      </w:r>
+    </w:p>
+    <w:p>
+      <w:pPr>
+        <w:shd w:val="clear" w:color="auto" w:fill="1E1E1E"/>
+        <w:spacing w:after="0" w:line="360" w:lineRule="atLeast"/>
+        <w:rPr>
+          <w:rFonts w:ascii="Consolas" w:eastAsia="Times New Roman" w:hAnsi="Consolas" w:cs="Times New Roman"/>
+          <w:color w:val="FFFFFF"/>
+          <w:sz w:val="21"/>
+          <w:szCs w:val="21"/>
+          <w:lang w:val="en-US" w:eastAsia="ru-RU"/>
+        </w:rPr>
+      </w:pPr>
+    </w:p>
+    <w:p>
+      <w:pPr>
+        <w:shd w:val="clear" w:color="auto" w:fill="1E1E1E"/>
+        <w:spacing w:after="0" w:line="360" w:lineRule="atLeast"/>
+        <w:rPr>
+          <w:rFonts w:ascii="Consolas" w:eastAsia="Times New Roman" w:hAnsi="Consolas" w:cs="Times New Roman"/>
+          <w:color w:val="FFFFFF"/>
+          <w:sz w:val="21"/>
+          <w:szCs w:val="21"/>
+          <w:lang w:val="en-US" w:eastAsia="ru-RU"/>
+        </w:rPr>
+      </w:pPr>
+      <w:r>
+        <w:rPr>
+          <w:rFonts w:ascii="Consolas" w:eastAsia="Times New Roman" w:hAnsi="Consolas" w:cs="Times New Roman"/>
+          <w:color w:val="939598"/>
+          <w:sz w:val="21"/>
+          <w:szCs w:val="21"/>
+          <w:lang w:val="en-US" w:eastAsia="ru-RU"/>
+        </w:rPr>
+        <w:t># Write your code below:</w:t>
+      </w:r>
+    </w:p>
+    <w:p>
+      <w:pPr>
+        <w:shd w:val="clear" w:color="auto" w:fill="1E1E1E"/>
+        <w:spacing w:after="0" w:line="360" w:lineRule="atLeast"/>
+        <w:rPr>
+          <w:rFonts w:ascii="Consolas" w:eastAsia="Times New Roman" w:hAnsi="Consolas" w:cs="Times New Roman"/>
+          <w:color w:val="FFFFFF"/>
+          <w:sz w:val="21"/>
+          <w:szCs w:val="21"/>
+          <w:lang w:val="en-US" w:eastAsia="ru-RU"/>
+        </w:rPr>
+      </w:pPr>
+      <w:r>
+        <w:rPr>
+          <w:rFonts w:ascii="Consolas" w:eastAsia="Times New Roman" w:hAnsi="Consolas" w:cs="Times New Roman"/>
+          <w:color w:val="FF8973"/>
+          <w:sz w:val="21"/>
+          <w:szCs w:val="21"/>
+          <w:lang w:val="en-US" w:eastAsia="ru-RU"/>
+        </w:rPr>
+        <w:t>max_price</w:t>
+      </w:r>
+      <w:r>
+        <w:rPr>
+          <w:rFonts w:ascii="Consolas" w:eastAsia="Times New Roman" w:hAnsi="Consolas" w:cs="Times New Roman"/>
+          <w:color w:val="FFFFFF"/>
+          <w:sz w:val="21"/>
+          <w:szCs w:val="21"/>
+          <w:lang w:val="en-US" w:eastAsia="ru-RU"/>
+        </w:rPr>
+        <w:t> = </w:t>
+      </w:r>
+      <w:proofErr w:type="gramStart"/>
+      <w:r>
+        <w:rPr>
+          <w:rFonts w:ascii="Consolas" w:eastAsia="Times New Roman" w:hAnsi="Consolas" w:cs="Times New Roman"/>
+          <w:color w:val="FFFFFF"/>
+          <w:sz w:val="21"/>
+          <w:szCs w:val="21"/>
+          <w:lang w:val="en-US" w:eastAsia="ru-RU"/>
+        </w:rPr>
+        <w:t>max(</w:t>
+      </w:r>
+      <w:proofErr w:type="gramEnd"/>
+      <w:r>
+        <w:rPr>
+          <w:rFonts w:ascii="Consolas" w:eastAsia="Times New Roman" w:hAnsi="Consolas" w:cs="Times New Roman"/>
+          <w:color w:val="FF8973"/>
+          <w:sz w:val="21"/>
+          <w:szCs w:val="21"/>
+          <w:lang w:val="en-US" w:eastAsia="ru-RU"/>
+        </w:rPr>
+        <w:t>tshirt_price</w:t>
+      </w:r>
+      <w:r>
+        <w:rPr>
+          <w:rFonts w:ascii="Consolas" w:eastAsia="Times New Roman" w:hAnsi="Consolas" w:cs="Times New Roman"/>
+          <w:color w:val="FFFFFF"/>
+          <w:sz w:val="21"/>
+          <w:szCs w:val="21"/>
+          <w:lang w:val="en-US" w:eastAsia="ru-RU"/>
+        </w:rPr>
+        <w:t>, </w:t>
+      </w:r>
+      <w:r>
+        <w:rPr>
+          <w:rFonts w:ascii="Consolas" w:eastAsia="Times New Roman" w:hAnsi="Consolas" w:cs="Times New Roman"/>
+          <w:color w:val="FF8973"/>
+          <w:sz w:val="21"/>
+          <w:szCs w:val="21"/>
+          <w:lang w:val="en-US" w:eastAsia="ru-RU"/>
+        </w:rPr>
+        <w:t>shorts_price</w:t>
+      </w:r>
+      <w:r>
+        <w:rPr>
+          <w:rFonts w:ascii="Consolas" w:eastAsia="Times New Roman" w:hAnsi="Consolas" w:cs="Times New Roman"/>
+          <w:color w:val="FFFFFF"/>
+          <w:sz w:val="21"/>
+          <w:szCs w:val="21"/>
+          <w:lang w:val="en-US" w:eastAsia="ru-RU"/>
+        </w:rPr>
+        <w:t>, </w:t>
+      </w:r>
+      <w:r>
+        <w:rPr>
+          <w:rFonts w:ascii="Consolas" w:eastAsia="Times New Roman" w:hAnsi="Consolas" w:cs="Times New Roman"/>
+          <w:color w:val="FF8973"/>
+          <w:sz w:val="21"/>
+          <w:szCs w:val="21"/>
+          <w:lang w:val="en-US" w:eastAsia="ru-RU"/>
+        </w:rPr>
+        <w:t>mug_price</w:t>
+      </w:r>
+      <w:r>
+        <w:rPr>
+          <w:rFonts w:ascii="Consolas" w:eastAsia="Times New Roman" w:hAnsi="Consolas" w:cs="Times New Roman"/>
+          <w:color w:val="FFFFFF"/>
+          <w:sz w:val="21"/>
+          <w:szCs w:val="21"/>
+          <w:lang w:val="en-US" w:eastAsia="ru-RU"/>
+        </w:rPr>
+        <w:t>, </w:t>
+      </w:r>
+      <w:r>
+        <w:rPr>
+          <w:rFonts w:ascii="Consolas" w:eastAsia="Times New Roman" w:hAnsi="Consolas" w:cs="Times New Roman"/>
+          <w:color w:val="FF8973"/>
+          <w:sz w:val="21"/>
+          <w:szCs w:val="21"/>
+          <w:lang w:val="en-US" w:eastAsia="ru-RU"/>
+        </w:rPr>
+        <w:t>poster_price</w:t>
+      </w:r>
+      <w:r>
+        <w:rPr>
+          <w:rFonts w:ascii="Consolas" w:eastAsia="Times New Roman" w:hAnsi="Consolas" w:cs="Times New Roman"/>
+          <w:color w:val="FFFFFF"/>
+          <w:sz w:val="21"/>
+          <w:szCs w:val="21"/>
+          <w:lang w:val="en-US" w:eastAsia="ru-RU"/>
+        </w:rPr>
+        <w:t>)</w:t>
+      </w:r>
+    </w:p>
+    <w:p>
+      <w:pPr>
+        <w:shd w:val="clear" w:color="auto" w:fill="1E1E1E"/>
+        <w:spacing w:after="0" w:line="360" w:lineRule="atLeast"/>
+        <w:rPr>
+          <w:rFonts w:ascii="Consolas" w:eastAsia="Times New Roman" w:hAnsi="Consolas" w:cs="Times New Roman"/>
+          <w:color w:val="FFFFFF"/>
+          <w:sz w:val="21"/>
+          <w:szCs w:val="21"/>
+          <w:lang w:val="en-US" w:eastAsia="ru-RU"/>
+        </w:rPr>
+      </w:pPr>
+      <w:r>
+        <w:rPr>
+          <w:rFonts w:ascii="Consolas" w:eastAsia="Times New Roman" w:hAnsi="Consolas" w:cs="Times New Roman"/>
+          <w:color w:val="FFFFFF"/>
+          <w:sz w:val="21"/>
+          <w:szCs w:val="21"/>
+          <w:lang w:val="en-US" w:eastAsia="ru-RU"/>
+        </w:rPr>
+        <w:t>print(</w:t>
+      </w:r>
+      <w:proofErr w:type="spellStart"/>
+      <w:r>
+        <w:rPr>
+          <w:rFonts w:ascii="Consolas" w:eastAsia="Times New Roman" w:hAnsi="Consolas" w:cs="Times New Roman"/>
+          <w:color w:val="FF8973"/>
+          <w:sz w:val="21"/>
+          <w:szCs w:val="21"/>
+          <w:lang w:val="en-US" w:eastAsia="ru-RU"/>
+        </w:rPr>
+        <w:t>max_price</w:t>
+      </w:r>
+      <w:proofErr w:type="spellEnd"/>
+      <w:r>
+        <w:rPr>
+          <w:rFonts w:ascii="Consolas" w:eastAsia="Times New Roman" w:hAnsi="Consolas" w:cs="Times New Roman"/>
+          <w:color w:val="FFFFFF"/>
+          <w:sz w:val="21"/>
+          <w:szCs w:val="21"/>
+          <w:lang w:val="en-US" w:eastAsia="ru-RU"/>
+        </w:rPr>
+        <w:t>)</w:t>
+      </w:r>
+    </w:p>
+    <w:p>
+      <w:pPr>
+        <w:shd w:val="clear" w:color="auto" w:fill="1E1E1E"/>
+        <w:spacing w:after="0" w:line="360" w:lineRule="atLeast"/>
+        <w:rPr>
+          <w:rFonts w:ascii="Consolas" w:eastAsia="Times New Roman" w:hAnsi="Consolas" w:cs="Times New Roman"/>
+          <w:color w:val="FFFFFF"/>
+          <w:sz w:val="21"/>
+          <w:szCs w:val="21"/>
+          <w:lang w:val="en-US" w:eastAsia="ru-RU"/>
+        </w:rPr>
+      </w:pPr>
+    </w:p>
+    <w:p>
+      <w:pPr>
+        <w:shd w:val="clear" w:color="auto" w:fill="1E1E1E"/>
+        <w:spacing w:after="0" w:line="360" w:lineRule="atLeast"/>
+        <w:rPr>
+          <w:rFonts w:ascii="Consolas" w:eastAsia="Times New Roman" w:hAnsi="Consolas" w:cs="Times New Roman"/>
+          <w:color w:val="FFFFFF"/>
+          <w:sz w:val="21"/>
+          <w:szCs w:val="21"/>
+          <w:lang w:val="en-US" w:eastAsia="ru-RU"/>
+        </w:rPr>
+      </w:pPr>
+      <w:r>
+        <w:rPr>
+          <w:rFonts w:ascii="Consolas" w:eastAsia="Times New Roman" w:hAnsi="Consolas" w:cs="Times New Roman"/>
+          <w:color w:val="FF8973"/>
+          <w:sz w:val="21"/>
+          <w:szCs w:val="21"/>
+          <w:lang w:val="en-US" w:eastAsia="ru-RU"/>
+        </w:rPr>
+        <w:t>min_price</w:t>
+      </w:r>
+      <w:r>
+        <w:rPr>
+          <w:rFonts w:ascii="Consolas" w:eastAsia="Times New Roman" w:hAnsi="Consolas" w:cs="Times New Roman"/>
+          <w:color w:val="FFFFFF"/>
+          <w:sz w:val="21"/>
+          <w:szCs w:val="21"/>
+          <w:lang w:val="en-US" w:eastAsia="ru-RU"/>
+        </w:rPr>
+        <w:t> = </w:t>
+      </w:r>
+      <w:proofErr w:type="gramStart"/>
+      <w:r>
+        <w:rPr>
+          <w:rFonts w:ascii="Consolas" w:eastAsia="Times New Roman" w:hAnsi="Consolas" w:cs="Times New Roman"/>
+          <w:color w:val="FFFFFF"/>
+          <w:sz w:val="21"/>
+          <w:szCs w:val="21"/>
+          <w:lang w:val="en-US" w:eastAsia="ru-RU"/>
+        </w:rPr>
+        <w:t>min(</w:t>
+      </w:r>
+      <w:proofErr w:type="gramEnd"/>
+      <w:r>
+        <w:rPr>
+          <w:rFonts w:ascii="Consolas" w:eastAsia="Times New Roman" w:hAnsi="Consolas" w:cs="Times New Roman"/>
+          <w:color w:val="FF8973"/>
+          <w:sz w:val="21"/>
+          <w:szCs w:val="21"/>
+          <w:lang w:val="en-US" w:eastAsia="ru-RU"/>
+        </w:rPr>
+        <w:t>tshirt_price</w:t>
+      </w:r>
+      <w:r>
+        <w:rPr>
+          <w:rFonts w:ascii="Consolas" w:eastAsia="Times New Roman" w:hAnsi="Consolas" w:cs="Times New Roman"/>
+          <w:color w:val="FFFFFF"/>
+          <w:sz w:val="21"/>
+          <w:szCs w:val="21"/>
+          <w:lang w:val="en-US" w:eastAsia="ru-RU"/>
+        </w:rPr>
+        <w:t>, </w:t>
+      </w:r>
+      <w:r>
+        <w:rPr>
+          <w:rFonts w:ascii="Consolas" w:eastAsia="Times New Roman" w:hAnsi="Consolas" w:cs="Times New Roman"/>
+          <w:color w:val="FF8973"/>
+          <w:sz w:val="21"/>
+          <w:szCs w:val="21"/>
+          <w:lang w:val="en-US" w:eastAsia="ru-RU"/>
+        </w:rPr>
+        <w:t>shorts_price</w:t>
+      </w:r>
+      <w:r>
+        <w:rPr>
+          <w:rFonts w:ascii="Consolas" w:eastAsia="Times New Roman" w:hAnsi="Consolas" w:cs="Times New Roman"/>
+          <w:color w:val="FFFFFF"/>
+          <w:sz w:val="21"/>
+          <w:szCs w:val="21"/>
+          <w:lang w:val="en-US" w:eastAsia="ru-RU"/>
+        </w:rPr>
+        <w:t>, </w:t>
+      </w:r>
+      <w:r>
+        <w:rPr>
+          <w:rFonts w:ascii="Consolas" w:eastAsia="Times New Roman" w:hAnsi="Consolas" w:cs="Times New Roman"/>
+          <w:color w:val="FF8973"/>
+          <w:sz w:val="21"/>
+          <w:szCs w:val="21"/>
+          <w:lang w:val="en-US" w:eastAsia="ru-RU"/>
+        </w:rPr>
+        <w:t>mug_price</w:t>
+      </w:r>
+      <w:r>
+        <w:rPr>
+          <w:rFonts w:ascii="Consolas" w:eastAsia="Times New Roman" w:hAnsi="Consolas" w:cs="Times New Roman"/>
+          <w:color w:val="FFFFFF"/>
+          <w:sz w:val="21"/>
+          <w:szCs w:val="21"/>
+          <w:lang w:val="en-US" w:eastAsia="ru-RU"/>
+        </w:rPr>
+        <w:t>, </w:t>
+      </w:r>
+      <w:r>
+        <w:rPr>
+          <w:rFonts w:ascii="Consolas" w:eastAsia="Times New Roman" w:hAnsi="Consolas" w:cs="Times New Roman"/>
+          <w:color w:val="FF8973"/>
+          <w:sz w:val="21"/>
+          <w:szCs w:val="21"/>
+          <w:lang w:val="en-US" w:eastAsia="ru-RU"/>
+        </w:rPr>
+        <w:t>poster_price</w:t>
+      </w:r>
+      <w:r>
+        <w:rPr>
+          <w:rFonts w:ascii="Consolas" w:eastAsia="Times New Roman" w:hAnsi="Consolas" w:cs="Times New Roman"/>
+          <w:color w:val="FFFFFF"/>
+          <w:sz w:val="21"/>
+          <w:szCs w:val="21"/>
+          <w:lang w:val="en-US" w:eastAsia="ru-RU"/>
+        </w:rPr>
+        <w:t>)</w:t>
+      </w:r>
+    </w:p>
+    <w:p>
+      <w:pPr>
+        <w:shd w:val="clear" w:color="auto" w:fill="1E1E1E"/>
+        <w:spacing w:after="0" w:line="360" w:lineRule="atLeast"/>
+        <w:rPr>
+          <w:rFonts w:ascii="Consolas" w:eastAsia="Times New Roman" w:hAnsi="Consolas" w:cs="Times New Roman"/>
+          <w:color w:val="FFFFFF"/>
+          <w:sz w:val="21"/>
+          <w:szCs w:val="21"/>
+          <w:lang w:val="en-US" w:eastAsia="ru-RU"/>
+        </w:rPr>
+      </w:pPr>
+      <w:r>
+        <w:rPr>
+          <w:rFonts w:ascii="Consolas" w:eastAsia="Times New Roman" w:hAnsi="Consolas" w:cs="Times New Roman"/>
+          <w:color w:val="FFFFFF"/>
+          <w:sz w:val="21"/>
+          <w:szCs w:val="21"/>
+          <w:lang w:val="en-US" w:eastAsia="ru-RU"/>
+        </w:rPr>
+        <w:t>print(</w:t>
+      </w:r>
+      <w:proofErr w:type="spellStart"/>
+      <w:r>
+        <w:rPr>
+          <w:rFonts w:ascii="Consolas" w:eastAsia="Times New Roman" w:hAnsi="Consolas" w:cs="Times New Roman"/>
+          <w:color w:val="FF8973"/>
+          <w:sz w:val="21"/>
+          <w:szCs w:val="21"/>
+          <w:lang w:val="en-US" w:eastAsia="ru-RU"/>
+        </w:rPr>
+        <w:t>min_price</w:t>
+      </w:r>
+      <w:proofErr w:type="spellEnd"/>
+      <w:r>
+        <w:rPr>
+          <w:rFonts w:ascii="Consolas" w:eastAsia="Times New Roman" w:hAnsi="Consolas" w:cs="Times New Roman"/>
+          <w:color w:val="FFFFFF"/>
+          <w:sz w:val="21"/>
+          <w:szCs w:val="21"/>
+          <w:lang w:val="en-US" w:eastAsia="ru-RU"/>
+        </w:rPr>
+        <w:t>)</w:t>
+      </w:r>
+    </w:p>
+    <w:p>
+      <w:pPr>
+        <w:shd w:val="clear" w:color="auto" w:fill="1E1E1E"/>
+        <w:spacing w:after="0" w:line="360" w:lineRule="atLeast"/>
+        <w:rPr>
+          <w:rFonts w:ascii="Consolas" w:eastAsia="Times New Roman" w:hAnsi="Consolas" w:cs="Times New Roman"/>
+          <w:color w:val="FFFFFF"/>
+          <w:sz w:val="21"/>
+          <w:szCs w:val="21"/>
+          <w:lang w:val="en-US" w:eastAsia="ru-RU"/>
+        </w:rPr>
+      </w:pPr>
+    </w:p>
+    <w:p>
+      <w:pPr>
+        <w:shd w:val="clear" w:color="auto" w:fill="1E1E1E"/>
+        <w:spacing w:after="0" w:line="360" w:lineRule="atLeast"/>
+        <w:rPr>
+          <w:rFonts w:ascii="Consolas" w:eastAsia="Times New Roman" w:hAnsi="Consolas" w:cs="Times New Roman"/>
+          <w:color w:val="FFFFFF"/>
+          <w:sz w:val="21"/>
+          <w:szCs w:val="21"/>
+          <w:lang w:val="en-US" w:eastAsia="ru-RU"/>
+        </w:rPr>
+      </w:pPr>
+      <w:proofErr w:type="spellStart"/>
+      <w:r>
+        <w:rPr>
+          <w:rFonts w:ascii="Consolas" w:eastAsia="Times New Roman" w:hAnsi="Consolas" w:cs="Times New Roman"/>
+          <w:color w:val="FF8973"/>
+          <w:sz w:val="21"/>
+          <w:szCs w:val="21"/>
+          <w:lang w:val="en-US" w:eastAsia="ru-RU"/>
+        </w:rPr>
+        <w:t>rounded_price</w:t>
+      </w:r>
+      <w:proofErr w:type="spellEnd"/>
+      <w:r>
+        <w:rPr>
+          <w:rFonts w:ascii="Consolas" w:eastAsia="Times New Roman" w:hAnsi="Consolas" w:cs="Times New Roman"/>
+          <w:color w:val="FFFFFF"/>
+          <w:sz w:val="21"/>
+          <w:szCs w:val="21"/>
+          <w:lang w:val="en-US" w:eastAsia="ru-RU"/>
+        </w:rPr>
+        <w:t> = </w:t>
+      </w:r>
+      <w:proofErr w:type="gramStart"/>
+      <w:r>
+        <w:rPr>
+          <w:rFonts w:ascii="Consolas" w:eastAsia="Times New Roman" w:hAnsi="Consolas" w:cs="Times New Roman"/>
+          <w:color w:val="FFFFFF"/>
+          <w:sz w:val="21"/>
+          <w:szCs w:val="21"/>
+          <w:lang w:val="en-US" w:eastAsia="ru-RU"/>
+        </w:rPr>
+        <w:t>round(</w:t>
+      </w:r>
+      <w:proofErr w:type="spellStart"/>
+      <w:proofErr w:type="gramEnd"/>
+      <w:r>
+        <w:rPr>
+          <w:rFonts w:ascii="Consolas" w:eastAsia="Times New Roman" w:hAnsi="Consolas" w:cs="Times New Roman"/>
+          <w:color w:val="FF8973"/>
+          <w:sz w:val="21"/>
+          <w:szCs w:val="21"/>
+          <w:lang w:val="en-US" w:eastAsia="ru-RU"/>
+        </w:rPr>
+        <w:t>tshirt_price</w:t>
+      </w:r>
+      <w:proofErr w:type="spellEnd"/>
+      <w:r>
+        <w:rPr>
+          <w:rFonts w:ascii="Consolas" w:eastAsia="Times New Roman" w:hAnsi="Consolas" w:cs="Times New Roman"/>
+          <w:color w:val="FFFFFF"/>
+          <w:sz w:val="21"/>
+          <w:szCs w:val="21"/>
+          <w:lang w:val="en-US" w:eastAsia="ru-RU"/>
+        </w:rPr>
+        <w:t>, </w:t>
+      </w:r>
+      <w:r>
+        <w:rPr>
+          <w:rFonts w:ascii="Consolas" w:eastAsia="Times New Roman" w:hAnsi="Consolas" w:cs="Times New Roman"/>
+          <w:color w:val="FF8973"/>
+          <w:sz w:val="21"/>
+          <w:szCs w:val="21"/>
+          <w:lang w:val="en-US" w:eastAsia="ru-RU"/>
+        </w:rPr>
+        <w:t>1</w:t>
+      </w:r>
+      <w:r>
+        <w:rPr>
+          <w:rFonts w:ascii="Consolas" w:eastAsia="Times New Roman" w:hAnsi="Consolas" w:cs="Times New Roman"/>
+          <w:color w:val="FFFFFF"/>
+          <w:sz w:val="21"/>
+          <w:szCs w:val="21"/>
+          <w:lang w:val="en-US" w:eastAsia="ru-RU"/>
+        </w:rPr>
+        <w:t>)</w:t>
+      </w:r>
+    </w:p>
+    <w:p>
+      <w:pPr>
+        <w:shd w:val="clear" w:color="auto" w:fill="1E1E1E"/>
+        <w:spacing w:after="0" w:line="360" w:lineRule="atLeast"/>
+        <w:rPr>
+          <w:rFonts w:ascii="Consolas" w:eastAsia="Times New Roman" w:hAnsi="Consolas" w:cs="Times New Roman"/>
+          <w:color w:val="FFFFFF"/>
+          <w:sz w:val="21"/>
+          <w:szCs w:val="21"/>
+          <w:lang w:eastAsia="ru-RU"/>
+        </w:rPr>
+      </w:pPr>
+      <w:proofErr w:type="spellStart"/>
+      <w:r>
+        <w:rPr>
+          <w:rFonts w:ascii="Consolas" w:eastAsia="Times New Roman" w:hAnsi="Consolas" w:cs="Times New Roman"/>
+          <w:color w:val="FFFFFF"/>
+          <w:sz w:val="21"/>
+          <w:szCs w:val="21"/>
+          <w:lang w:eastAsia="ru-RU"/>
+        </w:rPr>
+        <w:t>print</w:t>
+      </w:r>
+      <w:proofErr w:type="spellEnd"/>
+      <w:r>
+        <w:rPr>
+          <w:rFonts w:ascii="Consolas" w:eastAsia="Times New Roman" w:hAnsi="Consolas" w:cs="Times New Roman"/>
+          <w:color w:val="FFFFFF"/>
+          <w:sz w:val="21"/>
+          <w:szCs w:val="21"/>
+          <w:lang w:eastAsia="ru-RU"/>
+        </w:rPr>
+        <w:t>(</w:t>
+      </w:r>
+      <w:proofErr w:type="spellStart"/>
+      <w:r>
+        <w:rPr>
+          <w:rFonts w:ascii="Consolas" w:eastAsia="Times New Roman" w:hAnsi="Consolas" w:cs="Times New Roman"/>
+          <w:color w:val="FF8973"/>
+          <w:sz w:val="21"/>
+          <w:szCs w:val="21"/>
+          <w:lang w:eastAsia="ru-RU"/>
+        </w:rPr>
+        <w:t>rounded_price</w:t>
+      </w:r>
+      <w:proofErr w:type="spellEnd"/>
+      <w:r>
+        <w:rPr>
+          <w:rFonts w:ascii="Consolas" w:eastAsia="Times New Roman" w:hAnsi="Consolas" w:cs="Times New Roman"/>
+          <w:color w:val="FFFFFF"/>
+          <w:sz w:val="21"/>
+          <w:szCs w:val="21"/>
+          <w:lang w:eastAsia="ru-RU"/>
+        </w:rPr>
+        <w:t>)</w:t>
+      </w:r>
+    </w:p>
+    <w:p>
+      <w:pPr>
+        <w:shd w:val="clear" w:color="auto" w:fill="1E1E1E"/>
+        <w:spacing w:after="0" w:line="360" w:lineRule="atLeast"/>
+        <w:rPr>
+          <w:rFonts w:ascii="Consolas" w:eastAsia="Times New Roman" w:hAnsi="Consolas" w:cs="Times New Roman"/>
+          <w:color w:val="FFFFFF"/>
+          <w:sz w:val="21"/>
+          <w:szCs w:val="21"/>
+          <w:lang w:eastAsia="ru-RU"/>
+        </w:rPr>
+      </w:pPr>
+    </w:p>
+    <w:p>
+      <w:pPr>
+        <w:jc w:val="both"/>
+        <w:rPr>
+          <w:b/>
+          <w:bCs/>
+          <w:lang w:val="en-US"/>
+        </w:rPr>
+      </w:pPr>
+    </w:p>
+    <w:p>
+      <w:pPr>
+        <w:jc w:val="center"/>
+        <w:rPr>
+          <w:b/>
+          <w:bCs/>
+          <w:lang w:val="en-US"/>
+        </w:rPr>
+      </w:pPr>
+      <w:r>
+        <w:rPr>
+          <w:b/>
+          <w:bCs/>
+          <w:noProof/>
+          <w:lang w:val="en-US"/>
+        </w:rPr>
+        <w:drawing>
+          <wp:inline distT="0" distB="0" distL="0" distR="0" wp14:anchorId="306F414E" wp14:editId="382E6C4A">
+            <wp:extent cx="2849880" cy="1805940"/>
+            <wp:effectExtent l="0" t="0" r="7620" b="3810"/>
+            <wp:docPr id="14" name="Рисунок 14"/>
+            <wp:cNvGraphicFramePr>
+              <a:graphicFrameLocks xmlns:a="http://schemas.openxmlformats.org/drawingml/2006/main" noChangeAspect="1"/>
+            </wp:cNvGraphicFramePr>
+            <a:graphic xmlns:a="http://schemas.openxmlformats.org/drawingml/2006/main">
+              <a:graphicData uri="http://schemas.openxmlformats.org/drawingml/2006/picture">
+                <pic:pic xmlns:pic="http://schemas.openxmlformats.org/drawingml/2006/picture">
+                  <pic:nvPicPr>
+                    <pic:cNvPr id="0" name="Picture 9"/>
+                    <pic:cNvPicPr>
+                      <a:picLocks noChangeAspect="1" noChangeArrowheads="1"/>
+                    </pic:cNvPicPr>
+                  </pic:nvPicPr>
+                  <pic:blipFill>
+                    <a:blip r:embed="rId28">
+                      <a:extLst>
+                        <a:ext uri="{28A0092B-C50C-407E-A947-70E740481C1C}">
+                          <a14:useLocalDpi xmlns:a14="http://schemas.microsoft.com/office/drawing/2010/main" val="0"/>
+                        </a:ext>
+                      </a:extLst>
+                    </a:blip>
+                    <a:srcRect/>
+                    <a:stretch>
+                      <a:fillRect/>
+                    </a:stretch>
+                  </pic:blipFill>
+                  <pic:spPr bwMode="auto">
+                    <a:xfrm>
+                      <a:off x="0" y="0"/>
+                      <a:ext cx="2849880" cy="1805940"/>
+                    </a:xfrm>
+                    <a:prstGeom prst="rect">
+                      <a:avLst/>
+                    </a:prstGeom>
+                    <a:noFill/>
+                    <a:ln>
+                      <a:noFill/>
+                    </a:ln>
+                  </pic:spPr>
+                </pic:pic>
+              </a:graphicData>
+            </a:graphic>
+          </wp:inline>
+        </w:drawing>
+      </w:r>
+    </w:p>
+    <w:p>
+      <w:pPr>
+        <w:pBdr>
+          <w:bottom w:val="single" w:sz="12" w:space="1" w:color="auto"/>
+        </w:pBdr>
+        <w:jc w:val="center"/>
+        <w:rPr>
+          <w:b/>
+          <w:bCs/>
+          <w:lang w:val="en-US"/>
+        </w:rPr>
+      </w:pPr>
+    </w:p>
+    <w:p>
+      <w:pPr>
         <w:jc w:val="both"/>
         <w:rPr>
           <w:b/>
@@ -24374,6 +28365,155 @@
     </w:lvl>
   </w:abstractNum>
   <w:abstractNum w:abstractNumId="10" w15:restartNumberingAfterBreak="0">
+    <w:nsid w:val="67D36A00"/>
+    <w:multiLevelType w:val="multilevel"/>
+    <w:tmpl w:val="84DEA08A"/>
+    <w:lvl w:ilvl="0">
+      <w:start w:val="1"/>
+      <w:numFmt w:val="bullet"/>
+      <w:lvlText w:val=""/>
+      <w:lvlJc w:val="left"/>
+      <w:pPr>
+        <w:tabs>
+          <w:tab w:val="num" w:pos="720"/>
+        </w:tabs>
+        <w:ind w:left="720" w:hanging="360"/>
+      </w:pPr>
+      <w:rPr>
+        <w:rFonts w:ascii="Symbol" w:hAnsi="Symbol" w:hint="default"/>
+        <w:sz w:val="20"/>
+      </w:rPr>
+    </w:lvl>
+    <w:lvl w:ilvl="1" w:tentative="1">
+      <w:start w:val="1"/>
+      <w:numFmt w:val="bullet"/>
+      <w:lvlText w:val="o"/>
+      <w:lvlJc w:val="left"/>
+      <w:pPr>
+        <w:tabs>
+          <w:tab w:val="num" w:pos="1440"/>
+        </w:tabs>
+        <w:ind w:left="1440" w:hanging="360"/>
+      </w:pPr>
+      <w:rPr>
+        <w:rFonts w:ascii="Courier New" w:hAnsi="Courier New" w:hint="default"/>
+        <w:sz w:val="20"/>
+      </w:rPr>
+    </w:lvl>
+    <w:lvl w:ilvl="2" w:tentative="1">
+      <w:start w:val="1"/>
+      <w:numFmt w:val="bullet"/>
+      <w:lvlText w:val=""/>
+      <w:lvlJc w:val="left"/>
+      <w:pPr>
+        <w:tabs>
+          <w:tab w:val="num" w:pos="2160"/>
+        </w:tabs>
+        <w:ind w:left="2160" w:hanging="360"/>
+      </w:pPr>
+      <w:rPr>
+        <w:rFonts w:ascii="Wingdings" w:hAnsi="Wingdings" w:hint="default"/>
+        <w:sz w:val="20"/>
+      </w:rPr>
+    </w:lvl>
+    <w:lvl w:ilvl="3" w:tentative="1">
+      <w:start w:val="1"/>
+      <w:numFmt w:val="bullet"/>
+      <w:lvlText w:val=""/>
+      <w:lvlJc w:val="left"/>
+      <w:pPr>
+        <w:tabs>
+          <w:tab w:val="num" w:pos="2880"/>
+        </w:tabs>
+        <w:ind w:left="2880" w:hanging="360"/>
+      </w:pPr>
+      <w:rPr>
+        <w:rFonts w:ascii="Wingdings" w:hAnsi="Wingdings" w:hint="default"/>
+        <w:sz w:val="20"/>
+      </w:rPr>
+    </w:lvl>
+    <w:lvl w:ilvl="4" w:tentative="1">
+      <w:start w:val="1"/>
+      <w:numFmt w:val="bullet"/>
+      <w:lvlText w:val=""/>
+      <w:lvlJc w:val="left"/>
+      <w:pPr>
+        <w:tabs>
+          <w:tab w:val="num" w:pos="3600"/>
+        </w:tabs>
+        <w:ind w:left="3600" w:hanging="360"/>
+      </w:pPr>
+      <w:rPr>
+        <w:rFonts w:ascii="Wingdings" w:hAnsi="Wingdings" w:hint="default"/>
+        <w:sz w:val="20"/>
+      </w:rPr>
+    </w:lvl>
+    <w:lvl w:ilvl="5" w:tentative="1">
+      <w:start w:val="1"/>
+      <w:numFmt w:val="bullet"/>
+      <w:lvlText w:val=""/>
+      <w:lvlJc w:val="left"/>
+      <w:pPr>
+        <w:tabs>
+          <w:tab w:val="num" w:pos="4320"/>
+        </w:tabs>
+        <w:ind w:left="4320" w:hanging="360"/>
+      </w:pPr>
+      <w:rPr>
+        <w:rFonts w:ascii="Wingdings" w:hAnsi="Wingdings" w:hint="default"/>
+        <w:sz w:val="20"/>
+      </w:rPr>
+    </w:lvl>
+    <w:lvl w:ilvl="6" w:tentative="1">
+      <w:start w:val="1"/>
+      <w:numFmt w:val="bullet"/>
+      <w:lvlText w:val=""/>
+      <w:lvlJc w:val="left"/>
+      <w:pPr>
+        <w:tabs>
+          <w:tab w:val="num" w:pos="5040"/>
+        </w:tabs>
+        <w:ind w:left="5040" w:hanging="360"/>
+      </w:pPr>
+      <w:rPr>
+        <w:rFonts w:ascii="Wingdings" w:hAnsi="Wingdings" w:hint="default"/>
+        <w:sz w:val="20"/>
+      </w:rPr>
+    </w:lvl>
+    <w:lvl w:ilvl="7" w:tentative="1">
+      <w:start w:val="1"/>
+      <w:numFmt w:val="bullet"/>
+      <w:lvlText w:val=""/>
+      <w:lvlJc w:val="left"/>
+      <w:pPr>
+        <w:tabs>
+          <w:tab w:val="num" w:pos="5760"/>
+        </w:tabs>
+        <w:ind w:left="5760" w:hanging="360"/>
+      </w:pPr>
+      <w:rPr>
+        <w:rFonts w:ascii="Wingdings" w:hAnsi="Wingdings" w:hint="default"/>
+        <w:sz w:val="20"/>
+      </w:rPr>
+    </w:lvl>
+    <w:lvl w:ilvl="8" w:tentative="1">
+      <w:start w:val="1"/>
+      <w:numFmt w:val="bullet"/>
+      <w:lvlText w:val=""/>
+      <w:lvlJc w:val="left"/>
+      <w:pPr>
+        <w:tabs>
+          <w:tab w:val="num" w:pos="6480"/>
+        </w:tabs>
+        <w:ind w:left="6480" w:hanging="360"/>
+      </w:pPr>
+      <w:rPr>
+        <w:rFonts w:ascii="Wingdings" w:hAnsi="Wingdings" w:hint="default"/>
+        <w:sz w:val="20"/>
+      </w:rPr>
+    </w:lvl>
+  </w:abstractNum>
+  <w:abstractNum w:abstractNumId="11" w15:restartNumberingAfterBreak="0">
     <w:nsid w:val="7DC37F80"/>
     <w:multiLevelType w:val="multilevel"/>
     <w:tmpl w:val="3670E6F0"/>
@@ -24514,10 +28654,13 @@
     <w:abstractNumId w:val="1"/>
   </w:num>
   <w:num w:numId="10" w16cid:durableId="1163854357">
-    <w:abstractNumId w:val="10"/>
+    <w:abstractNumId w:val="11"/>
   </w:num>
   <w:num w:numId="11" w16cid:durableId="401948665">
     <w:abstractNumId w:val="2"/>
+  </w:num>
+  <w:num w:numId="12" w16cid:durableId="1016426506">
+    <w:abstractNumId w:val="10"/>
   </w:num>
 </w:numbering>
 </file>

</xml_diff>